<commit_message>
semi-working story level 1 and changes to Story Script
</commit_message>
<xml_diff>
--- a/KDS Script.docx
+++ b/KDS Script.docx
@@ -615,15 +615,13 @@
         </w:rPr>
         <w:t xml:space="preserve">&gt;&gt;&gt; Mission (Puhu </w:t>
       </w:r>
-      <w:proofErr w:type="spellStart"/>
-      <w:r>
-        <w:rPr>
-          <w:rFonts w:ascii="Arial" w:eastAsia="Roboto" w:hAnsi="Arial" w:cs="Arial"/>
-          <w:sz w:val="30"/>
-        </w:rPr>
-        <w:t>koposelle</w:t>
-      </w:r>
-      <w:proofErr w:type="spellEnd"/>
+      <w:r>
+        <w:rPr>
+          <w:rFonts w:ascii="Arial" w:eastAsia="Roboto" w:hAnsi="Arial" w:cs="Arial"/>
+          <w:sz w:val="30"/>
+        </w:rPr>
+        <w:t>Koposelle</w:t>
+      </w:r>
       <w:r>
         <w:rPr>
           <w:rFonts w:ascii="Arial" w:eastAsia="Roboto" w:hAnsi="Arial" w:cs="Arial"/>
@@ -661,152 +659,286 @@
         </w:rPr>
         <w:t xml:space="preserve">Kysy tehtävää </w:t>
       </w:r>
+      <w:r>
+        <w:rPr>
+          <w:rFonts w:ascii="Arial" w:eastAsia="Roboto" w:hAnsi="Arial" w:cs="Arial"/>
+          <w:sz w:val="30"/>
+        </w:rPr>
+        <w:t>Koposelta</w:t>
+      </w:r>
+    </w:p>
+    <w:p>
+      <w:pPr>
+        <w:spacing w:line="240" w:lineRule="auto"/>
+        <w:rPr>
+          <w:rFonts w:ascii="Arial" w:eastAsia="Roboto" w:hAnsi="Arial" w:cs="Arial"/>
+          <w:sz w:val="30"/>
+        </w:rPr>
+      </w:pPr>
+      <w:r>
+        <w:rPr>
+          <w:rFonts w:ascii="Arial" w:eastAsia="Roboto" w:hAnsi="Arial" w:cs="Arial"/>
+          <w:sz w:val="30"/>
+        </w:rPr>
+        <w:t>Dialogi [</w:t>
+      </w:r>
+    </w:p>
+    <w:p>
+      <w:pPr>
+        <w:spacing w:line="240" w:lineRule="auto"/>
+        <w:rPr>
+          <w:rFonts w:ascii="Arial" w:eastAsia="Roboto" w:hAnsi="Arial" w:cs="Arial"/>
+          <w:sz w:val="30"/>
+        </w:rPr>
+      </w:pPr>
+      <w:r>
+        <w:rPr>
+          <w:rFonts w:ascii="Arial" w:eastAsia="Roboto" w:hAnsi="Arial" w:cs="Arial"/>
+          <w:sz w:val="30"/>
+        </w:rPr>
+        <w:t>Pelaaja: ”Onko sinulla tehtävää minulle?”</w:t>
+      </w:r>
+    </w:p>
+    <w:p>
+      <w:pPr>
+        <w:spacing w:line="240" w:lineRule="auto"/>
+        <w:rPr>
+          <w:rFonts w:ascii="Arial" w:eastAsia="Roboto" w:hAnsi="Arial" w:cs="Arial"/>
+          <w:sz w:val="30"/>
+        </w:rPr>
+      </w:pPr>
+      <w:r>
+        <w:rPr>
+          <w:rFonts w:ascii="Arial" w:eastAsia="Roboto" w:hAnsi="Arial" w:cs="Arial"/>
+          <w:sz w:val="30"/>
+        </w:rPr>
+        <w:t>Koponen: ”Olen kuullut, että kemian opettaja keittelee laittomuuksia alakerrassa. Voisitko tuoda minulle mahdollisesti todisteen siitä</w:t>
+      </w:r>
+      <w:r>
+        <w:rPr>
+          <w:rFonts w:ascii="Arial" w:eastAsia="Roboto" w:hAnsi="Arial" w:cs="Arial"/>
+          <w:sz w:val="30"/>
+        </w:rPr>
+        <w:t>?</w:t>
+      </w:r>
+      <w:r>
+        <w:rPr>
+          <w:rFonts w:ascii="Arial" w:eastAsia="Roboto" w:hAnsi="Arial" w:cs="Arial"/>
+          <w:sz w:val="30"/>
+        </w:rPr>
+        <w:t>”</w:t>
+      </w:r>
+    </w:p>
+    <w:p>
+      <w:pPr>
+        <w:spacing w:line="240" w:lineRule="auto"/>
+        <w:rPr>
+          <w:rFonts w:ascii="Arial" w:eastAsia="Roboto" w:hAnsi="Arial" w:cs="Arial"/>
+          <w:sz w:val="30"/>
+        </w:rPr>
+      </w:pPr>
+      <w:r>
+        <w:rPr>
+          <w:rFonts w:ascii="Arial" w:eastAsia="Roboto" w:hAnsi="Arial" w:cs="Arial"/>
+          <w:sz w:val="30"/>
+        </w:rPr>
+        <w:t>]</w:t>
+      </w:r>
+    </w:p>
+    <w:p>
+      <w:pPr>
+        <w:spacing w:line="240" w:lineRule="auto"/>
+        <w:rPr>
+          <w:rFonts w:ascii="Arial" w:eastAsia="Roboto" w:hAnsi="Arial" w:cs="Arial"/>
+          <w:sz w:val="30"/>
+        </w:rPr>
+      </w:pPr>
+      <w:r>
+        <w:rPr>
+          <w:rFonts w:ascii="Arial" w:eastAsia="Roboto" w:hAnsi="Arial" w:cs="Arial"/>
+          <w:sz w:val="30"/>
+        </w:rPr>
+        <w:t xml:space="preserve">&gt;&gt;&gt; </w:t>
+      </w:r>
+      <w:r>
+        <w:rPr>
+          <w:rFonts w:ascii="Arial" w:eastAsia="Roboto" w:hAnsi="Arial" w:cs="Arial"/>
+          <w:sz w:val="30"/>
+        </w:rPr>
+        <w:t>Laittomuuksia</w:t>
+      </w:r>
+      <w:r>
+        <w:rPr>
+          <w:rFonts w:ascii="Arial" w:eastAsia="Roboto" w:hAnsi="Arial" w:cs="Arial"/>
+          <w:sz w:val="30"/>
+        </w:rPr>
+        <w:t xml:space="preserve"> (Löydä alakerta</w:t>
+      </w:r>
+      <w:r>
+        <w:rPr>
+          <w:rFonts w:ascii="Arial" w:eastAsia="Roboto" w:hAnsi="Arial" w:cs="Arial"/>
+          <w:sz w:val="30"/>
+        </w:rPr>
+        <w:t xml:space="preserve">, </w:t>
+      </w:r>
+      <w:r>
+        <w:rPr>
+          <w:rFonts w:ascii="Arial" w:eastAsia="Roboto" w:hAnsi="Arial" w:cs="Arial"/>
+          <w:sz w:val="30"/>
+        </w:rPr>
+        <w:t>Etsi jotain epäilyttävää</w:t>
+      </w:r>
+      <w:r>
+        <w:rPr>
+          <w:rFonts w:ascii="Arial" w:eastAsia="Roboto" w:hAnsi="Arial" w:cs="Arial"/>
+          <w:sz w:val="30"/>
+        </w:rPr>
+        <w:t xml:space="preserve"> ja palauta tämä Koposelle</w:t>
+      </w:r>
+      <w:r>
+        <w:rPr>
+          <w:rFonts w:ascii="Arial" w:eastAsia="Roboto" w:hAnsi="Arial" w:cs="Arial"/>
+          <w:sz w:val="30"/>
+        </w:rPr>
+        <w:t>)</w:t>
+      </w:r>
+    </w:p>
+    <w:p>
+      <w:pPr>
+        <w:spacing w:line="240" w:lineRule="auto"/>
+        <w:rPr>
+          <w:rFonts w:ascii="Arial" w:eastAsia="Roboto" w:hAnsi="Arial" w:cs="Arial"/>
+          <w:sz w:val="30"/>
+        </w:rPr>
+      </w:pPr>
+      <w:r>
+        <w:rPr>
+          <w:rFonts w:ascii="Arial" w:eastAsia="Roboto" w:hAnsi="Arial" w:cs="Arial"/>
+          <w:sz w:val="30"/>
+        </w:rPr>
+        <w:t>Dialogi [</w:t>
+      </w:r>
+    </w:p>
+    <w:p>
+      <w:pPr>
+        <w:spacing w:line="240" w:lineRule="auto"/>
+        <w:rPr>
+          <w:rFonts w:ascii="Arial" w:eastAsia="Roboto" w:hAnsi="Arial" w:cs="Arial"/>
+          <w:sz w:val="30"/>
+        </w:rPr>
+      </w:pPr>
+      <w:r>
+        <w:rPr>
+          <w:rFonts w:ascii="Arial" w:eastAsia="Roboto" w:hAnsi="Arial" w:cs="Arial"/>
+          <w:sz w:val="30"/>
+        </w:rPr>
+        <w:t>K: ”Kiitos erittäin paljon. Otan tämän varoiksi mukaan seuraavaan opettajien kokoukseen.”</w:t>
+      </w:r>
+    </w:p>
+    <w:p>
+      <w:pPr>
+        <w:spacing w:line="240" w:lineRule="auto"/>
+        <w:rPr>
+          <w:rFonts w:ascii="Arial" w:eastAsia="Roboto" w:hAnsi="Arial" w:cs="Arial"/>
+          <w:sz w:val="30"/>
+        </w:rPr>
+      </w:pPr>
+      <w:r>
+        <w:rPr>
+          <w:rFonts w:ascii="Arial" w:eastAsia="Roboto" w:hAnsi="Arial" w:cs="Arial"/>
+          <w:sz w:val="30"/>
+        </w:rPr>
+        <w:t>K: ”Olen kuullut muutamalta oppilaalta, että tänne koulun pihalle tulisi yön aikana vartijoita kiusaamaan kilttejä oppilaita. Voisitko jäädä tänne yöksi selvittämään asiaa?”</w:t>
+      </w:r>
+    </w:p>
+    <w:p>
+      <w:pPr>
+        <w:spacing w:line="240" w:lineRule="auto"/>
+        <w:rPr>
+          <w:rFonts w:ascii="Arial" w:eastAsia="Roboto" w:hAnsi="Arial" w:cs="Arial"/>
+          <w:sz w:val="30"/>
+        </w:rPr>
+      </w:pPr>
+      <w:r>
+        <w:rPr>
+          <w:rFonts w:ascii="Arial" w:eastAsia="Roboto" w:hAnsi="Arial" w:cs="Arial"/>
+          <w:sz w:val="30"/>
+        </w:rPr>
+        <w:t>P: ”Ehdottomasti. Ihan mitä vain omalle Koposelleni</w:t>
+      </w:r>
+      <w:r>
+        <w:rPr>
+          <w:rFonts w:ascii="Arial" w:eastAsia="Roboto" w:hAnsi="Arial" w:cs="Arial"/>
+          <w:sz w:val="30"/>
+        </w:rPr>
+        <w:t>.</w:t>
+      </w:r>
+      <w:r>
+        <w:rPr>
+          <w:rFonts w:ascii="Arial" w:eastAsia="Roboto" w:hAnsi="Arial" w:cs="Arial"/>
+          <w:sz w:val="30"/>
+        </w:rPr>
+        <w:t>”</w:t>
+      </w:r>
+    </w:p>
+    <w:p>
+      <w:pPr>
+        <w:spacing w:line="240" w:lineRule="auto"/>
+        <w:rPr>
+          <w:rFonts w:ascii="Arial" w:eastAsia="Roboto" w:hAnsi="Arial" w:cs="Arial"/>
+          <w:sz w:val="30"/>
+        </w:rPr>
+      </w:pPr>
+      <w:r>
+        <w:rPr>
+          <w:rFonts w:ascii="Arial" w:eastAsia="Roboto" w:hAnsi="Arial" w:cs="Arial"/>
+          <w:sz w:val="30"/>
+        </w:rPr>
+        <w:t>]</w:t>
+      </w:r>
+    </w:p>
+    <w:p>
+      <w:pPr>
+        <w:spacing w:line="240" w:lineRule="auto"/>
+        <w:rPr>
+          <w:rFonts w:ascii="Arial" w:eastAsia="Roboto" w:hAnsi="Arial" w:cs="Arial"/>
+          <w:sz w:val="30"/>
+        </w:rPr>
+      </w:pPr>
+      <w:r>
+        <w:rPr>
+          <w:rFonts w:ascii="Arial" w:eastAsia="Roboto" w:hAnsi="Arial" w:cs="Arial"/>
+          <w:sz w:val="30"/>
+        </w:rPr>
+        <w:t>}</w:t>
+      </w:r>
+    </w:p>
+    <w:p>
+      <w:pPr>
+        <w:spacing w:line="240" w:lineRule="auto"/>
+        <w:rPr>
+          <w:rFonts w:ascii="Arial" w:eastAsia="Roboto" w:hAnsi="Arial" w:cs="Arial"/>
+          <w:sz w:val="30"/>
+        </w:rPr>
+      </w:pPr>
+    </w:p>
+    <w:p>
+      <w:pPr>
+        <w:spacing w:line="240" w:lineRule="auto"/>
+        <w:rPr>
+          <w:rFonts w:ascii="Arial" w:eastAsia="Roboto" w:hAnsi="Arial" w:cs="Arial"/>
+          <w:sz w:val="30"/>
+        </w:rPr>
+      </w:pPr>
       <w:proofErr w:type="spellStart"/>
       <w:r>
         <w:rPr>
           <w:rFonts w:ascii="Arial" w:eastAsia="Roboto" w:hAnsi="Arial" w:cs="Arial"/>
           <w:sz w:val="30"/>
         </w:rPr>
-        <w:t>koposelta</w:t>
+        <w:t>Chapter</w:t>
       </w:r>
       <w:proofErr w:type="spellEnd"/>
-    </w:p>
-    <w:p>
-      <w:pPr>
-        <w:spacing w:line="240" w:lineRule="auto"/>
-        <w:rPr>
-          <w:rFonts w:ascii="Arial" w:eastAsia="Roboto" w:hAnsi="Arial" w:cs="Arial"/>
-          <w:sz w:val="30"/>
-        </w:rPr>
-      </w:pPr>
-      <w:r>
-        <w:rPr>
-          <w:rFonts w:ascii="Arial" w:eastAsia="Roboto" w:hAnsi="Arial" w:cs="Arial"/>
-          <w:sz w:val="30"/>
-        </w:rPr>
-        <w:t>Dialogi [</w:t>
-      </w:r>
-    </w:p>
-    <w:p>
-      <w:pPr>
-        <w:spacing w:line="240" w:lineRule="auto"/>
-        <w:rPr>
-          <w:rFonts w:ascii="Arial" w:eastAsia="Roboto" w:hAnsi="Arial" w:cs="Arial"/>
-          <w:sz w:val="30"/>
-        </w:rPr>
-      </w:pPr>
-      <w:r>
-        <w:rPr>
-          <w:rFonts w:ascii="Arial" w:eastAsia="Roboto" w:hAnsi="Arial" w:cs="Arial"/>
-          <w:sz w:val="30"/>
-        </w:rPr>
-        <w:t>Pelaaja: ”Onko sinulla tehtävää minulle?”</w:t>
-      </w:r>
-    </w:p>
-    <w:p>
-      <w:pPr>
-        <w:spacing w:line="240" w:lineRule="auto"/>
-        <w:rPr>
-          <w:rFonts w:ascii="Arial" w:eastAsia="Roboto" w:hAnsi="Arial" w:cs="Arial"/>
-          <w:sz w:val="30"/>
-        </w:rPr>
-      </w:pPr>
-      <w:r>
-        <w:rPr>
-          <w:rFonts w:ascii="Arial" w:eastAsia="Roboto" w:hAnsi="Arial" w:cs="Arial"/>
-          <w:sz w:val="30"/>
-        </w:rPr>
-        <w:t>Koponen: ”Olen kuullut, että kemian opettaja keittelee laittomuuksia alakerrassa. Voisitko tuoda minulle mahdollisesti todisteen siitä</w:t>
-      </w:r>
-      <w:r>
-        <w:rPr>
-          <w:rFonts w:ascii="Arial" w:eastAsia="Roboto" w:hAnsi="Arial" w:cs="Arial"/>
-          <w:sz w:val="30"/>
-        </w:rPr>
-        <w:t>?</w:t>
-      </w:r>
-      <w:r>
-        <w:rPr>
-          <w:rFonts w:ascii="Arial" w:eastAsia="Roboto" w:hAnsi="Arial" w:cs="Arial"/>
-          <w:sz w:val="30"/>
-        </w:rPr>
-        <w:t>”</w:t>
-      </w:r>
-    </w:p>
-    <w:p>
-      <w:pPr>
-        <w:spacing w:line="240" w:lineRule="auto"/>
-        <w:rPr>
-          <w:rFonts w:ascii="Arial" w:eastAsia="Roboto" w:hAnsi="Arial" w:cs="Arial"/>
-          <w:sz w:val="30"/>
-        </w:rPr>
-      </w:pPr>
-      <w:r>
-        <w:rPr>
-          <w:rFonts w:ascii="Arial" w:eastAsia="Roboto" w:hAnsi="Arial" w:cs="Arial"/>
-          <w:sz w:val="30"/>
-        </w:rPr>
-        <w:t>]</w:t>
-      </w:r>
-    </w:p>
-    <w:p>
-      <w:pPr>
-        <w:spacing w:line="240" w:lineRule="auto"/>
-        <w:rPr>
-          <w:rFonts w:ascii="Arial" w:eastAsia="Roboto" w:hAnsi="Arial" w:cs="Arial"/>
-          <w:sz w:val="30"/>
-        </w:rPr>
-      </w:pPr>
-      <w:r>
-        <w:rPr>
-          <w:rFonts w:ascii="Arial" w:eastAsia="Roboto" w:hAnsi="Arial" w:cs="Arial"/>
-          <w:sz w:val="30"/>
-        </w:rPr>
-        <w:t>&gt;&gt;&gt; Mission (Löydä alakerta)</w:t>
-      </w:r>
-    </w:p>
-    <w:p>
-      <w:pPr>
-        <w:spacing w:line="240" w:lineRule="auto"/>
-        <w:rPr>
-          <w:rFonts w:ascii="Arial" w:eastAsia="Roboto" w:hAnsi="Arial" w:cs="Arial"/>
-          <w:sz w:val="30"/>
-        </w:rPr>
-      </w:pPr>
-      <w:r>
-        <w:rPr>
-          <w:rFonts w:ascii="Arial" w:eastAsia="Roboto" w:hAnsi="Arial" w:cs="Arial"/>
-          <w:sz w:val="30"/>
-        </w:rPr>
-        <w:t>}</w:t>
-      </w:r>
-    </w:p>
-    <w:p>
-      <w:pPr>
-        <w:spacing w:line="240" w:lineRule="auto"/>
-        <w:rPr>
-          <w:rFonts w:ascii="Arial" w:eastAsia="Roboto" w:hAnsi="Arial" w:cs="Arial"/>
-          <w:sz w:val="30"/>
-        </w:rPr>
-      </w:pPr>
-    </w:p>
-    <w:p>
-      <w:pPr>
-        <w:spacing w:line="240" w:lineRule="auto"/>
-        <w:rPr>
-          <w:rFonts w:ascii="Arial" w:eastAsia="Roboto" w:hAnsi="Arial" w:cs="Arial"/>
-          <w:sz w:val="30"/>
-        </w:rPr>
-      </w:pPr>
-      <w:proofErr w:type="spellStart"/>
-      <w:r>
-        <w:rPr>
-          <w:rFonts w:ascii="Arial" w:eastAsia="Roboto" w:hAnsi="Arial" w:cs="Arial"/>
-          <w:sz w:val="30"/>
-        </w:rPr>
-        <w:t>Chapter</w:t>
-      </w:r>
-      <w:proofErr w:type="spellEnd"/>
       <w:r>
         <w:rPr>
           <w:rFonts w:ascii="Arial" w:eastAsia="Roboto" w:hAnsi="Arial" w:cs="Arial"/>
@@ -830,15 +962,58 @@
         </w:rPr>
         <w:t>Kenttä 1:</w:t>
       </w:r>
-    </w:p>
-    <w:p>
-      <w:pPr>
-        <w:spacing w:line="240" w:lineRule="auto"/>
-        <w:rPr>
-          <w:rFonts w:ascii="Arial" w:eastAsia="Roboto" w:hAnsi="Arial" w:cs="Arial"/>
-          <w:sz w:val="30"/>
-        </w:rPr>
-      </w:pPr>
+      <w:r>
+        <w:rPr>
+          <w:rFonts w:ascii="Arial" w:eastAsia="Roboto" w:hAnsi="Arial" w:cs="Arial"/>
+          <w:sz w:val="30"/>
+        </w:rPr>
+        <w:t xml:space="preserve"> //Koulun piha, jossa on teltta ja on yö</w:t>
+      </w:r>
+      <w:r>
+        <w:rPr>
+          <w:rFonts w:ascii="Arial" w:eastAsia="Roboto" w:hAnsi="Arial" w:cs="Arial"/>
+          <w:sz w:val="30"/>
+        </w:rPr>
+        <w:t xml:space="preserve"> etc</w:t>
+      </w:r>
+      <w:r>
+        <w:rPr>
+          <w:rFonts w:ascii="Arial" w:eastAsia="Roboto" w:hAnsi="Arial" w:cs="Arial"/>
+          <w:sz w:val="30"/>
+        </w:rPr>
+        <w:t>.</w:t>
+      </w:r>
+    </w:p>
+    <w:p>
+      <w:pPr>
+        <w:spacing w:line="240" w:lineRule="auto"/>
+        <w:rPr>
+          <w:rFonts w:ascii="Arial" w:eastAsia="Roboto" w:hAnsi="Arial" w:cs="Arial"/>
+          <w:sz w:val="30"/>
+        </w:rPr>
+      </w:pPr>
+      <w:r>
+        <w:rPr>
+          <w:rFonts w:ascii="Arial" w:eastAsia="Roboto" w:hAnsi="Arial" w:cs="Arial"/>
+          <w:sz w:val="30"/>
+        </w:rPr>
+        <w:t xml:space="preserve">*Vartija kävelee teltan suuntaan ja on aggressiivinen* //Vartijalla on pistooli, jolla hän ampuu ja muuta </w:t>
+      </w:r>
+      <w:r>
+        <w:rPr>
+          <w:rFonts w:ascii="Arial" w:eastAsia="Roboto" w:hAnsi="Arial" w:cs="Arial"/>
+          <w:strike/>
+          <w:sz w:val="30"/>
+        </w:rPr>
+        <w:t>kivaa</w:t>
+      </w:r>
+      <w:r>
+        <w:rPr>
+          <w:rFonts w:ascii="Arial" w:eastAsia="Roboto" w:hAnsi="Arial" w:cs="Arial"/>
+          <w:sz w:val="30"/>
+        </w:rPr>
+        <w:t xml:space="preserve"> kamalaa.</w:t>
+      </w:r>
     </w:p>
     <w:p>
       <w:pPr>
@@ -878,6 +1053,7 @@
           <w:rFonts w:ascii="Arial" w:eastAsia="Roboto" w:hAnsi="Arial" w:cs="Arial"/>
           <w:sz w:val="30"/>
         </w:rPr>
+        <w:lastRenderedPageBreak/>
         <w:t>}</w:t>
       </w:r>
     </w:p>
@@ -1403,6 +1579,7 @@
           <w:rFonts w:ascii="Arial" w:eastAsia="Roboto" w:hAnsi="Arial" w:cs="Arial"/>
           <w:sz w:val="30"/>
         </w:rPr>
+        <w:lastRenderedPageBreak/>
         <w:t>[PELIN TARINA LOPPUU JA TULEE LOPPUTEKSTIT</w:t>
       </w:r>
       <w:r>
@@ -2126,6 +2303,7 @@
   <w:style w:type="paragraph" w:default="1" w:styleId="Normaali">
     <w:name w:val="Normal"/>
     <w:qFormat/>
+    <w:rsid w:val="00541C50"/>
   </w:style>
   <w:style w:type="character" w:default="1" w:styleId="Kappaleenoletusfontti">
     <w:name w:val="Default Paragraph Font"/>

</xml_diff>

<commit_message>
Revert "Revert "Desc (toFix)""
This reverts commit b417fcc2d8b7bdac4d432e304d3ef59b8bcc81ca.
</commit_message>
<xml_diff>
--- a/KDS Script.docx
+++ b/KDS Script.docx
@@ -26,21 +26,12 @@
           <w:sz w:val="30"/>
         </w:rPr>
       </w:pPr>
-      <w:proofErr w:type="spellStart"/>
-      <w:r>
-        <w:rPr>
-          <w:rFonts w:ascii="Arial" w:eastAsia="Roboto" w:hAnsi="Arial" w:cs="Arial"/>
-          <w:sz w:val="30"/>
-        </w:rPr>
-        <w:t>Chapter</w:t>
-      </w:r>
-      <w:proofErr w:type="spellEnd"/>
-      <w:r>
-        <w:rPr>
-          <w:rFonts w:ascii="Arial" w:eastAsia="Roboto" w:hAnsi="Arial" w:cs="Arial"/>
-          <w:sz w:val="30"/>
-        </w:rPr>
-        <w:t xml:space="preserve"> 1</w:t>
+      <w:r>
+        <w:rPr>
+          <w:rFonts w:ascii="Arial" w:eastAsia="Roboto" w:hAnsi="Arial" w:cs="Arial"/>
+          <w:sz w:val="30"/>
+        </w:rPr>
+        <w:t>Chapter 1</w:t>
       </w:r>
       <w:r>
         <w:rPr>
@@ -98,17 +89,8 @@
           <w:rFonts w:ascii="Arial" w:eastAsia="Roboto" w:hAnsi="Arial" w:cs="Arial"/>
           <w:sz w:val="30"/>
         </w:rPr>
-        <w:t xml:space="preserve">Kenttä 1: //Eräänlainen johdantokappale/tutoriaali </w:t>
-      </w:r>
-      <w:proofErr w:type="spellStart"/>
-      <w:r>
-        <w:rPr>
-          <w:rFonts w:ascii="Arial" w:eastAsia="Roboto" w:hAnsi="Arial" w:cs="Arial"/>
-          <w:sz w:val="30"/>
-        </w:rPr>
-        <w:t>story</w:t>
-      </w:r>
-      <w:proofErr w:type="spellEnd"/>
+        <w:t>Kenttä 1: //Eräänlainen johdantokappale/tutoriaali story</w:t>
+      </w:r>
       <w:r>
         <w:rPr>
           <w:rFonts w:ascii="Arial" w:eastAsia="Roboto" w:hAnsi="Arial" w:cs="Arial"/>
@@ -116,7 +98,6 @@
         </w:rPr>
         <w:t xml:space="preserve"> </w:t>
       </w:r>
-      <w:proofErr w:type="spellStart"/>
       <w:r>
         <w:rPr>
           <w:rFonts w:ascii="Arial" w:eastAsia="Roboto" w:hAnsi="Arial" w:cs="Arial"/>
@@ -124,22 +105,56 @@
         </w:rPr>
         <w:t>modeen</w:t>
       </w:r>
-      <w:proofErr w:type="spellEnd"/>
-    </w:p>
-    <w:p>
-      <w:pPr>
-        <w:spacing w:line="240" w:lineRule="auto"/>
-        <w:rPr>
-          <w:rFonts w:ascii="Arial" w:eastAsia="Roboto" w:hAnsi="Arial" w:cs="Arial"/>
-          <w:sz w:val="30"/>
-        </w:rPr>
-      </w:pPr>
-      <w:r>
-        <w:rPr>
-          <w:rFonts w:ascii="Arial" w:eastAsia="Roboto" w:hAnsi="Arial" w:cs="Arial"/>
-          <w:sz w:val="30"/>
-        </w:rPr>
-        <w:t xml:space="preserve">&gt;&gt;&gt; Tutoriaali (Liikkuminen, piereminen yms.) suljetulla alueella </w:t>
+    </w:p>
+    <w:p>
+      <w:pPr>
+        <w:spacing w:line="240" w:lineRule="auto"/>
+        <w:rPr>
+          <w:rFonts w:ascii="Arial" w:eastAsia="Roboto" w:hAnsi="Arial" w:cs="Arial"/>
+          <w:sz w:val="30"/>
+        </w:rPr>
+      </w:pPr>
+      <w:r>
+        <w:rPr>
+          <w:rFonts w:ascii="Arial" w:eastAsia="Roboto" w:hAnsi="Arial" w:cs="Arial"/>
+          <w:sz w:val="30"/>
+        </w:rPr>
+        <w:t xml:space="preserve">&gt;&gt;&gt; </w:t>
+      </w:r>
+      <w:r>
+        <w:rPr>
+          <w:rFonts w:ascii="Arial" w:eastAsia="Roboto" w:hAnsi="Arial" w:cs="Arial"/>
+          <w:sz w:val="30"/>
+        </w:rPr>
+        <w:t>Mission</w:t>
+      </w:r>
+      <w:r>
+        <w:rPr>
+          <w:rFonts w:ascii="Arial" w:eastAsia="Roboto" w:hAnsi="Arial" w:cs="Arial"/>
+          <w:sz w:val="30"/>
+        </w:rPr>
+        <w:t xml:space="preserve"> (Liikkuminen</w:t>
+      </w:r>
+      <w:r>
+        <w:rPr>
+          <w:rFonts w:ascii="Arial" w:eastAsia="Roboto" w:hAnsi="Arial" w:cs="Arial"/>
+          <w:sz w:val="30"/>
+        </w:rPr>
+        <w:t>, yms</w:t>
+      </w:r>
+      <w:r>
+        <w:rPr>
+          <w:rFonts w:ascii="Arial" w:eastAsia="Roboto" w:hAnsi="Arial" w:cs="Arial"/>
+          <w:sz w:val="30"/>
+        </w:rPr>
+        <w:t>.</w:t>
+      </w:r>
+      <w:r>
+        <w:rPr>
+          <w:rFonts w:ascii="Arial" w:eastAsia="Roboto" w:hAnsi="Arial" w:cs="Arial"/>
+          <w:sz w:val="30"/>
+        </w:rPr>
+        <w:t xml:space="preserve">) suljetulla alueella </w:t>
       </w:r>
     </w:p>
     <w:p>
@@ -163,23 +178,67 @@
           <w:rFonts w:ascii="Arial" w:eastAsia="Roboto" w:hAnsi="Arial" w:cs="Arial"/>
           <w:sz w:val="30"/>
         </w:rPr>
-        <w:t xml:space="preserve"> Alue muistuttaa uuden koulurakennuksen pihaa.</w:t>
-      </w:r>
-    </w:p>
-    <w:p>
-      <w:pPr>
-        <w:spacing w:line="240" w:lineRule="auto"/>
-        <w:rPr>
-          <w:rFonts w:ascii="Arial" w:eastAsia="Roboto" w:hAnsi="Arial" w:cs="Arial"/>
-          <w:sz w:val="30"/>
-        </w:rPr>
-      </w:pPr>
-      <w:r>
-        <w:rPr>
-          <w:rFonts w:ascii="Arial" w:eastAsia="Roboto" w:hAnsi="Arial" w:cs="Arial"/>
-          <w:sz w:val="30"/>
-        </w:rPr>
-        <w:t>&gt;&gt;&gt; Tutoriaali (Kun ensimmäinen tutoriaali on suoritettu, avautuu mahdollisuus edetä seuraavaan) Koposelle puhuminen</w:t>
+        <w:t xml:space="preserve"> Alue muistuttaa uuden koulurakennuksen pihaa</w:t>
+      </w:r>
+      <w:r>
+        <w:rPr>
+          <w:rFonts w:ascii="Arial" w:eastAsia="Roboto" w:hAnsi="Arial" w:cs="Arial"/>
+          <w:sz w:val="30"/>
+        </w:rPr>
+        <w:t>… Tai siis sinne kä</w:t>
+      </w:r>
+      <w:r>
+        <w:rPr>
+          <w:rFonts w:ascii="Arial" w:eastAsia="Roboto" w:hAnsi="Arial" w:cs="Arial"/>
+          <w:sz w:val="30"/>
+        </w:rPr>
+        <w:t>v</w:t>
+      </w:r>
+      <w:r>
+        <w:rPr>
+          <w:rFonts w:ascii="Arial" w:eastAsia="Roboto" w:hAnsi="Arial" w:cs="Arial"/>
+          <w:sz w:val="30"/>
+        </w:rPr>
+        <w:t>elyä</w:t>
+      </w:r>
+    </w:p>
+    <w:p>
+      <w:pPr>
+        <w:spacing w:line="240" w:lineRule="auto"/>
+        <w:rPr>
+          <w:rFonts w:ascii="Arial" w:eastAsia="Roboto" w:hAnsi="Arial" w:cs="Arial"/>
+          <w:sz w:val="30"/>
+        </w:rPr>
+      </w:pPr>
+      <w:r>
+        <w:rPr>
+          <w:rFonts w:ascii="Arial" w:eastAsia="Roboto" w:hAnsi="Arial" w:cs="Arial"/>
+          <w:sz w:val="30"/>
+        </w:rPr>
+        <w:t>Kenttä 2:</w:t>
+      </w:r>
+    </w:p>
+    <w:p>
+      <w:pPr>
+        <w:spacing w:line="240" w:lineRule="auto"/>
+        <w:rPr>
+          <w:rFonts w:ascii="Arial" w:eastAsia="Roboto" w:hAnsi="Arial" w:cs="Arial"/>
+          <w:sz w:val="30"/>
+        </w:rPr>
+      </w:pPr>
+      <w:r>
+        <w:rPr>
+          <w:rFonts w:ascii="Arial" w:eastAsia="Roboto" w:hAnsi="Arial" w:cs="Arial"/>
+          <w:sz w:val="30"/>
+        </w:rPr>
+        <w:t xml:space="preserve">&gt;&gt;&gt; </w:t>
+      </w:r>
+      <w:r>
+        <w:rPr>
+          <w:rFonts w:ascii="Arial" w:eastAsia="Roboto" w:hAnsi="Arial" w:cs="Arial"/>
+          <w:sz w:val="30"/>
+        </w:rPr>
+        <w:t>Mission (Puhu Koposelle)</w:t>
       </w:r>
     </w:p>
     <w:p>
@@ -211,7 +270,6 @@
           <w:rFonts w:ascii="Arial" w:eastAsia="Roboto" w:hAnsi="Arial" w:cs="Arial"/>
           <w:sz w:val="30"/>
         </w:rPr>
-        <w:tab/>
         <w:t>Koponen: "Hei! Siinä sinä oletkin. Halusinkin kertoa sinulle uude</w:t>
       </w:r>
       <w:r>
@@ -240,23 +298,7 @@
           <w:rFonts w:ascii="Arial" w:eastAsia="Roboto" w:hAnsi="Arial" w:cs="Arial"/>
           <w:sz w:val="30"/>
         </w:rPr>
-        <w:t xml:space="preserve"> nostaa </w:t>
-      </w:r>
-      <w:proofErr w:type="spellStart"/>
-      <w:r>
-        <w:rPr>
-          <w:rFonts w:ascii="Arial" w:eastAsia="Roboto" w:hAnsi="Arial" w:cs="Arial"/>
-          <w:sz w:val="30"/>
-        </w:rPr>
-        <w:t>num</w:t>
-      </w:r>
-      <w:proofErr w:type="spellEnd"/>
-      <w:r>
-        <w:rPr>
-          <w:rFonts w:ascii="Arial" w:eastAsia="Roboto" w:hAnsi="Arial" w:cs="Arial"/>
-          <w:sz w:val="30"/>
-        </w:rPr>
-        <w:t>... Hetkinen, ethän sinä ole tyttö</w:t>
+        <w:t xml:space="preserve"> nostaa num... Hetkinen, ethän sinä ole tyttö</w:t>
       </w:r>
       <w:r>
         <w:rPr>
@@ -330,7 +372,14 @@
           <w:rFonts w:ascii="Arial" w:eastAsia="Roboto" w:hAnsi="Arial" w:cs="Arial"/>
           <w:sz w:val="30"/>
         </w:rPr>
-        <w:t>// Matikan numero on pelin lopussa 11</w:t>
+        <w:t xml:space="preserve">// Matikan numero on pelin lopussa </w:t>
+      </w:r>
+      <w:r>
+        <w:rPr>
+          <w:rFonts w:ascii="Arial" w:eastAsia="Roboto" w:hAnsi="Arial" w:cs="Arial"/>
+          <w:sz w:val="30"/>
+        </w:rPr>
+        <w:t>10</w:t>
       </w:r>
     </w:p>
     <w:p>
@@ -565,104 +614,55 @@
           <w:rFonts w:ascii="Arial" w:eastAsia="Roboto" w:hAnsi="Arial" w:cs="Arial"/>
           <w:sz w:val="30"/>
         </w:rPr>
-        <w:t xml:space="preserve">&gt;&gt;&gt; Mission (Löydä saunavessa ja sieltä </w:t>
-      </w:r>
-      <w:proofErr w:type="spellStart"/>
-      <w:r>
-        <w:rPr>
-          <w:rFonts w:ascii="Arial" w:eastAsia="Roboto" w:hAnsi="Arial" w:cs="Arial"/>
-          <w:sz w:val="30"/>
-        </w:rPr>
-        <w:t>level</w:t>
-      </w:r>
-      <w:proofErr w:type="spellEnd"/>
-      <w:r>
-        <w:rPr>
-          <w:rFonts w:ascii="Arial" w:eastAsia="Roboto" w:hAnsi="Arial" w:cs="Arial"/>
-          <w:sz w:val="30"/>
-        </w:rPr>
-        <w:t xml:space="preserve"> </w:t>
-      </w:r>
-      <w:proofErr w:type="spellStart"/>
-      <w:r>
-        <w:rPr>
-          <w:rFonts w:ascii="Arial" w:eastAsia="Roboto" w:hAnsi="Arial" w:cs="Arial"/>
-          <w:sz w:val="30"/>
-        </w:rPr>
-        <w:t>exit</w:t>
-      </w:r>
-      <w:proofErr w:type="spellEnd"/>
-      <w:r>
-        <w:rPr>
-          <w:rFonts w:ascii="Arial" w:eastAsia="Roboto" w:hAnsi="Arial" w:cs="Arial"/>
-          <w:sz w:val="30"/>
-        </w:rPr>
-        <w:t>)</w:t>
-      </w:r>
-    </w:p>
-    <w:p>
-      <w:pPr>
-        <w:spacing w:line="240" w:lineRule="auto"/>
-        <w:rPr>
-          <w:rFonts w:ascii="Arial" w:eastAsia="Roboto" w:hAnsi="Arial" w:cs="Arial"/>
-          <w:sz w:val="30"/>
-        </w:rPr>
-      </w:pPr>
-      <w:r>
-        <w:rPr>
-          <w:rFonts w:ascii="Arial" w:eastAsia="Roboto" w:hAnsi="Arial" w:cs="Arial"/>
-          <w:sz w:val="30"/>
-        </w:rPr>
-        <w:t xml:space="preserve">=&gt; Level </w:t>
-      </w:r>
-      <w:proofErr w:type="spellStart"/>
-      <w:r>
-        <w:rPr>
-          <w:rFonts w:ascii="Arial" w:eastAsia="Roboto" w:hAnsi="Arial" w:cs="Arial"/>
-          <w:sz w:val="30"/>
-        </w:rPr>
-        <w:t>Exit</w:t>
-      </w:r>
-      <w:proofErr w:type="spellEnd"/>
-    </w:p>
-    <w:p>
-      <w:pPr>
-        <w:spacing w:line="240" w:lineRule="auto"/>
-        <w:rPr>
-          <w:rFonts w:ascii="Arial" w:eastAsia="Roboto" w:hAnsi="Arial" w:cs="Arial"/>
-          <w:sz w:val="30"/>
-        </w:rPr>
-      </w:pPr>
-      <w:proofErr w:type="spellStart"/>
-      <w:r>
-        <w:rPr>
-          <w:rFonts w:ascii="Arial" w:eastAsia="Roboto" w:hAnsi="Arial" w:cs="Arial"/>
-          <w:sz w:val="30"/>
-        </w:rPr>
-        <w:t>Chapter</w:t>
-      </w:r>
-      <w:proofErr w:type="spellEnd"/>
-      <w:r>
-        <w:rPr>
-          <w:rFonts w:ascii="Arial" w:eastAsia="Roboto" w:hAnsi="Arial" w:cs="Arial"/>
-          <w:sz w:val="30"/>
-        </w:rPr>
-        <w:t xml:space="preserve"> 2 (Rutiininomainen yllätys) {</w:t>
-      </w:r>
-    </w:p>
-    <w:p>
-      <w:pPr>
-        <w:spacing w:line="240" w:lineRule="auto"/>
-        <w:rPr>
-          <w:rFonts w:ascii="Arial" w:eastAsia="Roboto" w:hAnsi="Arial" w:cs="Arial"/>
-          <w:sz w:val="30"/>
-        </w:rPr>
-      </w:pPr>
-      <w:r>
-        <w:rPr>
-          <w:rFonts w:ascii="Arial" w:eastAsia="Roboto" w:hAnsi="Arial" w:cs="Arial"/>
-          <w:sz w:val="30"/>
-        </w:rPr>
+        <w:t>&gt;&gt;&gt; Mission (Löydä saunavessa ja sieltä level exit)</w:t>
+      </w:r>
+    </w:p>
+    <w:p>
+      <w:pPr>
+        <w:spacing w:line="240" w:lineRule="auto"/>
+        <w:rPr>
+          <w:rFonts w:ascii="Arial" w:eastAsia="Roboto" w:hAnsi="Arial" w:cs="Arial"/>
+          <w:sz w:val="30"/>
+        </w:rPr>
+      </w:pPr>
+      <w:r>
+        <w:rPr>
+          <w:rFonts w:ascii="Arial" w:eastAsia="Roboto" w:hAnsi="Arial" w:cs="Arial"/>
+          <w:sz w:val="30"/>
+        </w:rPr>
+        <w:t>=&gt; Level Exit</w:t>
+      </w:r>
+    </w:p>
+    <w:p>
+      <w:pPr>
+        <w:spacing w:line="240" w:lineRule="auto"/>
+        <w:rPr>
+          <w:rFonts w:ascii="Arial" w:eastAsia="Roboto" w:hAnsi="Arial" w:cs="Arial"/>
+          <w:sz w:val="30"/>
+        </w:rPr>
+      </w:pPr>
+      <w:r>
+        <w:rPr>
+          <w:rFonts w:ascii="Arial" w:eastAsia="Roboto" w:hAnsi="Arial" w:cs="Arial"/>
+          <w:sz w:val="30"/>
+        </w:rPr>
+        <w:t>Chapter 2 (Rutiininomainen yllätys) {</w:t>
+      </w:r>
+    </w:p>
+    <w:p>
+      <w:pPr>
+        <w:spacing w:line="240" w:lineRule="auto"/>
+        <w:rPr>
+          <w:rFonts w:ascii="Arial" w:eastAsia="Roboto" w:hAnsi="Arial" w:cs="Arial"/>
+          <w:sz w:val="30"/>
+        </w:rPr>
+      </w:pPr>
+      <w:r>
+        <w:rPr>
+          <w:rFonts w:ascii="Arial" w:eastAsia="Roboto" w:hAnsi="Arial" w:cs="Arial"/>
+          <w:sz w:val="30"/>
+        </w:rPr>
+        <w:lastRenderedPageBreak/>
         <w:t xml:space="preserve">Kenttä </w:t>
       </w:r>
       <w:r>
@@ -670,7 +670,7 @@
           <w:rFonts w:ascii="Arial" w:eastAsia="Roboto" w:hAnsi="Arial" w:cs="Arial"/>
           <w:sz w:val="30"/>
         </w:rPr>
-        <w:t>2</w:t>
+        <w:t>3</w:t>
       </w:r>
       <w:r>
         <w:rPr>
@@ -693,7 +693,6 @@
           <w:rFonts w:ascii="Arial" w:eastAsia="Roboto" w:hAnsi="Arial" w:cs="Arial"/>
           <w:sz w:val="30"/>
         </w:rPr>
-        <w:lastRenderedPageBreak/>
         <w:t>&gt;&gt;&gt; Mission (Mene biologian tunnille)</w:t>
       </w:r>
     </w:p>
@@ -749,6 +748,43 @@
         </w:rPr>
         <w:t>// Pelaaja siirretään biologian luokan oven eteen.</w:t>
       </w:r>
+      <w:r>
+        <w:rPr>
+          <w:rFonts w:ascii="Arial" w:eastAsia="Roboto" w:hAnsi="Arial" w:cs="Arial"/>
+          <w:sz w:val="30"/>
+        </w:rPr>
+        <w:t xml:space="preserve"> (Varmaan helpointa, jos vaan vaihdetaan kenttää tässä vaiheessa…)</w:t>
+      </w:r>
+    </w:p>
+    <w:p>
+      <w:pPr>
+        <w:spacing w:line="240" w:lineRule="auto"/>
+        <w:rPr>
+          <w:rFonts w:ascii="Arial" w:eastAsia="Roboto" w:hAnsi="Arial" w:cs="Arial"/>
+          <w:sz w:val="30"/>
+        </w:rPr>
+      </w:pPr>
+      <w:r>
+        <w:rPr>
+          <w:rFonts w:ascii="Arial" w:eastAsia="Roboto" w:hAnsi="Arial" w:cs="Arial"/>
+          <w:sz w:val="30"/>
+        </w:rPr>
+        <w:t xml:space="preserve">Kenttä </w:t>
+      </w:r>
+      <w:r>
+        <w:rPr>
+          <w:rFonts w:ascii="Arial" w:eastAsia="Roboto" w:hAnsi="Arial" w:cs="Arial"/>
+          <w:sz w:val="30"/>
+        </w:rPr>
+        <w:t>4</w:t>
+      </w:r>
+      <w:r>
+        <w:rPr>
+          <w:rFonts w:ascii="Arial" w:eastAsia="Roboto" w:hAnsi="Arial" w:cs="Arial"/>
+          <w:sz w:val="30"/>
+        </w:rPr>
+        <w:t>:</w:t>
+      </w:r>
     </w:p>
     <w:p>
       <w:pPr>
@@ -1060,23 +1096,7 @@
           <w:rFonts w:ascii="Arial" w:eastAsia="Roboto" w:hAnsi="Arial" w:cs="Arial"/>
           <w:sz w:val="30"/>
         </w:rPr>
-        <w:t xml:space="preserve">K: ”Oho perkele… Tuntisi alkaa kohta. Hopi </w:t>
-      </w:r>
-      <w:proofErr w:type="spellStart"/>
-      <w:r>
-        <w:rPr>
-          <w:rFonts w:ascii="Arial" w:eastAsia="Roboto" w:hAnsi="Arial" w:cs="Arial"/>
-          <w:sz w:val="30"/>
-        </w:rPr>
-        <w:t>hopi</w:t>
-      </w:r>
-      <w:proofErr w:type="spellEnd"/>
-      <w:r>
-        <w:rPr>
-          <w:rFonts w:ascii="Arial" w:eastAsia="Roboto" w:hAnsi="Arial" w:cs="Arial"/>
-          <w:sz w:val="30"/>
-        </w:rPr>
-        <w:t>!”</w:t>
+        <w:t>K: ”Oho perkele… Tuntisi alkaa kohta. Hopi hopi!”</w:t>
       </w:r>
     </w:p>
     <w:p>
@@ -1103,21 +1123,12 @@
           <w:sz w:val="30"/>
         </w:rPr>
       </w:pPr>
-      <w:proofErr w:type="spellStart"/>
-      <w:r>
-        <w:rPr>
-          <w:rFonts w:ascii="Arial" w:eastAsia="Roboto" w:hAnsi="Arial" w:cs="Arial"/>
-          <w:sz w:val="30"/>
-        </w:rPr>
-        <w:t>Chapter</w:t>
-      </w:r>
-      <w:proofErr w:type="spellEnd"/>
-      <w:r>
-        <w:rPr>
-          <w:rFonts w:ascii="Arial" w:eastAsia="Roboto" w:hAnsi="Arial" w:cs="Arial"/>
-          <w:sz w:val="30"/>
-        </w:rPr>
-        <w:t xml:space="preserve"> </w:t>
+      <w:r>
+        <w:rPr>
+          <w:rFonts w:ascii="Arial" w:eastAsia="Roboto" w:hAnsi="Arial" w:cs="Arial"/>
+          <w:sz w:val="30"/>
+        </w:rPr>
+        <w:t xml:space="preserve">Chapter </w:t>
       </w:r>
       <w:r>
         <w:rPr>
@@ -1154,7 +1165,7 @@
           <w:rFonts w:ascii="Arial" w:eastAsia="Roboto" w:hAnsi="Arial" w:cs="Arial"/>
           <w:sz w:val="30"/>
         </w:rPr>
-        <w:t>3</w:t>
+        <w:t>5</w:t>
       </w:r>
       <w:r>
         <w:rPr>
@@ -1214,6 +1225,7 @@
           <w:rFonts w:ascii="Arial" w:eastAsia="Roboto" w:hAnsi="Arial" w:cs="Arial"/>
           <w:sz w:val="30"/>
         </w:rPr>
+        <w:lastRenderedPageBreak/>
         <w:t>Dialogi [</w:t>
       </w:r>
     </w:p>
@@ -1246,7 +1258,6 @@
           <w:rFonts w:ascii="Arial" w:eastAsia="Roboto" w:hAnsi="Arial" w:cs="Arial"/>
           <w:sz w:val="30"/>
         </w:rPr>
-        <w:lastRenderedPageBreak/>
         <w:t>K: ”Tulit juuri sopivaan aikaan. Halusin tehdä tutkimuksen siitä kuka olisi koulun paras opettaja… Siis minun lisäks</w:t>
       </w:r>
       <w:r>
@@ -1522,15 +1533,1080 @@
           <w:sz w:val="30"/>
         </w:rPr>
       </w:pPr>
-      <w:proofErr w:type="spellStart"/>
-      <w:r>
-        <w:rPr>
-          <w:rFonts w:ascii="Arial" w:eastAsia="Roboto" w:hAnsi="Arial" w:cs="Arial"/>
-          <w:sz w:val="30"/>
-        </w:rPr>
-        <w:t>Chapter</w:t>
-      </w:r>
-      <w:proofErr w:type="spellEnd"/>
+      <w:r>
+        <w:rPr>
+          <w:rFonts w:ascii="Arial" w:eastAsia="Roboto" w:hAnsi="Arial" w:cs="Arial"/>
+          <w:sz w:val="30"/>
+        </w:rPr>
+        <w:t xml:space="preserve">Chapter </w:t>
+      </w:r>
+      <w:r>
+        <w:rPr>
+          <w:rFonts w:ascii="Arial" w:eastAsia="Roboto" w:hAnsi="Arial" w:cs="Arial"/>
+          <w:sz w:val="30"/>
+        </w:rPr>
+        <w:t>4</w:t>
+      </w:r>
+      <w:r>
+        <w:rPr>
+          <w:rFonts w:ascii="Arial" w:eastAsia="Roboto" w:hAnsi="Arial" w:cs="Arial"/>
+          <w:sz w:val="30"/>
+        </w:rPr>
+        <w:t xml:space="preserve"> (</w:t>
+      </w:r>
+      <w:r>
+        <w:rPr>
+          <w:rFonts w:ascii="Arial" w:eastAsia="Roboto" w:hAnsi="Arial" w:cs="Arial"/>
+          <w:sz w:val="30"/>
+        </w:rPr>
+        <w:t>*TEMP*</w:t>
+      </w:r>
+      <w:r>
+        <w:rPr>
+          <w:rFonts w:ascii="Arial" w:eastAsia="Roboto" w:hAnsi="Arial" w:cs="Arial"/>
+          <w:sz w:val="30"/>
+        </w:rPr>
+        <w:t>)</w:t>
+      </w:r>
+      <w:r>
+        <w:rPr>
+          <w:rFonts w:ascii="Arial" w:eastAsia="Roboto" w:hAnsi="Arial" w:cs="Arial"/>
+          <w:sz w:val="30"/>
+        </w:rPr>
+        <w:t xml:space="preserve"> {</w:t>
+      </w:r>
+    </w:p>
+    <w:p>
+      <w:pPr>
+        <w:spacing w:line="240" w:lineRule="auto"/>
+        <w:rPr>
+          <w:rFonts w:ascii="Arial" w:eastAsia="Roboto" w:hAnsi="Arial" w:cs="Arial"/>
+          <w:sz w:val="30"/>
+        </w:rPr>
+      </w:pPr>
+      <w:r>
+        <w:rPr>
+          <w:rFonts w:ascii="Arial" w:eastAsia="Roboto" w:hAnsi="Arial" w:cs="Arial"/>
+          <w:sz w:val="30"/>
+        </w:rPr>
+        <w:t>// Tähän alkuja jollekin suurelle mysteerille… Tätä kevennetään hauskilla tehtävillä, jotka saavat pelaajan unohtamaan tämän mysteerin hetkeksi, kunnes se palaa taas myöhemmin.</w:t>
+      </w:r>
+    </w:p>
+    <w:p>
+      <w:pPr>
+        <w:spacing w:line="240" w:lineRule="auto"/>
+        <w:rPr>
+          <w:rFonts w:ascii="Arial" w:eastAsia="Roboto" w:hAnsi="Arial" w:cs="Arial"/>
+          <w:sz w:val="30"/>
+        </w:rPr>
+      </w:pPr>
+      <w:r>
+        <w:rPr>
+          <w:rFonts w:ascii="Arial" w:eastAsia="Roboto" w:hAnsi="Arial" w:cs="Arial"/>
+          <w:sz w:val="30"/>
+        </w:rPr>
+        <w:t>}</w:t>
+      </w:r>
+    </w:p>
+    <w:p>
+      <w:pPr>
+        <w:spacing w:line="240" w:lineRule="auto"/>
+        <w:rPr>
+          <w:rFonts w:ascii="Arial" w:eastAsia="Roboto" w:hAnsi="Arial" w:cs="Arial"/>
+          <w:sz w:val="30"/>
+        </w:rPr>
+      </w:pPr>
+    </w:p>
+    <w:p>
+      <w:pPr>
+        <w:spacing w:line="240" w:lineRule="auto"/>
+        <w:rPr>
+          <w:rFonts w:ascii="Arial" w:eastAsia="Roboto" w:hAnsi="Arial" w:cs="Arial"/>
+          <w:sz w:val="30"/>
+        </w:rPr>
+      </w:pPr>
+      <w:r>
+        <w:rPr>
+          <w:rFonts w:ascii="Arial" w:eastAsia="Roboto" w:hAnsi="Arial" w:cs="Arial"/>
+          <w:sz w:val="30"/>
+        </w:rPr>
+        <w:t xml:space="preserve">Chapter </w:t>
+      </w:r>
+      <w:r>
+        <w:rPr>
+          <w:rFonts w:ascii="Arial" w:eastAsia="Roboto" w:hAnsi="Arial" w:cs="Arial"/>
+          <w:sz w:val="30"/>
+        </w:rPr>
+        <w:t>5</w:t>
+      </w:r>
+      <w:r>
+        <w:rPr>
+          <w:rFonts w:ascii="Arial" w:eastAsia="Roboto" w:hAnsi="Arial" w:cs="Arial"/>
+          <w:sz w:val="30"/>
+        </w:rPr>
+        <w:t xml:space="preserve"> (Avarn-ongelmia)</w:t>
+      </w:r>
+      <w:r>
+        <w:rPr>
+          <w:rFonts w:ascii="Arial" w:eastAsia="Roboto" w:hAnsi="Arial" w:cs="Arial"/>
+          <w:sz w:val="30"/>
+        </w:rPr>
+        <w:t xml:space="preserve"> {</w:t>
+      </w:r>
+    </w:p>
+    <w:p>
+      <w:pPr>
+        <w:spacing w:line="240" w:lineRule="auto"/>
+        <w:rPr>
+          <w:rFonts w:ascii="Arial" w:eastAsia="Roboto" w:hAnsi="Arial" w:cs="Arial"/>
+          <w:sz w:val="30"/>
+        </w:rPr>
+      </w:pPr>
+      <w:r>
+        <w:rPr>
+          <w:rFonts w:ascii="Arial" w:eastAsia="Roboto" w:hAnsi="Arial" w:cs="Arial"/>
+          <w:sz w:val="30"/>
+        </w:rPr>
+        <w:t xml:space="preserve">Kenttä </w:t>
+      </w:r>
+      <w:r>
+        <w:rPr>
+          <w:rFonts w:ascii="Arial" w:eastAsia="Roboto" w:hAnsi="Arial" w:cs="Arial"/>
+          <w:sz w:val="30"/>
+        </w:rPr>
+        <w:t>6</w:t>
+      </w:r>
+      <w:r>
+        <w:rPr>
+          <w:rFonts w:ascii="Arial" w:eastAsia="Roboto" w:hAnsi="Arial" w:cs="Arial"/>
+          <w:sz w:val="30"/>
+        </w:rPr>
+        <w:t>:</w:t>
+      </w:r>
+    </w:p>
+    <w:p>
+      <w:pPr>
+        <w:spacing w:line="240" w:lineRule="auto"/>
+        <w:rPr>
+          <w:rFonts w:ascii="Arial" w:eastAsia="Roboto" w:hAnsi="Arial" w:cs="Arial"/>
+          <w:sz w:val="30"/>
+        </w:rPr>
+      </w:pPr>
+      <w:r>
+        <w:rPr>
+          <w:rFonts w:ascii="Arial" w:eastAsia="Roboto" w:hAnsi="Arial" w:cs="Arial"/>
+          <w:sz w:val="30"/>
+        </w:rPr>
+        <w:lastRenderedPageBreak/>
+        <w:t>// Chapter alkaa koulun käytävällä</w:t>
+      </w:r>
+    </w:p>
+    <w:p>
+      <w:pPr>
+        <w:spacing w:line="240" w:lineRule="auto"/>
+        <w:rPr>
+          <w:rFonts w:ascii="Arial" w:eastAsia="Roboto" w:hAnsi="Arial" w:cs="Arial"/>
+          <w:sz w:val="30"/>
+        </w:rPr>
+      </w:pPr>
+      <w:r>
+        <w:rPr>
+          <w:rFonts w:ascii="Arial" w:eastAsia="Roboto" w:hAnsi="Arial" w:cs="Arial"/>
+          <w:sz w:val="30"/>
+        </w:rPr>
+        <w:t xml:space="preserve">&gt;&gt;&gt; Mission (pyydä tehtävää </w:t>
+      </w:r>
+      <w:r>
+        <w:rPr>
+          <w:rFonts w:ascii="Arial" w:eastAsia="Roboto" w:hAnsi="Arial" w:cs="Arial"/>
+          <w:sz w:val="30"/>
+        </w:rPr>
+        <w:t>K</w:t>
+      </w:r>
+      <w:r>
+        <w:rPr>
+          <w:rFonts w:ascii="Arial" w:eastAsia="Roboto" w:hAnsi="Arial" w:cs="Arial"/>
+          <w:sz w:val="30"/>
+        </w:rPr>
+        <w:t>oposelta)</w:t>
+      </w:r>
+    </w:p>
+    <w:p>
+      <w:pPr>
+        <w:spacing w:line="240" w:lineRule="auto"/>
+        <w:rPr>
+          <w:rFonts w:ascii="Arial" w:eastAsia="Roboto" w:hAnsi="Arial" w:cs="Arial"/>
+          <w:sz w:val="30"/>
+        </w:rPr>
+      </w:pPr>
+      <w:r>
+        <w:rPr>
+          <w:rFonts w:ascii="Arial" w:eastAsia="Roboto" w:hAnsi="Arial" w:cs="Arial"/>
+          <w:sz w:val="30"/>
+        </w:rPr>
+        <w:t>Dialogi [</w:t>
+      </w:r>
+    </w:p>
+    <w:p>
+      <w:pPr>
+        <w:spacing w:line="240" w:lineRule="auto"/>
+        <w:rPr>
+          <w:rFonts w:ascii="Arial" w:eastAsia="Roboto" w:hAnsi="Arial" w:cs="Arial"/>
+          <w:sz w:val="30"/>
+        </w:rPr>
+      </w:pPr>
+      <w:r>
+        <w:rPr>
+          <w:rFonts w:ascii="Arial" w:eastAsia="Roboto" w:hAnsi="Arial" w:cs="Arial"/>
+          <w:sz w:val="30"/>
+        </w:rPr>
+        <w:t>P: ”Minulla on tylsää… Olisiko sinulla jotain tehtävää minulle?”</w:t>
+      </w:r>
+    </w:p>
+    <w:p>
+      <w:pPr>
+        <w:spacing w:line="240" w:lineRule="auto"/>
+        <w:rPr>
+          <w:rFonts w:ascii="Arial" w:eastAsia="Roboto" w:hAnsi="Arial" w:cs="Arial"/>
+          <w:sz w:val="30"/>
+        </w:rPr>
+      </w:pPr>
+      <w:r>
+        <w:rPr>
+          <w:rFonts w:ascii="Arial" w:eastAsia="Roboto" w:hAnsi="Arial" w:cs="Arial"/>
+          <w:sz w:val="30"/>
+        </w:rPr>
+        <w:t>K: ”Kyllähän näitä aina löytyy… Mietitää</w:t>
+      </w:r>
+      <w:r>
+        <w:rPr>
+          <w:rFonts w:ascii="Arial" w:eastAsia="Roboto" w:hAnsi="Arial" w:cs="Arial"/>
+          <w:sz w:val="30"/>
+        </w:rPr>
+        <w:t>npä</w:t>
+      </w:r>
+      <w:r>
+        <w:rPr>
+          <w:rFonts w:ascii="Arial" w:eastAsia="Roboto" w:hAnsi="Arial" w:cs="Arial"/>
+          <w:sz w:val="30"/>
+        </w:rPr>
+        <w:t>s…”</w:t>
+      </w:r>
+    </w:p>
+    <w:p>
+      <w:pPr>
+        <w:spacing w:line="240" w:lineRule="auto"/>
+        <w:rPr>
+          <w:rFonts w:ascii="Arial" w:eastAsia="Roboto" w:hAnsi="Arial" w:cs="Arial"/>
+          <w:sz w:val="30"/>
+        </w:rPr>
+      </w:pPr>
+      <w:r>
+        <w:rPr>
+          <w:rFonts w:ascii="Arial" w:eastAsia="Roboto" w:hAnsi="Arial" w:cs="Arial"/>
+          <w:sz w:val="30"/>
+        </w:rPr>
+        <w:t>K: ”Olen kuullut muutamalta oppilaalta, että tänne koulun pihalle tulisi yön aikana vartijoita kiusaamaan kilttejä oppilaita. Voisitko jäädä tänne yöksi selvittämään asiaa?”</w:t>
+      </w:r>
+    </w:p>
+    <w:p>
+      <w:pPr>
+        <w:spacing w:line="240" w:lineRule="auto"/>
+        <w:rPr>
+          <w:rFonts w:ascii="Arial" w:eastAsia="Roboto" w:hAnsi="Arial" w:cs="Arial"/>
+          <w:sz w:val="30"/>
+        </w:rPr>
+      </w:pPr>
+      <w:r>
+        <w:rPr>
+          <w:rFonts w:ascii="Arial" w:eastAsia="Roboto" w:hAnsi="Arial" w:cs="Arial"/>
+          <w:sz w:val="30"/>
+        </w:rPr>
+        <w:t>P: ”Ehdottomasti. Ihan mitä vain omalle Koposelleni.”</w:t>
+      </w:r>
+    </w:p>
+    <w:p>
+      <w:pPr>
+        <w:spacing w:line="240" w:lineRule="auto"/>
+        <w:rPr>
+          <w:rFonts w:ascii="Arial" w:eastAsia="Roboto" w:hAnsi="Arial" w:cs="Arial"/>
+          <w:sz w:val="30"/>
+        </w:rPr>
+      </w:pPr>
+      <w:r>
+        <w:rPr>
+          <w:rFonts w:ascii="Arial" w:eastAsia="Roboto" w:hAnsi="Arial" w:cs="Arial"/>
+          <w:sz w:val="30"/>
+        </w:rPr>
+        <w:t>]</w:t>
+      </w:r>
+    </w:p>
+    <w:p>
+      <w:pPr>
+        <w:spacing w:line="240" w:lineRule="auto"/>
+        <w:rPr>
+          <w:rFonts w:ascii="Arial" w:eastAsia="Roboto" w:hAnsi="Arial" w:cs="Arial"/>
+          <w:sz w:val="30"/>
+        </w:rPr>
+      </w:pPr>
+      <w:r>
+        <w:rPr>
+          <w:rFonts w:ascii="Arial" w:eastAsia="Roboto" w:hAnsi="Arial" w:cs="Arial"/>
+          <w:sz w:val="30"/>
+        </w:rPr>
+        <w:t>}</w:t>
+      </w:r>
+    </w:p>
+    <w:p>
+      <w:pPr>
+        <w:spacing w:line="240" w:lineRule="auto"/>
+        <w:rPr>
+          <w:rFonts w:ascii="Arial" w:eastAsia="Roboto" w:hAnsi="Arial" w:cs="Arial"/>
+          <w:sz w:val="30"/>
+        </w:rPr>
+      </w:pPr>
+      <w:r>
+        <w:rPr>
+          <w:rFonts w:ascii="Arial" w:eastAsia="Roboto" w:hAnsi="Arial" w:cs="Arial"/>
+          <w:sz w:val="30"/>
+        </w:rPr>
+        <w:t xml:space="preserve">Kenttä </w:t>
+      </w:r>
+      <w:r>
+        <w:rPr>
+          <w:rFonts w:ascii="Arial" w:eastAsia="Roboto" w:hAnsi="Arial" w:cs="Arial"/>
+          <w:sz w:val="30"/>
+        </w:rPr>
+        <w:t>7</w:t>
+      </w:r>
+      <w:r>
+        <w:rPr>
+          <w:rFonts w:ascii="Arial" w:eastAsia="Roboto" w:hAnsi="Arial" w:cs="Arial"/>
+          <w:sz w:val="30"/>
+        </w:rPr>
+        <w:t>:</w:t>
+      </w:r>
+      <w:r>
+        <w:rPr>
+          <w:rFonts w:ascii="Arial" w:eastAsia="Roboto" w:hAnsi="Arial" w:cs="Arial"/>
+          <w:sz w:val="30"/>
+        </w:rPr>
+        <w:t xml:space="preserve"> //Koulun piha, jossa on teltta ja on yö etc.</w:t>
+      </w:r>
+    </w:p>
+    <w:p>
+      <w:pPr>
+        <w:spacing w:line="240" w:lineRule="auto"/>
+        <w:rPr>
+          <w:rFonts w:ascii="Arial" w:eastAsia="Roboto" w:hAnsi="Arial" w:cs="Arial"/>
+          <w:sz w:val="30"/>
+        </w:rPr>
+      </w:pPr>
+      <w:r>
+        <w:rPr>
+          <w:rFonts w:ascii="Arial" w:eastAsia="Roboto" w:hAnsi="Arial" w:cs="Arial"/>
+          <w:sz w:val="30"/>
+        </w:rPr>
+        <w:t>*Pelaaja herää*</w:t>
+      </w:r>
+    </w:p>
+    <w:p>
+      <w:pPr>
+        <w:spacing w:line="240" w:lineRule="auto"/>
+        <w:rPr>
+          <w:rFonts w:ascii="Arial" w:eastAsia="Roboto" w:hAnsi="Arial" w:cs="Arial"/>
+          <w:sz w:val="30"/>
+        </w:rPr>
+      </w:pPr>
+      <w:r>
+        <w:rPr>
+          <w:rFonts w:ascii="Arial" w:eastAsia="Roboto" w:hAnsi="Arial" w:cs="Arial"/>
+          <w:sz w:val="30"/>
+        </w:rPr>
+        <w:t xml:space="preserve">*Vartija kävelee teltan suuntaan ja on aggressiivinen* //Vartijalla on pistooli, jolla hän ampuu ja muuta </w:t>
+      </w:r>
+      <w:r>
+        <w:rPr>
+          <w:rFonts w:ascii="Arial" w:eastAsia="Roboto" w:hAnsi="Arial" w:cs="Arial"/>
+          <w:strike/>
+          <w:sz w:val="30"/>
+        </w:rPr>
+        <w:t>kivaa</w:t>
+      </w:r>
+      <w:r>
+        <w:rPr>
+          <w:rFonts w:ascii="Arial" w:eastAsia="Roboto" w:hAnsi="Arial" w:cs="Arial"/>
+          <w:sz w:val="30"/>
+        </w:rPr>
+        <w:t xml:space="preserve"> kamalaa. Siitä pitäis tulla epic duel ja muuta joojoo.*</w:t>
+      </w:r>
+    </w:p>
+    <w:p>
+      <w:pPr>
+        <w:spacing w:line="240" w:lineRule="auto"/>
+        <w:rPr>
+          <w:rFonts w:ascii="Arial" w:eastAsia="Roboto" w:hAnsi="Arial" w:cs="Arial"/>
+          <w:sz w:val="30"/>
+        </w:rPr>
+      </w:pPr>
+      <w:r>
+        <w:rPr>
+          <w:rFonts w:ascii="Arial" w:eastAsia="Roboto" w:hAnsi="Arial" w:cs="Arial"/>
+          <w:sz w:val="30"/>
+        </w:rPr>
+        <w:t>&gt;&gt;&gt; Mission (Nuku aamuun)</w:t>
+      </w:r>
+    </w:p>
+    <w:p>
+      <w:pPr>
+        <w:spacing w:line="240" w:lineRule="auto"/>
+        <w:rPr>
+          <w:rFonts w:ascii="Arial" w:eastAsia="Roboto" w:hAnsi="Arial" w:cs="Arial"/>
+          <w:sz w:val="30"/>
+        </w:rPr>
+      </w:pPr>
+      <w:r>
+        <w:rPr>
+          <w:rFonts w:ascii="Arial" w:eastAsia="Roboto" w:hAnsi="Arial" w:cs="Arial"/>
+          <w:sz w:val="30"/>
+        </w:rPr>
+        <w:t>// Pelaaja nukkuu aamuun ja kenttä vaihtuu, mutta pelaaja ei huomaa sitä.</w:t>
+      </w:r>
+    </w:p>
+    <w:p>
+      <w:pPr>
+        <w:spacing w:line="240" w:lineRule="auto"/>
+        <w:rPr>
+          <w:rFonts w:ascii="Arial" w:eastAsia="Roboto" w:hAnsi="Arial" w:cs="Arial"/>
+          <w:sz w:val="30"/>
+        </w:rPr>
+      </w:pPr>
+      <w:r>
+        <w:rPr>
+          <w:rFonts w:ascii="Arial" w:eastAsia="Roboto" w:hAnsi="Arial" w:cs="Arial"/>
+          <w:sz w:val="30"/>
+        </w:rPr>
+        <w:t xml:space="preserve">Kenttä </w:t>
+      </w:r>
+      <w:r>
+        <w:rPr>
+          <w:rFonts w:ascii="Arial" w:eastAsia="Roboto" w:hAnsi="Arial" w:cs="Arial"/>
+          <w:sz w:val="30"/>
+        </w:rPr>
+        <w:t>8</w:t>
+      </w:r>
+      <w:r>
+        <w:rPr>
+          <w:rFonts w:ascii="Arial" w:eastAsia="Roboto" w:hAnsi="Arial" w:cs="Arial"/>
+          <w:sz w:val="30"/>
+        </w:rPr>
+        <w:t>:</w:t>
+      </w:r>
+    </w:p>
+    <w:p>
+      <w:pPr>
+        <w:spacing w:line="240" w:lineRule="auto"/>
+        <w:rPr>
+          <w:rFonts w:ascii="Arial" w:eastAsia="Roboto" w:hAnsi="Arial" w:cs="Arial"/>
+          <w:sz w:val="30"/>
+        </w:rPr>
+      </w:pPr>
+      <w:r>
+        <w:rPr>
+          <w:rFonts w:ascii="Arial" w:eastAsia="Roboto" w:hAnsi="Arial" w:cs="Arial"/>
+          <w:sz w:val="30"/>
+        </w:rPr>
+        <w:t>&gt;&gt;&gt; Mission (Odota Koposta, kunnes hän tulee avaamaan oven.)</w:t>
+      </w:r>
+    </w:p>
+    <w:p>
+      <w:pPr>
+        <w:spacing w:line="240" w:lineRule="auto"/>
+        <w:rPr>
+          <w:rFonts w:ascii="Arial" w:eastAsia="Roboto" w:hAnsi="Arial" w:cs="Arial"/>
+          <w:sz w:val="30"/>
+        </w:rPr>
+      </w:pPr>
+      <w:r>
+        <w:rPr>
+          <w:rFonts w:ascii="Arial" w:eastAsia="Roboto" w:hAnsi="Arial" w:cs="Arial"/>
+          <w:sz w:val="30"/>
+        </w:rPr>
+        <w:t>&gt;&gt;&gt; Mission (Seuraa Koposta kouluun)</w:t>
+      </w:r>
+    </w:p>
+    <w:p>
+      <w:pPr>
+        <w:spacing w:line="240" w:lineRule="auto"/>
+        <w:rPr>
+          <w:rFonts w:ascii="Arial" w:eastAsia="Roboto" w:hAnsi="Arial" w:cs="Arial"/>
+          <w:sz w:val="30"/>
+        </w:rPr>
+      </w:pPr>
+      <w:r>
+        <w:rPr>
+          <w:rFonts w:ascii="Arial" w:eastAsia="Roboto" w:hAnsi="Arial" w:cs="Arial"/>
+          <w:sz w:val="30"/>
+        </w:rPr>
+        <w:t>}</w:t>
+      </w:r>
+    </w:p>
+    <w:p>
+      <w:pPr>
+        <w:spacing w:line="240" w:lineRule="auto"/>
+        <w:rPr>
+          <w:rFonts w:ascii="Arial" w:eastAsia="Roboto" w:hAnsi="Arial" w:cs="Arial"/>
+          <w:sz w:val="30"/>
+        </w:rPr>
+      </w:pPr>
+    </w:p>
+    <w:p>
+      <w:pPr>
+        <w:spacing w:line="240" w:lineRule="auto"/>
+        <w:rPr>
+          <w:rFonts w:ascii="Arial" w:eastAsia="Roboto" w:hAnsi="Arial" w:cs="Arial"/>
+          <w:sz w:val="30"/>
+        </w:rPr>
+      </w:pPr>
+      <w:r>
+        <w:rPr>
+          <w:rFonts w:ascii="Arial" w:eastAsia="Roboto" w:hAnsi="Arial" w:cs="Arial"/>
+          <w:sz w:val="30"/>
+        </w:rPr>
+        <w:t xml:space="preserve">Chapter </w:t>
+      </w:r>
+      <w:r>
+        <w:rPr>
+          <w:rFonts w:ascii="Arial" w:eastAsia="Roboto" w:hAnsi="Arial" w:cs="Arial"/>
+          <w:sz w:val="30"/>
+        </w:rPr>
+        <w:t>6 (Rehtoripilailua)</w:t>
+      </w:r>
+      <w:r>
+        <w:rPr>
+          <w:rFonts w:ascii="Arial" w:eastAsia="Roboto" w:hAnsi="Arial" w:cs="Arial"/>
+          <w:sz w:val="30"/>
+        </w:rPr>
+        <w:t xml:space="preserve"> {</w:t>
+      </w:r>
+    </w:p>
+    <w:p>
+      <w:pPr>
+        <w:spacing w:line="240" w:lineRule="auto"/>
+        <w:rPr>
+          <w:rFonts w:ascii="Arial" w:eastAsia="Roboto" w:hAnsi="Arial" w:cs="Arial"/>
+          <w:sz w:val="30"/>
+        </w:rPr>
+      </w:pPr>
+      <w:r>
+        <w:rPr>
+          <w:rFonts w:ascii="Arial" w:eastAsia="Roboto" w:hAnsi="Arial" w:cs="Arial"/>
+          <w:sz w:val="30"/>
+        </w:rPr>
+        <w:t>// Alkaa keskustelulla</w:t>
+      </w:r>
+    </w:p>
+    <w:p>
+      <w:pPr>
+        <w:spacing w:line="240" w:lineRule="auto"/>
+        <w:rPr>
+          <w:rFonts w:ascii="Arial" w:eastAsia="Roboto" w:hAnsi="Arial" w:cs="Arial"/>
+          <w:sz w:val="30"/>
+        </w:rPr>
+      </w:pPr>
+      <w:r>
+        <w:rPr>
+          <w:rFonts w:ascii="Arial" w:eastAsia="Roboto" w:hAnsi="Arial" w:cs="Arial"/>
+          <w:sz w:val="30"/>
+        </w:rPr>
+        <w:t>Dialogi [</w:t>
+      </w:r>
+    </w:p>
+    <w:p>
+      <w:pPr>
+        <w:spacing w:line="240" w:lineRule="auto"/>
+        <w:rPr>
+          <w:rFonts w:ascii="Arial" w:eastAsia="Roboto" w:hAnsi="Arial" w:cs="Arial"/>
+          <w:sz w:val="30"/>
+        </w:rPr>
+      </w:pPr>
+      <w:r>
+        <w:rPr>
+          <w:rFonts w:ascii="Arial" w:eastAsia="Roboto" w:hAnsi="Arial" w:cs="Arial"/>
+          <w:sz w:val="30"/>
+        </w:rPr>
+        <w:t>K: ”Heh, minulla on sinulle mahtavia uutisia.”</w:t>
+      </w:r>
+    </w:p>
+    <w:p>
+      <w:pPr>
+        <w:spacing w:line="240" w:lineRule="auto"/>
+        <w:rPr>
+          <w:rFonts w:ascii="Arial" w:eastAsia="Roboto" w:hAnsi="Arial" w:cs="Arial"/>
+          <w:sz w:val="30"/>
+        </w:rPr>
+      </w:pPr>
+      <w:r>
+        <w:rPr>
+          <w:rFonts w:ascii="Arial" w:eastAsia="Roboto" w:hAnsi="Arial" w:cs="Arial"/>
+          <w:sz w:val="30"/>
+        </w:rPr>
+        <w:t>K: ”Koulumme sai juuri uuden rehtorin, jolle voimme keksiä pilanimen…”</w:t>
+      </w:r>
+    </w:p>
+    <w:p>
+      <w:pPr>
+        <w:spacing w:line="240" w:lineRule="auto"/>
+        <w:rPr>
+          <w:rFonts w:ascii="Arial" w:eastAsia="Roboto" w:hAnsi="Arial" w:cs="Arial"/>
+          <w:sz w:val="30"/>
+        </w:rPr>
+      </w:pPr>
+      <w:r>
+        <w:rPr>
+          <w:rFonts w:ascii="Arial" w:eastAsia="Roboto" w:hAnsi="Arial" w:cs="Arial"/>
+          <w:sz w:val="30"/>
+        </w:rPr>
+        <w:lastRenderedPageBreak/>
+        <w:t>K: ”Mitä ehdottaisit?”</w:t>
+      </w:r>
+    </w:p>
+    <w:p>
+      <w:pPr>
+        <w:spacing w:line="240" w:lineRule="auto"/>
+        <w:rPr>
+          <w:rFonts w:ascii="Arial" w:eastAsia="Roboto" w:hAnsi="Arial" w:cs="Arial"/>
+          <w:sz w:val="30"/>
+        </w:rPr>
+      </w:pPr>
+      <w:r>
+        <w:rPr>
+          <w:rFonts w:ascii="Arial" w:eastAsia="Roboto" w:hAnsi="Arial" w:cs="Arial"/>
+          <w:sz w:val="30"/>
+        </w:rPr>
+        <w:t>(KDS Console) =&gt; rehtoriPilanimi</w:t>
+      </w:r>
+    </w:p>
+    <w:p>
+      <w:pPr>
+        <w:spacing w:line="240" w:lineRule="auto"/>
+        <w:rPr>
+          <w:rFonts w:ascii="Arial" w:eastAsia="Roboto" w:hAnsi="Arial" w:cs="Arial"/>
+          <w:sz w:val="30"/>
+        </w:rPr>
+      </w:pPr>
+      <w:r>
+        <w:rPr>
+          <w:rFonts w:ascii="Arial" w:eastAsia="Roboto" w:hAnsi="Arial" w:cs="Arial"/>
+          <w:sz w:val="30"/>
+        </w:rPr>
+        <w:t>P: ”Kävisikö \”{rehtoriPilanimi}\””?</w:t>
+      </w:r>
+    </w:p>
+    <w:p>
+      <w:pPr>
+        <w:spacing w:line="240" w:lineRule="auto"/>
+        <w:rPr>
+          <w:rFonts w:ascii="Arial" w:eastAsia="Roboto" w:hAnsi="Arial" w:cs="Arial"/>
+          <w:sz w:val="30"/>
+        </w:rPr>
+      </w:pPr>
+      <w:r>
+        <w:rPr>
+          <w:rFonts w:ascii="Arial" w:eastAsia="Roboto" w:hAnsi="Arial" w:cs="Arial"/>
+          <w:sz w:val="30"/>
+        </w:rPr>
+        <w:t>K: ”Hahaha, tuo on täydellinen.”</w:t>
+      </w:r>
+    </w:p>
+    <w:p>
+      <w:pPr>
+        <w:spacing w:line="240" w:lineRule="auto"/>
+        <w:rPr>
+          <w:rFonts w:ascii="Arial" w:eastAsia="Roboto" w:hAnsi="Arial" w:cs="Arial"/>
+          <w:sz w:val="30"/>
+        </w:rPr>
+      </w:pPr>
+      <w:r>
+        <w:rPr>
+          <w:rFonts w:ascii="Arial" w:eastAsia="Roboto" w:hAnsi="Arial" w:cs="Arial"/>
+          <w:sz w:val="30"/>
+        </w:rPr>
+        <w:t>K: ”Pitää alkaa kutsumaan häntä tuolla nimellä.”</w:t>
+      </w:r>
+    </w:p>
+    <w:p>
+      <w:pPr>
+        <w:spacing w:line="240" w:lineRule="auto"/>
+        <w:rPr>
+          <w:rFonts w:ascii="Arial" w:eastAsia="Roboto" w:hAnsi="Arial" w:cs="Arial"/>
+          <w:sz w:val="30"/>
+        </w:rPr>
+      </w:pPr>
+      <w:r>
+        <w:rPr>
+          <w:rFonts w:ascii="Arial" w:eastAsia="Roboto" w:hAnsi="Arial" w:cs="Arial"/>
+          <w:sz w:val="30"/>
+        </w:rPr>
+        <w:t>P: ”Miksi meille tuli uusi rehtori? Mielestäni Sari olisi ollut todella hyvä rehtori.”</w:t>
+      </w:r>
+    </w:p>
+    <w:p>
+      <w:pPr>
+        <w:spacing w:line="240" w:lineRule="auto"/>
+        <w:rPr>
+          <w:rFonts w:ascii="Arial" w:eastAsia="Roboto" w:hAnsi="Arial" w:cs="Arial"/>
+          <w:sz w:val="30"/>
+        </w:rPr>
+      </w:pPr>
+      <w:r>
+        <w:rPr>
+          <w:rFonts w:ascii="Arial" w:eastAsia="Roboto" w:hAnsi="Arial" w:cs="Arial"/>
+          <w:sz w:val="30"/>
+        </w:rPr>
+        <w:t>K: ”Nyt sinä kyselet liikoja jopa suurelta mahtavalta Koposelta, koska minä en tiedä.”</w:t>
+      </w:r>
+    </w:p>
+    <w:p>
+      <w:pPr>
+        <w:spacing w:line="240" w:lineRule="auto"/>
+        <w:rPr>
+          <w:rFonts w:ascii="Arial" w:eastAsia="Roboto" w:hAnsi="Arial" w:cs="Arial"/>
+          <w:sz w:val="30"/>
+        </w:rPr>
+      </w:pPr>
+      <w:r>
+        <w:rPr>
+          <w:rFonts w:ascii="Arial" w:eastAsia="Roboto" w:hAnsi="Arial" w:cs="Arial"/>
+          <w:sz w:val="30"/>
+        </w:rPr>
+        <w:t xml:space="preserve">] </w:t>
+      </w:r>
+    </w:p>
+    <w:p>
+      <w:pPr>
+        <w:spacing w:line="240" w:lineRule="auto"/>
+        <w:rPr>
+          <w:rFonts w:ascii="Arial" w:eastAsia="Roboto" w:hAnsi="Arial" w:cs="Arial"/>
+          <w:sz w:val="30"/>
+        </w:rPr>
+      </w:pPr>
+      <w:r>
+        <w:rPr>
+          <w:rFonts w:ascii="Arial" w:eastAsia="Roboto" w:hAnsi="Arial" w:cs="Arial"/>
+          <w:sz w:val="30"/>
+        </w:rPr>
+        <w:t>}</w:t>
+      </w:r>
+    </w:p>
+    <w:p>
+      <w:pPr>
+        <w:spacing w:line="240" w:lineRule="auto"/>
+        <w:rPr>
+          <w:rFonts w:ascii="Arial" w:eastAsia="Roboto" w:hAnsi="Arial" w:cs="Arial"/>
+          <w:sz w:val="30"/>
+        </w:rPr>
+      </w:pPr>
+    </w:p>
+    <w:p>
+      <w:pPr>
+        <w:spacing w:line="240" w:lineRule="auto"/>
+        <w:rPr>
+          <w:rFonts w:ascii="Arial" w:eastAsia="Roboto" w:hAnsi="Arial" w:cs="Arial"/>
+          <w:sz w:val="30"/>
+        </w:rPr>
+      </w:pPr>
+    </w:p>
+    <w:p>
+      <w:pPr>
+        <w:spacing w:line="240" w:lineRule="auto"/>
+        <w:rPr>
+          <w:rFonts w:ascii="Arial" w:eastAsia="Roboto" w:hAnsi="Arial" w:cs="Arial"/>
+          <w:sz w:val="30"/>
+        </w:rPr>
+      </w:pPr>
+      <w:r>
+        <w:rPr>
+          <w:rFonts w:ascii="Arial" w:eastAsia="Roboto" w:hAnsi="Arial" w:cs="Arial"/>
+          <w:sz w:val="30"/>
+        </w:rPr>
+        <w:t>Chapter 10</w:t>
+      </w:r>
+      <w:r>
+        <w:rPr>
+          <w:rFonts w:ascii="Arial" w:eastAsia="Roboto" w:hAnsi="Arial" w:cs="Arial"/>
+          <w:sz w:val="30"/>
+        </w:rPr>
+        <w:t xml:space="preserve"> {</w:t>
+      </w:r>
+    </w:p>
+    <w:p>
+      <w:pPr>
+        <w:spacing w:line="240" w:lineRule="auto"/>
+        <w:rPr>
+          <w:rFonts w:ascii="Arial" w:eastAsia="Roboto" w:hAnsi="Arial" w:cs="Arial"/>
+          <w:sz w:val="30"/>
+        </w:rPr>
+      </w:pPr>
+      <w:r>
+        <w:rPr>
+          <w:rFonts w:ascii="Arial" w:eastAsia="Roboto" w:hAnsi="Arial" w:cs="Arial"/>
+          <w:sz w:val="30"/>
+        </w:rPr>
+        <w:t xml:space="preserve">// </w:t>
+      </w:r>
+      <w:r>
+        <w:rPr>
+          <w:rFonts w:ascii="Arial" w:eastAsia="Roboto" w:hAnsi="Arial" w:cs="Arial"/>
+          <w:sz w:val="30"/>
+        </w:rPr>
+        <w:t xml:space="preserve">Alueen olisi hyvä olla jäljennös Koivistontien väistötiloista sekä sisältää polun, joka veisi entiseen Hatanpään koulurakennukseen. </w:t>
+      </w:r>
+      <w:r>
+        <w:rPr>
+          <w:rFonts w:ascii="Arial" w:eastAsia="Roboto" w:hAnsi="Arial" w:cs="Arial"/>
+          <w:sz w:val="30"/>
+        </w:rPr>
+        <w:t>Hatanpään koulun rakennukse</w:t>
+      </w:r>
+      <w:r>
+        <w:rPr>
+          <w:rFonts w:ascii="Arial" w:eastAsia="Roboto" w:hAnsi="Arial" w:cs="Arial"/>
+          <w:sz w:val="30"/>
+        </w:rPr>
+        <w:t>n</w:t>
+      </w:r>
+      <w:r>
+        <w:rPr>
+          <w:rFonts w:ascii="Arial" w:eastAsia="Roboto" w:hAnsi="Arial" w:cs="Arial"/>
+          <w:sz w:val="30"/>
+        </w:rPr>
+        <w:t xml:space="preserve"> takana ol</w:t>
+      </w:r>
+      <w:r>
+        <w:rPr>
+          <w:rFonts w:ascii="Arial" w:eastAsia="Roboto" w:hAnsi="Arial" w:cs="Arial"/>
+          <w:sz w:val="30"/>
+        </w:rPr>
+        <w:t xml:space="preserve">isi </w:t>
+      </w:r>
+      <w:r>
+        <w:rPr>
+          <w:rFonts w:ascii="Arial" w:eastAsia="Roboto" w:hAnsi="Arial" w:cs="Arial"/>
+          <w:sz w:val="30"/>
+        </w:rPr>
+        <w:t xml:space="preserve">K-Market (SS-Market), jonne kuljetaan </w:t>
+      </w:r>
+      <w:r>
+        <w:rPr>
+          <w:rFonts w:ascii="Arial" w:eastAsia="Roboto" w:hAnsi="Arial" w:cs="Arial"/>
+          <w:sz w:val="30"/>
+        </w:rPr>
+        <w:t>kävelemällä koulu</w:t>
+      </w:r>
+      <w:r>
+        <w:rPr>
+          <w:rFonts w:ascii="Arial" w:eastAsia="Roboto" w:hAnsi="Arial" w:cs="Arial"/>
+          <w:sz w:val="30"/>
+        </w:rPr>
+        <w:t xml:space="preserve"> taustalla</w:t>
+      </w:r>
+      <w:r>
+        <w:rPr>
+          <w:rFonts w:ascii="Arial" w:eastAsia="Roboto" w:hAnsi="Arial" w:cs="Arial"/>
+          <w:sz w:val="30"/>
+        </w:rPr>
+        <w:t>.</w:t>
+      </w:r>
+      <w:r>
+        <w:rPr>
+          <w:rFonts w:ascii="Arial" w:eastAsia="Roboto" w:hAnsi="Arial" w:cs="Arial"/>
+          <w:sz w:val="30"/>
+        </w:rPr>
+        <w:t xml:space="preserve"> (K-Market olisi koulun takana suoraan ja oppilas kävelisi pihan kautta.)</w:t>
+      </w:r>
+    </w:p>
+    <w:p>
+      <w:pPr>
+        <w:spacing w:line="240" w:lineRule="auto"/>
+        <w:rPr>
+          <w:rFonts w:ascii="Arial" w:eastAsia="Roboto" w:hAnsi="Arial" w:cs="Arial"/>
+          <w:sz w:val="30"/>
+        </w:rPr>
+      </w:pPr>
+      <w:r>
+        <w:rPr>
+          <w:rFonts w:ascii="Arial" w:eastAsia="Roboto" w:hAnsi="Arial" w:cs="Arial"/>
+          <w:sz w:val="30"/>
+        </w:rPr>
+        <w:t>Dialogi [</w:t>
+      </w:r>
+    </w:p>
+    <w:p>
+      <w:pPr>
+        <w:spacing w:line="240" w:lineRule="auto"/>
+        <w:rPr>
+          <w:rFonts w:ascii="Arial" w:eastAsia="Roboto" w:hAnsi="Arial" w:cs="Arial"/>
+          <w:sz w:val="30"/>
+        </w:rPr>
+      </w:pPr>
+      <w:r>
+        <w:rPr>
+          <w:rFonts w:ascii="Arial" w:eastAsia="Roboto" w:hAnsi="Arial" w:cs="Arial"/>
+          <w:sz w:val="30"/>
+        </w:rPr>
+        <w:t>K: ”Mitä vittua oikeesti?”</w:t>
+      </w:r>
+    </w:p>
+    <w:p>
+      <w:pPr>
+        <w:spacing w:line="240" w:lineRule="auto"/>
+        <w:rPr>
+          <w:rFonts w:ascii="Arial" w:eastAsia="Roboto" w:hAnsi="Arial" w:cs="Arial"/>
+          <w:sz w:val="30"/>
+        </w:rPr>
+      </w:pPr>
+      <w:r>
+        <w:rPr>
+          <w:rFonts w:ascii="Arial" w:eastAsia="Roboto" w:hAnsi="Arial" w:cs="Arial"/>
+          <w:sz w:val="30"/>
+        </w:rPr>
+        <w:t>K: ”</w:t>
+      </w:r>
+      <w:r>
+        <w:rPr>
+          <w:rFonts w:ascii="Arial" w:eastAsia="Roboto" w:hAnsi="Arial" w:cs="Arial"/>
+          <w:sz w:val="30"/>
+        </w:rPr>
+        <w:t>Hei arvaas</w:t>
+      </w:r>
+      <w:r>
+        <w:rPr>
+          <w:rFonts w:ascii="Arial" w:eastAsia="Roboto" w:hAnsi="Arial" w:cs="Arial"/>
+          <w:sz w:val="30"/>
+        </w:rPr>
+        <w:t xml:space="preserve"> mitä?”</w:t>
+      </w:r>
+    </w:p>
+    <w:p>
+      <w:pPr>
+        <w:spacing w:line="240" w:lineRule="auto"/>
+        <w:rPr>
+          <w:rFonts w:ascii="Arial" w:eastAsia="Roboto" w:hAnsi="Arial" w:cs="Arial"/>
+          <w:sz w:val="30"/>
+        </w:rPr>
+      </w:pPr>
+      <w:r>
+        <w:rPr>
+          <w:rFonts w:ascii="Arial" w:eastAsia="Roboto" w:hAnsi="Arial" w:cs="Arial"/>
+          <w:sz w:val="30"/>
+        </w:rPr>
+        <w:t>K: ”{rehtoriPilanimi} antoi minulle potkut!”</w:t>
+      </w:r>
+    </w:p>
+    <w:p>
+      <w:pPr>
+        <w:spacing w:line="240" w:lineRule="auto"/>
+        <w:rPr>
+          <w:rFonts w:ascii="Arial" w:eastAsia="Roboto" w:hAnsi="Arial" w:cs="Arial"/>
+          <w:sz w:val="30"/>
+        </w:rPr>
+      </w:pPr>
+      <w:r>
+        <w:rPr>
+          <w:rFonts w:ascii="Arial" w:eastAsia="Roboto" w:hAnsi="Arial" w:cs="Arial"/>
+          <w:sz w:val="30"/>
+        </w:rPr>
+        <w:t>K: ”</w:t>
+      </w:r>
+      <w:r>
+        <w:rPr>
+          <w:rFonts w:ascii="Arial" w:eastAsia="Roboto" w:hAnsi="Arial" w:cs="Arial"/>
+          <w:sz w:val="30"/>
+        </w:rPr>
+        <w:t>Mukamas \”</w:t>
+      </w:r>
+      <w:r>
+        <w:rPr>
+          <w:rFonts w:ascii="Arial" w:eastAsia="Roboto" w:hAnsi="Arial" w:cs="Arial"/>
+          <w:sz w:val="30"/>
+        </w:rPr>
+        <w:t>oppilaiden viihdyttäminen tunneilla on ehdottomasti kielletty tässä koulussa</w:t>
+      </w:r>
+      <w:r>
+        <w:rPr>
+          <w:rFonts w:ascii="Arial" w:eastAsia="Roboto" w:hAnsi="Arial" w:cs="Arial"/>
+          <w:sz w:val="30"/>
+        </w:rPr>
+        <w:t>\”</w:t>
+      </w:r>
+      <w:r>
+        <w:rPr>
+          <w:rFonts w:ascii="Arial" w:eastAsia="Roboto" w:hAnsi="Arial" w:cs="Arial"/>
+          <w:sz w:val="30"/>
+        </w:rPr>
+        <w:t xml:space="preserve"> sekä \”</w:t>
+      </w:r>
+      <w:r>
+        <w:rPr>
+          <w:rFonts w:ascii="Arial" w:eastAsia="Roboto" w:hAnsi="Arial" w:cs="Arial"/>
+          <w:sz w:val="30"/>
+        </w:rPr>
+        <w:t>k</w:t>
+      </w:r>
+      <w:r>
+        <w:rPr>
+          <w:rFonts w:ascii="Arial" w:eastAsia="Roboto" w:hAnsi="Arial" w:cs="Arial"/>
+          <w:sz w:val="30"/>
+        </w:rPr>
+        <w:t>iusaamistilanteeseen ei saa missään nimessä puuttua\”.</w:t>
+      </w:r>
+      <w:r>
+        <w:rPr>
+          <w:rFonts w:ascii="Arial" w:eastAsia="Roboto" w:hAnsi="Arial" w:cs="Arial"/>
+          <w:sz w:val="30"/>
+        </w:rPr>
+        <w:t>”</w:t>
+      </w:r>
+    </w:p>
+    <w:p>
+      <w:pPr>
+        <w:spacing w:line="240" w:lineRule="auto"/>
+        <w:rPr>
+          <w:rFonts w:ascii="Arial" w:eastAsia="Roboto" w:hAnsi="Arial" w:cs="Arial"/>
+          <w:sz w:val="30"/>
+        </w:rPr>
+      </w:pPr>
+      <w:r>
+        <w:rPr>
+          <w:rFonts w:ascii="Arial" w:eastAsia="Roboto" w:hAnsi="Arial" w:cs="Arial"/>
+          <w:sz w:val="30"/>
+        </w:rPr>
+        <w:t>K: ”Kostan tämän hänelle…”</w:t>
+      </w:r>
+    </w:p>
+    <w:p>
+      <w:pPr>
+        <w:spacing w:line="240" w:lineRule="auto"/>
+        <w:rPr>
+          <w:rFonts w:ascii="Arial" w:eastAsia="Roboto" w:hAnsi="Arial" w:cs="Arial"/>
+          <w:sz w:val="30"/>
+        </w:rPr>
+      </w:pPr>
+      <w:r>
+        <w:rPr>
+          <w:rFonts w:ascii="Arial" w:eastAsia="Roboto" w:hAnsi="Arial" w:cs="Arial"/>
+          <w:sz w:val="30"/>
+        </w:rPr>
+        <w:t>K: ”</w:t>
+      </w:r>
+      <w:r>
+        <w:rPr>
+          <w:rFonts w:ascii="Arial" w:eastAsia="Roboto" w:hAnsi="Arial" w:cs="Arial"/>
+          <w:sz w:val="30"/>
+        </w:rPr>
+        <w:t>Polttaisin</w:t>
+      </w:r>
       <w:r>
         <w:rPr>
           <w:rFonts w:ascii="Arial" w:eastAsia="Roboto" w:hAnsi="Arial" w:cs="Arial"/>
@@ -1543,325 +2619,109 @@
           <w:rFonts w:ascii="Arial" w:eastAsia="Roboto" w:hAnsi="Arial" w:cs="Arial"/>
           <w:sz w:val="30"/>
         </w:rPr>
-        <w:t>4</w:t>
-      </w:r>
-      <w:r>
-        <w:rPr>
-          <w:rFonts w:ascii="Arial" w:eastAsia="Roboto" w:hAnsi="Arial" w:cs="Arial"/>
-          <w:sz w:val="30"/>
-        </w:rPr>
-        <w:t xml:space="preserve"> (</w:t>
-      </w:r>
-      <w:r>
-        <w:rPr>
-          <w:rFonts w:ascii="Arial" w:eastAsia="Roboto" w:hAnsi="Arial" w:cs="Arial"/>
-          <w:sz w:val="30"/>
-        </w:rPr>
-        <w:t>*TEMP*</w:t>
-      </w:r>
-      <w:r>
-        <w:rPr>
-          <w:rFonts w:ascii="Arial" w:eastAsia="Roboto" w:hAnsi="Arial" w:cs="Arial"/>
-          <w:sz w:val="30"/>
-        </w:rPr>
-        <w:t>)</w:t>
-      </w:r>
-      <w:r>
-        <w:rPr>
-          <w:rFonts w:ascii="Arial" w:eastAsia="Roboto" w:hAnsi="Arial" w:cs="Arial"/>
-          <w:sz w:val="30"/>
-        </w:rPr>
-        <w:t xml:space="preserve"> {</w:t>
-      </w:r>
-    </w:p>
-    <w:p>
-      <w:pPr>
-        <w:spacing w:line="240" w:lineRule="auto"/>
-        <w:rPr>
-          <w:rFonts w:ascii="Arial" w:eastAsia="Roboto" w:hAnsi="Arial" w:cs="Arial"/>
-          <w:sz w:val="30"/>
-        </w:rPr>
-      </w:pPr>
-      <w:r>
-        <w:rPr>
-          <w:rFonts w:ascii="Arial" w:eastAsia="Roboto" w:hAnsi="Arial" w:cs="Arial"/>
-          <w:sz w:val="30"/>
-        </w:rPr>
-        <w:t xml:space="preserve">// Tähän alkuja jollekin suurelle mysteerille… Tätä kevennetään </w:t>
-      </w:r>
-      <w:proofErr w:type="spellStart"/>
-      <w:r>
-        <w:rPr>
-          <w:rFonts w:ascii="Arial" w:eastAsia="Roboto" w:hAnsi="Arial" w:cs="Arial"/>
-          <w:sz w:val="30"/>
-        </w:rPr>
-        <w:t>hauskilla</w:t>
-      </w:r>
-      <w:proofErr w:type="spellEnd"/>
-      <w:r>
-        <w:rPr>
-          <w:rFonts w:ascii="Arial" w:eastAsia="Roboto" w:hAnsi="Arial" w:cs="Arial"/>
-          <w:sz w:val="30"/>
-        </w:rPr>
-        <w:t xml:space="preserve"> tehtävillä, jotka saavat pelaajan unohtamaan tämän mysteerin hetkeksi, kunnes se palaa taas myöhemmin.</w:t>
-      </w:r>
-    </w:p>
-    <w:p>
-      <w:pPr>
-        <w:spacing w:line="240" w:lineRule="auto"/>
-        <w:rPr>
-          <w:rFonts w:ascii="Arial" w:eastAsia="Roboto" w:hAnsi="Arial" w:cs="Arial"/>
-          <w:sz w:val="30"/>
-        </w:rPr>
-      </w:pPr>
-      <w:r>
-        <w:rPr>
-          <w:rFonts w:ascii="Arial" w:eastAsia="Roboto" w:hAnsi="Arial" w:cs="Arial"/>
-          <w:sz w:val="30"/>
-        </w:rPr>
-        <w:t>}</w:t>
-      </w:r>
-    </w:p>
-    <w:p>
-      <w:pPr>
-        <w:spacing w:line="240" w:lineRule="auto"/>
-        <w:rPr>
-          <w:rFonts w:ascii="Arial" w:eastAsia="Roboto" w:hAnsi="Arial" w:cs="Arial"/>
-          <w:sz w:val="30"/>
-        </w:rPr>
-      </w:pPr>
-    </w:p>
-    <w:p>
-      <w:pPr>
-        <w:spacing w:line="240" w:lineRule="auto"/>
-        <w:rPr>
-          <w:rFonts w:ascii="Arial" w:eastAsia="Roboto" w:hAnsi="Arial" w:cs="Arial"/>
-          <w:sz w:val="30"/>
-        </w:rPr>
-      </w:pPr>
-      <w:proofErr w:type="spellStart"/>
-      <w:r>
-        <w:rPr>
-          <w:rFonts w:ascii="Arial" w:eastAsia="Roboto" w:hAnsi="Arial" w:cs="Arial"/>
-          <w:sz w:val="30"/>
-        </w:rPr>
-        <w:t>Chapter</w:t>
-      </w:r>
-      <w:proofErr w:type="spellEnd"/>
-      <w:r>
-        <w:rPr>
-          <w:rFonts w:ascii="Arial" w:eastAsia="Roboto" w:hAnsi="Arial" w:cs="Arial"/>
-          <w:sz w:val="30"/>
-        </w:rPr>
-        <w:t xml:space="preserve"> </w:t>
-      </w:r>
-      <w:r>
-        <w:rPr>
-          <w:rFonts w:ascii="Arial" w:eastAsia="Roboto" w:hAnsi="Arial" w:cs="Arial"/>
-          <w:sz w:val="30"/>
-        </w:rPr>
-        <w:t>5</w:t>
-      </w:r>
-      <w:r>
-        <w:rPr>
-          <w:rFonts w:ascii="Arial" w:eastAsia="Roboto" w:hAnsi="Arial" w:cs="Arial"/>
-          <w:sz w:val="30"/>
-        </w:rPr>
-        <w:t xml:space="preserve"> (Avarn-ongelmia)</w:t>
-      </w:r>
-      <w:r>
-        <w:rPr>
-          <w:rFonts w:ascii="Arial" w:eastAsia="Roboto" w:hAnsi="Arial" w:cs="Arial"/>
-          <w:sz w:val="30"/>
-        </w:rPr>
-        <w:t xml:space="preserve"> {</w:t>
-      </w:r>
-    </w:p>
-    <w:p>
-      <w:pPr>
-        <w:spacing w:line="240" w:lineRule="auto"/>
-        <w:rPr>
-          <w:rFonts w:ascii="Arial" w:eastAsia="Roboto" w:hAnsi="Arial" w:cs="Arial"/>
-          <w:sz w:val="30"/>
-        </w:rPr>
-      </w:pPr>
-      <w:r>
-        <w:rPr>
-          <w:rFonts w:ascii="Arial" w:eastAsia="Roboto" w:hAnsi="Arial" w:cs="Arial"/>
-          <w:sz w:val="30"/>
-        </w:rPr>
-        <w:t xml:space="preserve">Kenttä </w:t>
-      </w:r>
-      <w:r>
-        <w:rPr>
-          <w:rFonts w:ascii="Arial" w:eastAsia="Roboto" w:hAnsi="Arial" w:cs="Arial"/>
-          <w:sz w:val="30"/>
-        </w:rPr>
-        <w:t>4</w:t>
-      </w:r>
-      <w:r>
-        <w:rPr>
-          <w:rFonts w:ascii="Arial" w:eastAsia="Roboto" w:hAnsi="Arial" w:cs="Arial"/>
-          <w:sz w:val="30"/>
-        </w:rPr>
-        <w:t>:</w:t>
-      </w:r>
-    </w:p>
-    <w:p>
-      <w:pPr>
-        <w:spacing w:line="240" w:lineRule="auto"/>
-        <w:rPr>
-          <w:rFonts w:ascii="Arial" w:eastAsia="Roboto" w:hAnsi="Arial" w:cs="Arial"/>
-          <w:sz w:val="30"/>
-        </w:rPr>
-      </w:pPr>
-      <w:r>
-        <w:rPr>
-          <w:rFonts w:ascii="Arial" w:eastAsia="Roboto" w:hAnsi="Arial" w:cs="Arial"/>
-          <w:sz w:val="30"/>
-        </w:rPr>
-        <w:t xml:space="preserve">// </w:t>
-      </w:r>
-      <w:proofErr w:type="spellStart"/>
-      <w:r>
-        <w:rPr>
-          <w:rFonts w:ascii="Arial" w:eastAsia="Roboto" w:hAnsi="Arial" w:cs="Arial"/>
-          <w:sz w:val="30"/>
-        </w:rPr>
-        <w:t>Chapter</w:t>
-      </w:r>
-      <w:proofErr w:type="spellEnd"/>
-      <w:r>
-        <w:rPr>
-          <w:rFonts w:ascii="Arial" w:eastAsia="Roboto" w:hAnsi="Arial" w:cs="Arial"/>
-          <w:sz w:val="30"/>
-        </w:rPr>
-        <w:t xml:space="preserve"> alkaa koulun käytävällä</w:t>
-      </w:r>
-    </w:p>
-    <w:p>
-      <w:pPr>
-        <w:spacing w:line="240" w:lineRule="auto"/>
-        <w:rPr>
-          <w:rFonts w:ascii="Arial" w:eastAsia="Roboto" w:hAnsi="Arial" w:cs="Arial"/>
-          <w:sz w:val="30"/>
-        </w:rPr>
-      </w:pPr>
-      <w:r>
-        <w:rPr>
-          <w:rFonts w:ascii="Arial" w:eastAsia="Roboto" w:hAnsi="Arial" w:cs="Arial"/>
-          <w:sz w:val="30"/>
-        </w:rPr>
-        <w:t xml:space="preserve">&gt;&gt;&gt; Mission (pyydä tehtävää </w:t>
-      </w:r>
-      <w:r>
-        <w:rPr>
-          <w:rFonts w:ascii="Arial" w:eastAsia="Roboto" w:hAnsi="Arial" w:cs="Arial"/>
-          <w:sz w:val="30"/>
-        </w:rPr>
-        <w:t>K</w:t>
-      </w:r>
-      <w:r>
-        <w:rPr>
-          <w:rFonts w:ascii="Arial" w:eastAsia="Roboto" w:hAnsi="Arial" w:cs="Arial"/>
-          <w:sz w:val="30"/>
-        </w:rPr>
-        <w:t>oposelta)</w:t>
-      </w:r>
-    </w:p>
-    <w:p>
-      <w:pPr>
-        <w:spacing w:line="240" w:lineRule="auto"/>
-        <w:rPr>
-          <w:rFonts w:ascii="Arial" w:eastAsia="Roboto" w:hAnsi="Arial" w:cs="Arial"/>
-          <w:sz w:val="30"/>
-        </w:rPr>
-      </w:pPr>
+        <w:t>tämän koulun</w:t>
+      </w:r>
+      <w:r>
+        <w:rPr>
+          <w:rFonts w:ascii="Arial" w:eastAsia="Roboto" w:hAnsi="Arial" w:cs="Arial"/>
+          <w:sz w:val="30"/>
+        </w:rPr>
+        <w:t>, mutta minulla on vain neljä euroa ja halvimmat sytytyspalat maksavat viisi euroa.</w:t>
+      </w:r>
+      <w:r>
+        <w:rPr>
+          <w:rFonts w:ascii="Arial" w:eastAsia="Roboto" w:hAnsi="Arial" w:cs="Arial"/>
+          <w:sz w:val="30"/>
+        </w:rPr>
+        <w:t>”</w:t>
+      </w:r>
+    </w:p>
+    <w:p>
+      <w:pPr>
+        <w:spacing w:line="240" w:lineRule="auto"/>
+        <w:rPr>
+          <w:rFonts w:ascii="Arial" w:eastAsia="Roboto" w:hAnsi="Arial" w:cs="Arial"/>
+          <w:sz w:val="30"/>
+        </w:rPr>
+      </w:pPr>
+      <w:r>
+        <w:rPr>
+          <w:rFonts w:ascii="Arial" w:eastAsia="Roboto" w:hAnsi="Arial" w:cs="Arial"/>
+          <w:sz w:val="30"/>
+        </w:rPr>
+        <w:t xml:space="preserve">K: ”Hetkinen… Televisiossahan oli hetki sitten mainos tarjouksesta SS-Etukortin omistajalle… Olen varma, että biologian opettajalla on </w:t>
+      </w:r>
       <w:r>
         <w:rPr>
           <w:rFonts w:ascii="Arial" w:eastAsia="Roboto" w:hAnsi="Arial" w:cs="Arial"/>
           <w:sz w:val="30"/>
         </w:rPr>
         <w:lastRenderedPageBreak/>
-        <w:t>Dialogi [</w:t>
-      </w:r>
-    </w:p>
-    <w:p>
-      <w:pPr>
-        <w:spacing w:line="240" w:lineRule="auto"/>
-        <w:rPr>
-          <w:rFonts w:ascii="Arial" w:eastAsia="Roboto" w:hAnsi="Arial" w:cs="Arial"/>
-          <w:sz w:val="30"/>
-        </w:rPr>
-      </w:pPr>
-      <w:r>
-        <w:rPr>
-          <w:rFonts w:ascii="Arial" w:eastAsia="Roboto" w:hAnsi="Arial" w:cs="Arial"/>
-          <w:sz w:val="30"/>
-        </w:rPr>
-        <w:t>P: ”Minulla on tylsää… Olisiko sinulla jotain tehtävää minulle?”</w:t>
-      </w:r>
-    </w:p>
-    <w:p>
-      <w:pPr>
-        <w:spacing w:line="240" w:lineRule="auto"/>
-        <w:rPr>
-          <w:rFonts w:ascii="Arial" w:eastAsia="Roboto" w:hAnsi="Arial" w:cs="Arial"/>
-          <w:sz w:val="30"/>
-        </w:rPr>
-      </w:pPr>
-      <w:r>
-        <w:rPr>
-          <w:rFonts w:ascii="Arial" w:eastAsia="Roboto" w:hAnsi="Arial" w:cs="Arial"/>
-          <w:sz w:val="30"/>
-        </w:rPr>
-        <w:t>K: ”Kyllähän näitä aina löytyy… Mietitää</w:t>
-      </w:r>
-      <w:r>
-        <w:rPr>
-          <w:rFonts w:ascii="Arial" w:eastAsia="Roboto" w:hAnsi="Arial" w:cs="Arial"/>
-          <w:sz w:val="30"/>
-        </w:rPr>
-        <w:t>npä</w:t>
-      </w:r>
-      <w:r>
-        <w:rPr>
-          <w:rFonts w:ascii="Arial" w:eastAsia="Roboto" w:hAnsi="Arial" w:cs="Arial"/>
-          <w:sz w:val="30"/>
-        </w:rPr>
-        <w:t>s…”</w:t>
-      </w:r>
-    </w:p>
-    <w:p>
-      <w:pPr>
-        <w:spacing w:line="240" w:lineRule="auto"/>
-        <w:rPr>
-          <w:rFonts w:ascii="Arial" w:eastAsia="Roboto" w:hAnsi="Arial" w:cs="Arial"/>
-          <w:sz w:val="30"/>
-        </w:rPr>
-      </w:pPr>
-      <w:r>
-        <w:rPr>
-          <w:rFonts w:ascii="Arial" w:eastAsia="Roboto" w:hAnsi="Arial" w:cs="Arial"/>
-          <w:sz w:val="30"/>
-        </w:rPr>
-        <w:t>K: ”Olen kuullut muutamalta oppilaalta, että tänne koulun pihalle tulisi yön aikana vartijoita kiusaamaan kilttejä oppilaita. Voisitko jäädä tänne yöksi selvittämään asiaa?”</w:t>
-      </w:r>
-    </w:p>
-    <w:p>
-      <w:pPr>
-        <w:spacing w:line="240" w:lineRule="auto"/>
-        <w:rPr>
-          <w:rFonts w:ascii="Arial" w:eastAsia="Roboto" w:hAnsi="Arial" w:cs="Arial"/>
-          <w:sz w:val="30"/>
-        </w:rPr>
-      </w:pPr>
-      <w:r>
-        <w:rPr>
-          <w:rFonts w:ascii="Arial" w:eastAsia="Roboto" w:hAnsi="Arial" w:cs="Arial"/>
-          <w:sz w:val="30"/>
-        </w:rPr>
-        <w:t>P: ”Ehdottomasti. Ihan mitä vain omalle Koposelleni.”</w:t>
+        <w:t>sellainen. Olen nähnyt hänet useasti käyttämässä sitä ostaessaan materiaaleja oppitunneillensa.”</w:t>
+      </w:r>
+    </w:p>
+    <w:p>
+      <w:pPr>
+        <w:spacing w:line="240" w:lineRule="auto"/>
+        <w:rPr>
+          <w:rFonts w:ascii="Arial" w:eastAsia="Roboto" w:hAnsi="Arial" w:cs="Arial"/>
+          <w:sz w:val="30"/>
+        </w:rPr>
+      </w:pPr>
+      <w:r>
+        <w:rPr>
+          <w:rFonts w:ascii="Arial" w:eastAsia="Roboto" w:hAnsi="Arial" w:cs="Arial"/>
+          <w:sz w:val="30"/>
+        </w:rPr>
+        <w:t>P: ”Ostavatko opettajat materiaaleja oppitunneillensa? Tuohan on järjetöntä!”</w:t>
+      </w:r>
+    </w:p>
+    <w:p>
+      <w:pPr>
+        <w:spacing w:line="240" w:lineRule="auto"/>
+        <w:rPr>
+          <w:rFonts w:ascii="Arial" w:eastAsia="Roboto" w:hAnsi="Arial" w:cs="Arial"/>
+          <w:sz w:val="30"/>
+        </w:rPr>
+      </w:pPr>
+      <w:r>
+        <w:rPr>
+          <w:rFonts w:ascii="Arial" w:eastAsia="Roboto" w:hAnsi="Arial" w:cs="Arial"/>
+          <w:sz w:val="30"/>
+        </w:rPr>
+        <w:t>K: ”Pakkohan sitä, kun koulu ei voi maksaa…”</w:t>
+      </w:r>
+    </w:p>
+    <w:p>
+      <w:pPr>
+        <w:spacing w:line="240" w:lineRule="auto"/>
+        <w:rPr>
+          <w:rFonts w:ascii="Arial" w:eastAsia="Roboto" w:hAnsi="Arial" w:cs="Arial"/>
+          <w:sz w:val="30"/>
+        </w:rPr>
+      </w:pPr>
+      <w:r>
+        <w:rPr>
+          <w:rFonts w:ascii="Arial" w:eastAsia="Roboto" w:hAnsi="Arial" w:cs="Arial"/>
+          <w:sz w:val="30"/>
+        </w:rPr>
+        <w:t>K: ”Mutta kuitenkin… Koita keksiä joku tapa hankkia biologian opettajan SS-Etukortti. Jos joudut varautumaan voimakeinoihin, niin muista edes piilottaa ruumis… Tai noh… Totta puhuen minua ei kyllä kiinnosta onko se piilotettu.”</w:t>
+      </w:r>
+    </w:p>
+    <w:p>
+      <w:pPr>
+        <w:spacing w:line="240" w:lineRule="auto"/>
+        <w:rPr>
+          <w:rFonts w:ascii="Arial" w:eastAsia="Roboto" w:hAnsi="Arial" w:cs="Arial"/>
+          <w:sz w:val="30"/>
+        </w:rPr>
+      </w:pPr>
+      <w:r>
+        <w:rPr>
+          <w:rFonts w:ascii="Arial" w:eastAsia="Roboto" w:hAnsi="Arial" w:cs="Arial"/>
+          <w:sz w:val="30"/>
+        </w:rPr>
+        <w:t>K: ”Kortin saatuasi voisit kulkea Hatanpään koulurakennukseen vievää tietä pitkin SS-Markettiin.”</w:t>
       </w:r>
     </w:p>
     <w:p>
@@ -1893,1056 +2753,8 @@
           <w:rFonts w:ascii="Arial" w:eastAsia="Roboto" w:hAnsi="Arial" w:cs="Arial"/>
           <w:sz w:val="30"/>
         </w:rPr>
-        <w:t>}</w:t>
-      </w:r>
-    </w:p>
-    <w:p>
-      <w:pPr>
-        <w:spacing w:line="240" w:lineRule="auto"/>
-        <w:rPr>
-          <w:rFonts w:ascii="Arial" w:eastAsia="Roboto" w:hAnsi="Arial" w:cs="Arial"/>
-          <w:sz w:val="30"/>
-        </w:rPr>
-      </w:pPr>
-      <w:r>
-        <w:rPr>
-          <w:rFonts w:ascii="Arial" w:eastAsia="Roboto" w:hAnsi="Arial" w:cs="Arial"/>
-          <w:sz w:val="30"/>
-        </w:rPr>
-        <w:t xml:space="preserve">Kenttä </w:t>
-      </w:r>
-      <w:r>
-        <w:rPr>
-          <w:rFonts w:ascii="Arial" w:eastAsia="Roboto" w:hAnsi="Arial" w:cs="Arial"/>
-          <w:sz w:val="30"/>
-        </w:rPr>
-        <w:t>5</w:t>
-      </w:r>
-      <w:r>
-        <w:rPr>
-          <w:rFonts w:ascii="Arial" w:eastAsia="Roboto" w:hAnsi="Arial" w:cs="Arial"/>
-          <w:sz w:val="30"/>
-        </w:rPr>
-        <w:t>:</w:t>
-      </w:r>
-      <w:r>
-        <w:rPr>
-          <w:rFonts w:ascii="Arial" w:eastAsia="Roboto" w:hAnsi="Arial" w:cs="Arial"/>
-          <w:sz w:val="30"/>
-        </w:rPr>
-        <w:t xml:space="preserve"> //Koulun piha, jossa on teltta ja on yö etc.</w:t>
-      </w:r>
-    </w:p>
-    <w:p>
-      <w:pPr>
-        <w:spacing w:line="240" w:lineRule="auto"/>
-        <w:rPr>
-          <w:rFonts w:ascii="Arial" w:eastAsia="Roboto" w:hAnsi="Arial" w:cs="Arial"/>
-          <w:sz w:val="30"/>
-        </w:rPr>
-      </w:pPr>
-      <w:r>
-        <w:rPr>
-          <w:rFonts w:ascii="Arial" w:eastAsia="Roboto" w:hAnsi="Arial" w:cs="Arial"/>
-          <w:sz w:val="30"/>
-        </w:rPr>
-        <w:t>*Pelaaja herää*</w:t>
-      </w:r>
-    </w:p>
-    <w:p>
-      <w:pPr>
-        <w:spacing w:line="240" w:lineRule="auto"/>
-        <w:rPr>
-          <w:rFonts w:ascii="Arial" w:eastAsia="Roboto" w:hAnsi="Arial" w:cs="Arial"/>
-          <w:sz w:val="30"/>
-        </w:rPr>
-      </w:pPr>
-      <w:r>
-        <w:rPr>
-          <w:rFonts w:ascii="Arial" w:eastAsia="Roboto" w:hAnsi="Arial" w:cs="Arial"/>
-          <w:sz w:val="30"/>
-        </w:rPr>
-        <w:t xml:space="preserve">*Vartija kävelee teltan suuntaan ja on aggressiivinen* //Vartijalla on pistooli, jolla hän ampuu ja muuta </w:t>
-      </w:r>
-      <w:r>
-        <w:rPr>
-          <w:rFonts w:ascii="Arial" w:eastAsia="Roboto" w:hAnsi="Arial" w:cs="Arial"/>
-          <w:strike/>
-          <w:sz w:val="30"/>
-        </w:rPr>
-        <w:t>kivaa</w:t>
-      </w:r>
-      <w:r>
-        <w:rPr>
-          <w:rFonts w:ascii="Arial" w:eastAsia="Roboto" w:hAnsi="Arial" w:cs="Arial"/>
-          <w:sz w:val="30"/>
-        </w:rPr>
-        <w:t xml:space="preserve"> kamalaa. Siitä </w:t>
-      </w:r>
-      <w:proofErr w:type="spellStart"/>
-      <w:r>
-        <w:rPr>
-          <w:rFonts w:ascii="Arial" w:eastAsia="Roboto" w:hAnsi="Arial" w:cs="Arial"/>
-          <w:sz w:val="30"/>
-        </w:rPr>
-        <w:t>pitäis</w:t>
-      </w:r>
-      <w:proofErr w:type="spellEnd"/>
-      <w:r>
-        <w:rPr>
-          <w:rFonts w:ascii="Arial" w:eastAsia="Roboto" w:hAnsi="Arial" w:cs="Arial"/>
-          <w:sz w:val="30"/>
-        </w:rPr>
-        <w:t xml:space="preserve"> tulla </w:t>
-      </w:r>
-      <w:proofErr w:type="spellStart"/>
-      <w:r>
-        <w:rPr>
-          <w:rFonts w:ascii="Arial" w:eastAsia="Roboto" w:hAnsi="Arial" w:cs="Arial"/>
-          <w:sz w:val="30"/>
-        </w:rPr>
-        <w:t>epic</w:t>
-      </w:r>
-      <w:proofErr w:type="spellEnd"/>
-      <w:r>
-        <w:rPr>
-          <w:rFonts w:ascii="Arial" w:eastAsia="Roboto" w:hAnsi="Arial" w:cs="Arial"/>
-          <w:sz w:val="30"/>
-        </w:rPr>
-        <w:t xml:space="preserve"> </w:t>
-      </w:r>
-      <w:proofErr w:type="spellStart"/>
-      <w:r>
-        <w:rPr>
-          <w:rFonts w:ascii="Arial" w:eastAsia="Roboto" w:hAnsi="Arial" w:cs="Arial"/>
-          <w:sz w:val="30"/>
-        </w:rPr>
-        <w:t>duel</w:t>
-      </w:r>
-      <w:proofErr w:type="spellEnd"/>
-      <w:r>
-        <w:rPr>
-          <w:rFonts w:ascii="Arial" w:eastAsia="Roboto" w:hAnsi="Arial" w:cs="Arial"/>
-          <w:sz w:val="30"/>
-        </w:rPr>
-        <w:t xml:space="preserve"> ja muuta </w:t>
-      </w:r>
-      <w:proofErr w:type="gramStart"/>
-      <w:r>
-        <w:rPr>
-          <w:rFonts w:ascii="Arial" w:eastAsia="Roboto" w:hAnsi="Arial" w:cs="Arial"/>
-          <w:sz w:val="30"/>
-        </w:rPr>
-        <w:t>joojoo.*</w:t>
-      </w:r>
-      <w:proofErr w:type="gramEnd"/>
-    </w:p>
-    <w:p>
-      <w:pPr>
-        <w:spacing w:line="240" w:lineRule="auto"/>
-        <w:rPr>
-          <w:rFonts w:ascii="Arial" w:eastAsia="Roboto" w:hAnsi="Arial" w:cs="Arial"/>
-          <w:sz w:val="30"/>
-        </w:rPr>
-      </w:pPr>
-      <w:r>
-        <w:rPr>
-          <w:rFonts w:ascii="Arial" w:eastAsia="Roboto" w:hAnsi="Arial" w:cs="Arial"/>
-          <w:sz w:val="30"/>
-        </w:rPr>
-        <w:t>&gt;&gt;&gt; Mission (Nuku aamuun)</w:t>
-      </w:r>
-    </w:p>
-    <w:p>
-      <w:pPr>
-        <w:spacing w:line="240" w:lineRule="auto"/>
-        <w:rPr>
-          <w:rFonts w:ascii="Arial" w:eastAsia="Roboto" w:hAnsi="Arial" w:cs="Arial"/>
-          <w:sz w:val="30"/>
-        </w:rPr>
-      </w:pPr>
-      <w:r>
-        <w:rPr>
-          <w:rFonts w:ascii="Arial" w:eastAsia="Roboto" w:hAnsi="Arial" w:cs="Arial"/>
-          <w:sz w:val="30"/>
-        </w:rPr>
-        <w:t>// Pelaaja nukkuu aamuun ja kenttä vaihtuu, mutta pelaaja ei huomaa sitä.</w:t>
-      </w:r>
-    </w:p>
-    <w:p>
-      <w:pPr>
-        <w:spacing w:line="240" w:lineRule="auto"/>
-        <w:rPr>
-          <w:rFonts w:ascii="Arial" w:eastAsia="Roboto" w:hAnsi="Arial" w:cs="Arial"/>
-          <w:sz w:val="30"/>
-        </w:rPr>
-      </w:pPr>
-      <w:r>
-        <w:rPr>
-          <w:rFonts w:ascii="Arial" w:eastAsia="Roboto" w:hAnsi="Arial" w:cs="Arial"/>
-          <w:sz w:val="30"/>
-        </w:rPr>
-        <w:t xml:space="preserve">Kenttä </w:t>
-      </w:r>
-      <w:r>
-        <w:rPr>
-          <w:rFonts w:ascii="Arial" w:eastAsia="Roboto" w:hAnsi="Arial" w:cs="Arial"/>
-          <w:sz w:val="30"/>
-        </w:rPr>
-        <w:t>6</w:t>
-      </w:r>
-      <w:r>
-        <w:rPr>
-          <w:rFonts w:ascii="Arial" w:eastAsia="Roboto" w:hAnsi="Arial" w:cs="Arial"/>
-          <w:sz w:val="30"/>
-        </w:rPr>
-        <w:t>:</w:t>
-      </w:r>
-    </w:p>
-    <w:p>
-      <w:pPr>
-        <w:spacing w:line="240" w:lineRule="auto"/>
-        <w:rPr>
-          <w:rFonts w:ascii="Arial" w:eastAsia="Roboto" w:hAnsi="Arial" w:cs="Arial"/>
-          <w:sz w:val="30"/>
-        </w:rPr>
-      </w:pPr>
-      <w:r>
-        <w:rPr>
-          <w:rFonts w:ascii="Arial" w:eastAsia="Roboto" w:hAnsi="Arial" w:cs="Arial"/>
-          <w:sz w:val="30"/>
-        </w:rPr>
-        <w:t>&gt;&gt;&gt; Mission (Odota Koposta, kunnes hän tulee avaamaan oven.)</w:t>
-      </w:r>
-    </w:p>
-    <w:p>
-      <w:pPr>
-        <w:spacing w:line="240" w:lineRule="auto"/>
-        <w:rPr>
-          <w:rFonts w:ascii="Arial" w:eastAsia="Roboto" w:hAnsi="Arial" w:cs="Arial"/>
-          <w:sz w:val="30"/>
-        </w:rPr>
-      </w:pPr>
-      <w:r>
-        <w:rPr>
-          <w:rFonts w:ascii="Arial" w:eastAsia="Roboto" w:hAnsi="Arial" w:cs="Arial"/>
-          <w:sz w:val="30"/>
-        </w:rPr>
-        <w:t>&gt;&gt;&gt; Mission (Seuraa Koposta kouluun)</w:t>
-      </w:r>
-    </w:p>
-    <w:p>
-      <w:pPr>
-        <w:spacing w:line="240" w:lineRule="auto"/>
-        <w:rPr>
-          <w:rFonts w:ascii="Arial" w:eastAsia="Roboto" w:hAnsi="Arial" w:cs="Arial"/>
-          <w:sz w:val="30"/>
-        </w:rPr>
-      </w:pPr>
-      <w:r>
-        <w:rPr>
-          <w:rFonts w:ascii="Arial" w:eastAsia="Roboto" w:hAnsi="Arial" w:cs="Arial"/>
-          <w:sz w:val="30"/>
-        </w:rPr>
-        <w:t>}</w:t>
-      </w:r>
-    </w:p>
-    <w:p>
-      <w:pPr>
-        <w:spacing w:line="240" w:lineRule="auto"/>
-        <w:rPr>
-          <w:rFonts w:ascii="Arial" w:eastAsia="Roboto" w:hAnsi="Arial" w:cs="Arial"/>
-          <w:sz w:val="30"/>
-        </w:rPr>
-      </w:pPr>
-    </w:p>
-    <w:p>
-      <w:pPr>
-        <w:spacing w:line="240" w:lineRule="auto"/>
-        <w:rPr>
-          <w:rFonts w:ascii="Arial" w:eastAsia="Roboto" w:hAnsi="Arial" w:cs="Arial"/>
-          <w:sz w:val="30"/>
-        </w:rPr>
-      </w:pPr>
-      <w:proofErr w:type="spellStart"/>
-      <w:r>
-        <w:rPr>
-          <w:rFonts w:ascii="Arial" w:eastAsia="Roboto" w:hAnsi="Arial" w:cs="Arial"/>
-          <w:sz w:val="30"/>
-        </w:rPr>
-        <w:t>Chapter</w:t>
-      </w:r>
-      <w:proofErr w:type="spellEnd"/>
-      <w:r>
-        <w:rPr>
-          <w:rFonts w:ascii="Arial" w:eastAsia="Roboto" w:hAnsi="Arial" w:cs="Arial"/>
-          <w:sz w:val="30"/>
-        </w:rPr>
-        <w:t xml:space="preserve"> </w:t>
-      </w:r>
-      <w:r>
-        <w:rPr>
-          <w:rFonts w:ascii="Arial" w:eastAsia="Roboto" w:hAnsi="Arial" w:cs="Arial"/>
-          <w:sz w:val="30"/>
-        </w:rPr>
-        <w:t>6</w:t>
-      </w:r>
-      <w:r>
-        <w:rPr>
-          <w:rFonts w:ascii="Arial" w:eastAsia="Roboto" w:hAnsi="Arial" w:cs="Arial"/>
-          <w:sz w:val="30"/>
-        </w:rPr>
-        <w:t xml:space="preserve"> (Rehtoripilailua)</w:t>
-      </w:r>
-      <w:r>
-        <w:rPr>
-          <w:rFonts w:ascii="Arial" w:eastAsia="Roboto" w:hAnsi="Arial" w:cs="Arial"/>
-          <w:sz w:val="30"/>
-        </w:rPr>
-        <w:t xml:space="preserve"> {</w:t>
-      </w:r>
-    </w:p>
-    <w:p>
-      <w:pPr>
-        <w:spacing w:line="240" w:lineRule="auto"/>
-        <w:rPr>
-          <w:rFonts w:ascii="Arial" w:eastAsia="Roboto" w:hAnsi="Arial" w:cs="Arial"/>
-          <w:sz w:val="30"/>
-        </w:rPr>
-      </w:pPr>
-      <w:r>
-        <w:rPr>
-          <w:rFonts w:ascii="Arial" w:eastAsia="Roboto" w:hAnsi="Arial" w:cs="Arial"/>
-          <w:sz w:val="30"/>
-        </w:rPr>
-        <w:t>// Alkaa keskustelulla</w:t>
-      </w:r>
-    </w:p>
-    <w:p>
-      <w:pPr>
-        <w:spacing w:line="240" w:lineRule="auto"/>
-        <w:rPr>
-          <w:rFonts w:ascii="Arial" w:eastAsia="Roboto" w:hAnsi="Arial" w:cs="Arial"/>
-          <w:sz w:val="30"/>
-        </w:rPr>
-      </w:pPr>
-      <w:r>
-        <w:rPr>
-          <w:rFonts w:ascii="Arial" w:eastAsia="Roboto" w:hAnsi="Arial" w:cs="Arial"/>
-          <w:sz w:val="30"/>
-        </w:rPr>
-        <w:t>Dialogi [</w:t>
-      </w:r>
-    </w:p>
-    <w:p>
-      <w:pPr>
-        <w:spacing w:line="240" w:lineRule="auto"/>
-        <w:rPr>
-          <w:rFonts w:ascii="Arial" w:eastAsia="Roboto" w:hAnsi="Arial" w:cs="Arial"/>
-          <w:sz w:val="30"/>
-        </w:rPr>
-      </w:pPr>
-      <w:r>
-        <w:rPr>
-          <w:rFonts w:ascii="Arial" w:eastAsia="Roboto" w:hAnsi="Arial" w:cs="Arial"/>
-          <w:sz w:val="30"/>
-        </w:rPr>
-        <w:t>K: ”Heh, minulla on sinulle mahtavia uutisia.”</w:t>
-      </w:r>
-    </w:p>
-    <w:p>
-      <w:pPr>
-        <w:spacing w:line="240" w:lineRule="auto"/>
-        <w:rPr>
-          <w:rFonts w:ascii="Arial" w:eastAsia="Roboto" w:hAnsi="Arial" w:cs="Arial"/>
-          <w:sz w:val="30"/>
-        </w:rPr>
-      </w:pPr>
-      <w:r>
-        <w:rPr>
-          <w:rFonts w:ascii="Arial" w:eastAsia="Roboto" w:hAnsi="Arial" w:cs="Arial"/>
-          <w:sz w:val="30"/>
-        </w:rPr>
-        <w:t>K: ”Koulumme sai juuri uuden rehtorin, jolle voimme keksiä pilanimen…”</w:t>
-      </w:r>
-    </w:p>
-    <w:p>
-      <w:pPr>
-        <w:spacing w:line="240" w:lineRule="auto"/>
-        <w:rPr>
-          <w:rFonts w:ascii="Arial" w:eastAsia="Roboto" w:hAnsi="Arial" w:cs="Arial"/>
-          <w:sz w:val="30"/>
-        </w:rPr>
-      </w:pPr>
-      <w:r>
-        <w:rPr>
-          <w:rFonts w:ascii="Arial" w:eastAsia="Roboto" w:hAnsi="Arial" w:cs="Arial"/>
-          <w:sz w:val="30"/>
-        </w:rPr>
-        <w:t>K: ”Mitä ehdottaisit?”</w:t>
-      </w:r>
-    </w:p>
-    <w:p>
-      <w:pPr>
-        <w:spacing w:line="240" w:lineRule="auto"/>
-        <w:rPr>
-          <w:rFonts w:ascii="Arial" w:eastAsia="Roboto" w:hAnsi="Arial" w:cs="Arial"/>
-          <w:sz w:val="30"/>
-        </w:rPr>
-      </w:pPr>
-      <w:r>
-        <w:rPr>
-          <w:rFonts w:ascii="Arial" w:eastAsia="Roboto" w:hAnsi="Arial" w:cs="Arial"/>
-          <w:sz w:val="30"/>
-        </w:rPr>
-        <w:t xml:space="preserve">(KDS Console) =&gt; </w:t>
-      </w:r>
-      <w:proofErr w:type="spellStart"/>
-      <w:r>
-        <w:rPr>
-          <w:rFonts w:ascii="Arial" w:eastAsia="Roboto" w:hAnsi="Arial" w:cs="Arial"/>
-          <w:sz w:val="30"/>
-        </w:rPr>
-        <w:t>rehtoriPilanimi</w:t>
-      </w:r>
-      <w:proofErr w:type="spellEnd"/>
-    </w:p>
-    <w:p>
-      <w:pPr>
-        <w:spacing w:line="240" w:lineRule="auto"/>
-        <w:rPr>
-          <w:rFonts w:ascii="Arial" w:eastAsia="Roboto" w:hAnsi="Arial" w:cs="Arial"/>
-          <w:sz w:val="30"/>
-        </w:rPr>
-      </w:pPr>
-      <w:r>
-        <w:rPr>
-          <w:rFonts w:ascii="Arial" w:eastAsia="Roboto" w:hAnsi="Arial" w:cs="Arial"/>
-          <w:sz w:val="30"/>
-        </w:rPr>
-        <w:lastRenderedPageBreak/>
-        <w:t>P: ”Kävisikö \”{</w:t>
-      </w:r>
-      <w:proofErr w:type="spellStart"/>
-      <w:r>
-        <w:rPr>
-          <w:rFonts w:ascii="Arial" w:eastAsia="Roboto" w:hAnsi="Arial" w:cs="Arial"/>
-          <w:sz w:val="30"/>
-        </w:rPr>
-        <w:t>rehtoriPilanimi</w:t>
-      </w:r>
-      <w:proofErr w:type="spellEnd"/>
-      <w:r>
-        <w:rPr>
-          <w:rFonts w:ascii="Arial" w:eastAsia="Roboto" w:hAnsi="Arial" w:cs="Arial"/>
-          <w:sz w:val="30"/>
-        </w:rPr>
-        <w:t>}\””?</w:t>
-      </w:r>
-    </w:p>
-    <w:p>
-      <w:pPr>
-        <w:spacing w:line="240" w:lineRule="auto"/>
-        <w:rPr>
-          <w:rFonts w:ascii="Arial" w:eastAsia="Roboto" w:hAnsi="Arial" w:cs="Arial"/>
-          <w:sz w:val="30"/>
-        </w:rPr>
-      </w:pPr>
-      <w:r>
-        <w:rPr>
-          <w:rFonts w:ascii="Arial" w:eastAsia="Roboto" w:hAnsi="Arial" w:cs="Arial"/>
-          <w:sz w:val="30"/>
-        </w:rPr>
-        <w:t>K: ”</w:t>
-      </w:r>
-      <w:proofErr w:type="spellStart"/>
-      <w:r>
-        <w:rPr>
-          <w:rFonts w:ascii="Arial" w:eastAsia="Roboto" w:hAnsi="Arial" w:cs="Arial"/>
-          <w:sz w:val="30"/>
-        </w:rPr>
-        <w:t>Hahaha</w:t>
-      </w:r>
-      <w:proofErr w:type="spellEnd"/>
-      <w:r>
-        <w:rPr>
-          <w:rFonts w:ascii="Arial" w:eastAsia="Roboto" w:hAnsi="Arial" w:cs="Arial"/>
-          <w:sz w:val="30"/>
-        </w:rPr>
-        <w:t>, tuo on täydellinen.”</w:t>
-      </w:r>
-    </w:p>
-    <w:p>
-      <w:pPr>
-        <w:spacing w:line="240" w:lineRule="auto"/>
-        <w:rPr>
-          <w:rFonts w:ascii="Arial" w:eastAsia="Roboto" w:hAnsi="Arial" w:cs="Arial"/>
-          <w:sz w:val="30"/>
-        </w:rPr>
-      </w:pPr>
-      <w:r>
-        <w:rPr>
-          <w:rFonts w:ascii="Arial" w:eastAsia="Roboto" w:hAnsi="Arial" w:cs="Arial"/>
-          <w:sz w:val="30"/>
-        </w:rPr>
-        <w:t>K: ”Pitää alkaa kutsumaan häntä tuolla nimellä.”</w:t>
-      </w:r>
-    </w:p>
-    <w:p>
-      <w:pPr>
-        <w:spacing w:line="240" w:lineRule="auto"/>
-        <w:rPr>
-          <w:rFonts w:ascii="Arial" w:eastAsia="Roboto" w:hAnsi="Arial" w:cs="Arial"/>
-          <w:sz w:val="30"/>
-        </w:rPr>
-      </w:pPr>
-      <w:r>
-        <w:rPr>
-          <w:rFonts w:ascii="Arial" w:eastAsia="Roboto" w:hAnsi="Arial" w:cs="Arial"/>
-          <w:sz w:val="30"/>
-        </w:rPr>
-        <w:t>P: ”Miksi meille tuli uusi rehtori? Mielestäni Sari olisi ollut todella hyvä rehtori.”</w:t>
-      </w:r>
-    </w:p>
-    <w:p>
-      <w:pPr>
-        <w:spacing w:line="240" w:lineRule="auto"/>
-        <w:rPr>
-          <w:rFonts w:ascii="Arial" w:eastAsia="Roboto" w:hAnsi="Arial" w:cs="Arial"/>
-          <w:sz w:val="30"/>
-        </w:rPr>
-      </w:pPr>
-      <w:r>
-        <w:rPr>
-          <w:rFonts w:ascii="Arial" w:eastAsia="Roboto" w:hAnsi="Arial" w:cs="Arial"/>
-          <w:sz w:val="30"/>
-        </w:rPr>
-        <w:t>K: ”Nyt sinä kyselet liikoja jopa suurelta mahtavalta Koposelta, koska minä en tiedä.”</w:t>
-      </w:r>
-    </w:p>
-    <w:p>
-      <w:pPr>
-        <w:spacing w:line="240" w:lineRule="auto"/>
-        <w:rPr>
-          <w:rFonts w:ascii="Arial" w:eastAsia="Roboto" w:hAnsi="Arial" w:cs="Arial"/>
-          <w:sz w:val="30"/>
-        </w:rPr>
-      </w:pPr>
-      <w:r>
-        <w:rPr>
-          <w:rFonts w:ascii="Arial" w:eastAsia="Roboto" w:hAnsi="Arial" w:cs="Arial"/>
-          <w:sz w:val="30"/>
-        </w:rPr>
-        <w:t xml:space="preserve">] </w:t>
-      </w:r>
-    </w:p>
-    <w:p>
-      <w:pPr>
-        <w:spacing w:line="240" w:lineRule="auto"/>
-        <w:rPr>
-          <w:rFonts w:ascii="Arial" w:eastAsia="Roboto" w:hAnsi="Arial" w:cs="Arial"/>
-          <w:sz w:val="30"/>
-        </w:rPr>
-      </w:pPr>
-      <w:r>
-        <w:rPr>
-          <w:rFonts w:ascii="Arial" w:eastAsia="Roboto" w:hAnsi="Arial" w:cs="Arial"/>
-          <w:sz w:val="30"/>
-        </w:rPr>
-        <w:t>}</w:t>
-      </w:r>
-    </w:p>
-    <w:p>
-      <w:pPr>
-        <w:spacing w:line="240" w:lineRule="auto"/>
-        <w:rPr>
-          <w:rFonts w:ascii="Arial" w:eastAsia="Roboto" w:hAnsi="Arial" w:cs="Arial"/>
-          <w:sz w:val="30"/>
-        </w:rPr>
-      </w:pPr>
-    </w:p>
-    <w:p>
-      <w:pPr>
-        <w:spacing w:line="240" w:lineRule="auto"/>
-        <w:rPr>
-          <w:rFonts w:ascii="Arial" w:eastAsia="Roboto" w:hAnsi="Arial" w:cs="Arial"/>
-          <w:sz w:val="30"/>
-        </w:rPr>
-      </w:pPr>
-    </w:p>
-    <w:p>
-      <w:pPr>
-        <w:spacing w:line="240" w:lineRule="auto"/>
-        <w:rPr>
-          <w:rFonts w:ascii="Arial" w:eastAsia="Roboto" w:hAnsi="Arial" w:cs="Arial"/>
-          <w:sz w:val="30"/>
-        </w:rPr>
-      </w:pPr>
-      <w:proofErr w:type="spellStart"/>
-      <w:r>
-        <w:rPr>
-          <w:rFonts w:ascii="Arial" w:eastAsia="Roboto" w:hAnsi="Arial" w:cs="Arial"/>
-          <w:sz w:val="30"/>
-        </w:rPr>
-        <w:t>Chapter</w:t>
-      </w:r>
-      <w:proofErr w:type="spellEnd"/>
-      <w:r>
-        <w:rPr>
-          <w:rFonts w:ascii="Arial" w:eastAsia="Roboto" w:hAnsi="Arial" w:cs="Arial"/>
-          <w:sz w:val="30"/>
-        </w:rPr>
-        <w:t xml:space="preserve"> 10</w:t>
-      </w:r>
-      <w:r>
-        <w:rPr>
-          <w:rFonts w:ascii="Arial" w:eastAsia="Roboto" w:hAnsi="Arial" w:cs="Arial"/>
-          <w:sz w:val="30"/>
-        </w:rPr>
-        <w:t xml:space="preserve"> {</w:t>
-      </w:r>
-    </w:p>
-    <w:p>
-      <w:pPr>
-        <w:spacing w:line="240" w:lineRule="auto"/>
-        <w:rPr>
-          <w:rFonts w:ascii="Arial" w:eastAsia="Roboto" w:hAnsi="Arial" w:cs="Arial"/>
-          <w:sz w:val="30"/>
-        </w:rPr>
-      </w:pPr>
-      <w:r>
-        <w:rPr>
-          <w:rFonts w:ascii="Arial" w:eastAsia="Roboto" w:hAnsi="Arial" w:cs="Arial"/>
-          <w:sz w:val="30"/>
-        </w:rPr>
-        <w:t xml:space="preserve">// </w:t>
-      </w:r>
-      <w:r>
-        <w:rPr>
-          <w:rFonts w:ascii="Arial" w:eastAsia="Roboto" w:hAnsi="Arial" w:cs="Arial"/>
-          <w:sz w:val="30"/>
-        </w:rPr>
-        <w:t xml:space="preserve">Alueen olisi hyvä olla jäljennös Koivistontien väistötiloista sekä sisältää polun, joka veisi entiseen Hatanpään koulurakennukseen. </w:t>
-      </w:r>
-      <w:r>
-        <w:rPr>
-          <w:rFonts w:ascii="Arial" w:eastAsia="Roboto" w:hAnsi="Arial" w:cs="Arial"/>
-          <w:sz w:val="30"/>
-        </w:rPr>
-        <w:t>Hatanpään koulun rakennukse</w:t>
-      </w:r>
-      <w:r>
-        <w:rPr>
-          <w:rFonts w:ascii="Arial" w:eastAsia="Roboto" w:hAnsi="Arial" w:cs="Arial"/>
-          <w:sz w:val="30"/>
-        </w:rPr>
-        <w:t>n</w:t>
-      </w:r>
-      <w:r>
-        <w:rPr>
-          <w:rFonts w:ascii="Arial" w:eastAsia="Roboto" w:hAnsi="Arial" w:cs="Arial"/>
-          <w:sz w:val="30"/>
-        </w:rPr>
-        <w:t xml:space="preserve"> takana ol</w:t>
-      </w:r>
-      <w:r>
-        <w:rPr>
-          <w:rFonts w:ascii="Arial" w:eastAsia="Roboto" w:hAnsi="Arial" w:cs="Arial"/>
-          <w:sz w:val="30"/>
-        </w:rPr>
-        <w:t xml:space="preserve">isi </w:t>
-      </w:r>
-      <w:r>
-        <w:rPr>
-          <w:rFonts w:ascii="Arial" w:eastAsia="Roboto" w:hAnsi="Arial" w:cs="Arial"/>
-          <w:sz w:val="30"/>
-        </w:rPr>
-        <w:t xml:space="preserve">K-Market (SS-Market), jonne kuljetaan </w:t>
-      </w:r>
-      <w:r>
-        <w:rPr>
-          <w:rFonts w:ascii="Arial" w:eastAsia="Roboto" w:hAnsi="Arial" w:cs="Arial"/>
-          <w:sz w:val="30"/>
-        </w:rPr>
-        <w:t>kävelemällä koulu</w:t>
-      </w:r>
-      <w:r>
-        <w:rPr>
-          <w:rFonts w:ascii="Arial" w:eastAsia="Roboto" w:hAnsi="Arial" w:cs="Arial"/>
-          <w:sz w:val="30"/>
-        </w:rPr>
-        <w:t xml:space="preserve"> taustalla</w:t>
-      </w:r>
-      <w:r>
-        <w:rPr>
-          <w:rFonts w:ascii="Arial" w:eastAsia="Roboto" w:hAnsi="Arial" w:cs="Arial"/>
-          <w:sz w:val="30"/>
-        </w:rPr>
-        <w:t>.</w:t>
-      </w:r>
-      <w:r>
-        <w:rPr>
-          <w:rFonts w:ascii="Arial" w:eastAsia="Roboto" w:hAnsi="Arial" w:cs="Arial"/>
-          <w:sz w:val="30"/>
-        </w:rPr>
-        <w:t xml:space="preserve"> (K-Market olisi koulun takana suoraan ja oppilas kävelisi pihan kautta.)</w:t>
-      </w:r>
-    </w:p>
-    <w:p>
-      <w:pPr>
-        <w:spacing w:line="240" w:lineRule="auto"/>
-        <w:rPr>
-          <w:rFonts w:ascii="Arial" w:eastAsia="Roboto" w:hAnsi="Arial" w:cs="Arial"/>
-          <w:sz w:val="30"/>
-        </w:rPr>
-      </w:pPr>
-      <w:r>
-        <w:rPr>
-          <w:rFonts w:ascii="Arial" w:eastAsia="Roboto" w:hAnsi="Arial" w:cs="Arial"/>
-          <w:sz w:val="30"/>
-        </w:rPr>
-        <w:t>Dialogi [</w:t>
-      </w:r>
-    </w:p>
-    <w:p>
-      <w:pPr>
-        <w:spacing w:line="240" w:lineRule="auto"/>
-        <w:rPr>
-          <w:rFonts w:ascii="Arial" w:eastAsia="Roboto" w:hAnsi="Arial" w:cs="Arial"/>
-          <w:sz w:val="30"/>
-        </w:rPr>
-      </w:pPr>
-      <w:r>
-        <w:rPr>
-          <w:rFonts w:ascii="Arial" w:eastAsia="Roboto" w:hAnsi="Arial" w:cs="Arial"/>
-          <w:sz w:val="30"/>
-        </w:rPr>
-        <w:t xml:space="preserve">K: ”Mitä vittua </w:t>
-      </w:r>
-      <w:proofErr w:type="spellStart"/>
-      <w:r>
-        <w:rPr>
-          <w:rFonts w:ascii="Arial" w:eastAsia="Roboto" w:hAnsi="Arial" w:cs="Arial"/>
-          <w:sz w:val="30"/>
-        </w:rPr>
-        <w:t>oikeesti</w:t>
-      </w:r>
-      <w:proofErr w:type="spellEnd"/>
-      <w:r>
-        <w:rPr>
-          <w:rFonts w:ascii="Arial" w:eastAsia="Roboto" w:hAnsi="Arial" w:cs="Arial"/>
-          <w:sz w:val="30"/>
-        </w:rPr>
-        <w:t>?”</w:t>
-      </w:r>
-    </w:p>
-    <w:p>
-      <w:pPr>
-        <w:spacing w:line="240" w:lineRule="auto"/>
-        <w:rPr>
-          <w:rFonts w:ascii="Arial" w:eastAsia="Roboto" w:hAnsi="Arial" w:cs="Arial"/>
-          <w:sz w:val="30"/>
-        </w:rPr>
-      </w:pPr>
-      <w:r>
-        <w:rPr>
-          <w:rFonts w:ascii="Arial" w:eastAsia="Roboto" w:hAnsi="Arial" w:cs="Arial"/>
-          <w:sz w:val="30"/>
-        </w:rPr>
-        <w:t>K: ”</w:t>
-      </w:r>
-      <w:r>
-        <w:rPr>
-          <w:rFonts w:ascii="Arial" w:eastAsia="Roboto" w:hAnsi="Arial" w:cs="Arial"/>
-          <w:sz w:val="30"/>
-        </w:rPr>
-        <w:t>Hei arvaas</w:t>
-      </w:r>
-      <w:r>
-        <w:rPr>
-          <w:rFonts w:ascii="Arial" w:eastAsia="Roboto" w:hAnsi="Arial" w:cs="Arial"/>
-          <w:sz w:val="30"/>
-        </w:rPr>
-        <w:t xml:space="preserve"> mitä?”</w:t>
-      </w:r>
-    </w:p>
-    <w:p>
-      <w:pPr>
-        <w:spacing w:line="240" w:lineRule="auto"/>
-        <w:rPr>
-          <w:rFonts w:ascii="Arial" w:eastAsia="Roboto" w:hAnsi="Arial" w:cs="Arial"/>
-          <w:sz w:val="30"/>
-        </w:rPr>
-      </w:pPr>
-      <w:r>
-        <w:rPr>
-          <w:rFonts w:ascii="Arial" w:eastAsia="Roboto" w:hAnsi="Arial" w:cs="Arial"/>
-          <w:sz w:val="30"/>
-        </w:rPr>
-        <w:t>K: ”{</w:t>
-      </w:r>
-      <w:proofErr w:type="spellStart"/>
-      <w:r>
-        <w:rPr>
-          <w:rFonts w:ascii="Arial" w:eastAsia="Roboto" w:hAnsi="Arial" w:cs="Arial"/>
-          <w:sz w:val="30"/>
-        </w:rPr>
-        <w:t>rehtoriPilanimi</w:t>
-      </w:r>
-      <w:proofErr w:type="spellEnd"/>
-      <w:r>
-        <w:rPr>
-          <w:rFonts w:ascii="Arial" w:eastAsia="Roboto" w:hAnsi="Arial" w:cs="Arial"/>
-          <w:sz w:val="30"/>
-        </w:rPr>
-        <w:t>} antoi minulle potkut!”</w:t>
-      </w:r>
-    </w:p>
-    <w:p>
-      <w:pPr>
-        <w:spacing w:line="240" w:lineRule="auto"/>
-        <w:rPr>
-          <w:rFonts w:ascii="Arial" w:eastAsia="Roboto" w:hAnsi="Arial" w:cs="Arial"/>
-          <w:sz w:val="30"/>
-        </w:rPr>
-      </w:pPr>
-      <w:r>
-        <w:rPr>
-          <w:rFonts w:ascii="Arial" w:eastAsia="Roboto" w:hAnsi="Arial" w:cs="Arial"/>
-          <w:sz w:val="30"/>
-        </w:rPr>
-        <w:t>K: ”</w:t>
-      </w:r>
-      <w:r>
-        <w:rPr>
-          <w:rFonts w:ascii="Arial" w:eastAsia="Roboto" w:hAnsi="Arial" w:cs="Arial"/>
-          <w:sz w:val="30"/>
-        </w:rPr>
-        <w:t>Mukamas \”</w:t>
-      </w:r>
-      <w:r>
-        <w:rPr>
-          <w:rFonts w:ascii="Arial" w:eastAsia="Roboto" w:hAnsi="Arial" w:cs="Arial"/>
-          <w:sz w:val="30"/>
-        </w:rPr>
-        <w:t>oppilaiden viihdyttäminen tunneilla on ehdottomasti kielletty tässä koulussa</w:t>
-      </w:r>
-      <w:r>
-        <w:rPr>
-          <w:rFonts w:ascii="Arial" w:eastAsia="Roboto" w:hAnsi="Arial" w:cs="Arial"/>
-          <w:sz w:val="30"/>
-        </w:rPr>
-        <w:t>\”</w:t>
-      </w:r>
-      <w:r>
-        <w:rPr>
-          <w:rFonts w:ascii="Arial" w:eastAsia="Roboto" w:hAnsi="Arial" w:cs="Arial"/>
-          <w:sz w:val="30"/>
-        </w:rPr>
-        <w:t xml:space="preserve"> sekä \”</w:t>
-      </w:r>
-      <w:r>
-        <w:rPr>
-          <w:rFonts w:ascii="Arial" w:eastAsia="Roboto" w:hAnsi="Arial" w:cs="Arial"/>
-          <w:sz w:val="30"/>
-        </w:rPr>
-        <w:t>k</w:t>
-      </w:r>
-      <w:r>
-        <w:rPr>
-          <w:rFonts w:ascii="Arial" w:eastAsia="Roboto" w:hAnsi="Arial" w:cs="Arial"/>
-          <w:sz w:val="30"/>
-        </w:rPr>
-        <w:t>iusaamistilanteeseen ei saa missään nimessä puuttua\”.</w:t>
-      </w:r>
-      <w:r>
-        <w:rPr>
-          <w:rFonts w:ascii="Arial" w:eastAsia="Roboto" w:hAnsi="Arial" w:cs="Arial"/>
-          <w:sz w:val="30"/>
-        </w:rPr>
-        <w:t>”</w:t>
-      </w:r>
-    </w:p>
-    <w:p>
-      <w:pPr>
-        <w:spacing w:line="240" w:lineRule="auto"/>
-        <w:rPr>
-          <w:rFonts w:ascii="Arial" w:eastAsia="Roboto" w:hAnsi="Arial" w:cs="Arial"/>
-          <w:sz w:val="30"/>
-        </w:rPr>
-      </w:pPr>
-      <w:r>
-        <w:rPr>
-          <w:rFonts w:ascii="Arial" w:eastAsia="Roboto" w:hAnsi="Arial" w:cs="Arial"/>
-          <w:sz w:val="30"/>
-        </w:rPr>
-        <w:t>K: ”Kostan tämän hänelle…”</w:t>
-      </w:r>
-    </w:p>
-    <w:p>
-      <w:pPr>
-        <w:spacing w:line="240" w:lineRule="auto"/>
-        <w:rPr>
-          <w:rFonts w:ascii="Arial" w:eastAsia="Roboto" w:hAnsi="Arial" w:cs="Arial"/>
-          <w:sz w:val="30"/>
-        </w:rPr>
-      </w:pPr>
-      <w:r>
-        <w:rPr>
-          <w:rFonts w:ascii="Arial" w:eastAsia="Roboto" w:hAnsi="Arial" w:cs="Arial"/>
-          <w:sz w:val="30"/>
-        </w:rPr>
-        <w:t>K: ”</w:t>
-      </w:r>
-      <w:r>
-        <w:rPr>
-          <w:rFonts w:ascii="Arial" w:eastAsia="Roboto" w:hAnsi="Arial" w:cs="Arial"/>
-          <w:sz w:val="30"/>
-        </w:rPr>
-        <w:t>Polttaisin</w:t>
-      </w:r>
-      <w:r>
-        <w:rPr>
-          <w:rFonts w:ascii="Arial" w:eastAsia="Roboto" w:hAnsi="Arial" w:cs="Arial"/>
-          <w:sz w:val="30"/>
-        </w:rPr>
-        <w:t xml:space="preserve"> </w:t>
-      </w:r>
-      <w:r>
-        <w:rPr>
-          <w:rFonts w:ascii="Arial" w:eastAsia="Roboto" w:hAnsi="Arial" w:cs="Arial"/>
-          <w:sz w:val="30"/>
-        </w:rPr>
-        <w:t>tämän koulun</w:t>
-      </w:r>
-      <w:r>
-        <w:rPr>
-          <w:rFonts w:ascii="Arial" w:eastAsia="Roboto" w:hAnsi="Arial" w:cs="Arial"/>
-          <w:sz w:val="30"/>
-        </w:rPr>
-        <w:t>, mutta minulla on vain neljä euroa ja halvimmat sytytyspalat maksavat viisi euroa.</w:t>
-      </w:r>
-      <w:r>
-        <w:rPr>
-          <w:rFonts w:ascii="Arial" w:eastAsia="Roboto" w:hAnsi="Arial" w:cs="Arial"/>
-          <w:sz w:val="30"/>
-        </w:rPr>
-        <w:t>”</w:t>
-      </w:r>
-    </w:p>
-    <w:p>
-      <w:pPr>
-        <w:spacing w:line="240" w:lineRule="auto"/>
-        <w:rPr>
-          <w:rFonts w:ascii="Arial" w:eastAsia="Roboto" w:hAnsi="Arial" w:cs="Arial"/>
-          <w:sz w:val="30"/>
-        </w:rPr>
-      </w:pPr>
-      <w:r>
-        <w:rPr>
-          <w:rFonts w:ascii="Arial" w:eastAsia="Roboto" w:hAnsi="Arial" w:cs="Arial"/>
-          <w:sz w:val="30"/>
-        </w:rPr>
-        <w:t>K: ”Hetkinen… Televisiossahan oli hetki sitten mainos tarjouksesta SS-Etukortin omistajalle… Olen varma, että biologian opettajalla on sellainen. Olen nähnyt hänet useasti käyttämässä sitä ostaessaan materiaaleja oppitunneillensa.”</w:t>
-      </w:r>
-    </w:p>
-    <w:p>
-      <w:pPr>
-        <w:spacing w:line="240" w:lineRule="auto"/>
-        <w:rPr>
-          <w:rFonts w:ascii="Arial" w:eastAsia="Roboto" w:hAnsi="Arial" w:cs="Arial"/>
-          <w:sz w:val="30"/>
-        </w:rPr>
-      </w:pPr>
-      <w:r>
-        <w:rPr>
-          <w:rFonts w:ascii="Arial" w:eastAsia="Roboto" w:hAnsi="Arial" w:cs="Arial"/>
-          <w:sz w:val="30"/>
-        </w:rPr>
-        <w:lastRenderedPageBreak/>
-        <w:t>P: ”Ostavatko opettajat materiaaleja oppitunneillensa? Tuohan on järjetöntä!”</w:t>
-      </w:r>
-    </w:p>
-    <w:p>
-      <w:pPr>
-        <w:spacing w:line="240" w:lineRule="auto"/>
-        <w:rPr>
-          <w:rFonts w:ascii="Arial" w:eastAsia="Roboto" w:hAnsi="Arial" w:cs="Arial"/>
-          <w:sz w:val="30"/>
-        </w:rPr>
-      </w:pPr>
-      <w:r>
-        <w:rPr>
-          <w:rFonts w:ascii="Arial" w:eastAsia="Roboto" w:hAnsi="Arial" w:cs="Arial"/>
-          <w:sz w:val="30"/>
-        </w:rPr>
-        <w:t>K: ”Pakkohan sitä, kun koulu ei voi maksaa…”</w:t>
-      </w:r>
-    </w:p>
-    <w:p>
-      <w:pPr>
-        <w:spacing w:line="240" w:lineRule="auto"/>
-        <w:rPr>
-          <w:rFonts w:ascii="Arial" w:eastAsia="Roboto" w:hAnsi="Arial" w:cs="Arial"/>
-          <w:sz w:val="30"/>
-        </w:rPr>
-      </w:pPr>
-      <w:r>
-        <w:rPr>
-          <w:rFonts w:ascii="Arial" w:eastAsia="Roboto" w:hAnsi="Arial" w:cs="Arial"/>
-          <w:sz w:val="30"/>
-        </w:rPr>
-        <w:t>K: ”Mutta kuitenkin… Koita keksiä joku tapa hankkia biologian opettajan SS-Etukortti. Jos joudut varautumaan voimakeinoihin, niin muista edes piilottaa ruumis… Tai noh… Totta puhuen minua ei kyllä kiinnosta onko se piilotettu.”</w:t>
-      </w:r>
-    </w:p>
-    <w:p>
-      <w:pPr>
-        <w:spacing w:line="240" w:lineRule="auto"/>
-        <w:rPr>
-          <w:rFonts w:ascii="Arial" w:eastAsia="Roboto" w:hAnsi="Arial" w:cs="Arial"/>
-          <w:sz w:val="30"/>
-        </w:rPr>
-      </w:pPr>
-      <w:r>
-        <w:rPr>
-          <w:rFonts w:ascii="Arial" w:eastAsia="Roboto" w:hAnsi="Arial" w:cs="Arial"/>
-          <w:sz w:val="30"/>
-        </w:rPr>
-        <w:t>K: ”Kortin saatuasi voisit kulkea Hatanpään koulurakennukseen vievää tietä pitkin SS-Markettiin.”</w:t>
-      </w:r>
-    </w:p>
-    <w:p>
-      <w:pPr>
-        <w:spacing w:line="240" w:lineRule="auto"/>
-        <w:rPr>
-          <w:rFonts w:ascii="Arial" w:eastAsia="Roboto" w:hAnsi="Arial" w:cs="Arial"/>
-          <w:sz w:val="30"/>
-        </w:rPr>
-      </w:pPr>
-      <w:r>
-        <w:rPr>
-          <w:rFonts w:ascii="Arial" w:eastAsia="Roboto" w:hAnsi="Arial" w:cs="Arial"/>
-          <w:sz w:val="30"/>
-        </w:rPr>
-        <w:t>]</w:t>
-      </w:r>
-    </w:p>
-    <w:p>
-      <w:pPr>
-        <w:spacing w:line="240" w:lineRule="auto"/>
-        <w:rPr>
-          <w:rFonts w:ascii="Arial" w:eastAsia="Roboto" w:hAnsi="Arial" w:cs="Arial"/>
-          <w:sz w:val="30"/>
-        </w:rPr>
-      </w:pPr>
-      <w:r>
-        <w:rPr>
-          <w:rFonts w:ascii="Arial" w:eastAsia="Roboto" w:hAnsi="Arial" w:cs="Arial"/>
-          <w:sz w:val="30"/>
-        </w:rPr>
         <w:t>&gt;&gt;&gt; Kuumat Paikat (</w:t>
       </w:r>
-      <w:proofErr w:type="spellStart"/>
       <w:r>
         <w:rPr>
           <w:rFonts w:ascii="Arial" w:eastAsia="Roboto" w:hAnsi="Arial" w:cs="Arial"/>
@@ -2962,15 +2774,7 @@
           <w:rFonts w:ascii="Arial" w:eastAsia="Roboto" w:hAnsi="Arial" w:cs="Arial"/>
           <w:sz w:val="30"/>
         </w:rPr>
-        <w:t>an</w:t>
-      </w:r>
-      <w:proofErr w:type="spellEnd"/>
-      <w:r>
-        <w:rPr>
-          <w:rFonts w:ascii="Arial" w:eastAsia="Roboto" w:hAnsi="Arial" w:cs="Arial"/>
-          <w:sz w:val="30"/>
-        </w:rPr>
-        <w:t xml:space="preserve"> Murhaaminen, </w:t>
+        <w:t xml:space="preserve">an Murhaaminen, </w:t>
       </w:r>
       <w:r>
         <w:rPr>
@@ -3166,15 +2970,7 @@
           <w:rFonts w:ascii="Arial" w:eastAsia="Roboto" w:hAnsi="Arial" w:cs="Arial"/>
           <w:sz w:val="30"/>
         </w:rPr>
-        <w:t xml:space="preserve">&gt;&gt;&gt; </w:t>
-      </w:r>
-      <w:proofErr w:type="gramStart"/>
-      <w:r>
-        <w:rPr>
-          <w:rFonts w:ascii="Arial" w:eastAsia="Roboto" w:hAnsi="Arial" w:cs="Arial"/>
-          <w:sz w:val="30"/>
-        </w:rPr>
-        <w:t>Viimeinen</w:t>
+        <w:t>&gt;&gt;&gt; Viimeinen</w:t>
       </w:r>
       <w:r>
         <w:rPr>
@@ -3188,15 +2984,7 @@
           <w:rFonts w:ascii="Arial" w:eastAsia="Roboto" w:hAnsi="Arial" w:cs="Arial"/>
           <w:sz w:val="30"/>
         </w:rPr>
-        <w:t>Oljenkorsi</w:t>
-      </w:r>
-      <w:proofErr w:type="gramEnd"/>
-      <w:r>
-        <w:rPr>
-          <w:rFonts w:ascii="Arial" w:eastAsia="Roboto" w:hAnsi="Arial" w:cs="Arial"/>
-          <w:sz w:val="30"/>
-        </w:rPr>
-        <w:t xml:space="preserve"> </w:t>
+        <w:t xml:space="preserve">Oljenkorsi </w:t>
       </w:r>
       <w:r>
         <w:rPr>
@@ -3329,6 +3117,7 @@
           <w:rFonts w:ascii="Arial" w:eastAsia="Roboto" w:hAnsi="Arial" w:cs="Arial"/>
           <w:sz w:val="30"/>
         </w:rPr>
+        <w:lastRenderedPageBreak/>
         <w:t>K: ”Nimenomaan.”</w:t>
       </w:r>
     </w:p>
@@ -3361,7 +3150,6 @@
           <w:rFonts w:ascii="Arial" w:eastAsia="Roboto" w:hAnsi="Arial" w:cs="Arial"/>
           <w:sz w:val="30"/>
         </w:rPr>
-        <w:lastRenderedPageBreak/>
         <w:t>K: ”Minun elämälläni ei ole enää merkitystä. Juokse nyt pois ennen kuin se on myöhäistä!”</w:t>
       </w:r>
     </w:p>
@@ -3657,9 +3445,8 @@
           <w:rFonts w:ascii="Arial" w:eastAsia="Roboto" w:hAnsi="Arial" w:cs="Arial"/>
           <w:sz w:val="30"/>
         </w:rPr>
-        <w:t xml:space="preserve"> (selitetty aiemmin</w:t>
-      </w:r>
-      <w:proofErr w:type="gramStart"/>
+        <w:t xml:space="preserve"> (selitetty aiemmin)</w:t>
+      </w:r>
       <w:r>
         <w:rPr>
           <w:rFonts w:ascii="Arial" w:eastAsia="Roboto" w:hAnsi="Arial" w:cs="Arial"/>
@@ -3672,63 +3459,23 @@
           <w:rFonts w:ascii="Arial" w:eastAsia="Roboto" w:hAnsi="Arial" w:cs="Arial"/>
           <w:sz w:val="30"/>
         </w:rPr>
-        <w:t>)</w:t>
-      </w:r>
-      <w:r>
-        <w:rPr>
-          <w:rFonts w:ascii="Arial" w:eastAsia="Roboto" w:hAnsi="Arial" w:cs="Arial"/>
-          <w:sz w:val="30"/>
-        </w:rPr>
         <w:t>*</w:t>
       </w:r>
-      <w:proofErr w:type="gramEnd"/>
-    </w:p>
-    <w:p>
-      <w:pPr>
-        <w:spacing w:line="240" w:lineRule="auto"/>
-        <w:rPr>
-          <w:rFonts w:ascii="Arial" w:eastAsia="Roboto" w:hAnsi="Arial" w:cs="Arial"/>
-          <w:sz w:val="30"/>
-        </w:rPr>
-      </w:pPr>
-      <w:r>
-        <w:rPr>
-          <w:rFonts w:ascii="Arial" w:eastAsia="Roboto" w:hAnsi="Arial" w:cs="Arial"/>
-          <w:sz w:val="30"/>
-        </w:rPr>
-        <w:t xml:space="preserve">// Lopputekstien biisi on joko sama kuin </w:t>
-      </w:r>
-      <w:proofErr w:type="spellStart"/>
-      <w:r>
-        <w:rPr>
-          <w:rFonts w:ascii="Arial" w:eastAsia="Roboto" w:hAnsi="Arial" w:cs="Arial"/>
-          <w:sz w:val="30"/>
-        </w:rPr>
-        <w:t>Story</w:t>
-      </w:r>
-      <w:proofErr w:type="spellEnd"/>
-      <w:r>
-        <w:rPr>
-          <w:rFonts w:ascii="Arial" w:eastAsia="Roboto" w:hAnsi="Arial" w:cs="Arial"/>
-          <w:sz w:val="30"/>
-        </w:rPr>
-        <w:t xml:space="preserve"> </w:t>
-      </w:r>
-      <w:proofErr w:type="spellStart"/>
-      <w:r>
-        <w:rPr>
-          <w:rFonts w:ascii="Arial" w:eastAsia="Roboto" w:hAnsi="Arial" w:cs="Arial"/>
-          <w:sz w:val="30"/>
-        </w:rPr>
-        <w:t>Mode</w:t>
-      </w:r>
-      <w:proofErr w:type="spellEnd"/>
-      <w:r>
-        <w:rPr>
-          <w:rFonts w:ascii="Arial" w:eastAsia="Roboto" w:hAnsi="Arial" w:cs="Arial"/>
-          <w:sz w:val="30"/>
-        </w:rPr>
-        <w:t xml:space="preserve"> ykköskentässä tai sitten ”huonossa lopussa” joku surullinen biisi</w:t>
+    </w:p>
+    <w:p>
+      <w:pPr>
+        <w:spacing w:line="240" w:lineRule="auto"/>
+        <w:rPr>
+          <w:rFonts w:ascii="Arial" w:eastAsia="Roboto" w:hAnsi="Arial" w:cs="Arial"/>
+          <w:sz w:val="30"/>
+        </w:rPr>
+      </w:pPr>
+      <w:r>
+        <w:rPr>
+          <w:rFonts w:ascii="Arial" w:eastAsia="Roboto" w:hAnsi="Arial" w:cs="Arial"/>
+          <w:sz w:val="30"/>
+        </w:rPr>
+        <w:t>// Lopputekstien biisi on joko sama kuin Story Mode ykköskentässä tai sitten ”huonossa lopussa” joku surullinen biisi</w:t>
       </w:r>
     </w:p>
     <w:sectPr>

</xml_diff>

<commit_message>
A butt ton of changes
</commit_message>
<xml_diff>
--- a/KDS Script.docx
+++ b/KDS Script.docx
@@ -26,12 +26,21 @@
           <w:sz w:val="30"/>
         </w:rPr>
       </w:pPr>
-      <w:r>
-        <w:rPr>
-          <w:rFonts w:ascii="Arial" w:eastAsia="Roboto" w:hAnsi="Arial" w:cs="Arial"/>
-          <w:sz w:val="30"/>
-        </w:rPr>
-        <w:t>Chapter 1</w:t>
+      <w:proofErr w:type="spellStart"/>
+      <w:r>
+        <w:rPr>
+          <w:rFonts w:ascii="Arial" w:eastAsia="Roboto" w:hAnsi="Arial" w:cs="Arial"/>
+          <w:sz w:val="30"/>
+        </w:rPr>
+        <w:t>Chapter</w:t>
+      </w:r>
+      <w:proofErr w:type="spellEnd"/>
+      <w:r>
+        <w:rPr>
+          <w:rFonts w:ascii="Arial" w:eastAsia="Roboto" w:hAnsi="Arial" w:cs="Arial"/>
+          <w:sz w:val="30"/>
+        </w:rPr>
+        <w:t xml:space="preserve"> 1</w:t>
       </w:r>
       <w:r>
         <w:rPr>
@@ -89,8 +98,17 @@
           <w:rFonts w:ascii="Arial" w:eastAsia="Roboto" w:hAnsi="Arial" w:cs="Arial"/>
           <w:sz w:val="30"/>
         </w:rPr>
-        <w:t>Kenttä 1: //Eräänlainen johdantokappale/tutoriaali story</w:t>
-      </w:r>
+        <w:t xml:space="preserve">Kenttä 1: //Eräänlainen johdantokappale/tutoriaali </w:t>
+      </w:r>
+      <w:proofErr w:type="spellStart"/>
+      <w:r>
+        <w:rPr>
+          <w:rFonts w:ascii="Arial" w:eastAsia="Roboto" w:hAnsi="Arial" w:cs="Arial"/>
+          <w:sz w:val="30"/>
+        </w:rPr>
+        <w:t>story</w:t>
+      </w:r>
+      <w:proofErr w:type="spellEnd"/>
       <w:r>
         <w:rPr>
           <w:rFonts w:ascii="Arial" w:eastAsia="Roboto" w:hAnsi="Arial" w:cs="Arial"/>
@@ -98,6 +116,7 @@
         </w:rPr>
         <w:t xml:space="preserve"> </w:t>
       </w:r>
+      <w:proofErr w:type="spellStart"/>
       <w:r>
         <w:rPr>
           <w:rFonts w:ascii="Arial" w:eastAsia="Roboto" w:hAnsi="Arial" w:cs="Arial"/>
@@ -105,6 +124,7 @@
         </w:rPr>
         <w:t>modeen</w:t>
       </w:r>
+      <w:proofErr w:type="spellEnd"/>
     </w:p>
     <w:p>
       <w:pPr>
@@ -215,22 +235,6 @@
           <w:rFonts w:ascii="Arial" w:eastAsia="Roboto" w:hAnsi="Arial" w:cs="Arial"/>
           <w:sz w:val="30"/>
         </w:rPr>
-        <w:t>Kenttä 2:</w:t>
-      </w:r>
-    </w:p>
-    <w:p>
-      <w:pPr>
-        <w:spacing w:line="240" w:lineRule="auto"/>
-        <w:rPr>
-          <w:rFonts w:ascii="Arial" w:eastAsia="Roboto" w:hAnsi="Arial" w:cs="Arial"/>
-          <w:sz w:val="30"/>
-        </w:rPr>
-      </w:pPr>
-      <w:r>
-        <w:rPr>
-          <w:rFonts w:ascii="Arial" w:eastAsia="Roboto" w:hAnsi="Arial" w:cs="Arial"/>
-          <w:sz w:val="30"/>
-        </w:rPr>
         <w:t xml:space="preserve">&gt;&gt;&gt; </w:t>
       </w:r>
       <w:r>
@@ -298,7 +302,23 @@
           <w:rFonts w:ascii="Arial" w:eastAsia="Roboto" w:hAnsi="Arial" w:cs="Arial"/>
           <w:sz w:val="30"/>
         </w:rPr>
-        <w:t xml:space="preserve"> nostaa num... Hetkinen, ethän sinä ole tyttö</w:t>
+        <w:t xml:space="preserve"> nostaa </w:t>
+      </w:r>
+      <w:proofErr w:type="spellStart"/>
+      <w:r>
+        <w:rPr>
+          <w:rFonts w:ascii="Arial" w:eastAsia="Roboto" w:hAnsi="Arial" w:cs="Arial"/>
+          <w:sz w:val="30"/>
+        </w:rPr>
+        <w:t>num</w:t>
+      </w:r>
+      <w:proofErr w:type="spellEnd"/>
+      <w:r>
+        <w:rPr>
+          <w:rFonts w:ascii="Arial" w:eastAsia="Roboto" w:hAnsi="Arial" w:cs="Arial"/>
+          <w:sz w:val="30"/>
+        </w:rPr>
+        <w:t>... Hetkinen, ethän sinä ole tyttö</w:t>
       </w:r>
       <w:r>
         <w:rPr>
@@ -614,39 +634,119 @@
           <w:rFonts w:ascii="Arial" w:eastAsia="Roboto" w:hAnsi="Arial" w:cs="Arial"/>
           <w:sz w:val="30"/>
         </w:rPr>
-        <w:t>&gt;&gt;&gt; Mission (Löydä saunavessa ja sieltä level exit)</w:t>
-      </w:r>
-    </w:p>
-    <w:p>
-      <w:pPr>
-        <w:spacing w:line="240" w:lineRule="auto"/>
-        <w:rPr>
-          <w:rFonts w:ascii="Arial" w:eastAsia="Roboto" w:hAnsi="Arial" w:cs="Arial"/>
-          <w:sz w:val="30"/>
-        </w:rPr>
-      </w:pPr>
-      <w:r>
-        <w:rPr>
-          <w:rFonts w:ascii="Arial" w:eastAsia="Roboto" w:hAnsi="Arial" w:cs="Arial"/>
-          <w:sz w:val="30"/>
-        </w:rPr>
-        <w:t>=&gt; Level Exit</w:t>
-      </w:r>
-    </w:p>
-    <w:p>
-      <w:pPr>
-        <w:spacing w:line="240" w:lineRule="auto"/>
-        <w:rPr>
-          <w:rFonts w:ascii="Arial" w:eastAsia="Roboto" w:hAnsi="Arial" w:cs="Arial"/>
-          <w:sz w:val="30"/>
-        </w:rPr>
-      </w:pPr>
-      <w:r>
-        <w:rPr>
-          <w:rFonts w:ascii="Arial" w:eastAsia="Roboto" w:hAnsi="Arial" w:cs="Arial"/>
-          <w:sz w:val="30"/>
-        </w:rPr>
-        <w:t>Chapter 2 (Rutiininomainen yllätys) {</w:t>
+        <w:t xml:space="preserve">&gt;&gt;&gt; Mission (Löydä saunavessa ja sieltä </w:t>
+      </w:r>
+      <w:proofErr w:type="spellStart"/>
+      <w:r>
+        <w:rPr>
+          <w:rFonts w:ascii="Arial" w:eastAsia="Roboto" w:hAnsi="Arial" w:cs="Arial"/>
+          <w:sz w:val="30"/>
+        </w:rPr>
+        <w:t>level</w:t>
+      </w:r>
+      <w:proofErr w:type="spellEnd"/>
+      <w:r>
+        <w:rPr>
+          <w:rFonts w:ascii="Arial" w:eastAsia="Roboto" w:hAnsi="Arial" w:cs="Arial"/>
+          <w:sz w:val="30"/>
+        </w:rPr>
+        <w:t xml:space="preserve"> </w:t>
+      </w:r>
+      <w:proofErr w:type="spellStart"/>
+      <w:r>
+        <w:rPr>
+          <w:rFonts w:ascii="Arial" w:eastAsia="Roboto" w:hAnsi="Arial" w:cs="Arial"/>
+          <w:sz w:val="30"/>
+        </w:rPr>
+        <w:t>exit</w:t>
+      </w:r>
+      <w:proofErr w:type="spellEnd"/>
+      <w:r>
+        <w:rPr>
+          <w:rFonts w:ascii="Arial" w:eastAsia="Roboto" w:hAnsi="Arial" w:cs="Arial"/>
+          <w:sz w:val="30"/>
+        </w:rPr>
+        <w:t>)</w:t>
+      </w:r>
+    </w:p>
+    <w:p>
+      <w:pPr>
+        <w:spacing w:line="240" w:lineRule="auto"/>
+        <w:rPr>
+          <w:rFonts w:ascii="Arial" w:eastAsia="Roboto" w:hAnsi="Arial" w:cs="Arial"/>
+          <w:sz w:val="30"/>
+        </w:rPr>
+      </w:pPr>
+      <w:r>
+        <w:rPr>
+          <w:rFonts w:ascii="Arial" w:eastAsia="Roboto" w:hAnsi="Arial" w:cs="Arial"/>
+          <w:sz w:val="30"/>
+        </w:rPr>
+        <w:t xml:space="preserve">=&gt; Level </w:t>
+      </w:r>
+      <w:proofErr w:type="spellStart"/>
+      <w:r>
+        <w:rPr>
+          <w:rFonts w:ascii="Arial" w:eastAsia="Roboto" w:hAnsi="Arial" w:cs="Arial"/>
+          <w:sz w:val="30"/>
+        </w:rPr>
+        <w:t>Exit</w:t>
+      </w:r>
+      <w:proofErr w:type="spellEnd"/>
+    </w:p>
+    <w:p>
+      <w:pPr>
+        <w:spacing w:line="240" w:lineRule="auto"/>
+        <w:rPr>
+          <w:rFonts w:ascii="Arial" w:eastAsia="Roboto" w:hAnsi="Arial" w:cs="Arial"/>
+          <w:sz w:val="30"/>
+        </w:rPr>
+      </w:pPr>
+      <w:proofErr w:type="spellStart"/>
+      <w:r>
+        <w:rPr>
+          <w:rFonts w:ascii="Arial" w:eastAsia="Roboto" w:hAnsi="Arial" w:cs="Arial"/>
+          <w:sz w:val="30"/>
+        </w:rPr>
+        <w:t>Chapter</w:t>
+      </w:r>
+      <w:proofErr w:type="spellEnd"/>
+      <w:r>
+        <w:rPr>
+          <w:rFonts w:ascii="Arial" w:eastAsia="Roboto" w:hAnsi="Arial" w:cs="Arial"/>
+          <w:sz w:val="30"/>
+        </w:rPr>
+        <w:t xml:space="preserve"> 2 (Rutiininomainen yllätys) {</w:t>
+      </w:r>
+    </w:p>
+    <w:p>
+      <w:pPr>
+        <w:spacing w:line="240" w:lineRule="auto"/>
+        <w:rPr>
+          <w:rFonts w:ascii="Arial" w:eastAsia="Roboto" w:hAnsi="Arial" w:cs="Arial"/>
+          <w:sz w:val="30"/>
+        </w:rPr>
+      </w:pPr>
+      <w:r>
+        <w:rPr>
+          <w:rFonts w:ascii="Arial" w:eastAsia="Roboto" w:hAnsi="Arial" w:cs="Arial"/>
+          <w:sz w:val="30"/>
+        </w:rPr>
+        <w:t xml:space="preserve">Kenttä </w:t>
+      </w:r>
+      <w:r>
+        <w:rPr>
+          <w:rFonts w:ascii="Arial" w:eastAsia="Roboto" w:hAnsi="Arial" w:cs="Arial"/>
+          <w:sz w:val="30"/>
+        </w:rPr>
+        <w:t>2</w:t>
+      </w:r>
+      <w:r>
+        <w:rPr>
+          <w:rFonts w:ascii="Arial" w:eastAsia="Roboto" w:hAnsi="Arial" w:cs="Arial"/>
+          <w:sz w:val="30"/>
+        </w:rPr>
+        <w:t>:</w:t>
       </w:r>
     </w:p>
     <w:p>
@@ -663,36 +763,6 @@
           <w:sz w:val="30"/>
         </w:rPr>
         <w:lastRenderedPageBreak/>
-        <w:t xml:space="preserve">Kenttä </w:t>
-      </w:r>
-      <w:r>
-        <w:rPr>
-          <w:rFonts w:ascii="Arial" w:eastAsia="Roboto" w:hAnsi="Arial" w:cs="Arial"/>
-          <w:sz w:val="30"/>
-        </w:rPr>
-        <w:t>3</w:t>
-      </w:r>
-      <w:r>
-        <w:rPr>
-          <w:rFonts w:ascii="Arial" w:eastAsia="Roboto" w:hAnsi="Arial" w:cs="Arial"/>
-          <w:sz w:val="30"/>
-        </w:rPr>
-        <w:t>:</w:t>
-      </w:r>
-    </w:p>
-    <w:p>
-      <w:pPr>
-        <w:spacing w:line="240" w:lineRule="auto"/>
-        <w:rPr>
-          <w:rFonts w:ascii="Arial" w:eastAsia="Roboto" w:hAnsi="Arial" w:cs="Arial"/>
-          <w:sz w:val="30"/>
-        </w:rPr>
-      </w:pPr>
-      <w:r>
-        <w:rPr>
-          <w:rFonts w:ascii="Arial" w:eastAsia="Roboto" w:hAnsi="Arial" w:cs="Arial"/>
-          <w:sz w:val="30"/>
-        </w:rPr>
         <w:t>&gt;&gt;&gt; Mission (Mene biologian tunnille)</w:t>
       </w:r>
     </w:p>
@@ -776,7 +846,7 @@
           <w:rFonts w:ascii="Arial" w:eastAsia="Roboto" w:hAnsi="Arial" w:cs="Arial"/>
           <w:sz w:val="30"/>
         </w:rPr>
-        <w:t>4</w:t>
+        <w:t>3</w:t>
       </w:r>
       <w:r>
         <w:rPr>
@@ -1096,7 +1166,23 @@
           <w:rFonts w:ascii="Arial" w:eastAsia="Roboto" w:hAnsi="Arial" w:cs="Arial"/>
           <w:sz w:val="30"/>
         </w:rPr>
-        <w:t>K: ”Oho perkele… Tuntisi alkaa kohta. Hopi hopi!”</w:t>
+        <w:t xml:space="preserve">K: ”Oho perkele… Tuntisi alkaa kohta. Hopi </w:t>
+      </w:r>
+      <w:proofErr w:type="spellStart"/>
+      <w:r>
+        <w:rPr>
+          <w:rFonts w:ascii="Arial" w:eastAsia="Roboto" w:hAnsi="Arial" w:cs="Arial"/>
+          <w:sz w:val="30"/>
+        </w:rPr>
+        <w:t>hopi</w:t>
+      </w:r>
+      <w:proofErr w:type="spellEnd"/>
+      <w:r>
+        <w:rPr>
+          <w:rFonts w:ascii="Arial" w:eastAsia="Roboto" w:hAnsi="Arial" w:cs="Arial"/>
+          <w:sz w:val="30"/>
+        </w:rPr>
+        <w:t>!”</w:t>
       </w:r>
     </w:p>
     <w:p>
@@ -1123,12 +1209,21 @@
           <w:sz w:val="30"/>
         </w:rPr>
       </w:pPr>
-      <w:r>
-        <w:rPr>
-          <w:rFonts w:ascii="Arial" w:eastAsia="Roboto" w:hAnsi="Arial" w:cs="Arial"/>
-          <w:sz w:val="30"/>
-        </w:rPr>
-        <w:t xml:space="preserve">Chapter </w:t>
+      <w:proofErr w:type="spellStart"/>
+      <w:r>
+        <w:rPr>
+          <w:rFonts w:ascii="Arial" w:eastAsia="Roboto" w:hAnsi="Arial" w:cs="Arial"/>
+          <w:sz w:val="30"/>
+        </w:rPr>
+        <w:t>Chapter</w:t>
+      </w:r>
+      <w:proofErr w:type="spellEnd"/>
+      <w:r>
+        <w:rPr>
+          <w:rFonts w:ascii="Arial" w:eastAsia="Roboto" w:hAnsi="Arial" w:cs="Arial"/>
+          <w:sz w:val="30"/>
+        </w:rPr>
+        <w:t xml:space="preserve"> </w:t>
       </w:r>
       <w:r>
         <w:rPr>
@@ -1165,7 +1260,7 @@
           <w:rFonts w:ascii="Arial" w:eastAsia="Roboto" w:hAnsi="Arial" w:cs="Arial"/>
           <w:sz w:val="30"/>
         </w:rPr>
-        <w:t>5</w:t>
+        <w:t>4</w:t>
       </w:r>
       <w:r>
         <w:rPr>
@@ -1225,23 +1320,23 @@
           <w:rFonts w:ascii="Arial" w:eastAsia="Roboto" w:hAnsi="Arial" w:cs="Arial"/>
           <w:sz w:val="30"/>
         </w:rPr>
+        <w:t>Dialogi [</w:t>
+      </w:r>
+    </w:p>
+    <w:p>
+      <w:pPr>
+        <w:spacing w:line="240" w:lineRule="auto"/>
+        <w:rPr>
+          <w:rFonts w:ascii="Arial" w:eastAsia="Roboto" w:hAnsi="Arial" w:cs="Arial"/>
+          <w:sz w:val="30"/>
+        </w:rPr>
+      </w:pPr>
+      <w:r>
+        <w:rPr>
+          <w:rFonts w:ascii="Arial" w:eastAsia="Roboto" w:hAnsi="Arial" w:cs="Arial"/>
+          <w:sz w:val="30"/>
+        </w:rPr>
         <w:lastRenderedPageBreak/>
-        <w:t>Dialogi [</w:t>
-      </w:r>
-    </w:p>
-    <w:p>
-      <w:pPr>
-        <w:spacing w:line="240" w:lineRule="auto"/>
-        <w:rPr>
-          <w:rFonts w:ascii="Arial" w:eastAsia="Roboto" w:hAnsi="Arial" w:cs="Arial"/>
-          <w:sz w:val="30"/>
-        </w:rPr>
-      </w:pPr>
-      <w:r>
-        <w:rPr>
-          <w:rFonts w:ascii="Arial" w:eastAsia="Roboto" w:hAnsi="Arial" w:cs="Arial"/>
-          <w:sz w:val="30"/>
-        </w:rPr>
         <w:t>P: ”Sattuisiko sinulla olemaan mitään tehtävää minulle?”</w:t>
       </w:r>
     </w:p>
@@ -1533,12 +1628,21 @@
           <w:sz w:val="30"/>
         </w:rPr>
       </w:pPr>
-      <w:r>
-        <w:rPr>
-          <w:rFonts w:ascii="Arial" w:eastAsia="Roboto" w:hAnsi="Arial" w:cs="Arial"/>
-          <w:sz w:val="30"/>
-        </w:rPr>
-        <w:t xml:space="preserve">Chapter </w:t>
+      <w:proofErr w:type="spellStart"/>
+      <w:r>
+        <w:rPr>
+          <w:rFonts w:ascii="Arial" w:eastAsia="Roboto" w:hAnsi="Arial" w:cs="Arial"/>
+          <w:sz w:val="30"/>
+        </w:rPr>
+        <w:t>Chapter</w:t>
+      </w:r>
+      <w:proofErr w:type="spellEnd"/>
+      <w:r>
+        <w:rPr>
+          <w:rFonts w:ascii="Arial" w:eastAsia="Roboto" w:hAnsi="Arial" w:cs="Arial"/>
+          <w:sz w:val="30"/>
+        </w:rPr>
+        <w:t xml:space="preserve"> </w:t>
       </w:r>
       <w:r>
         <w:rPr>
@@ -1589,7 +1693,23 @@
           <w:rFonts w:ascii="Arial" w:eastAsia="Roboto" w:hAnsi="Arial" w:cs="Arial"/>
           <w:sz w:val="30"/>
         </w:rPr>
-        <w:t>// Tähän alkuja jollekin suurelle mysteerille… Tätä kevennetään hauskilla tehtävillä, jotka saavat pelaajan unohtamaan tämän mysteerin hetkeksi, kunnes se palaa taas myöhemmin.</w:t>
+        <w:t xml:space="preserve">// Tähän alkuja jollekin suurelle mysteerille… Tätä kevennetään </w:t>
+      </w:r>
+      <w:proofErr w:type="spellStart"/>
+      <w:r>
+        <w:rPr>
+          <w:rFonts w:ascii="Arial" w:eastAsia="Roboto" w:hAnsi="Arial" w:cs="Arial"/>
+          <w:sz w:val="30"/>
+        </w:rPr>
+        <w:t>hauskilla</w:t>
+      </w:r>
+      <w:proofErr w:type="spellEnd"/>
+      <w:r>
+        <w:rPr>
+          <w:rFonts w:ascii="Arial" w:eastAsia="Roboto" w:hAnsi="Arial" w:cs="Arial"/>
+          <w:sz w:val="30"/>
+        </w:rPr>
+        <w:t xml:space="preserve"> tehtävillä, jotka saavat pelaajan unohtamaan tämän mysteerin hetkeksi, kunnes se palaa taas myöhemmin.</w:t>
       </w:r>
     </w:p>
     <w:p>
@@ -1625,12 +1745,21 @@
           <w:sz w:val="30"/>
         </w:rPr>
       </w:pPr>
-      <w:r>
-        <w:rPr>
-          <w:rFonts w:ascii="Arial" w:eastAsia="Roboto" w:hAnsi="Arial" w:cs="Arial"/>
-          <w:sz w:val="30"/>
-        </w:rPr>
-        <w:t xml:space="preserve">Chapter </w:t>
+      <w:proofErr w:type="spellStart"/>
+      <w:r>
+        <w:rPr>
+          <w:rFonts w:ascii="Arial" w:eastAsia="Roboto" w:hAnsi="Arial" w:cs="Arial"/>
+          <w:sz w:val="30"/>
+        </w:rPr>
+        <w:t>Chapter</w:t>
+      </w:r>
+      <w:proofErr w:type="spellEnd"/>
+      <w:r>
+        <w:rPr>
+          <w:rFonts w:ascii="Arial" w:eastAsia="Roboto" w:hAnsi="Arial" w:cs="Arial"/>
+          <w:sz w:val="30"/>
+        </w:rPr>
+        <w:t xml:space="preserve"> </w:t>
       </w:r>
       <w:r>
         <w:rPr>
@@ -1674,6 +1803,225 @@
           <w:rFonts w:ascii="Arial" w:eastAsia="Roboto" w:hAnsi="Arial" w:cs="Arial"/>
           <w:sz w:val="30"/>
         </w:rPr>
+        <w:t>5</w:t>
+      </w:r>
+      <w:r>
+        <w:rPr>
+          <w:rFonts w:ascii="Arial" w:eastAsia="Roboto" w:hAnsi="Arial" w:cs="Arial"/>
+          <w:sz w:val="30"/>
+        </w:rPr>
+        <w:t>:</w:t>
+      </w:r>
+    </w:p>
+    <w:p>
+      <w:pPr>
+        <w:spacing w:line="240" w:lineRule="auto"/>
+        <w:rPr>
+          <w:rFonts w:ascii="Arial" w:eastAsia="Roboto" w:hAnsi="Arial" w:cs="Arial"/>
+          <w:sz w:val="30"/>
+        </w:rPr>
+      </w:pPr>
+      <w:r>
+        <w:rPr>
+          <w:rFonts w:ascii="Arial" w:eastAsia="Roboto" w:hAnsi="Arial" w:cs="Arial"/>
+          <w:sz w:val="30"/>
+        </w:rPr>
+        <w:t xml:space="preserve">// </w:t>
+      </w:r>
+      <w:proofErr w:type="spellStart"/>
+      <w:r>
+        <w:rPr>
+          <w:rFonts w:ascii="Arial" w:eastAsia="Roboto" w:hAnsi="Arial" w:cs="Arial"/>
+          <w:sz w:val="30"/>
+        </w:rPr>
+        <w:t>Chapter</w:t>
+      </w:r>
+      <w:proofErr w:type="spellEnd"/>
+      <w:r>
+        <w:rPr>
+          <w:rFonts w:ascii="Arial" w:eastAsia="Roboto" w:hAnsi="Arial" w:cs="Arial"/>
+          <w:sz w:val="30"/>
+        </w:rPr>
+        <w:t xml:space="preserve"> alkaa koulun käytävällä</w:t>
+      </w:r>
+    </w:p>
+    <w:p>
+      <w:pPr>
+        <w:spacing w:line="240" w:lineRule="auto"/>
+        <w:rPr>
+          <w:rFonts w:ascii="Arial" w:eastAsia="Roboto" w:hAnsi="Arial" w:cs="Arial"/>
+          <w:sz w:val="30"/>
+        </w:rPr>
+      </w:pPr>
+      <w:r>
+        <w:rPr>
+          <w:rFonts w:ascii="Arial" w:eastAsia="Roboto" w:hAnsi="Arial" w:cs="Arial"/>
+          <w:sz w:val="30"/>
+        </w:rPr>
+        <w:lastRenderedPageBreak/>
+        <w:t xml:space="preserve">&gt;&gt;&gt; Mission (pyydä tehtävää </w:t>
+      </w:r>
+      <w:r>
+        <w:rPr>
+          <w:rFonts w:ascii="Arial" w:eastAsia="Roboto" w:hAnsi="Arial" w:cs="Arial"/>
+          <w:sz w:val="30"/>
+        </w:rPr>
+        <w:t>K</w:t>
+      </w:r>
+      <w:r>
+        <w:rPr>
+          <w:rFonts w:ascii="Arial" w:eastAsia="Roboto" w:hAnsi="Arial" w:cs="Arial"/>
+          <w:sz w:val="30"/>
+        </w:rPr>
+        <w:t>oposelta)</w:t>
+      </w:r>
+    </w:p>
+    <w:p>
+      <w:pPr>
+        <w:spacing w:line="240" w:lineRule="auto"/>
+        <w:rPr>
+          <w:rFonts w:ascii="Arial" w:eastAsia="Roboto" w:hAnsi="Arial" w:cs="Arial"/>
+          <w:sz w:val="30"/>
+        </w:rPr>
+      </w:pPr>
+      <w:r>
+        <w:rPr>
+          <w:rFonts w:ascii="Arial" w:eastAsia="Roboto" w:hAnsi="Arial" w:cs="Arial"/>
+          <w:sz w:val="30"/>
+        </w:rPr>
+        <w:t>Dialogi [</w:t>
+      </w:r>
+    </w:p>
+    <w:p>
+      <w:pPr>
+        <w:spacing w:line="240" w:lineRule="auto"/>
+        <w:rPr>
+          <w:rFonts w:ascii="Arial" w:eastAsia="Roboto" w:hAnsi="Arial" w:cs="Arial"/>
+          <w:sz w:val="30"/>
+        </w:rPr>
+      </w:pPr>
+      <w:r>
+        <w:rPr>
+          <w:rFonts w:ascii="Arial" w:eastAsia="Roboto" w:hAnsi="Arial" w:cs="Arial"/>
+          <w:sz w:val="30"/>
+        </w:rPr>
+        <w:t>P: ”Minulla on tylsää… Olisiko sinulla jotain tehtävää minulle?”</w:t>
+      </w:r>
+    </w:p>
+    <w:p>
+      <w:pPr>
+        <w:spacing w:line="240" w:lineRule="auto"/>
+        <w:rPr>
+          <w:rFonts w:ascii="Arial" w:eastAsia="Roboto" w:hAnsi="Arial" w:cs="Arial"/>
+          <w:sz w:val="30"/>
+        </w:rPr>
+      </w:pPr>
+      <w:r>
+        <w:rPr>
+          <w:rFonts w:ascii="Arial" w:eastAsia="Roboto" w:hAnsi="Arial" w:cs="Arial"/>
+          <w:sz w:val="30"/>
+        </w:rPr>
+        <w:t>K: ”Kyllähän näitä aina löytyy… Mietitää</w:t>
+      </w:r>
+      <w:r>
+        <w:rPr>
+          <w:rFonts w:ascii="Arial" w:eastAsia="Roboto" w:hAnsi="Arial" w:cs="Arial"/>
+          <w:sz w:val="30"/>
+        </w:rPr>
+        <w:t>npä</w:t>
+      </w:r>
+      <w:r>
+        <w:rPr>
+          <w:rFonts w:ascii="Arial" w:eastAsia="Roboto" w:hAnsi="Arial" w:cs="Arial"/>
+          <w:sz w:val="30"/>
+        </w:rPr>
+        <w:t>s…”</w:t>
+      </w:r>
+    </w:p>
+    <w:p>
+      <w:pPr>
+        <w:spacing w:line="240" w:lineRule="auto"/>
+        <w:rPr>
+          <w:rFonts w:ascii="Arial" w:eastAsia="Roboto" w:hAnsi="Arial" w:cs="Arial"/>
+          <w:sz w:val="30"/>
+        </w:rPr>
+      </w:pPr>
+      <w:r>
+        <w:rPr>
+          <w:rFonts w:ascii="Arial" w:eastAsia="Roboto" w:hAnsi="Arial" w:cs="Arial"/>
+          <w:sz w:val="30"/>
+        </w:rPr>
+        <w:t>K: ”Olen kuullut muutamalta oppilaalta, että tänne koulun pihalle tulisi yön aikana vartijoita kiusaamaan kilttejä oppilaita. Voisitko jäädä tänne yöksi selvittämään asiaa?”</w:t>
+      </w:r>
+    </w:p>
+    <w:p>
+      <w:pPr>
+        <w:spacing w:line="240" w:lineRule="auto"/>
+        <w:rPr>
+          <w:rFonts w:ascii="Arial" w:eastAsia="Roboto" w:hAnsi="Arial" w:cs="Arial"/>
+          <w:sz w:val="30"/>
+        </w:rPr>
+      </w:pPr>
+      <w:r>
+        <w:rPr>
+          <w:rFonts w:ascii="Arial" w:eastAsia="Roboto" w:hAnsi="Arial" w:cs="Arial"/>
+          <w:sz w:val="30"/>
+        </w:rPr>
+        <w:t>P: ”Ehdottomasti. Ihan mitä vain omalle Koposelleni.”</w:t>
+      </w:r>
+    </w:p>
+    <w:p>
+      <w:pPr>
+        <w:spacing w:line="240" w:lineRule="auto"/>
+        <w:rPr>
+          <w:rFonts w:ascii="Arial" w:eastAsia="Roboto" w:hAnsi="Arial" w:cs="Arial"/>
+          <w:sz w:val="30"/>
+        </w:rPr>
+      </w:pPr>
+      <w:r>
+        <w:rPr>
+          <w:rFonts w:ascii="Arial" w:eastAsia="Roboto" w:hAnsi="Arial" w:cs="Arial"/>
+          <w:sz w:val="30"/>
+        </w:rPr>
+        <w:t>]</w:t>
+      </w:r>
+    </w:p>
+    <w:p>
+      <w:pPr>
+        <w:spacing w:line="240" w:lineRule="auto"/>
+        <w:rPr>
+          <w:rFonts w:ascii="Arial" w:eastAsia="Roboto" w:hAnsi="Arial" w:cs="Arial"/>
+          <w:sz w:val="30"/>
+        </w:rPr>
+      </w:pPr>
+      <w:r>
+        <w:rPr>
+          <w:rFonts w:ascii="Arial" w:eastAsia="Roboto" w:hAnsi="Arial" w:cs="Arial"/>
+          <w:sz w:val="30"/>
+        </w:rPr>
+        <w:t>}</w:t>
+      </w:r>
+    </w:p>
+    <w:p>
+      <w:pPr>
+        <w:spacing w:line="240" w:lineRule="auto"/>
+        <w:rPr>
+          <w:rFonts w:ascii="Arial" w:eastAsia="Roboto" w:hAnsi="Arial" w:cs="Arial"/>
+          <w:sz w:val="30"/>
+        </w:rPr>
+      </w:pPr>
+      <w:r>
+        <w:rPr>
+          <w:rFonts w:ascii="Arial" w:eastAsia="Roboto" w:hAnsi="Arial" w:cs="Arial"/>
+          <w:sz w:val="30"/>
+        </w:rPr>
+        <w:t xml:space="preserve">Kenttä </w:t>
+      </w:r>
+      <w:r>
+        <w:rPr>
+          <w:rFonts w:ascii="Arial" w:eastAsia="Roboto" w:hAnsi="Arial" w:cs="Arial"/>
+          <w:sz w:val="30"/>
+        </w:rPr>
         <w:t>6</w:t>
       </w:r>
       <w:r>
@@ -1683,6 +2031,355 @@
         </w:rPr>
         <w:t>:</w:t>
       </w:r>
+      <w:r>
+        <w:rPr>
+          <w:rFonts w:ascii="Arial" w:eastAsia="Roboto" w:hAnsi="Arial" w:cs="Arial"/>
+          <w:sz w:val="30"/>
+        </w:rPr>
+        <w:t xml:space="preserve"> //Koulun piha, jossa on teltta ja on yö etc.</w:t>
+      </w:r>
+    </w:p>
+    <w:p>
+      <w:pPr>
+        <w:spacing w:line="240" w:lineRule="auto"/>
+        <w:rPr>
+          <w:rFonts w:ascii="Arial" w:eastAsia="Roboto" w:hAnsi="Arial" w:cs="Arial"/>
+          <w:sz w:val="30"/>
+        </w:rPr>
+      </w:pPr>
+      <w:r>
+        <w:rPr>
+          <w:rFonts w:ascii="Arial" w:eastAsia="Roboto" w:hAnsi="Arial" w:cs="Arial"/>
+          <w:sz w:val="30"/>
+        </w:rPr>
+        <w:t>*Pelaaja herää*</w:t>
+      </w:r>
+    </w:p>
+    <w:p>
+      <w:pPr>
+        <w:spacing w:line="240" w:lineRule="auto"/>
+        <w:rPr>
+          <w:rFonts w:ascii="Arial" w:eastAsia="Roboto" w:hAnsi="Arial" w:cs="Arial"/>
+          <w:sz w:val="30"/>
+        </w:rPr>
+      </w:pPr>
+      <w:r>
+        <w:rPr>
+          <w:rFonts w:ascii="Arial" w:eastAsia="Roboto" w:hAnsi="Arial" w:cs="Arial"/>
+          <w:sz w:val="30"/>
+        </w:rPr>
+        <w:t xml:space="preserve">*Vartija kävelee teltan suuntaan ja on aggressiivinen* //Vartijalla on pistooli, jolla hän ampuu ja muuta </w:t>
+      </w:r>
+      <w:r>
+        <w:rPr>
+          <w:rFonts w:ascii="Arial" w:eastAsia="Roboto" w:hAnsi="Arial" w:cs="Arial"/>
+          <w:strike/>
+          <w:sz w:val="30"/>
+        </w:rPr>
+        <w:t>kivaa</w:t>
+      </w:r>
+      <w:r>
+        <w:rPr>
+          <w:rFonts w:ascii="Arial" w:eastAsia="Roboto" w:hAnsi="Arial" w:cs="Arial"/>
+          <w:sz w:val="30"/>
+        </w:rPr>
+        <w:t xml:space="preserve"> kamalaa. Siitä </w:t>
+      </w:r>
+      <w:proofErr w:type="spellStart"/>
+      <w:r>
+        <w:rPr>
+          <w:rFonts w:ascii="Arial" w:eastAsia="Roboto" w:hAnsi="Arial" w:cs="Arial"/>
+          <w:sz w:val="30"/>
+        </w:rPr>
+        <w:t>pitäis</w:t>
+      </w:r>
+      <w:proofErr w:type="spellEnd"/>
+      <w:r>
+        <w:rPr>
+          <w:rFonts w:ascii="Arial" w:eastAsia="Roboto" w:hAnsi="Arial" w:cs="Arial"/>
+          <w:sz w:val="30"/>
+        </w:rPr>
+        <w:t xml:space="preserve"> tulla </w:t>
+      </w:r>
+      <w:proofErr w:type="spellStart"/>
+      <w:r>
+        <w:rPr>
+          <w:rFonts w:ascii="Arial" w:eastAsia="Roboto" w:hAnsi="Arial" w:cs="Arial"/>
+          <w:sz w:val="30"/>
+        </w:rPr>
+        <w:t>epic</w:t>
+      </w:r>
+      <w:proofErr w:type="spellEnd"/>
+      <w:r>
+        <w:rPr>
+          <w:rFonts w:ascii="Arial" w:eastAsia="Roboto" w:hAnsi="Arial" w:cs="Arial"/>
+          <w:sz w:val="30"/>
+        </w:rPr>
+        <w:t xml:space="preserve"> </w:t>
+      </w:r>
+      <w:proofErr w:type="spellStart"/>
+      <w:r>
+        <w:rPr>
+          <w:rFonts w:ascii="Arial" w:eastAsia="Roboto" w:hAnsi="Arial" w:cs="Arial"/>
+          <w:sz w:val="30"/>
+        </w:rPr>
+        <w:t>duel</w:t>
+      </w:r>
+      <w:proofErr w:type="spellEnd"/>
+      <w:r>
+        <w:rPr>
+          <w:rFonts w:ascii="Arial" w:eastAsia="Roboto" w:hAnsi="Arial" w:cs="Arial"/>
+          <w:sz w:val="30"/>
+        </w:rPr>
+        <w:t xml:space="preserve"> ja muuta </w:t>
+      </w:r>
+      <w:proofErr w:type="gramStart"/>
+      <w:r>
+        <w:rPr>
+          <w:rFonts w:ascii="Arial" w:eastAsia="Roboto" w:hAnsi="Arial" w:cs="Arial"/>
+          <w:sz w:val="30"/>
+        </w:rPr>
+        <w:t>joojoo.*</w:t>
+      </w:r>
+      <w:proofErr w:type="gramEnd"/>
+    </w:p>
+    <w:p>
+      <w:pPr>
+        <w:spacing w:line="240" w:lineRule="auto"/>
+        <w:rPr>
+          <w:rFonts w:ascii="Arial" w:eastAsia="Roboto" w:hAnsi="Arial" w:cs="Arial"/>
+          <w:sz w:val="30"/>
+        </w:rPr>
+      </w:pPr>
+      <w:r>
+        <w:rPr>
+          <w:rFonts w:ascii="Arial" w:eastAsia="Roboto" w:hAnsi="Arial" w:cs="Arial"/>
+          <w:sz w:val="30"/>
+        </w:rPr>
+        <w:t>&gt;&gt;&gt; Mission (Nuku aamuun)</w:t>
+      </w:r>
+    </w:p>
+    <w:p>
+      <w:pPr>
+        <w:spacing w:line="240" w:lineRule="auto"/>
+        <w:rPr>
+          <w:rFonts w:ascii="Arial" w:eastAsia="Roboto" w:hAnsi="Arial" w:cs="Arial"/>
+          <w:sz w:val="30"/>
+        </w:rPr>
+      </w:pPr>
+      <w:r>
+        <w:rPr>
+          <w:rFonts w:ascii="Arial" w:eastAsia="Roboto" w:hAnsi="Arial" w:cs="Arial"/>
+          <w:sz w:val="30"/>
+        </w:rPr>
+        <w:t>// Pelaaja nukkuu aamuun ja kenttä vaihtuu, mutta pelaaja ei huomaa sitä.</w:t>
+      </w:r>
+    </w:p>
+    <w:p>
+      <w:pPr>
+        <w:spacing w:line="240" w:lineRule="auto"/>
+        <w:rPr>
+          <w:rFonts w:ascii="Arial" w:eastAsia="Roboto" w:hAnsi="Arial" w:cs="Arial"/>
+          <w:sz w:val="30"/>
+        </w:rPr>
+      </w:pPr>
+      <w:r>
+        <w:rPr>
+          <w:rFonts w:ascii="Arial" w:eastAsia="Roboto" w:hAnsi="Arial" w:cs="Arial"/>
+          <w:sz w:val="30"/>
+        </w:rPr>
+        <w:t xml:space="preserve">Kenttä </w:t>
+      </w:r>
+      <w:r>
+        <w:rPr>
+          <w:rFonts w:ascii="Arial" w:eastAsia="Roboto" w:hAnsi="Arial" w:cs="Arial"/>
+          <w:sz w:val="30"/>
+        </w:rPr>
+        <w:t>7</w:t>
+      </w:r>
+      <w:r>
+        <w:rPr>
+          <w:rFonts w:ascii="Arial" w:eastAsia="Roboto" w:hAnsi="Arial" w:cs="Arial"/>
+          <w:sz w:val="30"/>
+        </w:rPr>
+        <w:t>:</w:t>
+      </w:r>
+    </w:p>
+    <w:p>
+      <w:pPr>
+        <w:spacing w:line="240" w:lineRule="auto"/>
+        <w:rPr>
+          <w:rFonts w:ascii="Arial" w:eastAsia="Roboto" w:hAnsi="Arial" w:cs="Arial"/>
+          <w:sz w:val="30"/>
+        </w:rPr>
+      </w:pPr>
+      <w:r>
+        <w:rPr>
+          <w:rFonts w:ascii="Arial" w:eastAsia="Roboto" w:hAnsi="Arial" w:cs="Arial"/>
+          <w:sz w:val="30"/>
+        </w:rPr>
+        <w:t>&gt;&gt;&gt; Mission (Odota Koposta, kunnes hän tulee avaamaan oven.)</w:t>
+      </w:r>
+    </w:p>
+    <w:p>
+      <w:pPr>
+        <w:spacing w:line="240" w:lineRule="auto"/>
+        <w:rPr>
+          <w:rFonts w:ascii="Arial" w:eastAsia="Roboto" w:hAnsi="Arial" w:cs="Arial"/>
+          <w:sz w:val="30"/>
+        </w:rPr>
+      </w:pPr>
+      <w:r>
+        <w:rPr>
+          <w:rFonts w:ascii="Arial" w:eastAsia="Roboto" w:hAnsi="Arial" w:cs="Arial"/>
+          <w:sz w:val="30"/>
+        </w:rPr>
+        <w:t>&gt;&gt;&gt; Mission (Seuraa Koposta kouluun)</w:t>
+      </w:r>
+    </w:p>
+    <w:p>
+      <w:pPr>
+        <w:spacing w:line="240" w:lineRule="auto"/>
+        <w:rPr>
+          <w:rFonts w:ascii="Arial" w:eastAsia="Roboto" w:hAnsi="Arial" w:cs="Arial"/>
+          <w:sz w:val="30"/>
+        </w:rPr>
+      </w:pPr>
+      <w:r>
+        <w:rPr>
+          <w:rFonts w:ascii="Arial" w:eastAsia="Roboto" w:hAnsi="Arial" w:cs="Arial"/>
+          <w:sz w:val="30"/>
+        </w:rPr>
+        <w:t>}</w:t>
+      </w:r>
+    </w:p>
+    <w:p>
+      <w:pPr>
+        <w:spacing w:line="240" w:lineRule="auto"/>
+        <w:rPr>
+          <w:rFonts w:ascii="Arial" w:eastAsia="Roboto" w:hAnsi="Arial" w:cs="Arial"/>
+          <w:sz w:val="30"/>
+        </w:rPr>
+      </w:pPr>
+    </w:p>
+    <w:p>
+      <w:pPr>
+        <w:spacing w:line="240" w:lineRule="auto"/>
+        <w:rPr>
+          <w:rFonts w:ascii="Arial" w:eastAsia="Roboto" w:hAnsi="Arial" w:cs="Arial"/>
+          <w:sz w:val="30"/>
+        </w:rPr>
+      </w:pPr>
+      <w:proofErr w:type="spellStart"/>
+      <w:r>
+        <w:rPr>
+          <w:rFonts w:ascii="Arial" w:eastAsia="Roboto" w:hAnsi="Arial" w:cs="Arial"/>
+          <w:sz w:val="30"/>
+        </w:rPr>
+        <w:t>Chapter</w:t>
+      </w:r>
+      <w:proofErr w:type="spellEnd"/>
+      <w:r>
+        <w:rPr>
+          <w:rFonts w:ascii="Arial" w:eastAsia="Roboto" w:hAnsi="Arial" w:cs="Arial"/>
+          <w:sz w:val="30"/>
+        </w:rPr>
+        <w:t xml:space="preserve"> </w:t>
+      </w:r>
+      <w:r>
+        <w:rPr>
+          <w:rFonts w:ascii="Arial" w:eastAsia="Roboto" w:hAnsi="Arial" w:cs="Arial"/>
+          <w:sz w:val="30"/>
+        </w:rPr>
+        <w:t>6 (Rehtoripilailua)</w:t>
+      </w:r>
+      <w:r>
+        <w:rPr>
+          <w:rFonts w:ascii="Arial" w:eastAsia="Roboto" w:hAnsi="Arial" w:cs="Arial"/>
+          <w:sz w:val="30"/>
+        </w:rPr>
+        <w:t xml:space="preserve"> {</w:t>
+      </w:r>
+    </w:p>
+    <w:p>
+      <w:pPr>
+        <w:spacing w:line="240" w:lineRule="auto"/>
+        <w:rPr>
+          <w:rFonts w:ascii="Arial" w:eastAsia="Roboto" w:hAnsi="Arial" w:cs="Arial"/>
+          <w:sz w:val="30"/>
+        </w:rPr>
+      </w:pPr>
+      <w:r>
+        <w:rPr>
+          <w:rFonts w:ascii="Arial" w:eastAsia="Roboto" w:hAnsi="Arial" w:cs="Arial"/>
+          <w:sz w:val="30"/>
+        </w:rPr>
+        <w:t>// Alkaa keskustelulla</w:t>
+      </w:r>
+    </w:p>
+    <w:p>
+      <w:pPr>
+        <w:spacing w:line="240" w:lineRule="auto"/>
+        <w:rPr>
+          <w:rFonts w:ascii="Arial" w:eastAsia="Roboto" w:hAnsi="Arial" w:cs="Arial"/>
+          <w:sz w:val="30"/>
+        </w:rPr>
+      </w:pPr>
+      <w:r>
+        <w:rPr>
+          <w:rFonts w:ascii="Arial" w:eastAsia="Roboto" w:hAnsi="Arial" w:cs="Arial"/>
+          <w:sz w:val="30"/>
+        </w:rPr>
+        <w:t>Dialogi [</w:t>
+      </w:r>
+    </w:p>
+    <w:p>
+      <w:pPr>
+        <w:spacing w:line="240" w:lineRule="auto"/>
+        <w:rPr>
+          <w:rFonts w:ascii="Arial" w:eastAsia="Roboto" w:hAnsi="Arial" w:cs="Arial"/>
+          <w:sz w:val="30"/>
+        </w:rPr>
+      </w:pPr>
+      <w:r>
+        <w:rPr>
+          <w:rFonts w:ascii="Arial" w:eastAsia="Roboto" w:hAnsi="Arial" w:cs="Arial"/>
+          <w:sz w:val="30"/>
+        </w:rPr>
+        <w:t>K: ”Heh, minulla on sinulle mahtavia uutisia.”</w:t>
+      </w:r>
+    </w:p>
+    <w:p>
+      <w:pPr>
+        <w:spacing w:line="240" w:lineRule="auto"/>
+        <w:rPr>
+          <w:rFonts w:ascii="Arial" w:eastAsia="Roboto" w:hAnsi="Arial" w:cs="Arial"/>
+          <w:sz w:val="30"/>
+        </w:rPr>
+      </w:pPr>
+      <w:r>
+        <w:rPr>
+          <w:rFonts w:ascii="Arial" w:eastAsia="Roboto" w:hAnsi="Arial" w:cs="Arial"/>
+          <w:sz w:val="30"/>
+        </w:rPr>
+        <w:t>K: ”Koulumme sai juuri uuden rehtorin, jolle voimme keksiä pilanimen…”</w:t>
+      </w:r>
+    </w:p>
+    <w:p>
+      <w:pPr>
+        <w:spacing w:line="240" w:lineRule="auto"/>
+        <w:rPr>
+          <w:rFonts w:ascii="Arial" w:eastAsia="Roboto" w:hAnsi="Arial" w:cs="Arial"/>
+          <w:sz w:val="30"/>
+        </w:rPr>
+      </w:pPr>
+      <w:r>
+        <w:rPr>
+          <w:rFonts w:ascii="Arial" w:eastAsia="Roboto" w:hAnsi="Arial" w:cs="Arial"/>
+          <w:sz w:val="30"/>
+        </w:rPr>
+        <w:t>K: ”Mitä ehdottaisit?”</w:t>
+      </w:r>
     </w:p>
     <w:p>
       <w:pPr>
@@ -1698,37 +2395,296 @@
           <w:sz w:val="30"/>
         </w:rPr>
         <w:lastRenderedPageBreak/>
-        <w:t>// Chapter alkaa koulun käytävällä</w:t>
-      </w:r>
-    </w:p>
-    <w:p>
-      <w:pPr>
-        <w:spacing w:line="240" w:lineRule="auto"/>
-        <w:rPr>
-          <w:rFonts w:ascii="Arial" w:eastAsia="Roboto" w:hAnsi="Arial" w:cs="Arial"/>
-          <w:sz w:val="30"/>
-        </w:rPr>
-      </w:pPr>
-      <w:r>
-        <w:rPr>
-          <w:rFonts w:ascii="Arial" w:eastAsia="Roboto" w:hAnsi="Arial" w:cs="Arial"/>
-          <w:sz w:val="30"/>
-        </w:rPr>
-        <w:t xml:space="preserve">&gt;&gt;&gt; Mission (pyydä tehtävää </w:t>
-      </w:r>
-      <w:r>
-        <w:rPr>
-          <w:rFonts w:ascii="Arial" w:eastAsia="Roboto" w:hAnsi="Arial" w:cs="Arial"/>
-          <w:sz w:val="30"/>
-        </w:rPr>
-        <w:t>K</w:t>
-      </w:r>
-      <w:r>
-        <w:rPr>
-          <w:rFonts w:ascii="Arial" w:eastAsia="Roboto" w:hAnsi="Arial" w:cs="Arial"/>
-          <w:sz w:val="30"/>
-        </w:rPr>
-        <w:t>oposelta)</w:t>
+        <w:t xml:space="preserve">(KDS Console) =&gt; </w:t>
+      </w:r>
+      <w:proofErr w:type="spellStart"/>
+      <w:r>
+        <w:rPr>
+          <w:rFonts w:ascii="Arial" w:eastAsia="Roboto" w:hAnsi="Arial" w:cs="Arial"/>
+          <w:sz w:val="30"/>
+        </w:rPr>
+        <w:t>rehtoriPilanimi</w:t>
+      </w:r>
+      <w:proofErr w:type="spellEnd"/>
+    </w:p>
+    <w:p>
+      <w:pPr>
+        <w:spacing w:line="240" w:lineRule="auto"/>
+        <w:rPr>
+          <w:rFonts w:ascii="Arial" w:eastAsia="Roboto" w:hAnsi="Arial" w:cs="Arial"/>
+          <w:sz w:val="30"/>
+        </w:rPr>
+      </w:pPr>
+      <w:r>
+        <w:rPr>
+          <w:rFonts w:ascii="Arial" w:eastAsia="Roboto" w:hAnsi="Arial" w:cs="Arial"/>
+          <w:sz w:val="30"/>
+        </w:rPr>
+        <w:t>P: ”Kävisikö \”{</w:t>
+      </w:r>
+      <w:proofErr w:type="spellStart"/>
+      <w:r>
+        <w:rPr>
+          <w:rFonts w:ascii="Arial" w:eastAsia="Roboto" w:hAnsi="Arial" w:cs="Arial"/>
+          <w:sz w:val="30"/>
+        </w:rPr>
+        <w:t>rehtoriPilanimi</w:t>
+      </w:r>
+      <w:proofErr w:type="spellEnd"/>
+      <w:r>
+        <w:rPr>
+          <w:rFonts w:ascii="Arial" w:eastAsia="Roboto" w:hAnsi="Arial" w:cs="Arial"/>
+          <w:sz w:val="30"/>
+        </w:rPr>
+        <w:t>}\””?</w:t>
+      </w:r>
+    </w:p>
+    <w:p>
+      <w:pPr>
+        <w:spacing w:line="240" w:lineRule="auto"/>
+        <w:rPr>
+          <w:rFonts w:ascii="Arial" w:eastAsia="Roboto" w:hAnsi="Arial" w:cs="Arial"/>
+          <w:sz w:val="30"/>
+        </w:rPr>
+      </w:pPr>
+      <w:r>
+        <w:rPr>
+          <w:rFonts w:ascii="Arial" w:eastAsia="Roboto" w:hAnsi="Arial" w:cs="Arial"/>
+          <w:sz w:val="30"/>
+        </w:rPr>
+        <w:t>K: ”</w:t>
+      </w:r>
+      <w:proofErr w:type="spellStart"/>
+      <w:r>
+        <w:rPr>
+          <w:rFonts w:ascii="Arial" w:eastAsia="Roboto" w:hAnsi="Arial" w:cs="Arial"/>
+          <w:sz w:val="30"/>
+        </w:rPr>
+        <w:t>Hahaha</w:t>
+      </w:r>
+      <w:proofErr w:type="spellEnd"/>
+      <w:r>
+        <w:rPr>
+          <w:rFonts w:ascii="Arial" w:eastAsia="Roboto" w:hAnsi="Arial" w:cs="Arial"/>
+          <w:sz w:val="30"/>
+        </w:rPr>
+        <w:t>, tuo on täydellinen.”</w:t>
+      </w:r>
+    </w:p>
+    <w:p>
+      <w:pPr>
+        <w:spacing w:line="240" w:lineRule="auto"/>
+        <w:rPr>
+          <w:rFonts w:ascii="Arial" w:eastAsia="Roboto" w:hAnsi="Arial" w:cs="Arial"/>
+          <w:sz w:val="30"/>
+        </w:rPr>
+      </w:pPr>
+      <w:r>
+        <w:rPr>
+          <w:rFonts w:ascii="Arial" w:eastAsia="Roboto" w:hAnsi="Arial" w:cs="Arial"/>
+          <w:sz w:val="30"/>
+        </w:rPr>
+        <w:t>K: ”Pitää alkaa kutsumaan häntä tuolla nimellä.”</w:t>
+      </w:r>
+    </w:p>
+    <w:p>
+      <w:pPr>
+        <w:spacing w:line="240" w:lineRule="auto"/>
+        <w:rPr>
+          <w:rFonts w:ascii="Arial" w:eastAsia="Roboto" w:hAnsi="Arial" w:cs="Arial"/>
+          <w:sz w:val="30"/>
+        </w:rPr>
+      </w:pPr>
+      <w:r>
+        <w:rPr>
+          <w:rFonts w:ascii="Arial" w:eastAsia="Roboto" w:hAnsi="Arial" w:cs="Arial"/>
+          <w:sz w:val="30"/>
+        </w:rPr>
+        <w:t>P: ”Miksi meille tuli uusi rehtori? Mielestäni Sari olisi ollut todella hyvä rehtori.”</w:t>
+      </w:r>
+    </w:p>
+    <w:p>
+      <w:pPr>
+        <w:spacing w:line="240" w:lineRule="auto"/>
+        <w:rPr>
+          <w:rFonts w:ascii="Arial" w:eastAsia="Roboto" w:hAnsi="Arial" w:cs="Arial"/>
+          <w:sz w:val="30"/>
+        </w:rPr>
+      </w:pPr>
+      <w:r>
+        <w:rPr>
+          <w:rFonts w:ascii="Arial" w:eastAsia="Roboto" w:hAnsi="Arial" w:cs="Arial"/>
+          <w:sz w:val="30"/>
+        </w:rPr>
+        <w:t>K: ”Nyt sinä kyselet liikoja jopa suurelta mahtavalta Koposelta, koska minä en tiedä.”</w:t>
+      </w:r>
+    </w:p>
+    <w:p>
+      <w:pPr>
+        <w:spacing w:line="240" w:lineRule="auto"/>
+        <w:rPr>
+          <w:rFonts w:ascii="Arial" w:eastAsia="Roboto" w:hAnsi="Arial" w:cs="Arial"/>
+          <w:sz w:val="30"/>
+        </w:rPr>
+      </w:pPr>
+      <w:r>
+        <w:rPr>
+          <w:rFonts w:ascii="Arial" w:eastAsia="Roboto" w:hAnsi="Arial" w:cs="Arial"/>
+          <w:sz w:val="30"/>
+        </w:rPr>
+        <w:t xml:space="preserve">] </w:t>
+      </w:r>
+    </w:p>
+    <w:p>
+      <w:pPr>
+        <w:spacing w:line="240" w:lineRule="auto"/>
+        <w:rPr>
+          <w:rFonts w:ascii="Arial" w:eastAsia="Roboto" w:hAnsi="Arial" w:cs="Arial"/>
+          <w:sz w:val="30"/>
+        </w:rPr>
+      </w:pPr>
+      <w:r>
+        <w:rPr>
+          <w:rFonts w:ascii="Arial" w:eastAsia="Roboto" w:hAnsi="Arial" w:cs="Arial"/>
+          <w:sz w:val="30"/>
+        </w:rPr>
+        <w:t>}</w:t>
+      </w:r>
+    </w:p>
+    <w:p>
+      <w:pPr>
+        <w:spacing w:line="240" w:lineRule="auto"/>
+        <w:rPr>
+          <w:rFonts w:ascii="Arial" w:eastAsia="Roboto" w:hAnsi="Arial" w:cs="Arial"/>
+          <w:sz w:val="30"/>
+        </w:rPr>
+      </w:pPr>
+    </w:p>
+    <w:p>
+      <w:pPr>
+        <w:spacing w:line="240" w:lineRule="auto"/>
+        <w:rPr>
+          <w:rFonts w:ascii="Arial" w:eastAsia="Roboto" w:hAnsi="Arial" w:cs="Arial"/>
+          <w:sz w:val="30"/>
+        </w:rPr>
+      </w:pPr>
+    </w:p>
+    <w:p>
+      <w:pPr>
+        <w:spacing w:line="240" w:lineRule="auto"/>
+        <w:rPr>
+          <w:rFonts w:ascii="Arial" w:eastAsia="Roboto" w:hAnsi="Arial" w:cs="Arial"/>
+          <w:sz w:val="30"/>
+        </w:rPr>
+      </w:pPr>
+      <w:proofErr w:type="spellStart"/>
+      <w:r>
+        <w:rPr>
+          <w:rFonts w:ascii="Arial" w:eastAsia="Roboto" w:hAnsi="Arial" w:cs="Arial"/>
+          <w:sz w:val="30"/>
+        </w:rPr>
+        <w:t>Chapter</w:t>
+      </w:r>
+      <w:proofErr w:type="spellEnd"/>
+      <w:r>
+        <w:rPr>
+          <w:rFonts w:ascii="Arial" w:eastAsia="Roboto" w:hAnsi="Arial" w:cs="Arial"/>
+          <w:sz w:val="30"/>
+        </w:rPr>
+        <w:t xml:space="preserve"> 10</w:t>
+      </w:r>
+      <w:r>
+        <w:rPr>
+          <w:rFonts w:ascii="Arial" w:eastAsia="Roboto" w:hAnsi="Arial" w:cs="Arial"/>
+          <w:sz w:val="30"/>
+        </w:rPr>
+        <w:t xml:space="preserve"> {</w:t>
+      </w:r>
+    </w:p>
+    <w:p>
+      <w:pPr>
+        <w:spacing w:line="240" w:lineRule="auto"/>
+        <w:rPr>
+          <w:rFonts w:ascii="Arial" w:eastAsia="Roboto" w:hAnsi="Arial" w:cs="Arial"/>
+          <w:sz w:val="30"/>
+        </w:rPr>
+      </w:pPr>
+      <w:r>
+        <w:rPr>
+          <w:rFonts w:ascii="Arial" w:eastAsia="Roboto" w:hAnsi="Arial" w:cs="Arial"/>
+          <w:sz w:val="30"/>
+        </w:rPr>
+        <w:t xml:space="preserve">// </w:t>
+      </w:r>
+      <w:r>
+        <w:rPr>
+          <w:rFonts w:ascii="Arial" w:eastAsia="Roboto" w:hAnsi="Arial" w:cs="Arial"/>
+          <w:sz w:val="30"/>
+        </w:rPr>
+        <w:t xml:space="preserve">Alueen olisi hyvä olla jäljennös Koivistontien väistötiloista sekä sisältää polun, joka veisi entiseen Hatanpään koulurakennukseen. </w:t>
+      </w:r>
+      <w:r>
+        <w:rPr>
+          <w:rFonts w:ascii="Arial" w:eastAsia="Roboto" w:hAnsi="Arial" w:cs="Arial"/>
+          <w:sz w:val="30"/>
+        </w:rPr>
+        <w:t>Hatanpään koulun rakennukse</w:t>
+      </w:r>
+      <w:r>
+        <w:rPr>
+          <w:rFonts w:ascii="Arial" w:eastAsia="Roboto" w:hAnsi="Arial" w:cs="Arial"/>
+          <w:sz w:val="30"/>
+        </w:rPr>
+        <w:t>n</w:t>
+      </w:r>
+      <w:r>
+        <w:rPr>
+          <w:rFonts w:ascii="Arial" w:eastAsia="Roboto" w:hAnsi="Arial" w:cs="Arial"/>
+          <w:sz w:val="30"/>
+        </w:rPr>
+        <w:t xml:space="preserve"> takana ol</w:t>
+      </w:r>
+      <w:r>
+        <w:rPr>
+          <w:rFonts w:ascii="Arial" w:eastAsia="Roboto" w:hAnsi="Arial" w:cs="Arial"/>
+          <w:sz w:val="30"/>
+        </w:rPr>
+        <w:t xml:space="preserve">isi </w:t>
+      </w:r>
+      <w:r>
+        <w:rPr>
+          <w:rFonts w:ascii="Arial" w:eastAsia="Roboto" w:hAnsi="Arial" w:cs="Arial"/>
+          <w:sz w:val="30"/>
+        </w:rPr>
+        <w:t xml:space="preserve">K-Market (SS-Market), jonne kuljetaan </w:t>
+      </w:r>
+      <w:r>
+        <w:rPr>
+          <w:rFonts w:ascii="Arial" w:eastAsia="Roboto" w:hAnsi="Arial" w:cs="Arial"/>
+          <w:sz w:val="30"/>
+        </w:rPr>
+        <w:t>kävelemällä koulu</w:t>
+      </w:r>
+      <w:r>
+        <w:rPr>
+          <w:rFonts w:ascii="Arial" w:eastAsia="Roboto" w:hAnsi="Arial" w:cs="Arial"/>
+          <w:sz w:val="30"/>
+        </w:rPr>
+        <w:t xml:space="preserve"> taustalla</w:t>
+      </w:r>
+      <w:r>
+        <w:rPr>
+          <w:rFonts w:ascii="Arial" w:eastAsia="Roboto" w:hAnsi="Arial" w:cs="Arial"/>
+          <w:sz w:val="30"/>
+        </w:rPr>
+        <w:t>.</w:t>
+      </w:r>
+      <w:r>
+        <w:rPr>
+          <w:rFonts w:ascii="Arial" w:eastAsia="Roboto" w:hAnsi="Arial" w:cs="Arial"/>
+          <w:sz w:val="30"/>
+        </w:rPr>
+        <w:t xml:space="preserve"> (K-Market olisi koulun takana suoraan ja oppilas kävelisi pihan kautta.)</w:t>
       </w:r>
     </w:p>
     <w:p>
@@ -1760,702 +2716,23 @@
           <w:rFonts w:ascii="Arial" w:eastAsia="Roboto" w:hAnsi="Arial" w:cs="Arial"/>
           <w:sz w:val="30"/>
         </w:rPr>
-        <w:t>P: ”Minulla on tylsää… Olisiko sinulla jotain tehtävää minulle?”</w:t>
-      </w:r>
-    </w:p>
-    <w:p>
-      <w:pPr>
-        <w:spacing w:line="240" w:lineRule="auto"/>
-        <w:rPr>
-          <w:rFonts w:ascii="Arial" w:eastAsia="Roboto" w:hAnsi="Arial" w:cs="Arial"/>
-          <w:sz w:val="30"/>
-        </w:rPr>
-      </w:pPr>
-      <w:r>
-        <w:rPr>
-          <w:rFonts w:ascii="Arial" w:eastAsia="Roboto" w:hAnsi="Arial" w:cs="Arial"/>
-          <w:sz w:val="30"/>
-        </w:rPr>
-        <w:t>K: ”Kyllähän näitä aina löytyy… Mietitää</w:t>
-      </w:r>
-      <w:r>
-        <w:rPr>
-          <w:rFonts w:ascii="Arial" w:eastAsia="Roboto" w:hAnsi="Arial" w:cs="Arial"/>
-          <w:sz w:val="30"/>
-        </w:rPr>
-        <w:t>npä</w:t>
-      </w:r>
-      <w:r>
-        <w:rPr>
-          <w:rFonts w:ascii="Arial" w:eastAsia="Roboto" w:hAnsi="Arial" w:cs="Arial"/>
-          <w:sz w:val="30"/>
-        </w:rPr>
-        <w:t>s…”</w:t>
-      </w:r>
-    </w:p>
-    <w:p>
-      <w:pPr>
-        <w:spacing w:line="240" w:lineRule="auto"/>
-        <w:rPr>
-          <w:rFonts w:ascii="Arial" w:eastAsia="Roboto" w:hAnsi="Arial" w:cs="Arial"/>
-          <w:sz w:val="30"/>
-        </w:rPr>
-      </w:pPr>
-      <w:r>
-        <w:rPr>
-          <w:rFonts w:ascii="Arial" w:eastAsia="Roboto" w:hAnsi="Arial" w:cs="Arial"/>
-          <w:sz w:val="30"/>
-        </w:rPr>
-        <w:t>K: ”Olen kuullut muutamalta oppilaalta, että tänne koulun pihalle tulisi yön aikana vartijoita kiusaamaan kilttejä oppilaita. Voisitko jäädä tänne yöksi selvittämään asiaa?”</w:t>
-      </w:r>
-    </w:p>
-    <w:p>
-      <w:pPr>
-        <w:spacing w:line="240" w:lineRule="auto"/>
-        <w:rPr>
-          <w:rFonts w:ascii="Arial" w:eastAsia="Roboto" w:hAnsi="Arial" w:cs="Arial"/>
-          <w:sz w:val="30"/>
-        </w:rPr>
-      </w:pPr>
-      <w:r>
-        <w:rPr>
-          <w:rFonts w:ascii="Arial" w:eastAsia="Roboto" w:hAnsi="Arial" w:cs="Arial"/>
-          <w:sz w:val="30"/>
-        </w:rPr>
-        <w:t>P: ”Ehdottomasti. Ihan mitä vain omalle Koposelleni.”</w:t>
-      </w:r>
-    </w:p>
-    <w:p>
-      <w:pPr>
-        <w:spacing w:line="240" w:lineRule="auto"/>
-        <w:rPr>
-          <w:rFonts w:ascii="Arial" w:eastAsia="Roboto" w:hAnsi="Arial" w:cs="Arial"/>
-          <w:sz w:val="30"/>
-        </w:rPr>
-      </w:pPr>
-      <w:r>
-        <w:rPr>
-          <w:rFonts w:ascii="Arial" w:eastAsia="Roboto" w:hAnsi="Arial" w:cs="Arial"/>
-          <w:sz w:val="30"/>
-        </w:rPr>
-        <w:t>]</w:t>
-      </w:r>
-    </w:p>
-    <w:p>
-      <w:pPr>
-        <w:spacing w:line="240" w:lineRule="auto"/>
-        <w:rPr>
-          <w:rFonts w:ascii="Arial" w:eastAsia="Roboto" w:hAnsi="Arial" w:cs="Arial"/>
-          <w:sz w:val="30"/>
-        </w:rPr>
-      </w:pPr>
-      <w:r>
-        <w:rPr>
-          <w:rFonts w:ascii="Arial" w:eastAsia="Roboto" w:hAnsi="Arial" w:cs="Arial"/>
-          <w:sz w:val="30"/>
-        </w:rPr>
-        <w:t>}</w:t>
-      </w:r>
-    </w:p>
-    <w:p>
-      <w:pPr>
-        <w:spacing w:line="240" w:lineRule="auto"/>
-        <w:rPr>
-          <w:rFonts w:ascii="Arial" w:eastAsia="Roboto" w:hAnsi="Arial" w:cs="Arial"/>
-          <w:sz w:val="30"/>
-        </w:rPr>
-      </w:pPr>
-      <w:r>
-        <w:rPr>
-          <w:rFonts w:ascii="Arial" w:eastAsia="Roboto" w:hAnsi="Arial" w:cs="Arial"/>
-          <w:sz w:val="30"/>
-        </w:rPr>
-        <w:t xml:space="preserve">Kenttä </w:t>
-      </w:r>
-      <w:r>
-        <w:rPr>
-          <w:rFonts w:ascii="Arial" w:eastAsia="Roboto" w:hAnsi="Arial" w:cs="Arial"/>
-          <w:sz w:val="30"/>
-        </w:rPr>
-        <w:t>7</w:t>
-      </w:r>
-      <w:r>
-        <w:rPr>
-          <w:rFonts w:ascii="Arial" w:eastAsia="Roboto" w:hAnsi="Arial" w:cs="Arial"/>
-          <w:sz w:val="30"/>
-        </w:rPr>
-        <w:t>:</w:t>
-      </w:r>
-      <w:r>
-        <w:rPr>
-          <w:rFonts w:ascii="Arial" w:eastAsia="Roboto" w:hAnsi="Arial" w:cs="Arial"/>
-          <w:sz w:val="30"/>
-        </w:rPr>
-        <w:t xml:space="preserve"> //Koulun piha, jossa on teltta ja on yö etc.</w:t>
-      </w:r>
-    </w:p>
-    <w:p>
-      <w:pPr>
-        <w:spacing w:line="240" w:lineRule="auto"/>
-        <w:rPr>
-          <w:rFonts w:ascii="Arial" w:eastAsia="Roboto" w:hAnsi="Arial" w:cs="Arial"/>
-          <w:sz w:val="30"/>
-        </w:rPr>
-      </w:pPr>
-      <w:r>
-        <w:rPr>
-          <w:rFonts w:ascii="Arial" w:eastAsia="Roboto" w:hAnsi="Arial" w:cs="Arial"/>
-          <w:sz w:val="30"/>
-        </w:rPr>
-        <w:t>*Pelaaja herää*</w:t>
-      </w:r>
-    </w:p>
-    <w:p>
-      <w:pPr>
-        <w:spacing w:line="240" w:lineRule="auto"/>
-        <w:rPr>
-          <w:rFonts w:ascii="Arial" w:eastAsia="Roboto" w:hAnsi="Arial" w:cs="Arial"/>
-          <w:sz w:val="30"/>
-        </w:rPr>
-      </w:pPr>
-      <w:r>
-        <w:rPr>
-          <w:rFonts w:ascii="Arial" w:eastAsia="Roboto" w:hAnsi="Arial" w:cs="Arial"/>
-          <w:sz w:val="30"/>
-        </w:rPr>
-        <w:t xml:space="preserve">*Vartija kävelee teltan suuntaan ja on aggressiivinen* //Vartijalla on pistooli, jolla hän ampuu ja muuta </w:t>
-      </w:r>
-      <w:r>
-        <w:rPr>
-          <w:rFonts w:ascii="Arial" w:eastAsia="Roboto" w:hAnsi="Arial" w:cs="Arial"/>
-          <w:strike/>
-          <w:sz w:val="30"/>
-        </w:rPr>
-        <w:t>kivaa</w:t>
-      </w:r>
-      <w:r>
-        <w:rPr>
-          <w:rFonts w:ascii="Arial" w:eastAsia="Roboto" w:hAnsi="Arial" w:cs="Arial"/>
-          <w:sz w:val="30"/>
-        </w:rPr>
-        <w:t xml:space="preserve"> kamalaa. Siitä pitäis tulla epic duel ja muuta joojoo.*</w:t>
-      </w:r>
-    </w:p>
-    <w:p>
-      <w:pPr>
-        <w:spacing w:line="240" w:lineRule="auto"/>
-        <w:rPr>
-          <w:rFonts w:ascii="Arial" w:eastAsia="Roboto" w:hAnsi="Arial" w:cs="Arial"/>
-          <w:sz w:val="30"/>
-        </w:rPr>
-      </w:pPr>
-      <w:r>
-        <w:rPr>
-          <w:rFonts w:ascii="Arial" w:eastAsia="Roboto" w:hAnsi="Arial" w:cs="Arial"/>
-          <w:sz w:val="30"/>
-        </w:rPr>
-        <w:t>&gt;&gt;&gt; Mission (Nuku aamuun)</w:t>
-      </w:r>
-    </w:p>
-    <w:p>
-      <w:pPr>
-        <w:spacing w:line="240" w:lineRule="auto"/>
-        <w:rPr>
-          <w:rFonts w:ascii="Arial" w:eastAsia="Roboto" w:hAnsi="Arial" w:cs="Arial"/>
-          <w:sz w:val="30"/>
-        </w:rPr>
-      </w:pPr>
-      <w:r>
-        <w:rPr>
-          <w:rFonts w:ascii="Arial" w:eastAsia="Roboto" w:hAnsi="Arial" w:cs="Arial"/>
-          <w:sz w:val="30"/>
-        </w:rPr>
-        <w:t>// Pelaaja nukkuu aamuun ja kenttä vaihtuu, mutta pelaaja ei huomaa sitä.</w:t>
-      </w:r>
-    </w:p>
-    <w:p>
-      <w:pPr>
-        <w:spacing w:line="240" w:lineRule="auto"/>
-        <w:rPr>
-          <w:rFonts w:ascii="Arial" w:eastAsia="Roboto" w:hAnsi="Arial" w:cs="Arial"/>
-          <w:sz w:val="30"/>
-        </w:rPr>
-      </w:pPr>
-      <w:r>
-        <w:rPr>
-          <w:rFonts w:ascii="Arial" w:eastAsia="Roboto" w:hAnsi="Arial" w:cs="Arial"/>
-          <w:sz w:val="30"/>
-        </w:rPr>
-        <w:t xml:space="preserve">Kenttä </w:t>
-      </w:r>
-      <w:r>
-        <w:rPr>
-          <w:rFonts w:ascii="Arial" w:eastAsia="Roboto" w:hAnsi="Arial" w:cs="Arial"/>
-          <w:sz w:val="30"/>
-        </w:rPr>
-        <w:t>8</w:t>
-      </w:r>
-      <w:r>
-        <w:rPr>
-          <w:rFonts w:ascii="Arial" w:eastAsia="Roboto" w:hAnsi="Arial" w:cs="Arial"/>
-          <w:sz w:val="30"/>
-        </w:rPr>
-        <w:t>:</w:t>
-      </w:r>
-    </w:p>
-    <w:p>
-      <w:pPr>
-        <w:spacing w:line="240" w:lineRule="auto"/>
-        <w:rPr>
-          <w:rFonts w:ascii="Arial" w:eastAsia="Roboto" w:hAnsi="Arial" w:cs="Arial"/>
-          <w:sz w:val="30"/>
-        </w:rPr>
-      </w:pPr>
-      <w:r>
-        <w:rPr>
-          <w:rFonts w:ascii="Arial" w:eastAsia="Roboto" w:hAnsi="Arial" w:cs="Arial"/>
-          <w:sz w:val="30"/>
-        </w:rPr>
-        <w:t>&gt;&gt;&gt; Mission (Odota Koposta, kunnes hän tulee avaamaan oven.)</w:t>
-      </w:r>
-    </w:p>
-    <w:p>
-      <w:pPr>
-        <w:spacing w:line="240" w:lineRule="auto"/>
-        <w:rPr>
-          <w:rFonts w:ascii="Arial" w:eastAsia="Roboto" w:hAnsi="Arial" w:cs="Arial"/>
-          <w:sz w:val="30"/>
-        </w:rPr>
-      </w:pPr>
-      <w:r>
-        <w:rPr>
-          <w:rFonts w:ascii="Arial" w:eastAsia="Roboto" w:hAnsi="Arial" w:cs="Arial"/>
-          <w:sz w:val="30"/>
-        </w:rPr>
-        <w:t>&gt;&gt;&gt; Mission (Seuraa Koposta kouluun)</w:t>
-      </w:r>
-    </w:p>
-    <w:p>
-      <w:pPr>
-        <w:spacing w:line="240" w:lineRule="auto"/>
-        <w:rPr>
-          <w:rFonts w:ascii="Arial" w:eastAsia="Roboto" w:hAnsi="Arial" w:cs="Arial"/>
-          <w:sz w:val="30"/>
-        </w:rPr>
-      </w:pPr>
-      <w:r>
-        <w:rPr>
-          <w:rFonts w:ascii="Arial" w:eastAsia="Roboto" w:hAnsi="Arial" w:cs="Arial"/>
-          <w:sz w:val="30"/>
-        </w:rPr>
-        <w:t>}</w:t>
-      </w:r>
-    </w:p>
-    <w:p>
-      <w:pPr>
-        <w:spacing w:line="240" w:lineRule="auto"/>
-        <w:rPr>
-          <w:rFonts w:ascii="Arial" w:eastAsia="Roboto" w:hAnsi="Arial" w:cs="Arial"/>
-          <w:sz w:val="30"/>
-        </w:rPr>
-      </w:pPr>
-    </w:p>
-    <w:p>
-      <w:pPr>
-        <w:spacing w:line="240" w:lineRule="auto"/>
-        <w:rPr>
-          <w:rFonts w:ascii="Arial" w:eastAsia="Roboto" w:hAnsi="Arial" w:cs="Arial"/>
-          <w:sz w:val="30"/>
-        </w:rPr>
-      </w:pPr>
-      <w:r>
-        <w:rPr>
-          <w:rFonts w:ascii="Arial" w:eastAsia="Roboto" w:hAnsi="Arial" w:cs="Arial"/>
-          <w:sz w:val="30"/>
-        </w:rPr>
-        <w:t xml:space="preserve">Chapter </w:t>
-      </w:r>
-      <w:r>
-        <w:rPr>
-          <w:rFonts w:ascii="Arial" w:eastAsia="Roboto" w:hAnsi="Arial" w:cs="Arial"/>
-          <w:sz w:val="30"/>
-        </w:rPr>
-        <w:t>6 (Rehtoripilailua)</w:t>
-      </w:r>
-      <w:r>
-        <w:rPr>
-          <w:rFonts w:ascii="Arial" w:eastAsia="Roboto" w:hAnsi="Arial" w:cs="Arial"/>
-          <w:sz w:val="30"/>
-        </w:rPr>
-        <w:t xml:space="preserve"> {</w:t>
-      </w:r>
-    </w:p>
-    <w:p>
-      <w:pPr>
-        <w:spacing w:line="240" w:lineRule="auto"/>
-        <w:rPr>
-          <w:rFonts w:ascii="Arial" w:eastAsia="Roboto" w:hAnsi="Arial" w:cs="Arial"/>
-          <w:sz w:val="30"/>
-        </w:rPr>
-      </w:pPr>
-      <w:r>
-        <w:rPr>
-          <w:rFonts w:ascii="Arial" w:eastAsia="Roboto" w:hAnsi="Arial" w:cs="Arial"/>
-          <w:sz w:val="30"/>
-        </w:rPr>
-        <w:t>// Alkaa keskustelulla</w:t>
-      </w:r>
-    </w:p>
-    <w:p>
-      <w:pPr>
-        <w:spacing w:line="240" w:lineRule="auto"/>
-        <w:rPr>
-          <w:rFonts w:ascii="Arial" w:eastAsia="Roboto" w:hAnsi="Arial" w:cs="Arial"/>
-          <w:sz w:val="30"/>
-        </w:rPr>
-      </w:pPr>
-      <w:r>
-        <w:rPr>
-          <w:rFonts w:ascii="Arial" w:eastAsia="Roboto" w:hAnsi="Arial" w:cs="Arial"/>
-          <w:sz w:val="30"/>
-        </w:rPr>
-        <w:t>Dialogi [</w:t>
-      </w:r>
-    </w:p>
-    <w:p>
-      <w:pPr>
-        <w:spacing w:line="240" w:lineRule="auto"/>
-        <w:rPr>
-          <w:rFonts w:ascii="Arial" w:eastAsia="Roboto" w:hAnsi="Arial" w:cs="Arial"/>
-          <w:sz w:val="30"/>
-        </w:rPr>
-      </w:pPr>
-      <w:r>
-        <w:rPr>
-          <w:rFonts w:ascii="Arial" w:eastAsia="Roboto" w:hAnsi="Arial" w:cs="Arial"/>
-          <w:sz w:val="30"/>
-        </w:rPr>
-        <w:t>K: ”Heh, minulla on sinulle mahtavia uutisia.”</w:t>
-      </w:r>
-    </w:p>
-    <w:p>
-      <w:pPr>
-        <w:spacing w:line="240" w:lineRule="auto"/>
-        <w:rPr>
-          <w:rFonts w:ascii="Arial" w:eastAsia="Roboto" w:hAnsi="Arial" w:cs="Arial"/>
-          <w:sz w:val="30"/>
-        </w:rPr>
-      </w:pPr>
-      <w:r>
-        <w:rPr>
-          <w:rFonts w:ascii="Arial" w:eastAsia="Roboto" w:hAnsi="Arial" w:cs="Arial"/>
-          <w:sz w:val="30"/>
-        </w:rPr>
-        <w:t>K: ”Koulumme sai juuri uuden rehtorin, jolle voimme keksiä pilanimen…”</w:t>
-      </w:r>
-    </w:p>
-    <w:p>
-      <w:pPr>
-        <w:spacing w:line="240" w:lineRule="auto"/>
-        <w:rPr>
-          <w:rFonts w:ascii="Arial" w:eastAsia="Roboto" w:hAnsi="Arial" w:cs="Arial"/>
-          <w:sz w:val="30"/>
-        </w:rPr>
-      </w:pPr>
-      <w:r>
-        <w:rPr>
-          <w:rFonts w:ascii="Arial" w:eastAsia="Roboto" w:hAnsi="Arial" w:cs="Arial"/>
-          <w:sz w:val="30"/>
-        </w:rPr>
-        <w:lastRenderedPageBreak/>
-        <w:t>K: ”Mitä ehdottaisit?”</w:t>
-      </w:r>
-    </w:p>
-    <w:p>
-      <w:pPr>
-        <w:spacing w:line="240" w:lineRule="auto"/>
-        <w:rPr>
-          <w:rFonts w:ascii="Arial" w:eastAsia="Roboto" w:hAnsi="Arial" w:cs="Arial"/>
-          <w:sz w:val="30"/>
-        </w:rPr>
-      </w:pPr>
-      <w:r>
-        <w:rPr>
-          <w:rFonts w:ascii="Arial" w:eastAsia="Roboto" w:hAnsi="Arial" w:cs="Arial"/>
-          <w:sz w:val="30"/>
-        </w:rPr>
-        <w:t>(KDS Console) =&gt; rehtoriPilanimi</w:t>
-      </w:r>
-    </w:p>
-    <w:p>
-      <w:pPr>
-        <w:spacing w:line="240" w:lineRule="auto"/>
-        <w:rPr>
-          <w:rFonts w:ascii="Arial" w:eastAsia="Roboto" w:hAnsi="Arial" w:cs="Arial"/>
-          <w:sz w:val="30"/>
-        </w:rPr>
-      </w:pPr>
-      <w:r>
-        <w:rPr>
-          <w:rFonts w:ascii="Arial" w:eastAsia="Roboto" w:hAnsi="Arial" w:cs="Arial"/>
-          <w:sz w:val="30"/>
-        </w:rPr>
-        <w:t>P: ”Kävisikö \”{rehtoriPilanimi}\””?</w:t>
-      </w:r>
-    </w:p>
-    <w:p>
-      <w:pPr>
-        <w:spacing w:line="240" w:lineRule="auto"/>
-        <w:rPr>
-          <w:rFonts w:ascii="Arial" w:eastAsia="Roboto" w:hAnsi="Arial" w:cs="Arial"/>
-          <w:sz w:val="30"/>
-        </w:rPr>
-      </w:pPr>
-      <w:r>
-        <w:rPr>
-          <w:rFonts w:ascii="Arial" w:eastAsia="Roboto" w:hAnsi="Arial" w:cs="Arial"/>
-          <w:sz w:val="30"/>
-        </w:rPr>
-        <w:t>K: ”Hahaha, tuo on täydellinen.”</w:t>
-      </w:r>
-    </w:p>
-    <w:p>
-      <w:pPr>
-        <w:spacing w:line="240" w:lineRule="auto"/>
-        <w:rPr>
-          <w:rFonts w:ascii="Arial" w:eastAsia="Roboto" w:hAnsi="Arial" w:cs="Arial"/>
-          <w:sz w:val="30"/>
-        </w:rPr>
-      </w:pPr>
-      <w:r>
-        <w:rPr>
-          <w:rFonts w:ascii="Arial" w:eastAsia="Roboto" w:hAnsi="Arial" w:cs="Arial"/>
-          <w:sz w:val="30"/>
-        </w:rPr>
-        <w:t>K: ”Pitää alkaa kutsumaan häntä tuolla nimellä.”</w:t>
-      </w:r>
-    </w:p>
-    <w:p>
-      <w:pPr>
-        <w:spacing w:line="240" w:lineRule="auto"/>
-        <w:rPr>
-          <w:rFonts w:ascii="Arial" w:eastAsia="Roboto" w:hAnsi="Arial" w:cs="Arial"/>
-          <w:sz w:val="30"/>
-        </w:rPr>
-      </w:pPr>
-      <w:r>
-        <w:rPr>
-          <w:rFonts w:ascii="Arial" w:eastAsia="Roboto" w:hAnsi="Arial" w:cs="Arial"/>
-          <w:sz w:val="30"/>
-        </w:rPr>
-        <w:t>P: ”Miksi meille tuli uusi rehtori? Mielestäni Sari olisi ollut todella hyvä rehtori.”</w:t>
-      </w:r>
-    </w:p>
-    <w:p>
-      <w:pPr>
-        <w:spacing w:line="240" w:lineRule="auto"/>
-        <w:rPr>
-          <w:rFonts w:ascii="Arial" w:eastAsia="Roboto" w:hAnsi="Arial" w:cs="Arial"/>
-          <w:sz w:val="30"/>
-        </w:rPr>
-      </w:pPr>
-      <w:r>
-        <w:rPr>
-          <w:rFonts w:ascii="Arial" w:eastAsia="Roboto" w:hAnsi="Arial" w:cs="Arial"/>
-          <w:sz w:val="30"/>
-        </w:rPr>
-        <w:t>K: ”Nyt sinä kyselet liikoja jopa suurelta mahtavalta Koposelta, koska minä en tiedä.”</w:t>
-      </w:r>
-    </w:p>
-    <w:p>
-      <w:pPr>
-        <w:spacing w:line="240" w:lineRule="auto"/>
-        <w:rPr>
-          <w:rFonts w:ascii="Arial" w:eastAsia="Roboto" w:hAnsi="Arial" w:cs="Arial"/>
-          <w:sz w:val="30"/>
-        </w:rPr>
-      </w:pPr>
-      <w:r>
-        <w:rPr>
-          <w:rFonts w:ascii="Arial" w:eastAsia="Roboto" w:hAnsi="Arial" w:cs="Arial"/>
-          <w:sz w:val="30"/>
-        </w:rPr>
-        <w:t xml:space="preserve">] </w:t>
-      </w:r>
-    </w:p>
-    <w:p>
-      <w:pPr>
-        <w:spacing w:line="240" w:lineRule="auto"/>
-        <w:rPr>
-          <w:rFonts w:ascii="Arial" w:eastAsia="Roboto" w:hAnsi="Arial" w:cs="Arial"/>
-          <w:sz w:val="30"/>
-        </w:rPr>
-      </w:pPr>
-      <w:r>
-        <w:rPr>
-          <w:rFonts w:ascii="Arial" w:eastAsia="Roboto" w:hAnsi="Arial" w:cs="Arial"/>
-          <w:sz w:val="30"/>
-        </w:rPr>
-        <w:t>}</w:t>
-      </w:r>
-    </w:p>
-    <w:p>
-      <w:pPr>
-        <w:spacing w:line="240" w:lineRule="auto"/>
-        <w:rPr>
-          <w:rFonts w:ascii="Arial" w:eastAsia="Roboto" w:hAnsi="Arial" w:cs="Arial"/>
-          <w:sz w:val="30"/>
-        </w:rPr>
-      </w:pPr>
-    </w:p>
-    <w:p>
-      <w:pPr>
-        <w:spacing w:line="240" w:lineRule="auto"/>
-        <w:rPr>
-          <w:rFonts w:ascii="Arial" w:eastAsia="Roboto" w:hAnsi="Arial" w:cs="Arial"/>
-          <w:sz w:val="30"/>
-        </w:rPr>
-      </w:pPr>
-    </w:p>
-    <w:p>
-      <w:pPr>
-        <w:spacing w:line="240" w:lineRule="auto"/>
-        <w:rPr>
-          <w:rFonts w:ascii="Arial" w:eastAsia="Roboto" w:hAnsi="Arial" w:cs="Arial"/>
-          <w:sz w:val="30"/>
-        </w:rPr>
-      </w:pPr>
-      <w:r>
-        <w:rPr>
-          <w:rFonts w:ascii="Arial" w:eastAsia="Roboto" w:hAnsi="Arial" w:cs="Arial"/>
-          <w:sz w:val="30"/>
-        </w:rPr>
-        <w:t>Chapter 10</w:t>
-      </w:r>
-      <w:r>
-        <w:rPr>
-          <w:rFonts w:ascii="Arial" w:eastAsia="Roboto" w:hAnsi="Arial" w:cs="Arial"/>
-          <w:sz w:val="30"/>
-        </w:rPr>
-        <w:t xml:space="preserve"> {</w:t>
-      </w:r>
-    </w:p>
-    <w:p>
-      <w:pPr>
-        <w:spacing w:line="240" w:lineRule="auto"/>
-        <w:rPr>
-          <w:rFonts w:ascii="Arial" w:eastAsia="Roboto" w:hAnsi="Arial" w:cs="Arial"/>
-          <w:sz w:val="30"/>
-        </w:rPr>
-      </w:pPr>
-      <w:r>
-        <w:rPr>
-          <w:rFonts w:ascii="Arial" w:eastAsia="Roboto" w:hAnsi="Arial" w:cs="Arial"/>
-          <w:sz w:val="30"/>
-        </w:rPr>
-        <w:t xml:space="preserve">// </w:t>
-      </w:r>
-      <w:r>
-        <w:rPr>
-          <w:rFonts w:ascii="Arial" w:eastAsia="Roboto" w:hAnsi="Arial" w:cs="Arial"/>
-          <w:sz w:val="30"/>
-        </w:rPr>
-        <w:t xml:space="preserve">Alueen olisi hyvä olla jäljennös Koivistontien väistötiloista sekä sisältää polun, joka veisi entiseen Hatanpään koulurakennukseen. </w:t>
-      </w:r>
-      <w:r>
-        <w:rPr>
-          <w:rFonts w:ascii="Arial" w:eastAsia="Roboto" w:hAnsi="Arial" w:cs="Arial"/>
-          <w:sz w:val="30"/>
-        </w:rPr>
-        <w:t>Hatanpään koulun rakennukse</w:t>
-      </w:r>
-      <w:r>
-        <w:rPr>
-          <w:rFonts w:ascii="Arial" w:eastAsia="Roboto" w:hAnsi="Arial" w:cs="Arial"/>
-          <w:sz w:val="30"/>
-        </w:rPr>
-        <w:t>n</w:t>
-      </w:r>
-      <w:r>
-        <w:rPr>
-          <w:rFonts w:ascii="Arial" w:eastAsia="Roboto" w:hAnsi="Arial" w:cs="Arial"/>
-          <w:sz w:val="30"/>
-        </w:rPr>
-        <w:t xml:space="preserve"> takana ol</w:t>
-      </w:r>
-      <w:r>
-        <w:rPr>
-          <w:rFonts w:ascii="Arial" w:eastAsia="Roboto" w:hAnsi="Arial" w:cs="Arial"/>
-          <w:sz w:val="30"/>
-        </w:rPr>
-        <w:t xml:space="preserve">isi </w:t>
-      </w:r>
-      <w:r>
-        <w:rPr>
-          <w:rFonts w:ascii="Arial" w:eastAsia="Roboto" w:hAnsi="Arial" w:cs="Arial"/>
-          <w:sz w:val="30"/>
-        </w:rPr>
-        <w:t xml:space="preserve">K-Market (SS-Market), jonne kuljetaan </w:t>
-      </w:r>
-      <w:r>
-        <w:rPr>
-          <w:rFonts w:ascii="Arial" w:eastAsia="Roboto" w:hAnsi="Arial" w:cs="Arial"/>
-          <w:sz w:val="30"/>
-        </w:rPr>
-        <w:t>kävelemällä koulu</w:t>
-      </w:r>
-      <w:r>
-        <w:rPr>
-          <w:rFonts w:ascii="Arial" w:eastAsia="Roboto" w:hAnsi="Arial" w:cs="Arial"/>
-          <w:sz w:val="30"/>
-        </w:rPr>
-        <w:t xml:space="preserve"> taustalla</w:t>
-      </w:r>
-      <w:r>
-        <w:rPr>
-          <w:rFonts w:ascii="Arial" w:eastAsia="Roboto" w:hAnsi="Arial" w:cs="Arial"/>
-          <w:sz w:val="30"/>
-        </w:rPr>
-        <w:t>.</w:t>
-      </w:r>
-      <w:r>
-        <w:rPr>
-          <w:rFonts w:ascii="Arial" w:eastAsia="Roboto" w:hAnsi="Arial" w:cs="Arial"/>
-          <w:sz w:val="30"/>
-        </w:rPr>
-        <w:t xml:space="preserve"> (K-Market olisi koulun takana suoraan ja oppilas kävelisi pihan kautta.)</w:t>
-      </w:r>
-    </w:p>
-    <w:p>
-      <w:pPr>
-        <w:spacing w:line="240" w:lineRule="auto"/>
-        <w:rPr>
-          <w:rFonts w:ascii="Arial" w:eastAsia="Roboto" w:hAnsi="Arial" w:cs="Arial"/>
-          <w:sz w:val="30"/>
-        </w:rPr>
-      </w:pPr>
-      <w:r>
-        <w:rPr>
-          <w:rFonts w:ascii="Arial" w:eastAsia="Roboto" w:hAnsi="Arial" w:cs="Arial"/>
-          <w:sz w:val="30"/>
-        </w:rPr>
-        <w:t>Dialogi [</w:t>
-      </w:r>
-    </w:p>
-    <w:p>
-      <w:pPr>
-        <w:spacing w:line="240" w:lineRule="auto"/>
-        <w:rPr>
-          <w:rFonts w:ascii="Arial" w:eastAsia="Roboto" w:hAnsi="Arial" w:cs="Arial"/>
-          <w:sz w:val="30"/>
-        </w:rPr>
-      </w:pPr>
-      <w:r>
-        <w:rPr>
-          <w:rFonts w:ascii="Arial" w:eastAsia="Roboto" w:hAnsi="Arial" w:cs="Arial"/>
-          <w:sz w:val="30"/>
-        </w:rPr>
-        <w:t>K: ”Mitä vittua oikeesti?”</w:t>
+        <w:t xml:space="preserve">K: ”Mitä vittua </w:t>
+      </w:r>
+      <w:proofErr w:type="spellStart"/>
+      <w:r>
+        <w:rPr>
+          <w:rFonts w:ascii="Arial" w:eastAsia="Roboto" w:hAnsi="Arial" w:cs="Arial"/>
+          <w:sz w:val="30"/>
+        </w:rPr>
+        <w:t>oikeesti</w:t>
+      </w:r>
+      <w:proofErr w:type="spellEnd"/>
+      <w:r>
+        <w:rPr>
+          <w:rFonts w:ascii="Arial" w:eastAsia="Roboto" w:hAnsi="Arial" w:cs="Arial"/>
+          <w:sz w:val="30"/>
+        </w:rPr>
+        <w:t>?”</w:t>
       </w:r>
     </w:p>
     <w:p>
@@ -2501,7 +2778,23 @@
           <w:rFonts w:ascii="Arial" w:eastAsia="Roboto" w:hAnsi="Arial" w:cs="Arial"/>
           <w:sz w:val="30"/>
         </w:rPr>
-        <w:t>K: ”{rehtoriPilanimi} antoi minulle potkut!”</w:t>
+        <w:t>K: ”{</w:t>
+      </w:r>
+      <w:proofErr w:type="spellStart"/>
+      <w:r>
+        <w:rPr>
+          <w:rFonts w:ascii="Arial" w:eastAsia="Roboto" w:hAnsi="Arial" w:cs="Arial"/>
+          <w:sz w:val="30"/>
+        </w:rPr>
+        <w:t>rehtoriPilanimi</w:t>
+      </w:r>
+      <w:proofErr w:type="spellEnd"/>
+      <w:r>
+        <w:rPr>
+          <w:rFonts w:ascii="Arial" w:eastAsia="Roboto" w:hAnsi="Arial" w:cs="Arial"/>
+          <w:sz w:val="30"/>
+        </w:rPr>
+        <w:t>} antoi minulle potkut!”</w:t>
       </w:r>
     </w:p>
     <w:p>
@@ -2755,6 +3048,7 @@
         </w:rPr>
         <w:t>&gt;&gt;&gt; Kuumat Paikat (</w:t>
       </w:r>
+      <w:proofErr w:type="spellStart"/>
       <w:r>
         <w:rPr>
           <w:rFonts w:ascii="Arial" w:eastAsia="Roboto" w:hAnsi="Arial" w:cs="Arial"/>
@@ -2774,7 +3068,15 @@
           <w:rFonts w:ascii="Arial" w:eastAsia="Roboto" w:hAnsi="Arial" w:cs="Arial"/>
           <w:sz w:val="30"/>
         </w:rPr>
-        <w:t xml:space="preserve">an Murhaaminen, </w:t>
+        <w:t>an</w:t>
+      </w:r>
+      <w:proofErr w:type="spellEnd"/>
+      <w:r>
+        <w:rPr>
+          <w:rFonts w:ascii="Arial" w:eastAsia="Roboto" w:hAnsi="Arial" w:cs="Arial"/>
+          <w:sz w:val="30"/>
+        </w:rPr>
+        <w:t xml:space="preserve"> Murhaaminen, </w:t>
       </w:r>
       <w:r>
         <w:rPr>
@@ -2970,7 +3272,15 @@
           <w:rFonts w:ascii="Arial" w:eastAsia="Roboto" w:hAnsi="Arial" w:cs="Arial"/>
           <w:sz w:val="30"/>
         </w:rPr>
-        <w:t>&gt;&gt;&gt; Viimeinen</w:t>
+        <w:t xml:space="preserve">&gt;&gt;&gt; </w:t>
+      </w:r>
+      <w:proofErr w:type="gramStart"/>
+      <w:r>
+        <w:rPr>
+          <w:rFonts w:ascii="Arial" w:eastAsia="Roboto" w:hAnsi="Arial" w:cs="Arial"/>
+          <w:sz w:val="30"/>
+        </w:rPr>
+        <w:t>Viimeinen</w:t>
       </w:r>
       <w:r>
         <w:rPr>
@@ -2984,7 +3294,15 @@
           <w:rFonts w:ascii="Arial" w:eastAsia="Roboto" w:hAnsi="Arial" w:cs="Arial"/>
           <w:sz w:val="30"/>
         </w:rPr>
-        <w:t xml:space="preserve">Oljenkorsi </w:t>
+        <w:t>Oljenkorsi</w:t>
+      </w:r>
+      <w:proofErr w:type="gramEnd"/>
+      <w:r>
+        <w:rPr>
+          <w:rFonts w:ascii="Arial" w:eastAsia="Roboto" w:hAnsi="Arial" w:cs="Arial"/>
+          <w:sz w:val="30"/>
+        </w:rPr>
+        <w:t xml:space="preserve"> </w:t>
       </w:r>
       <w:r>
         <w:rPr>
@@ -3445,8 +3763,9 @@
           <w:rFonts w:ascii="Arial" w:eastAsia="Roboto" w:hAnsi="Arial" w:cs="Arial"/>
           <w:sz w:val="30"/>
         </w:rPr>
-        <w:t xml:space="preserve"> (selitetty aiemmin)</w:t>
-      </w:r>
+        <w:t xml:space="preserve"> (selitetty aiemmin</w:t>
+      </w:r>
+      <w:proofErr w:type="gramStart"/>
       <w:r>
         <w:rPr>
           <w:rFonts w:ascii="Arial" w:eastAsia="Roboto" w:hAnsi="Arial" w:cs="Arial"/>
@@ -3459,23 +3778,63 @@
           <w:rFonts w:ascii="Arial" w:eastAsia="Roboto" w:hAnsi="Arial" w:cs="Arial"/>
           <w:sz w:val="30"/>
         </w:rPr>
+        <w:t>)</w:t>
+      </w:r>
+      <w:r>
+        <w:rPr>
+          <w:rFonts w:ascii="Arial" w:eastAsia="Roboto" w:hAnsi="Arial" w:cs="Arial"/>
+          <w:sz w:val="30"/>
+        </w:rPr>
         <w:t>*</w:t>
       </w:r>
-    </w:p>
-    <w:p>
-      <w:pPr>
-        <w:spacing w:line="240" w:lineRule="auto"/>
-        <w:rPr>
-          <w:rFonts w:ascii="Arial" w:eastAsia="Roboto" w:hAnsi="Arial" w:cs="Arial"/>
-          <w:sz w:val="30"/>
-        </w:rPr>
-      </w:pPr>
-      <w:r>
-        <w:rPr>
-          <w:rFonts w:ascii="Arial" w:eastAsia="Roboto" w:hAnsi="Arial" w:cs="Arial"/>
-          <w:sz w:val="30"/>
-        </w:rPr>
-        <w:t>// Lopputekstien biisi on joko sama kuin Story Mode ykköskentässä tai sitten ”huonossa lopussa” joku surullinen biisi</w:t>
+      <w:proofErr w:type="gramEnd"/>
+    </w:p>
+    <w:p>
+      <w:pPr>
+        <w:spacing w:line="240" w:lineRule="auto"/>
+        <w:rPr>
+          <w:rFonts w:ascii="Arial" w:eastAsia="Roboto" w:hAnsi="Arial" w:cs="Arial"/>
+          <w:sz w:val="30"/>
+        </w:rPr>
+      </w:pPr>
+      <w:r>
+        <w:rPr>
+          <w:rFonts w:ascii="Arial" w:eastAsia="Roboto" w:hAnsi="Arial" w:cs="Arial"/>
+          <w:sz w:val="30"/>
+        </w:rPr>
+        <w:t xml:space="preserve">// Lopputekstien biisi on joko sama kuin </w:t>
+      </w:r>
+      <w:proofErr w:type="spellStart"/>
+      <w:r>
+        <w:rPr>
+          <w:rFonts w:ascii="Arial" w:eastAsia="Roboto" w:hAnsi="Arial" w:cs="Arial"/>
+          <w:sz w:val="30"/>
+        </w:rPr>
+        <w:t>Story</w:t>
+      </w:r>
+      <w:proofErr w:type="spellEnd"/>
+      <w:r>
+        <w:rPr>
+          <w:rFonts w:ascii="Arial" w:eastAsia="Roboto" w:hAnsi="Arial" w:cs="Arial"/>
+          <w:sz w:val="30"/>
+        </w:rPr>
+        <w:t xml:space="preserve"> </w:t>
+      </w:r>
+      <w:proofErr w:type="spellStart"/>
+      <w:r>
+        <w:rPr>
+          <w:rFonts w:ascii="Arial" w:eastAsia="Roboto" w:hAnsi="Arial" w:cs="Arial"/>
+          <w:sz w:val="30"/>
+        </w:rPr>
+        <w:t>Mode</w:t>
+      </w:r>
+      <w:proofErr w:type="spellEnd"/>
+      <w:r>
+        <w:rPr>
+          <w:rFonts w:ascii="Arial" w:eastAsia="Roboto" w:hAnsi="Arial" w:cs="Arial"/>
+          <w:sz w:val="30"/>
+        </w:rPr>
+        <w:t xml:space="preserve"> ykköskentässä tai sitten ”huonossa lopussa” joku surullinen biisi</w:t>
       </w:r>
     </w:p>
     <w:sectPr>

</xml_diff>

<commit_message>
Damn KDS.Events is useful
</commit_message>
<xml_diff>
--- a/KDS Script.docx
+++ b/KDS Script.docx
@@ -1936,7 +1936,22 @@
           <w:rFonts w:ascii="Arial" w:eastAsia="Roboto" w:hAnsi="Arial" w:cs="Arial"/>
           <w:sz w:val="30"/>
         </w:rPr>
-        <w:t>// Pelaaja nukkuu aamuun ja kenttä vaihtuu, mutta pelaaja ei huomaa sitä.</w:t>
+        <w:t xml:space="preserve">// </w:t>
+      </w:r>
+      <w:r>
+        <w:rPr>
+          <w:rFonts w:ascii="Arial" w:eastAsia="Roboto" w:hAnsi="Arial" w:cs="Arial"/>
+          <w:strike/>
+          <w:sz w:val="30"/>
+        </w:rPr>
+        <w:t>Pelaaja nukkuu aamuun ja kenttä vaihtuu, mutta pelaaja ei huomaa sitä.</w:t>
+      </w:r>
+      <w:r>
+        <w:rPr>
+          <w:rFonts w:ascii="Arial" w:eastAsia="Roboto" w:hAnsi="Arial" w:cs="Arial"/>
+          <w:sz w:val="30"/>
+        </w:rPr>
+        <w:t xml:space="preserve"> Ei huomaakkaan, koska aamulla on silti pimeetä, koska talvi</w:t>
       </w:r>
     </w:p>
     <w:p>

</xml_diff>

<commit_message>
Undo is still slow as hell
</commit_message>
<xml_diff>
--- a/KDS Script.docx
+++ b/KDS Script.docx
@@ -1571,6 +1571,117 @@
           <w:rFonts w:ascii="Arial" w:eastAsia="Roboto" w:hAnsi="Arial" w:cs="Arial"/>
           <w:sz w:val="30"/>
         </w:rPr>
+        <w:t>Dialogi [</w:t>
+      </w:r>
+    </w:p>
+    <w:p>
+      <w:pPr>
+        <w:spacing w:line="240" w:lineRule="auto"/>
+        <w:rPr>
+          <w:rFonts w:ascii="Arial" w:eastAsia="Roboto" w:hAnsi="Arial" w:cs="Arial"/>
+          <w:sz w:val="30"/>
+        </w:rPr>
+      </w:pPr>
+      <w:r>
+        <w:rPr>
+          <w:rFonts w:ascii="Arial" w:eastAsia="Roboto" w:hAnsi="Arial" w:cs="Arial"/>
+          <w:sz w:val="30"/>
+        </w:rPr>
+        <w:t>K: ”Jotkut ovat raportoineet, että vanhassa koulurakennuksessamme on havaittu kummituksia… Kävisitkö tutkimassa asiaa?”</w:t>
+      </w:r>
+    </w:p>
+    <w:p>
+      <w:pPr>
+        <w:spacing w:line="240" w:lineRule="auto"/>
+        <w:rPr>
+          <w:rFonts w:ascii="Arial" w:eastAsia="Roboto" w:hAnsi="Arial" w:cs="Arial"/>
+          <w:sz w:val="30"/>
+        </w:rPr>
+      </w:pPr>
+      <w:r>
+        <w:rPr>
+          <w:rFonts w:ascii="Arial" w:eastAsia="Roboto" w:hAnsi="Arial" w:cs="Arial"/>
+          <w:sz w:val="30"/>
+        </w:rPr>
+        <w:t>P: ”Pelkään kummituksia…”</w:t>
+      </w:r>
+    </w:p>
+    <w:p>
+      <w:pPr>
+        <w:spacing w:line="240" w:lineRule="auto"/>
+        <w:rPr>
+          <w:rFonts w:ascii="Arial" w:eastAsia="Roboto" w:hAnsi="Arial" w:cs="Arial"/>
+          <w:sz w:val="30"/>
+        </w:rPr>
+      </w:pPr>
+      <w:r>
+        <w:rPr>
+          <w:rFonts w:ascii="Arial" w:eastAsia="Roboto" w:hAnsi="Arial" w:cs="Arial"/>
+          <w:sz w:val="30"/>
+        </w:rPr>
+        <w:t>K: ”Niin minäkin… Sinähän halusit matikasta kympin, vai mitä?”</w:t>
+      </w:r>
+    </w:p>
+    <w:p>
+      <w:pPr>
+        <w:spacing w:line="240" w:lineRule="auto"/>
+        <w:rPr>
+          <w:rFonts w:ascii="Arial" w:eastAsia="Roboto" w:hAnsi="Arial" w:cs="Arial"/>
+          <w:sz w:val="30"/>
+        </w:rPr>
+      </w:pPr>
+      <w:r>
+        <w:rPr>
+          <w:rFonts w:ascii="Arial" w:eastAsia="Roboto" w:hAnsi="Arial" w:cs="Arial"/>
+          <w:sz w:val="30"/>
+        </w:rPr>
+        <w:t>P: ”Kyllä Koponen</w:t>
+      </w:r>
+      <w:r>
+        <w:rPr>
+          <w:rFonts w:ascii="Arial" w:eastAsia="Roboto" w:hAnsi="Arial" w:cs="Arial"/>
+          <w:sz w:val="30"/>
+        </w:rPr>
+        <w:t>…</w:t>
+      </w:r>
+      <w:r>
+        <w:rPr>
+          <w:rFonts w:ascii="Arial" w:eastAsia="Roboto" w:hAnsi="Arial" w:cs="Arial"/>
+          <w:sz w:val="30"/>
+        </w:rPr>
+        <w:t>”</w:t>
+      </w:r>
+    </w:p>
+    <w:p>
+      <w:pPr>
+        <w:spacing w:line="240" w:lineRule="auto"/>
+        <w:rPr>
+          <w:rFonts w:ascii="Arial" w:eastAsia="Roboto" w:hAnsi="Arial" w:cs="Arial"/>
+          <w:sz w:val="30"/>
+        </w:rPr>
+      </w:pPr>
+      <w:r>
+        <w:rPr>
+          <w:rFonts w:ascii="Arial" w:eastAsia="Roboto" w:hAnsi="Arial" w:cs="Arial"/>
+          <w:sz w:val="30"/>
+        </w:rPr>
+        <w:t>]</w:t>
+      </w:r>
+    </w:p>
+    <w:p>
+      <w:pPr>
+        <w:spacing w:line="240" w:lineRule="auto"/>
+        <w:rPr>
+          <w:rFonts w:ascii="Arial" w:eastAsia="Roboto" w:hAnsi="Arial" w:cs="Arial"/>
+          <w:sz w:val="30"/>
+        </w:rPr>
+      </w:pPr>
+      <w:r>
+        <w:rPr>
+          <w:rFonts w:ascii="Arial" w:eastAsia="Roboto" w:hAnsi="Arial" w:cs="Arial"/>
+          <w:sz w:val="30"/>
+        </w:rPr>
+        <w:lastRenderedPageBreak/>
         <w:t>}</w:t>
       </w:r>
     </w:p>
@@ -1709,7 +1820,397 @@
           <w:rFonts w:ascii="Arial" w:eastAsia="Roboto" w:hAnsi="Arial" w:cs="Arial"/>
           <w:sz w:val="30"/>
         </w:rPr>
+        <w:t>Dialogi [</w:t>
+      </w:r>
+    </w:p>
+    <w:p>
+      <w:pPr>
+        <w:spacing w:line="240" w:lineRule="auto"/>
+        <w:rPr>
+          <w:rFonts w:ascii="Arial" w:eastAsia="Roboto" w:hAnsi="Arial" w:cs="Arial"/>
+          <w:sz w:val="30"/>
+        </w:rPr>
+      </w:pPr>
+      <w:r>
+        <w:rPr>
+          <w:rFonts w:ascii="Arial" w:eastAsia="Roboto" w:hAnsi="Arial" w:cs="Arial"/>
+          <w:sz w:val="30"/>
+        </w:rPr>
+        <w:t>P: ”Minulla on tylsää… Olisiko sinulla jotain tehtävää minulle?”</w:t>
+      </w:r>
+    </w:p>
+    <w:p>
+      <w:pPr>
+        <w:spacing w:line="240" w:lineRule="auto"/>
+        <w:rPr>
+          <w:rFonts w:ascii="Arial" w:eastAsia="Roboto" w:hAnsi="Arial" w:cs="Arial"/>
+          <w:sz w:val="30"/>
+        </w:rPr>
+      </w:pPr>
+      <w:r>
+        <w:rPr>
+          <w:rFonts w:ascii="Arial" w:eastAsia="Roboto" w:hAnsi="Arial" w:cs="Arial"/>
+          <w:sz w:val="30"/>
+        </w:rPr>
+        <w:t>K: ”Kyllähän näitä aina löytyy… Mietitää</w:t>
+      </w:r>
+      <w:r>
+        <w:rPr>
+          <w:rFonts w:ascii="Arial" w:eastAsia="Roboto" w:hAnsi="Arial" w:cs="Arial"/>
+          <w:sz w:val="30"/>
+        </w:rPr>
+        <w:t>npä</w:t>
+      </w:r>
+      <w:r>
+        <w:rPr>
+          <w:rFonts w:ascii="Arial" w:eastAsia="Roboto" w:hAnsi="Arial" w:cs="Arial"/>
+          <w:sz w:val="30"/>
+        </w:rPr>
+        <w:t>s…”</w:t>
+      </w:r>
+    </w:p>
+    <w:p>
+      <w:pPr>
+        <w:spacing w:line="240" w:lineRule="auto"/>
+        <w:rPr>
+          <w:rFonts w:ascii="Arial" w:eastAsia="Roboto" w:hAnsi="Arial" w:cs="Arial"/>
+          <w:sz w:val="30"/>
+        </w:rPr>
+      </w:pPr>
+      <w:r>
+        <w:rPr>
+          <w:rFonts w:ascii="Arial" w:eastAsia="Roboto" w:hAnsi="Arial" w:cs="Arial"/>
+          <w:sz w:val="30"/>
+        </w:rPr>
+        <w:t>K: ”Olen kuullut muutamalta oppilaalta, että tänne koulun pihalle tulisi yön aikana vartijoita kiusaamaan kilttejä oppilaita. Voisitko jäädä tänne yöksi selvittämään asiaa?”</w:t>
+      </w:r>
+    </w:p>
+    <w:p>
+      <w:pPr>
+        <w:spacing w:line="240" w:lineRule="auto"/>
+        <w:rPr>
+          <w:rFonts w:ascii="Arial" w:eastAsia="Roboto" w:hAnsi="Arial" w:cs="Arial"/>
+          <w:sz w:val="30"/>
+        </w:rPr>
+      </w:pPr>
+      <w:r>
+        <w:rPr>
+          <w:rFonts w:ascii="Arial" w:eastAsia="Roboto" w:hAnsi="Arial" w:cs="Arial"/>
+          <w:sz w:val="30"/>
+        </w:rPr>
+        <w:t>P: ”Ehdottomasti. Ihan mitä vain omalle Koposelleni.”</w:t>
+      </w:r>
+    </w:p>
+    <w:p>
+      <w:pPr>
+        <w:spacing w:line="240" w:lineRule="auto"/>
+        <w:rPr>
+          <w:rFonts w:ascii="Arial" w:eastAsia="Roboto" w:hAnsi="Arial" w:cs="Arial"/>
+          <w:sz w:val="30"/>
+        </w:rPr>
+      </w:pPr>
+      <w:r>
+        <w:rPr>
+          <w:rFonts w:ascii="Arial" w:eastAsia="Roboto" w:hAnsi="Arial" w:cs="Arial"/>
+          <w:sz w:val="30"/>
+        </w:rPr>
+        <w:t>]</w:t>
+      </w:r>
+    </w:p>
+    <w:p>
+      <w:pPr>
+        <w:spacing w:line="240" w:lineRule="auto"/>
+        <w:rPr>
+          <w:rFonts w:ascii="Arial" w:eastAsia="Roboto" w:hAnsi="Arial" w:cs="Arial"/>
+          <w:sz w:val="30"/>
+        </w:rPr>
+      </w:pPr>
+      <w:r>
+        <w:rPr>
+          <w:rFonts w:ascii="Arial" w:eastAsia="Roboto" w:hAnsi="Arial" w:cs="Arial"/>
+          <w:sz w:val="30"/>
+        </w:rPr>
+        <w:t>}</w:t>
+      </w:r>
+    </w:p>
+    <w:p>
+      <w:pPr>
+        <w:spacing w:line="240" w:lineRule="auto"/>
+        <w:rPr>
+          <w:rFonts w:ascii="Arial" w:eastAsia="Roboto" w:hAnsi="Arial" w:cs="Arial"/>
+          <w:sz w:val="30"/>
+        </w:rPr>
+      </w:pPr>
+      <w:r>
+        <w:rPr>
+          <w:rFonts w:ascii="Arial" w:eastAsia="Roboto" w:hAnsi="Arial" w:cs="Arial"/>
+          <w:sz w:val="30"/>
+        </w:rPr>
+        <w:t xml:space="preserve">Kenttä </w:t>
+      </w:r>
+      <w:r>
+        <w:rPr>
+          <w:rFonts w:ascii="Arial" w:eastAsia="Roboto" w:hAnsi="Arial" w:cs="Arial"/>
+          <w:sz w:val="30"/>
+        </w:rPr>
+        <w:t>6</w:t>
+      </w:r>
+      <w:r>
+        <w:rPr>
+          <w:rFonts w:ascii="Arial" w:eastAsia="Roboto" w:hAnsi="Arial" w:cs="Arial"/>
+          <w:sz w:val="30"/>
+        </w:rPr>
+        <w:t>:</w:t>
+      </w:r>
+      <w:r>
+        <w:rPr>
+          <w:rFonts w:ascii="Arial" w:eastAsia="Roboto" w:hAnsi="Arial" w:cs="Arial"/>
+          <w:sz w:val="30"/>
+        </w:rPr>
+        <w:t xml:space="preserve"> //Koulun piha, jossa on teltta ja on yö etc.</w:t>
+      </w:r>
+    </w:p>
+    <w:p>
+      <w:pPr>
+        <w:spacing w:line="240" w:lineRule="auto"/>
+        <w:rPr>
+          <w:rFonts w:ascii="Arial" w:eastAsia="Roboto" w:hAnsi="Arial" w:cs="Arial"/>
+          <w:sz w:val="30"/>
+        </w:rPr>
+      </w:pPr>
+      <w:r>
+        <w:rPr>
+          <w:rFonts w:ascii="Arial" w:eastAsia="Roboto" w:hAnsi="Arial" w:cs="Arial"/>
+          <w:sz w:val="30"/>
+        </w:rPr>
+        <w:t>*Pelaaja herää*</w:t>
+      </w:r>
+    </w:p>
+    <w:p>
+      <w:pPr>
+        <w:spacing w:line="240" w:lineRule="auto"/>
+        <w:rPr>
+          <w:rFonts w:ascii="Arial" w:eastAsia="Roboto" w:hAnsi="Arial" w:cs="Arial"/>
+          <w:sz w:val="30"/>
+        </w:rPr>
+      </w:pPr>
+      <w:r>
+        <w:rPr>
+          <w:rFonts w:ascii="Arial" w:eastAsia="Roboto" w:hAnsi="Arial" w:cs="Arial"/>
+          <w:sz w:val="30"/>
+        </w:rPr>
+        <w:t xml:space="preserve">*Vartija kävelee teltan suuntaan ja on aggressiivinen* //Vartijalla on pistooli, jolla hän ampuu ja muuta </w:t>
+      </w:r>
+      <w:r>
+        <w:rPr>
+          <w:rFonts w:ascii="Arial" w:eastAsia="Roboto" w:hAnsi="Arial" w:cs="Arial"/>
+          <w:strike/>
+          <w:sz w:val="30"/>
+        </w:rPr>
+        <w:t>kivaa</w:t>
+      </w:r>
+      <w:r>
+        <w:rPr>
+          <w:rFonts w:ascii="Arial" w:eastAsia="Roboto" w:hAnsi="Arial" w:cs="Arial"/>
+          <w:sz w:val="30"/>
+        </w:rPr>
+        <w:t xml:space="preserve"> kamalaa. Siitä pitäis tulla epic duel ja muuta joojoo.*</w:t>
+      </w:r>
+    </w:p>
+    <w:p>
+      <w:pPr>
+        <w:spacing w:line="240" w:lineRule="auto"/>
+        <w:rPr>
+          <w:rFonts w:ascii="Arial" w:eastAsia="Roboto" w:hAnsi="Arial" w:cs="Arial"/>
+          <w:sz w:val="30"/>
+        </w:rPr>
+      </w:pPr>
+      <w:r>
+        <w:rPr>
+          <w:rFonts w:ascii="Arial" w:eastAsia="Roboto" w:hAnsi="Arial" w:cs="Arial"/>
+          <w:sz w:val="30"/>
+        </w:rPr>
+        <w:t>&gt;&gt;&gt; Mission (Nuku aamuun)</w:t>
+      </w:r>
+    </w:p>
+    <w:p>
+      <w:pPr>
+        <w:spacing w:line="240" w:lineRule="auto"/>
+        <w:rPr>
+          <w:rFonts w:ascii="Arial" w:eastAsia="Roboto" w:hAnsi="Arial" w:cs="Arial"/>
+          <w:sz w:val="30"/>
+        </w:rPr>
+      </w:pPr>
+      <w:r>
+        <w:rPr>
+          <w:rFonts w:ascii="Arial" w:eastAsia="Roboto" w:hAnsi="Arial" w:cs="Arial"/>
+          <w:sz w:val="30"/>
+        </w:rPr>
+        <w:t xml:space="preserve">// </w:t>
+      </w:r>
+      <w:r>
+        <w:rPr>
+          <w:rFonts w:ascii="Arial" w:eastAsia="Roboto" w:hAnsi="Arial" w:cs="Arial"/>
+          <w:strike/>
+          <w:sz w:val="30"/>
+        </w:rPr>
+        <w:t>Pelaaja nukkuu aamuun ja kenttä vaihtuu, mutta pelaaja ei huomaa sitä.</w:t>
+      </w:r>
+      <w:r>
+        <w:rPr>
+          <w:rFonts w:ascii="Arial" w:eastAsia="Roboto" w:hAnsi="Arial" w:cs="Arial"/>
+          <w:sz w:val="30"/>
+        </w:rPr>
+        <w:t xml:space="preserve"> Ei huomaakkaan, koska aamulla on silti pimeetä, koska talvi</w:t>
+      </w:r>
+    </w:p>
+    <w:p>
+      <w:pPr>
+        <w:spacing w:line="240" w:lineRule="auto"/>
+        <w:rPr>
+          <w:rFonts w:ascii="Arial" w:eastAsia="Roboto" w:hAnsi="Arial" w:cs="Arial"/>
+          <w:sz w:val="30"/>
+        </w:rPr>
+      </w:pPr>
+      <w:r>
+        <w:rPr>
+          <w:rFonts w:ascii="Arial" w:eastAsia="Roboto" w:hAnsi="Arial" w:cs="Arial"/>
+          <w:sz w:val="30"/>
+        </w:rPr>
+        <w:t xml:space="preserve">Kenttä </w:t>
+      </w:r>
+      <w:r>
+        <w:rPr>
+          <w:rFonts w:ascii="Arial" w:eastAsia="Roboto" w:hAnsi="Arial" w:cs="Arial"/>
+          <w:sz w:val="30"/>
+        </w:rPr>
+        <w:t>7</w:t>
+      </w:r>
+      <w:r>
+        <w:rPr>
+          <w:rFonts w:ascii="Arial" w:eastAsia="Roboto" w:hAnsi="Arial" w:cs="Arial"/>
+          <w:sz w:val="30"/>
+        </w:rPr>
+        <w:t>:</w:t>
+      </w:r>
+    </w:p>
+    <w:p>
+      <w:pPr>
+        <w:spacing w:line="240" w:lineRule="auto"/>
+        <w:rPr>
+          <w:rFonts w:ascii="Arial" w:eastAsia="Roboto" w:hAnsi="Arial" w:cs="Arial"/>
+          <w:sz w:val="30"/>
+        </w:rPr>
+      </w:pPr>
+      <w:r>
+        <w:rPr>
+          <w:rFonts w:ascii="Arial" w:eastAsia="Roboto" w:hAnsi="Arial" w:cs="Arial"/>
+          <w:sz w:val="30"/>
+        </w:rPr>
+        <w:t>&gt;&gt;&gt; Mission (Odota Koposta, kunnes hän tulee avaamaan oven.)</w:t>
+      </w:r>
+    </w:p>
+    <w:p>
+      <w:pPr>
+        <w:spacing w:line="240" w:lineRule="auto"/>
+        <w:rPr>
+          <w:rFonts w:ascii="Arial" w:eastAsia="Roboto" w:hAnsi="Arial" w:cs="Arial"/>
+          <w:sz w:val="30"/>
+        </w:rPr>
+      </w:pPr>
+      <w:r>
+        <w:rPr>
+          <w:rFonts w:ascii="Arial" w:eastAsia="Roboto" w:hAnsi="Arial" w:cs="Arial"/>
+          <w:sz w:val="30"/>
+        </w:rPr>
+        <w:t>&gt;&gt;&gt; Mission (Seuraa Koposta kouluun)</w:t>
+      </w:r>
+    </w:p>
+    <w:p>
+      <w:pPr>
+        <w:spacing w:line="240" w:lineRule="auto"/>
+        <w:rPr>
+          <w:rFonts w:ascii="Arial" w:eastAsia="Roboto" w:hAnsi="Arial" w:cs="Arial"/>
+          <w:sz w:val="30"/>
+        </w:rPr>
+      </w:pPr>
+      <w:r>
+        <w:rPr>
+          <w:rFonts w:ascii="Arial" w:eastAsia="Roboto" w:hAnsi="Arial" w:cs="Arial"/>
+          <w:sz w:val="30"/>
+        </w:rPr>
+        <w:t>}</w:t>
+      </w:r>
+    </w:p>
+    <w:p>
+      <w:pPr>
+        <w:spacing w:line="240" w:lineRule="auto"/>
+        <w:rPr>
+          <w:rFonts w:ascii="Arial" w:eastAsia="Roboto" w:hAnsi="Arial" w:cs="Arial"/>
+          <w:sz w:val="30"/>
+        </w:rPr>
+      </w:pPr>
+    </w:p>
+    <w:p>
+      <w:pPr>
+        <w:spacing w:line="240" w:lineRule="auto"/>
+        <w:rPr>
+          <w:rFonts w:ascii="Arial" w:eastAsia="Roboto" w:hAnsi="Arial" w:cs="Arial"/>
+          <w:sz w:val="30"/>
+        </w:rPr>
+      </w:pPr>
+      <w:r>
+        <w:rPr>
+          <w:rFonts w:ascii="Arial" w:eastAsia="Roboto" w:hAnsi="Arial" w:cs="Arial"/>
+          <w:sz w:val="30"/>
+        </w:rPr>
+        <w:t xml:space="preserve">Chapter </w:t>
+      </w:r>
+      <w:r>
+        <w:rPr>
+          <w:rFonts w:ascii="Arial" w:eastAsia="Roboto" w:hAnsi="Arial" w:cs="Arial"/>
+          <w:sz w:val="30"/>
+        </w:rPr>
+        <w:t>6 (Rehtoripilailua)</w:t>
+      </w:r>
+      <w:r>
+        <w:rPr>
+          <w:rFonts w:ascii="Arial" w:eastAsia="Roboto" w:hAnsi="Arial" w:cs="Arial"/>
+          <w:sz w:val="30"/>
+        </w:rPr>
+        <w:t xml:space="preserve"> {</w:t>
+      </w:r>
+    </w:p>
+    <w:p>
+      <w:pPr>
+        <w:spacing w:line="240" w:lineRule="auto"/>
+        <w:rPr>
+          <w:rFonts w:ascii="Arial" w:eastAsia="Roboto" w:hAnsi="Arial" w:cs="Arial"/>
+          <w:sz w:val="30"/>
+        </w:rPr>
+      </w:pPr>
+      <w:r>
+        <w:rPr>
+          <w:rFonts w:ascii="Arial" w:eastAsia="Roboto" w:hAnsi="Arial" w:cs="Arial"/>
+          <w:sz w:val="30"/>
+        </w:rPr>
         <w:lastRenderedPageBreak/>
+        <w:t>// Alkaa keskustelulla</w:t>
+      </w:r>
+    </w:p>
+    <w:p>
+      <w:pPr>
+        <w:spacing w:line="240" w:lineRule="auto"/>
+        <w:rPr>
+          <w:rFonts w:ascii="Arial" w:eastAsia="Roboto" w:hAnsi="Arial" w:cs="Arial"/>
+          <w:sz w:val="30"/>
+        </w:rPr>
+      </w:pPr>
+      <w:r>
+        <w:rPr>
+          <w:rFonts w:ascii="Arial" w:eastAsia="Roboto" w:hAnsi="Arial" w:cs="Arial"/>
+          <w:sz w:val="30"/>
+        </w:rPr>
         <w:t>Dialogi [</w:t>
       </w:r>
     </w:p>
@@ -1726,85 +2227,119 @@
           <w:rFonts w:ascii="Arial" w:eastAsia="Roboto" w:hAnsi="Arial" w:cs="Arial"/>
           <w:sz w:val="30"/>
         </w:rPr>
-        <w:t>P: ”Minulla on tylsää… Olisiko sinulla jotain tehtävää minulle?”</w:t>
-      </w:r>
-    </w:p>
-    <w:p>
-      <w:pPr>
-        <w:spacing w:line="240" w:lineRule="auto"/>
-        <w:rPr>
-          <w:rFonts w:ascii="Arial" w:eastAsia="Roboto" w:hAnsi="Arial" w:cs="Arial"/>
-          <w:sz w:val="30"/>
-        </w:rPr>
-      </w:pPr>
-      <w:r>
-        <w:rPr>
-          <w:rFonts w:ascii="Arial" w:eastAsia="Roboto" w:hAnsi="Arial" w:cs="Arial"/>
-          <w:sz w:val="30"/>
-        </w:rPr>
-        <w:t>K: ”Kyllähän näitä aina löytyy… Mietitää</w:t>
-      </w:r>
-      <w:r>
-        <w:rPr>
-          <w:rFonts w:ascii="Arial" w:eastAsia="Roboto" w:hAnsi="Arial" w:cs="Arial"/>
-          <w:sz w:val="30"/>
-        </w:rPr>
-        <w:t>npä</w:t>
-      </w:r>
-      <w:r>
-        <w:rPr>
-          <w:rFonts w:ascii="Arial" w:eastAsia="Roboto" w:hAnsi="Arial" w:cs="Arial"/>
-          <w:sz w:val="30"/>
-        </w:rPr>
-        <w:t>s…”</w:t>
-      </w:r>
-    </w:p>
-    <w:p>
-      <w:pPr>
-        <w:spacing w:line="240" w:lineRule="auto"/>
-        <w:rPr>
-          <w:rFonts w:ascii="Arial" w:eastAsia="Roboto" w:hAnsi="Arial" w:cs="Arial"/>
-          <w:sz w:val="30"/>
-        </w:rPr>
-      </w:pPr>
-      <w:r>
-        <w:rPr>
-          <w:rFonts w:ascii="Arial" w:eastAsia="Roboto" w:hAnsi="Arial" w:cs="Arial"/>
-          <w:sz w:val="30"/>
-        </w:rPr>
-        <w:t>K: ”Olen kuullut muutamalta oppilaalta, että tänne koulun pihalle tulisi yön aikana vartijoita kiusaamaan kilttejä oppilaita. Voisitko jäädä tänne yöksi selvittämään asiaa?”</w:t>
-      </w:r>
-    </w:p>
-    <w:p>
-      <w:pPr>
-        <w:spacing w:line="240" w:lineRule="auto"/>
-        <w:rPr>
-          <w:rFonts w:ascii="Arial" w:eastAsia="Roboto" w:hAnsi="Arial" w:cs="Arial"/>
-          <w:sz w:val="30"/>
-        </w:rPr>
-      </w:pPr>
-      <w:r>
-        <w:rPr>
-          <w:rFonts w:ascii="Arial" w:eastAsia="Roboto" w:hAnsi="Arial" w:cs="Arial"/>
-          <w:sz w:val="30"/>
-        </w:rPr>
-        <w:t>P: ”Ehdottomasti. Ihan mitä vain omalle Koposelleni.”</w:t>
-      </w:r>
-    </w:p>
-    <w:p>
-      <w:pPr>
-        <w:spacing w:line="240" w:lineRule="auto"/>
-        <w:rPr>
-          <w:rFonts w:ascii="Arial" w:eastAsia="Roboto" w:hAnsi="Arial" w:cs="Arial"/>
-          <w:sz w:val="30"/>
-        </w:rPr>
-      </w:pPr>
-      <w:r>
-        <w:rPr>
-          <w:rFonts w:ascii="Arial" w:eastAsia="Roboto" w:hAnsi="Arial" w:cs="Arial"/>
-          <w:sz w:val="30"/>
-        </w:rPr>
-        <w:t>]</w:t>
+        <w:t>K: ”Heh, minulla on sinulle mahtavia uutisia.”</w:t>
+      </w:r>
+    </w:p>
+    <w:p>
+      <w:pPr>
+        <w:spacing w:line="240" w:lineRule="auto"/>
+        <w:rPr>
+          <w:rFonts w:ascii="Arial" w:eastAsia="Roboto" w:hAnsi="Arial" w:cs="Arial"/>
+          <w:sz w:val="30"/>
+        </w:rPr>
+      </w:pPr>
+      <w:r>
+        <w:rPr>
+          <w:rFonts w:ascii="Arial" w:eastAsia="Roboto" w:hAnsi="Arial" w:cs="Arial"/>
+          <w:sz w:val="30"/>
+        </w:rPr>
+        <w:t>K: ”Koulumme sai juuri uuden rehtorin, jolle voimme keksiä pilanimen…”</w:t>
+      </w:r>
+    </w:p>
+    <w:p>
+      <w:pPr>
+        <w:spacing w:line="240" w:lineRule="auto"/>
+        <w:rPr>
+          <w:rFonts w:ascii="Arial" w:eastAsia="Roboto" w:hAnsi="Arial" w:cs="Arial"/>
+          <w:sz w:val="30"/>
+        </w:rPr>
+      </w:pPr>
+      <w:r>
+        <w:rPr>
+          <w:rFonts w:ascii="Arial" w:eastAsia="Roboto" w:hAnsi="Arial" w:cs="Arial"/>
+          <w:sz w:val="30"/>
+        </w:rPr>
+        <w:t>K: ”Mitä ehdottaisit?”</w:t>
+      </w:r>
+    </w:p>
+    <w:p>
+      <w:pPr>
+        <w:spacing w:line="240" w:lineRule="auto"/>
+        <w:rPr>
+          <w:rFonts w:ascii="Arial" w:eastAsia="Roboto" w:hAnsi="Arial" w:cs="Arial"/>
+          <w:sz w:val="30"/>
+        </w:rPr>
+      </w:pPr>
+      <w:r>
+        <w:rPr>
+          <w:rFonts w:ascii="Arial" w:eastAsia="Roboto" w:hAnsi="Arial" w:cs="Arial"/>
+          <w:sz w:val="30"/>
+        </w:rPr>
+        <w:t>(KDS Console) =&gt; rehtoriPilanimi</w:t>
+      </w:r>
+    </w:p>
+    <w:p>
+      <w:pPr>
+        <w:spacing w:line="240" w:lineRule="auto"/>
+        <w:rPr>
+          <w:rFonts w:ascii="Arial" w:eastAsia="Roboto" w:hAnsi="Arial" w:cs="Arial"/>
+          <w:sz w:val="30"/>
+        </w:rPr>
+      </w:pPr>
+      <w:r>
+        <w:rPr>
+          <w:rFonts w:ascii="Arial" w:eastAsia="Roboto" w:hAnsi="Arial" w:cs="Arial"/>
+          <w:sz w:val="30"/>
+        </w:rPr>
+        <w:t>P: ”Kävisikö \”{rehtoriPilanimi}\””?</w:t>
+      </w:r>
+    </w:p>
+    <w:p>
+      <w:pPr>
+        <w:spacing w:line="240" w:lineRule="auto"/>
+        <w:rPr>
+          <w:rFonts w:ascii="Arial" w:eastAsia="Roboto" w:hAnsi="Arial" w:cs="Arial"/>
+          <w:sz w:val="30"/>
+        </w:rPr>
+      </w:pPr>
+      <w:r>
+        <w:rPr>
+          <w:rFonts w:ascii="Arial" w:eastAsia="Roboto" w:hAnsi="Arial" w:cs="Arial"/>
+          <w:sz w:val="30"/>
+        </w:rPr>
+        <w:t>K: ”Hahaha, tuo on täydellinen.”</w:t>
+      </w:r>
+    </w:p>
+    <w:p>
+      <w:pPr>
+        <w:spacing w:line="240" w:lineRule="auto"/>
+        <w:rPr>
+          <w:rFonts w:ascii="Arial" w:eastAsia="Roboto" w:hAnsi="Arial" w:cs="Arial"/>
+          <w:sz w:val="30"/>
+        </w:rPr>
+      </w:pPr>
+      <w:r>
+        <w:rPr>
+          <w:rFonts w:ascii="Arial" w:eastAsia="Roboto" w:hAnsi="Arial" w:cs="Arial"/>
+          <w:sz w:val="30"/>
+        </w:rPr>
+        <w:t>K: ”Pitää alkaa kutsumaan häntä tuolla nimellä.”</w:t>
+      </w:r>
+    </w:p>
+    <w:p>
+      <w:pPr>
+        <w:spacing w:line="240" w:lineRule="auto"/>
+        <w:rPr>
+          <w:rFonts w:ascii="Arial" w:eastAsia="Roboto" w:hAnsi="Arial" w:cs="Arial"/>
+          <w:sz w:val="30"/>
+        </w:rPr>
+      </w:pPr>
+      <w:r>
+        <w:rPr>
+          <w:rFonts w:ascii="Arial" w:eastAsia="Roboto" w:hAnsi="Arial" w:cs="Arial"/>
+          <w:sz w:val="30"/>
+        </w:rPr>
+        <w:t xml:space="preserve">] </w:t>
       </w:r>
     </w:p>
     <w:p>
@@ -1831,96 +2366,37 @@
           <w:sz w:val="30"/>
         </w:rPr>
       </w:pPr>
-      <w:r>
-        <w:rPr>
-          <w:rFonts w:ascii="Arial" w:eastAsia="Roboto" w:hAnsi="Arial" w:cs="Arial"/>
-          <w:sz w:val="30"/>
-        </w:rPr>
-        <w:t xml:space="preserve">Kenttä </w:t>
-      </w:r>
-      <w:r>
-        <w:rPr>
-          <w:rFonts w:ascii="Arial" w:eastAsia="Roboto" w:hAnsi="Arial" w:cs="Arial"/>
-          <w:sz w:val="30"/>
-        </w:rPr>
-        <w:t>6</w:t>
-      </w:r>
-      <w:r>
-        <w:rPr>
-          <w:rFonts w:ascii="Arial" w:eastAsia="Roboto" w:hAnsi="Arial" w:cs="Arial"/>
-          <w:sz w:val="30"/>
-        </w:rPr>
-        <w:t>:</w:t>
-      </w:r>
-      <w:r>
-        <w:rPr>
-          <w:rFonts w:ascii="Arial" w:eastAsia="Roboto" w:hAnsi="Arial" w:cs="Arial"/>
-          <w:sz w:val="30"/>
-        </w:rPr>
-        <w:t xml:space="preserve"> //Koulun piha, jossa on teltta ja on yö etc.</w:t>
-      </w:r>
-    </w:p>
-    <w:p>
-      <w:pPr>
-        <w:spacing w:line="240" w:lineRule="auto"/>
-        <w:rPr>
-          <w:rFonts w:ascii="Arial" w:eastAsia="Roboto" w:hAnsi="Arial" w:cs="Arial"/>
-          <w:sz w:val="30"/>
-        </w:rPr>
-      </w:pPr>
-      <w:r>
-        <w:rPr>
-          <w:rFonts w:ascii="Arial" w:eastAsia="Roboto" w:hAnsi="Arial" w:cs="Arial"/>
-          <w:sz w:val="30"/>
-        </w:rPr>
-        <w:t>*Pelaaja herää*</w:t>
-      </w:r>
-    </w:p>
-    <w:p>
-      <w:pPr>
-        <w:spacing w:line="240" w:lineRule="auto"/>
-        <w:rPr>
-          <w:rFonts w:ascii="Arial" w:eastAsia="Roboto" w:hAnsi="Arial" w:cs="Arial"/>
-          <w:sz w:val="30"/>
-        </w:rPr>
-      </w:pPr>
-      <w:r>
-        <w:rPr>
-          <w:rFonts w:ascii="Arial" w:eastAsia="Roboto" w:hAnsi="Arial" w:cs="Arial"/>
-          <w:sz w:val="30"/>
-        </w:rPr>
-        <w:t xml:space="preserve">*Vartija kävelee teltan suuntaan ja on aggressiivinen* //Vartijalla on pistooli, jolla hän ampuu ja muuta </w:t>
-      </w:r>
-      <w:r>
-        <w:rPr>
-          <w:rFonts w:ascii="Arial" w:eastAsia="Roboto" w:hAnsi="Arial" w:cs="Arial"/>
-          <w:strike/>
-          <w:sz w:val="30"/>
-        </w:rPr>
-        <w:t>kivaa</w:t>
-      </w:r>
-      <w:r>
-        <w:rPr>
-          <w:rFonts w:ascii="Arial" w:eastAsia="Roboto" w:hAnsi="Arial" w:cs="Arial"/>
-          <w:sz w:val="30"/>
-        </w:rPr>
-        <w:t xml:space="preserve"> kamalaa. Siitä pitäis tulla epic duel ja muuta joojoo.*</w:t>
-      </w:r>
-    </w:p>
-    <w:p>
-      <w:pPr>
-        <w:spacing w:line="240" w:lineRule="auto"/>
-        <w:rPr>
-          <w:rFonts w:ascii="Arial" w:eastAsia="Roboto" w:hAnsi="Arial" w:cs="Arial"/>
-          <w:sz w:val="30"/>
-        </w:rPr>
-      </w:pPr>
-      <w:r>
-        <w:rPr>
-          <w:rFonts w:ascii="Arial" w:eastAsia="Roboto" w:hAnsi="Arial" w:cs="Arial"/>
-          <w:sz w:val="30"/>
-        </w:rPr>
-        <w:t>&gt;&gt;&gt; Mission (Nuku aamuun)</w:t>
+    </w:p>
+    <w:p>
+      <w:pPr>
+        <w:spacing w:line="240" w:lineRule="auto"/>
+        <w:rPr>
+          <w:rFonts w:ascii="Arial" w:eastAsia="Roboto" w:hAnsi="Arial" w:cs="Arial"/>
+          <w:sz w:val="30"/>
+        </w:rPr>
+      </w:pPr>
+    </w:p>
+    <w:p>
+      <w:pPr>
+        <w:spacing w:line="240" w:lineRule="auto"/>
+        <w:rPr>
+          <w:rFonts w:ascii="Arial" w:eastAsia="Roboto" w:hAnsi="Arial" w:cs="Arial"/>
+          <w:sz w:val="30"/>
+        </w:rPr>
+      </w:pPr>
+      <w:r>
+        <w:rPr>
+          <w:rFonts w:ascii="Arial" w:eastAsia="Roboto" w:hAnsi="Arial" w:cs="Arial"/>
+          <w:sz w:val="30"/>
+        </w:rPr>
+        <w:t>Chapter 10</w:t>
+      </w:r>
+      <w:r>
+        <w:rPr>
+          <w:rFonts w:ascii="Arial" w:eastAsia="Roboto" w:hAnsi="Arial" w:cs="Arial"/>
+          <w:sz w:val="30"/>
+        </w:rPr>
+        <w:t xml:space="preserve"> {</w:t>
       </w:r>
     </w:p>
     <w:p>
@@ -1941,150 +2417,72 @@
       <w:r>
         <w:rPr>
           <w:rFonts w:ascii="Arial" w:eastAsia="Roboto" w:hAnsi="Arial" w:cs="Arial"/>
-          <w:strike/>
-          <w:sz w:val="30"/>
-        </w:rPr>
-        <w:t>Pelaaja nukkuu aamuun ja kenttä vaihtuu, mutta pelaaja ei huomaa sitä.</w:t>
-      </w:r>
-      <w:r>
-        <w:rPr>
-          <w:rFonts w:ascii="Arial" w:eastAsia="Roboto" w:hAnsi="Arial" w:cs="Arial"/>
-          <w:sz w:val="30"/>
-        </w:rPr>
-        <w:t xml:space="preserve"> Ei huomaakkaan, koska aamulla on silti pimeetä, koska talvi</w:t>
-      </w:r>
-    </w:p>
-    <w:p>
-      <w:pPr>
-        <w:spacing w:line="240" w:lineRule="auto"/>
-        <w:rPr>
-          <w:rFonts w:ascii="Arial" w:eastAsia="Roboto" w:hAnsi="Arial" w:cs="Arial"/>
-          <w:sz w:val="30"/>
-        </w:rPr>
-      </w:pPr>
-      <w:r>
-        <w:rPr>
-          <w:rFonts w:ascii="Arial" w:eastAsia="Roboto" w:hAnsi="Arial" w:cs="Arial"/>
-          <w:sz w:val="30"/>
-        </w:rPr>
-        <w:t xml:space="preserve">Kenttä </w:t>
-      </w:r>
-      <w:r>
-        <w:rPr>
-          <w:rFonts w:ascii="Arial" w:eastAsia="Roboto" w:hAnsi="Arial" w:cs="Arial"/>
-          <w:sz w:val="30"/>
-        </w:rPr>
-        <w:t>7</w:t>
-      </w:r>
-      <w:r>
-        <w:rPr>
-          <w:rFonts w:ascii="Arial" w:eastAsia="Roboto" w:hAnsi="Arial" w:cs="Arial"/>
-          <w:sz w:val="30"/>
-        </w:rPr>
-        <w:t>:</w:t>
-      </w:r>
-    </w:p>
-    <w:p>
-      <w:pPr>
-        <w:spacing w:line="240" w:lineRule="auto"/>
-        <w:rPr>
-          <w:rFonts w:ascii="Arial" w:eastAsia="Roboto" w:hAnsi="Arial" w:cs="Arial"/>
-          <w:sz w:val="30"/>
-        </w:rPr>
-      </w:pPr>
-      <w:r>
-        <w:rPr>
-          <w:rFonts w:ascii="Arial" w:eastAsia="Roboto" w:hAnsi="Arial" w:cs="Arial"/>
-          <w:sz w:val="30"/>
-        </w:rPr>
-        <w:t>&gt;&gt;&gt; Mission (Odota Koposta, kunnes hän tulee avaamaan oven.)</w:t>
-      </w:r>
-    </w:p>
-    <w:p>
-      <w:pPr>
-        <w:spacing w:line="240" w:lineRule="auto"/>
-        <w:rPr>
-          <w:rFonts w:ascii="Arial" w:eastAsia="Roboto" w:hAnsi="Arial" w:cs="Arial"/>
-          <w:sz w:val="30"/>
-        </w:rPr>
-      </w:pPr>
-      <w:r>
-        <w:rPr>
-          <w:rFonts w:ascii="Arial" w:eastAsia="Roboto" w:hAnsi="Arial" w:cs="Arial"/>
-          <w:sz w:val="30"/>
-        </w:rPr>
-        <w:t>&gt;&gt;&gt; Mission (Seuraa Koposta kouluun)</w:t>
-      </w:r>
-    </w:p>
-    <w:p>
-      <w:pPr>
-        <w:spacing w:line="240" w:lineRule="auto"/>
-        <w:rPr>
-          <w:rFonts w:ascii="Arial" w:eastAsia="Roboto" w:hAnsi="Arial" w:cs="Arial"/>
-          <w:sz w:val="30"/>
-        </w:rPr>
-      </w:pPr>
-      <w:r>
-        <w:rPr>
-          <w:rFonts w:ascii="Arial" w:eastAsia="Roboto" w:hAnsi="Arial" w:cs="Arial"/>
-          <w:sz w:val="30"/>
-        </w:rPr>
-        <w:t>}</w:t>
-      </w:r>
-    </w:p>
-    <w:p>
-      <w:pPr>
-        <w:spacing w:line="240" w:lineRule="auto"/>
-        <w:rPr>
-          <w:rFonts w:ascii="Arial" w:eastAsia="Roboto" w:hAnsi="Arial" w:cs="Arial"/>
-          <w:sz w:val="30"/>
-        </w:rPr>
-      </w:pPr>
-    </w:p>
-    <w:p>
-      <w:pPr>
-        <w:spacing w:line="240" w:lineRule="auto"/>
-        <w:rPr>
-          <w:rFonts w:ascii="Arial" w:eastAsia="Roboto" w:hAnsi="Arial" w:cs="Arial"/>
-          <w:sz w:val="30"/>
-        </w:rPr>
-      </w:pPr>
-      <w:r>
-        <w:rPr>
-          <w:rFonts w:ascii="Arial" w:eastAsia="Roboto" w:hAnsi="Arial" w:cs="Arial"/>
-          <w:sz w:val="30"/>
-        </w:rPr>
-        <w:t xml:space="preserve">Chapter </w:t>
-      </w:r>
-      <w:r>
-        <w:rPr>
-          <w:rFonts w:ascii="Arial" w:eastAsia="Roboto" w:hAnsi="Arial" w:cs="Arial"/>
-          <w:sz w:val="30"/>
-        </w:rPr>
-        <w:t>6 (Rehtoripilailua)</w:t>
-      </w:r>
-      <w:r>
-        <w:rPr>
-          <w:rFonts w:ascii="Arial" w:eastAsia="Roboto" w:hAnsi="Arial" w:cs="Arial"/>
-          <w:sz w:val="30"/>
-        </w:rPr>
-        <w:t xml:space="preserve"> {</w:t>
-      </w:r>
-    </w:p>
-    <w:p>
-      <w:pPr>
-        <w:spacing w:line="240" w:lineRule="auto"/>
-        <w:rPr>
-          <w:rFonts w:ascii="Arial" w:eastAsia="Roboto" w:hAnsi="Arial" w:cs="Arial"/>
-          <w:sz w:val="30"/>
-        </w:rPr>
-      </w:pPr>
-      <w:r>
-        <w:rPr>
-          <w:rFonts w:ascii="Arial" w:eastAsia="Roboto" w:hAnsi="Arial" w:cs="Arial"/>
-          <w:sz w:val="30"/>
-        </w:rPr>
-        <w:t>// Alkaa keskustelulla</w:t>
+          <w:sz w:val="30"/>
+        </w:rPr>
+        <w:t xml:space="preserve">Alueen olisi hyvä olla jäljennös Koivistontien väistötiloista sekä sisältää polun, joka veisi entiseen Hatanpään koulurakennukseen. </w:t>
+      </w:r>
+      <w:r>
+        <w:rPr>
+          <w:rFonts w:ascii="Arial" w:eastAsia="Roboto" w:hAnsi="Arial" w:cs="Arial"/>
+          <w:sz w:val="30"/>
+        </w:rPr>
+        <w:t>Hatanpään koulun rakennukse</w:t>
+      </w:r>
+      <w:r>
+        <w:rPr>
+          <w:rFonts w:ascii="Arial" w:eastAsia="Roboto" w:hAnsi="Arial" w:cs="Arial"/>
+          <w:sz w:val="30"/>
+        </w:rPr>
+        <w:t>n</w:t>
+      </w:r>
+      <w:r>
+        <w:rPr>
+          <w:rFonts w:ascii="Arial" w:eastAsia="Roboto" w:hAnsi="Arial" w:cs="Arial"/>
+          <w:sz w:val="30"/>
+        </w:rPr>
+        <w:t xml:space="preserve"> takana ol</w:t>
+      </w:r>
+      <w:r>
+        <w:rPr>
+          <w:rFonts w:ascii="Arial" w:eastAsia="Roboto" w:hAnsi="Arial" w:cs="Arial"/>
+          <w:sz w:val="30"/>
+        </w:rPr>
+        <w:t xml:space="preserve">isi </w:t>
+      </w:r>
+      <w:r>
+        <w:rPr>
+          <w:rFonts w:ascii="Arial" w:eastAsia="Roboto" w:hAnsi="Arial" w:cs="Arial"/>
+          <w:sz w:val="30"/>
+        </w:rPr>
+        <w:t xml:space="preserve">K-Market (SS-Market), jonne kuljetaan </w:t>
+      </w:r>
+      <w:r>
+        <w:rPr>
+          <w:rFonts w:ascii="Arial" w:eastAsia="Roboto" w:hAnsi="Arial" w:cs="Arial"/>
+          <w:sz w:val="30"/>
+        </w:rPr>
+        <w:t>kävelemällä koulu</w:t>
+      </w:r>
+      <w:r>
+        <w:rPr>
+          <w:rFonts w:ascii="Arial" w:eastAsia="Roboto" w:hAnsi="Arial" w:cs="Arial"/>
+          <w:sz w:val="30"/>
+        </w:rPr>
+        <w:t xml:space="preserve"> taustalla</w:t>
+      </w:r>
+      <w:r>
+        <w:rPr>
+          <w:rFonts w:ascii="Arial" w:eastAsia="Roboto" w:hAnsi="Arial" w:cs="Arial"/>
+          <w:sz w:val="30"/>
+        </w:rPr>
+        <w:t>.</w:t>
+      </w:r>
+      <w:r>
+        <w:rPr>
+          <w:rFonts w:ascii="Arial" w:eastAsia="Roboto" w:hAnsi="Arial" w:cs="Arial"/>
+          <w:sz w:val="30"/>
+        </w:rPr>
+        <w:t xml:space="preserve"> (K-Market olisi koulun takana suoraan ja oppilas kävelisi pihan kautta.)</w:t>
       </w:r>
     </w:p>
     <w:p>
@@ -2116,55 +2514,185 @@
           <w:rFonts w:ascii="Arial" w:eastAsia="Roboto" w:hAnsi="Arial" w:cs="Arial"/>
           <w:sz w:val="30"/>
         </w:rPr>
-        <w:t>K: ”Heh, minulla on sinulle mahtavia uutisia.”</w:t>
-      </w:r>
-    </w:p>
-    <w:p>
-      <w:pPr>
-        <w:spacing w:line="240" w:lineRule="auto"/>
-        <w:rPr>
-          <w:rFonts w:ascii="Arial" w:eastAsia="Roboto" w:hAnsi="Arial" w:cs="Arial"/>
-          <w:sz w:val="30"/>
-        </w:rPr>
-      </w:pPr>
-      <w:r>
-        <w:rPr>
-          <w:rFonts w:ascii="Arial" w:eastAsia="Roboto" w:hAnsi="Arial" w:cs="Arial"/>
-          <w:sz w:val="30"/>
-        </w:rPr>
-        <w:t>K: ”Koulumme sai juuri uuden rehtorin, jolle voimme keksiä pilanimen…”</w:t>
-      </w:r>
-    </w:p>
-    <w:p>
-      <w:pPr>
-        <w:spacing w:line="240" w:lineRule="auto"/>
-        <w:rPr>
-          <w:rFonts w:ascii="Arial" w:eastAsia="Roboto" w:hAnsi="Arial" w:cs="Arial"/>
-          <w:sz w:val="30"/>
-        </w:rPr>
-      </w:pPr>
-      <w:r>
-        <w:rPr>
-          <w:rFonts w:ascii="Arial" w:eastAsia="Roboto" w:hAnsi="Arial" w:cs="Arial"/>
-          <w:sz w:val="30"/>
-        </w:rPr>
-        <w:t>K: ”Mitä ehdottaisit?”</w:t>
-      </w:r>
-    </w:p>
-    <w:p>
-      <w:pPr>
-        <w:spacing w:line="240" w:lineRule="auto"/>
-        <w:rPr>
-          <w:rFonts w:ascii="Arial" w:eastAsia="Roboto" w:hAnsi="Arial" w:cs="Arial"/>
-          <w:sz w:val="30"/>
-        </w:rPr>
-      </w:pPr>
-      <w:r>
-        <w:rPr>
-          <w:rFonts w:ascii="Arial" w:eastAsia="Roboto" w:hAnsi="Arial" w:cs="Arial"/>
-          <w:sz w:val="30"/>
-        </w:rPr>
-        <w:t>(KDS Console) =&gt; rehtoriPilanimi</w:t>
+        <w:t>K: ”Mitä vittua oikeesti?”</w:t>
+      </w:r>
+    </w:p>
+    <w:p>
+      <w:pPr>
+        <w:spacing w:line="240" w:lineRule="auto"/>
+        <w:rPr>
+          <w:rFonts w:ascii="Arial" w:eastAsia="Roboto" w:hAnsi="Arial" w:cs="Arial"/>
+          <w:sz w:val="30"/>
+        </w:rPr>
+      </w:pPr>
+      <w:r>
+        <w:rPr>
+          <w:rFonts w:ascii="Arial" w:eastAsia="Roboto" w:hAnsi="Arial" w:cs="Arial"/>
+          <w:sz w:val="30"/>
+        </w:rPr>
+        <w:t>K: ”</w:t>
+      </w:r>
+      <w:r>
+        <w:rPr>
+          <w:rFonts w:ascii="Arial" w:eastAsia="Roboto" w:hAnsi="Arial" w:cs="Arial"/>
+          <w:sz w:val="30"/>
+        </w:rPr>
+        <w:t>Hei arvaas</w:t>
+      </w:r>
+      <w:r>
+        <w:rPr>
+          <w:rFonts w:ascii="Arial" w:eastAsia="Roboto" w:hAnsi="Arial" w:cs="Arial"/>
+          <w:sz w:val="30"/>
+        </w:rPr>
+        <w:t xml:space="preserve"> mitä?”</w:t>
+      </w:r>
+    </w:p>
+    <w:p>
+      <w:pPr>
+        <w:spacing w:line="240" w:lineRule="auto"/>
+        <w:rPr>
+          <w:rFonts w:ascii="Arial" w:eastAsia="Roboto" w:hAnsi="Arial" w:cs="Arial"/>
+          <w:sz w:val="30"/>
+        </w:rPr>
+      </w:pPr>
+      <w:r>
+        <w:rPr>
+          <w:rFonts w:ascii="Arial" w:eastAsia="Roboto" w:hAnsi="Arial" w:cs="Arial"/>
+          <w:sz w:val="30"/>
+        </w:rPr>
+        <w:t>K: ”{rehtoriPilanimi} antoi minulle potkut!”</w:t>
+      </w:r>
+    </w:p>
+    <w:p>
+      <w:pPr>
+        <w:spacing w:line="240" w:lineRule="auto"/>
+        <w:rPr>
+          <w:rFonts w:ascii="Arial" w:eastAsia="Roboto" w:hAnsi="Arial" w:cs="Arial"/>
+          <w:sz w:val="30"/>
+        </w:rPr>
+      </w:pPr>
+      <w:r>
+        <w:rPr>
+          <w:rFonts w:ascii="Arial" w:eastAsia="Roboto" w:hAnsi="Arial" w:cs="Arial"/>
+          <w:sz w:val="30"/>
+        </w:rPr>
+        <w:t>K: ”</w:t>
+      </w:r>
+      <w:r>
+        <w:rPr>
+          <w:rFonts w:ascii="Arial" w:eastAsia="Roboto" w:hAnsi="Arial" w:cs="Arial"/>
+          <w:sz w:val="30"/>
+        </w:rPr>
+        <w:t>Mukamas \”</w:t>
+      </w:r>
+      <w:r>
+        <w:rPr>
+          <w:rFonts w:ascii="Arial" w:eastAsia="Roboto" w:hAnsi="Arial" w:cs="Arial"/>
+          <w:sz w:val="30"/>
+        </w:rPr>
+        <w:t>oppilaiden viihdyttäminen tunneilla on ehdottomasti kielletty tässä koulussa</w:t>
+      </w:r>
+      <w:r>
+        <w:rPr>
+          <w:rFonts w:ascii="Arial" w:eastAsia="Roboto" w:hAnsi="Arial" w:cs="Arial"/>
+          <w:sz w:val="30"/>
+        </w:rPr>
+        <w:t>\”</w:t>
+      </w:r>
+      <w:r>
+        <w:rPr>
+          <w:rFonts w:ascii="Arial" w:eastAsia="Roboto" w:hAnsi="Arial" w:cs="Arial"/>
+          <w:sz w:val="30"/>
+        </w:rPr>
+        <w:t xml:space="preserve"> sekä \”</w:t>
+      </w:r>
+      <w:r>
+        <w:rPr>
+          <w:rFonts w:ascii="Arial" w:eastAsia="Roboto" w:hAnsi="Arial" w:cs="Arial"/>
+          <w:sz w:val="30"/>
+        </w:rPr>
+        <w:t>k</w:t>
+      </w:r>
+      <w:r>
+        <w:rPr>
+          <w:rFonts w:ascii="Arial" w:eastAsia="Roboto" w:hAnsi="Arial" w:cs="Arial"/>
+          <w:sz w:val="30"/>
+        </w:rPr>
+        <w:t>iusaamistilanteeseen ei saa missään nimessä puuttua\”.</w:t>
+      </w:r>
+      <w:r>
+        <w:rPr>
+          <w:rFonts w:ascii="Arial" w:eastAsia="Roboto" w:hAnsi="Arial" w:cs="Arial"/>
+          <w:sz w:val="30"/>
+        </w:rPr>
+        <w:t>”</w:t>
+      </w:r>
+    </w:p>
+    <w:p>
+      <w:pPr>
+        <w:spacing w:line="240" w:lineRule="auto"/>
+        <w:rPr>
+          <w:rFonts w:ascii="Arial" w:eastAsia="Roboto" w:hAnsi="Arial" w:cs="Arial"/>
+          <w:sz w:val="30"/>
+        </w:rPr>
+      </w:pPr>
+      <w:r>
+        <w:rPr>
+          <w:rFonts w:ascii="Arial" w:eastAsia="Roboto" w:hAnsi="Arial" w:cs="Arial"/>
+          <w:sz w:val="30"/>
+        </w:rPr>
+        <w:t>K: ”Kostan tämän hänelle…”</w:t>
+      </w:r>
+    </w:p>
+    <w:p>
+      <w:pPr>
+        <w:spacing w:line="240" w:lineRule="auto"/>
+        <w:rPr>
+          <w:rFonts w:ascii="Arial" w:eastAsia="Roboto" w:hAnsi="Arial" w:cs="Arial"/>
+          <w:sz w:val="30"/>
+        </w:rPr>
+      </w:pPr>
+      <w:r>
+        <w:rPr>
+          <w:rFonts w:ascii="Arial" w:eastAsia="Roboto" w:hAnsi="Arial" w:cs="Arial"/>
+          <w:sz w:val="30"/>
+        </w:rPr>
+        <w:t>K: ”</w:t>
+      </w:r>
+      <w:r>
+        <w:rPr>
+          <w:rFonts w:ascii="Arial" w:eastAsia="Roboto" w:hAnsi="Arial" w:cs="Arial"/>
+          <w:sz w:val="30"/>
+        </w:rPr>
+        <w:t>Polttaisin</w:t>
+      </w:r>
+      <w:r>
+        <w:rPr>
+          <w:rFonts w:ascii="Arial" w:eastAsia="Roboto" w:hAnsi="Arial" w:cs="Arial"/>
+          <w:sz w:val="30"/>
+        </w:rPr>
+        <w:t xml:space="preserve"> </w:t>
+      </w:r>
+      <w:r>
+        <w:rPr>
+          <w:rFonts w:ascii="Arial" w:eastAsia="Roboto" w:hAnsi="Arial" w:cs="Arial"/>
+          <w:sz w:val="30"/>
+        </w:rPr>
+        <w:t>tämän koulun</w:t>
+      </w:r>
+      <w:r>
+        <w:rPr>
+          <w:rFonts w:ascii="Arial" w:eastAsia="Roboto" w:hAnsi="Arial" w:cs="Arial"/>
+          <w:sz w:val="30"/>
+        </w:rPr>
+        <w:t>, mutta minulla on vain neljä euroa ja halvimmat sytytyspalat maksavat viisi euroa.</w:t>
+      </w:r>
+      <w:r>
+        <w:rPr>
+          <w:rFonts w:ascii="Arial" w:eastAsia="Roboto" w:hAnsi="Arial" w:cs="Arial"/>
+          <w:sz w:val="30"/>
+        </w:rPr>
+        <w:t>”</w:t>
       </w:r>
     </w:p>
     <w:p>
@@ -2181,423 +2709,6 @@
           <w:sz w:val="30"/>
         </w:rPr>
         <w:lastRenderedPageBreak/>
-        <w:t>P: ”Kävisikö \”{rehtoriPilanimi}\””?</w:t>
-      </w:r>
-    </w:p>
-    <w:p>
-      <w:pPr>
-        <w:spacing w:line="240" w:lineRule="auto"/>
-        <w:rPr>
-          <w:rFonts w:ascii="Arial" w:eastAsia="Roboto" w:hAnsi="Arial" w:cs="Arial"/>
-          <w:sz w:val="30"/>
-        </w:rPr>
-      </w:pPr>
-      <w:r>
-        <w:rPr>
-          <w:rFonts w:ascii="Arial" w:eastAsia="Roboto" w:hAnsi="Arial" w:cs="Arial"/>
-          <w:sz w:val="30"/>
-        </w:rPr>
-        <w:t>K: ”Hahaha, tuo on täydellinen.”</w:t>
-      </w:r>
-    </w:p>
-    <w:p>
-      <w:pPr>
-        <w:spacing w:line="240" w:lineRule="auto"/>
-        <w:rPr>
-          <w:rFonts w:ascii="Arial" w:eastAsia="Roboto" w:hAnsi="Arial" w:cs="Arial"/>
-          <w:sz w:val="30"/>
-        </w:rPr>
-      </w:pPr>
-      <w:r>
-        <w:rPr>
-          <w:rFonts w:ascii="Arial" w:eastAsia="Roboto" w:hAnsi="Arial" w:cs="Arial"/>
-          <w:sz w:val="30"/>
-        </w:rPr>
-        <w:t>K: ”Pitää alkaa kutsumaan häntä tuolla nimellä.”</w:t>
-      </w:r>
-    </w:p>
-    <w:p>
-      <w:pPr>
-        <w:spacing w:line="240" w:lineRule="auto"/>
-        <w:rPr>
-          <w:rFonts w:ascii="Arial" w:eastAsia="Roboto" w:hAnsi="Arial" w:cs="Arial"/>
-          <w:sz w:val="30"/>
-        </w:rPr>
-      </w:pPr>
-      <w:r>
-        <w:rPr>
-          <w:rFonts w:ascii="Arial" w:eastAsia="Roboto" w:hAnsi="Arial" w:cs="Arial"/>
-          <w:sz w:val="30"/>
-        </w:rPr>
-        <w:t xml:space="preserve">] </w:t>
-      </w:r>
-    </w:p>
-    <w:p>
-      <w:pPr>
-        <w:spacing w:line="240" w:lineRule="auto"/>
-        <w:rPr>
-          <w:rFonts w:ascii="Arial" w:eastAsia="Roboto" w:hAnsi="Arial" w:cs="Arial"/>
-          <w:sz w:val="30"/>
-        </w:rPr>
-      </w:pPr>
-      <w:r>
-        <w:rPr>
-          <w:rFonts w:ascii="Arial" w:eastAsia="Roboto" w:hAnsi="Arial" w:cs="Arial"/>
-          <w:sz w:val="30"/>
-        </w:rPr>
-        <w:t>}</w:t>
-      </w:r>
-    </w:p>
-    <w:p>
-      <w:pPr>
-        <w:spacing w:line="240" w:lineRule="auto"/>
-        <w:rPr>
-          <w:rFonts w:ascii="Arial" w:eastAsia="Roboto" w:hAnsi="Arial" w:cs="Arial"/>
-          <w:sz w:val="30"/>
-        </w:rPr>
-      </w:pPr>
-    </w:p>
-    <w:p>
-      <w:pPr>
-        <w:spacing w:line="240" w:lineRule="auto"/>
-        <w:rPr>
-          <w:rFonts w:ascii="Arial" w:eastAsia="Roboto" w:hAnsi="Arial" w:cs="Arial"/>
-          <w:sz w:val="30"/>
-        </w:rPr>
-      </w:pPr>
-    </w:p>
-    <w:p>
-      <w:pPr>
-        <w:spacing w:line="240" w:lineRule="auto"/>
-        <w:rPr>
-          <w:rFonts w:ascii="Arial" w:eastAsia="Roboto" w:hAnsi="Arial" w:cs="Arial"/>
-          <w:sz w:val="30"/>
-        </w:rPr>
-      </w:pPr>
-      <w:r>
-        <w:rPr>
-          <w:rFonts w:ascii="Arial" w:eastAsia="Roboto" w:hAnsi="Arial" w:cs="Arial"/>
-          <w:sz w:val="30"/>
-        </w:rPr>
-        <w:t>Chapter 10</w:t>
-      </w:r>
-      <w:r>
-        <w:rPr>
-          <w:rFonts w:ascii="Arial" w:eastAsia="Roboto" w:hAnsi="Arial" w:cs="Arial"/>
-          <w:sz w:val="30"/>
-        </w:rPr>
-        <w:t xml:space="preserve"> {</w:t>
-      </w:r>
-    </w:p>
-    <w:p>
-      <w:pPr>
-        <w:spacing w:line="240" w:lineRule="auto"/>
-        <w:rPr>
-          <w:rFonts w:ascii="Arial" w:eastAsia="Roboto" w:hAnsi="Arial" w:cs="Arial"/>
-          <w:sz w:val="30"/>
-        </w:rPr>
-      </w:pPr>
-      <w:r>
-        <w:rPr>
-          <w:rFonts w:ascii="Arial" w:eastAsia="Roboto" w:hAnsi="Arial" w:cs="Arial"/>
-          <w:sz w:val="30"/>
-        </w:rPr>
-        <w:t xml:space="preserve">// </w:t>
-      </w:r>
-      <w:r>
-        <w:rPr>
-          <w:rFonts w:ascii="Arial" w:eastAsia="Roboto" w:hAnsi="Arial" w:cs="Arial"/>
-          <w:sz w:val="30"/>
-        </w:rPr>
-        <w:t xml:space="preserve">Alueen olisi hyvä olla jäljennös Koivistontien väistötiloista sekä sisältää polun, joka veisi entiseen Hatanpään koulurakennukseen. </w:t>
-      </w:r>
-      <w:r>
-        <w:rPr>
-          <w:rFonts w:ascii="Arial" w:eastAsia="Roboto" w:hAnsi="Arial" w:cs="Arial"/>
-          <w:sz w:val="30"/>
-        </w:rPr>
-        <w:t>Hatanpään koulun rakennukse</w:t>
-      </w:r>
-      <w:r>
-        <w:rPr>
-          <w:rFonts w:ascii="Arial" w:eastAsia="Roboto" w:hAnsi="Arial" w:cs="Arial"/>
-          <w:sz w:val="30"/>
-        </w:rPr>
-        <w:t>n</w:t>
-      </w:r>
-      <w:r>
-        <w:rPr>
-          <w:rFonts w:ascii="Arial" w:eastAsia="Roboto" w:hAnsi="Arial" w:cs="Arial"/>
-          <w:sz w:val="30"/>
-        </w:rPr>
-        <w:t xml:space="preserve"> takana ol</w:t>
-      </w:r>
-      <w:r>
-        <w:rPr>
-          <w:rFonts w:ascii="Arial" w:eastAsia="Roboto" w:hAnsi="Arial" w:cs="Arial"/>
-          <w:sz w:val="30"/>
-        </w:rPr>
-        <w:t xml:space="preserve">isi </w:t>
-      </w:r>
-      <w:r>
-        <w:rPr>
-          <w:rFonts w:ascii="Arial" w:eastAsia="Roboto" w:hAnsi="Arial" w:cs="Arial"/>
-          <w:sz w:val="30"/>
-        </w:rPr>
-        <w:t xml:space="preserve">K-Market (SS-Market), jonne kuljetaan </w:t>
-      </w:r>
-      <w:r>
-        <w:rPr>
-          <w:rFonts w:ascii="Arial" w:eastAsia="Roboto" w:hAnsi="Arial" w:cs="Arial"/>
-          <w:sz w:val="30"/>
-        </w:rPr>
-        <w:t>kävelemällä koulu</w:t>
-      </w:r>
-      <w:r>
-        <w:rPr>
-          <w:rFonts w:ascii="Arial" w:eastAsia="Roboto" w:hAnsi="Arial" w:cs="Arial"/>
-          <w:sz w:val="30"/>
-        </w:rPr>
-        <w:t xml:space="preserve"> taustalla</w:t>
-      </w:r>
-      <w:r>
-        <w:rPr>
-          <w:rFonts w:ascii="Arial" w:eastAsia="Roboto" w:hAnsi="Arial" w:cs="Arial"/>
-          <w:sz w:val="30"/>
-        </w:rPr>
-        <w:t>.</w:t>
-      </w:r>
-      <w:r>
-        <w:rPr>
-          <w:rFonts w:ascii="Arial" w:eastAsia="Roboto" w:hAnsi="Arial" w:cs="Arial"/>
-          <w:sz w:val="30"/>
-        </w:rPr>
-        <w:t xml:space="preserve"> (K-Market olisi koulun takana suoraan ja oppilas kävelisi pihan kautta.)</w:t>
-      </w:r>
-    </w:p>
-    <w:p>
-      <w:pPr>
-        <w:spacing w:line="240" w:lineRule="auto"/>
-        <w:rPr>
-          <w:rFonts w:ascii="Arial" w:eastAsia="Roboto" w:hAnsi="Arial" w:cs="Arial"/>
-          <w:sz w:val="30"/>
-        </w:rPr>
-      </w:pPr>
-      <w:r>
-        <w:rPr>
-          <w:rFonts w:ascii="Arial" w:eastAsia="Roboto" w:hAnsi="Arial" w:cs="Arial"/>
-          <w:sz w:val="30"/>
-        </w:rPr>
-        <w:t>Dialogi [</w:t>
-      </w:r>
-    </w:p>
-    <w:p>
-      <w:pPr>
-        <w:spacing w:line="240" w:lineRule="auto"/>
-        <w:rPr>
-          <w:rFonts w:ascii="Arial" w:eastAsia="Roboto" w:hAnsi="Arial" w:cs="Arial"/>
-          <w:sz w:val="30"/>
-        </w:rPr>
-      </w:pPr>
-      <w:r>
-        <w:rPr>
-          <w:rFonts w:ascii="Arial" w:eastAsia="Roboto" w:hAnsi="Arial" w:cs="Arial"/>
-          <w:sz w:val="30"/>
-        </w:rPr>
-        <w:t>K: ”Mitä vittua oikeesti?”</w:t>
-      </w:r>
-    </w:p>
-    <w:p>
-      <w:pPr>
-        <w:spacing w:line="240" w:lineRule="auto"/>
-        <w:rPr>
-          <w:rFonts w:ascii="Arial" w:eastAsia="Roboto" w:hAnsi="Arial" w:cs="Arial"/>
-          <w:sz w:val="30"/>
-        </w:rPr>
-      </w:pPr>
-      <w:r>
-        <w:rPr>
-          <w:rFonts w:ascii="Arial" w:eastAsia="Roboto" w:hAnsi="Arial" w:cs="Arial"/>
-          <w:sz w:val="30"/>
-        </w:rPr>
-        <w:t>K: ”</w:t>
-      </w:r>
-      <w:r>
-        <w:rPr>
-          <w:rFonts w:ascii="Arial" w:eastAsia="Roboto" w:hAnsi="Arial" w:cs="Arial"/>
-          <w:sz w:val="30"/>
-        </w:rPr>
-        <w:t>Hei arvaas</w:t>
-      </w:r>
-      <w:r>
-        <w:rPr>
-          <w:rFonts w:ascii="Arial" w:eastAsia="Roboto" w:hAnsi="Arial" w:cs="Arial"/>
-          <w:sz w:val="30"/>
-        </w:rPr>
-        <w:t xml:space="preserve"> mitä?”</w:t>
-      </w:r>
-    </w:p>
-    <w:p>
-      <w:pPr>
-        <w:spacing w:line="240" w:lineRule="auto"/>
-        <w:rPr>
-          <w:rFonts w:ascii="Arial" w:eastAsia="Roboto" w:hAnsi="Arial" w:cs="Arial"/>
-          <w:sz w:val="30"/>
-        </w:rPr>
-      </w:pPr>
-      <w:r>
-        <w:rPr>
-          <w:rFonts w:ascii="Arial" w:eastAsia="Roboto" w:hAnsi="Arial" w:cs="Arial"/>
-          <w:sz w:val="30"/>
-        </w:rPr>
-        <w:t>K: ”{rehtoriPilanimi} antoi minulle potkut!”</w:t>
-      </w:r>
-    </w:p>
-    <w:p>
-      <w:pPr>
-        <w:spacing w:line="240" w:lineRule="auto"/>
-        <w:rPr>
-          <w:rFonts w:ascii="Arial" w:eastAsia="Roboto" w:hAnsi="Arial" w:cs="Arial"/>
-          <w:sz w:val="30"/>
-        </w:rPr>
-      </w:pPr>
-      <w:r>
-        <w:rPr>
-          <w:rFonts w:ascii="Arial" w:eastAsia="Roboto" w:hAnsi="Arial" w:cs="Arial"/>
-          <w:sz w:val="30"/>
-        </w:rPr>
-        <w:t>K: ”</w:t>
-      </w:r>
-      <w:r>
-        <w:rPr>
-          <w:rFonts w:ascii="Arial" w:eastAsia="Roboto" w:hAnsi="Arial" w:cs="Arial"/>
-          <w:sz w:val="30"/>
-        </w:rPr>
-        <w:t>Mukamas \”</w:t>
-      </w:r>
-      <w:r>
-        <w:rPr>
-          <w:rFonts w:ascii="Arial" w:eastAsia="Roboto" w:hAnsi="Arial" w:cs="Arial"/>
-          <w:sz w:val="30"/>
-        </w:rPr>
-        <w:t>oppilaiden viihdyttäminen tunneilla on ehdottomasti kielletty tässä koulussa</w:t>
-      </w:r>
-      <w:r>
-        <w:rPr>
-          <w:rFonts w:ascii="Arial" w:eastAsia="Roboto" w:hAnsi="Arial" w:cs="Arial"/>
-          <w:sz w:val="30"/>
-        </w:rPr>
-        <w:t>\”</w:t>
-      </w:r>
-      <w:r>
-        <w:rPr>
-          <w:rFonts w:ascii="Arial" w:eastAsia="Roboto" w:hAnsi="Arial" w:cs="Arial"/>
-          <w:sz w:val="30"/>
-        </w:rPr>
-        <w:t xml:space="preserve"> sekä \”</w:t>
-      </w:r>
-      <w:r>
-        <w:rPr>
-          <w:rFonts w:ascii="Arial" w:eastAsia="Roboto" w:hAnsi="Arial" w:cs="Arial"/>
-          <w:sz w:val="30"/>
-        </w:rPr>
-        <w:t>k</w:t>
-      </w:r>
-      <w:r>
-        <w:rPr>
-          <w:rFonts w:ascii="Arial" w:eastAsia="Roboto" w:hAnsi="Arial" w:cs="Arial"/>
-          <w:sz w:val="30"/>
-        </w:rPr>
-        <w:t>iusaamistilanteeseen ei saa missään nimessä puuttua\”.</w:t>
-      </w:r>
-      <w:r>
-        <w:rPr>
-          <w:rFonts w:ascii="Arial" w:eastAsia="Roboto" w:hAnsi="Arial" w:cs="Arial"/>
-          <w:sz w:val="30"/>
-        </w:rPr>
-        <w:t>”</w:t>
-      </w:r>
-    </w:p>
-    <w:p>
-      <w:pPr>
-        <w:spacing w:line="240" w:lineRule="auto"/>
-        <w:rPr>
-          <w:rFonts w:ascii="Arial" w:eastAsia="Roboto" w:hAnsi="Arial" w:cs="Arial"/>
-          <w:sz w:val="30"/>
-        </w:rPr>
-      </w:pPr>
-      <w:r>
-        <w:rPr>
-          <w:rFonts w:ascii="Arial" w:eastAsia="Roboto" w:hAnsi="Arial" w:cs="Arial"/>
-          <w:sz w:val="30"/>
-        </w:rPr>
-        <w:t>K: ”Kostan tämän hänelle…”</w:t>
-      </w:r>
-    </w:p>
-    <w:p>
-      <w:pPr>
-        <w:spacing w:line="240" w:lineRule="auto"/>
-        <w:rPr>
-          <w:rFonts w:ascii="Arial" w:eastAsia="Roboto" w:hAnsi="Arial" w:cs="Arial"/>
-          <w:sz w:val="30"/>
-        </w:rPr>
-      </w:pPr>
-      <w:r>
-        <w:rPr>
-          <w:rFonts w:ascii="Arial" w:eastAsia="Roboto" w:hAnsi="Arial" w:cs="Arial"/>
-          <w:sz w:val="30"/>
-        </w:rPr>
-        <w:t>K: ”</w:t>
-      </w:r>
-      <w:r>
-        <w:rPr>
-          <w:rFonts w:ascii="Arial" w:eastAsia="Roboto" w:hAnsi="Arial" w:cs="Arial"/>
-          <w:sz w:val="30"/>
-        </w:rPr>
-        <w:t>Polttaisin</w:t>
-      </w:r>
-      <w:r>
-        <w:rPr>
-          <w:rFonts w:ascii="Arial" w:eastAsia="Roboto" w:hAnsi="Arial" w:cs="Arial"/>
-          <w:sz w:val="30"/>
-        </w:rPr>
-        <w:t xml:space="preserve"> </w:t>
-      </w:r>
-      <w:r>
-        <w:rPr>
-          <w:rFonts w:ascii="Arial" w:eastAsia="Roboto" w:hAnsi="Arial" w:cs="Arial"/>
-          <w:sz w:val="30"/>
-        </w:rPr>
-        <w:t>tämän koulun</w:t>
-      </w:r>
-      <w:r>
-        <w:rPr>
-          <w:rFonts w:ascii="Arial" w:eastAsia="Roboto" w:hAnsi="Arial" w:cs="Arial"/>
-          <w:sz w:val="30"/>
-        </w:rPr>
-        <w:t>, mutta minulla on vain neljä euroa ja halvimmat sytytyspalat maksavat viisi euroa.</w:t>
-      </w:r>
-      <w:r>
-        <w:rPr>
-          <w:rFonts w:ascii="Arial" w:eastAsia="Roboto" w:hAnsi="Arial" w:cs="Arial"/>
-          <w:sz w:val="30"/>
-        </w:rPr>
-        <w:t>”</w:t>
-      </w:r>
-    </w:p>
-    <w:p>
-      <w:pPr>
-        <w:spacing w:line="240" w:lineRule="auto"/>
-        <w:rPr>
-          <w:rFonts w:ascii="Arial" w:eastAsia="Roboto" w:hAnsi="Arial" w:cs="Arial"/>
-          <w:sz w:val="30"/>
-        </w:rPr>
-      </w:pPr>
-      <w:r>
-        <w:rPr>
-          <w:rFonts w:ascii="Arial" w:eastAsia="Roboto" w:hAnsi="Arial" w:cs="Arial"/>
-          <w:sz w:val="30"/>
-        </w:rPr>
         <w:t>K: ”Hetkinen… Televisiossahan oli hetki sitten mainos tarjouksesta SS-Etukortin omistajalle… Olen varma, että biologian opettajalla on sellainen. Olen nähnyt hänet useasti käyttämässä sitä ostaessaan materiaaleja oppitunneillensa.”</w:t>
       </w:r>
     </w:p>
@@ -2646,7 +2757,6 @@
           <w:rFonts w:ascii="Arial" w:eastAsia="Roboto" w:hAnsi="Arial" w:cs="Arial"/>
           <w:sz w:val="30"/>
         </w:rPr>
-        <w:lastRenderedPageBreak/>
         <w:t>K: ”Mutta kuitenkin… Koita keksiä joku tapa hankkia biologian opettajan SS-Etukortti. Jos joudut varautumaan voimakeinoihin, niin muista edes piilottaa ruumis… Tai noh… Totta puhuen minua ei kyllä kiinnosta onko se piilotettu.”</w:t>
       </w:r>
     </w:p>
@@ -3043,6 +3153,7 @@
           <w:rFonts w:ascii="Arial" w:eastAsia="Roboto" w:hAnsi="Arial" w:cs="Arial"/>
           <w:sz w:val="30"/>
         </w:rPr>
+        <w:lastRenderedPageBreak/>
         <w:t>P: ”Miksi? Sinähän kuolet!”</w:t>
       </w:r>
     </w:p>
@@ -3123,7 +3234,6 @@
           <w:rFonts w:ascii="Arial" w:eastAsia="Roboto" w:hAnsi="Arial" w:cs="Arial"/>
           <w:sz w:val="30"/>
         </w:rPr>
-        <w:lastRenderedPageBreak/>
         <w:t xml:space="preserve">// Pelaajan on pakko poistua tai </w:t>
       </w:r>
       <w:r>

</xml_diff>

<commit_message>
Mun paskat radiopuhelin yritykset
</commit_message>
<xml_diff>
--- a/KDS Script.docx
+++ b/KDS Script.docx
@@ -1714,14 +1714,49 @@
           <w:rFonts w:ascii="Arial" w:eastAsia="Roboto" w:hAnsi="Arial" w:cs="Arial"/>
           <w:sz w:val="30"/>
         </w:rPr>
-        <w:t>”Kohde on poistunut salista. Hän on matkalla kohti ansaamme… Hän ei epäile mitään. Päivittelen tapahtumia.</w:t>
-      </w:r>
-      <w:r>
-        <w:rPr>
-          <w:rFonts w:ascii="Arial" w:eastAsia="Roboto" w:hAnsi="Arial" w:cs="Arial"/>
-          <w:sz w:val="30"/>
-        </w:rPr>
-        <w:t xml:space="preserve"> *Piip*</w:t>
+        <w:t xml:space="preserve">”Kohde on poistunut salista. Hän on matkalla kohti ansaamme… Hän ei epäile mitään. </w:t>
+      </w:r>
+      <w:r>
+        <w:rPr>
+          <w:rFonts w:ascii="Arial" w:eastAsia="Roboto" w:hAnsi="Arial" w:cs="Arial"/>
+          <w:sz w:val="30"/>
+        </w:rPr>
+        <w:t>Seuraan ja päivittelen tapahtumia</w:t>
+      </w:r>
+      <w:r>
+        <w:rPr>
+          <w:rFonts w:ascii="Arial" w:eastAsia="Roboto" w:hAnsi="Arial" w:cs="Arial"/>
+          <w:sz w:val="30"/>
+        </w:rPr>
+        <w:t>.</w:t>
+      </w:r>
+      <w:r>
+        <w:rPr>
+          <w:rFonts w:ascii="Arial" w:eastAsia="Roboto" w:hAnsi="Arial" w:cs="Arial"/>
+          <w:sz w:val="30"/>
+        </w:rPr>
+        <w:t xml:space="preserve"> neliseiska kuittaa.</w:t>
+      </w:r>
+      <w:r>
+        <w:rPr>
+          <w:rFonts w:ascii="Arial" w:eastAsia="Roboto" w:hAnsi="Arial" w:cs="Arial"/>
+          <w:sz w:val="30"/>
+        </w:rPr>
+        <w:t xml:space="preserve"> *</w:t>
+      </w:r>
+      <w:r>
+        <w:rPr>
+          <w:rFonts w:ascii="Arial" w:eastAsia="Roboto" w:hAnsi="Arial" w:cs="Arial"/>
+          <w:sz w:val="30"/>
+        </w:rPr>
+        <w:t>kzzcchht</w:t>
+      </w:r>
+      <w:r>
+        <w:rPr>
+          <w:rFonts w:ascii="Arial" w:eastAsia="Roboto" w:hAnsi="Arial" w:cs="Arial"/>
+          <w:sz w:val="30"/>
+        </w:rPr>
+        <w:t>*</w:t>
       </w:r>
       <w:r>
         <w:rPr>
@@ -1744,7 +1779,21 @@
           <w:rFonts w:ascii="Arial" w:eastAsia="Roboto" w:hAnsi="Arial" w:cs="Arial"/>
           <w:sz w:val="30"/>
         </w:rPr>
-        <w:t>// Äänen loputtua pelaajaa ammutaan ja näyttö menee mustaksi</w:t>
+        <w:t>// Äänen loputtua</w:t>
+      </w:r>
+      <w:r>
+        <w:rPr>
+          <w:rFonts w:ascii="Arial" w:eastAsia="Roboto" w:hAnsi="Arial" w:cs="Arial"/>
+          <w:sz w:val="30"/>
+        </w:rPr>
+        <w:t xml:space="preserve"> tulee pieni buildup ääniefekti,</w:t>
+      </w:r>
+      <w:r>
+        <w:rPr>
+          <w:rFonts w:ascii="Arial" w:eastAsia="Roboto" w:hAnsi="Arial" w:cs="Arial"/>
+          <w:sz w:val="30"/>
+        </w:rPr>
+        <w:t xml:space="preserve"> pelaajaa ammutaan ja näyttö menee mustaksi</w:t>
       </w:r>
     </w:p>
     <w:p>
@@ -2114,6 +2163,7 @@
           <w:rFonts w:ascii="Arial" w:eastAsia="Roboto" w:hAnsi="Arial" w:cs="Arial"/>
           <w:sz w:val="30"/>
         </w:rPr>
+        <w:lastRenderedPageBreak/>
         <w:t>*Pelaaja herää*</w:t>
       </w:r>
     </w:p>
@@ -2130,440 +2180,440 @@
           <w:rFonts w:ascii="Arial" w:eastAsia="Roboto" w:hAnsi="Arial" w:cs="Arial"/>
           <w:sz w:val="30"/>
         </w:rPr>
+        <w:t xml:space="preserve">*Vartija kävelee teltan suuntaan ja on aggressiivinen* //Vartijalla on pistooli, jolla hän ampuu ja muuta </w:t>
+      </w:r>
+      <w:r>
+        <w:rPr>
+          <w:rFonts w:ascii="Arial" w:eastAsia="Roboto" w:hAnsi="Arial" w:cs="Arial"/>
+          <w:strike/>
+          <w:sz w:val="30"/>
+        </w:rPr>
+        <w:t>kivaa</w:t>
+      </w:r>
+      <w:r>
+        <w:rPr>
+          <w:rFonts w:ascii="Arial" w:eastAsia="Roboto" w:hAnsi="Arial" w:cs="Arial"/>
+          <w:sz w:val="30"/>
+        </w:rPr>
+        <w:t xml:space="preserve"> kamalaa. Siitä pitäis tulla epic duel ja muuta joojoo.*</w:t>
+      </w:r>
+    </w:p>
+    <w:p>
+      <w:pPr>
+        <w:spacing w:line="240" w:lineRule="auto"/>
+        <w:rPr>
+          <w:rFonts w:ascii="Arial" w:eastAsia="Roboto" w:hAnsi="Arial" w:cs="Arial"/>
+          <w:sz w:val="30"/>
+        </w:rPr>
+      </w:pPr>
+      <w:r>
+        <w:rPr>
+          <w:rFonts w:ascii="Arial" w:eastAsia="Roboto" w:hAnsi="Arial" w:cs="Arial"/>
+          <w:sz w:val="30"/>
+        </w:rPr>
+        <w:t>&gt;&gt;&gt; Mission (Nuku aamuun)</w:t>
+      </w:r>
+    </w:p>
+    <w:p>
+      <w:pPr>
+        <w:spacing w:line="240" w:lineRule="auto"/>
+        <w:rPr>
+          <w:rFonts w:ascii="Arial" w:eastAsia="Roboto" w:hAnsi="Arial" w:cs="Arial"/>
+          <w:sz w:val="30"/>
+        </w:rPr>
+      </w:pPr>
+      <w:r>
+        <w:rPr>
+          <w:rFonts w:ascii="Arial" w:eastAsia="Roboto" w:hAnsi="Arial" w:cs="Arial"/>
+          <w:sz w:val="30"/>
+        </w:rPr>
+        <w:t xml:space="preserve">// </w:t>
+      </w:r>
+      <w:r>
+        <w:rPr>
+          <w:rFonts w:ascii="Arial" w:eastAsia="Roboto" w:hAnsi="Arial" w:cs="Arial"/>
+          <w:strike/>
+          <w:sz w:val="30"/>
+        </w:rPr>
+        <w:t>Pelaaja nukkuu aamuun ja kenttä vaihtuu, mutta pelaaja ei huomaa sitä.</w:t>
+      </w:r>
+      <w:r>
+        <w:rPr>
+          <w:rFonts w:ascii="Arial" w:eastAsia="Roboto" w:hAnsi="Arial" w:cs="Arial"/>
+          <w:sz w:val="30"/>
+        </w:rPr>
+        <w:t xml:space="preserve"> Ei huomaakkaan, koska aamulla on silti pimeetä, koska talvi</w:t>
+      </w:r>
+    </w:p>
+    <w:p>
+      <w:pPr>
+        <w:spacing w:line="240" w:lineRule="auto"/>
+        <w:rPr>
+          <w:rFonts w:ascii="Arial" w:eastAsia="Roboto" w:hAnsi="Arial" w:cs="Arial"/>
+          <w:sz w:val="30"/>
+        </w:rPr>
+      </w:pPr>
+      <w:r>
+        <w:rPr>
+          <w:rFonts w:ascii="Arial" w:eastAsia="Roboto" w:hAnsi="Arial" w:cs="Arial"/>
+          <w:sz w:val="30"/>
+        </w:rPr>
+        <w:t xml:space="preserve">Kenttä </w:t>
+      </w:r>
+      <w:r>
+        <w:rPr>
+          <w:rFonts w:ascii="Arial" w:eastAsia="Roboto" w:hAnsi="Arial" w:cs="Arial"/>
+          <w:sz w:val="30"/>
+        </w:rPr>
+        <w:t>7</w:t>
+      </w:r>
+      <w:r>
+        <w:rPr>
+          <w:rFonts w:ascii="Arial" w:eastAsia="Roboto" w:hAnsi="Arial" w:cs="Arial"/>
+          <w:sz w:val="30"/>
+        </w:rPr>
+        <w:t>:</w:t>
+      </w:r>
+    </w:p>
+    <w:p>
+      <w:pPr>
+        <w:spacing w:line="240" w:lineRule="auto"/>
+        <w:rPr>
+          <w:rFonts w:ascii="Arial" w:eastAsia="Roboto" w:hAnsi="Arial" w:cs="Arial"/>
+          <w:sz w:val="30"/>
+        </w:rPr>
+      </w:pPr>
+      <w:r>
+        <w:rPr>
+          <w:rFonts w:ascii="Arial" w:eastAsia="Roboto" w:hAnsi="Arial" w:cs="Arial"/>
+          <w:sz w:val="30"/>
+        </w:rPr>
+        <w:t>&gt;&gt;&gt; Mission (Odota Koposta, kunnes hän tulee avaamaan oven.)</w:t>
+      </w:r>
+    </w:p>
+    <w:p>
+      <w:pPr>
+        <w:spacing w:line="240" w:lineRule="auto"/>
+        <w:rPr>
+          <w:rFonts w:ascii="Arial" w:eastAsia="Roboto" w:hAnsi="Arial" w:cs="Arial"/>
+          <w:sz w:val="30"/>
+        </w:rPr>
+      </w:pPr>
+      <w:r>
+        <w:rPr>
+          <w:rFonts w:ascii="Arial" w:eastAsia="Roboto" w:hAnsi="Arial" w:cs="Arial"/>
+          <w:sz w:val="30"/>
+        </w:rPr>
+        <w:t>&gt;&gt;&gt; Mission (Seuraa Koposta kouluun)</w:t>
+      </w:r>
+    </w:p>
+    <w:p>
+      <w:pPr>
+        <w:spacing w:line="240" w:lineRule="auto"/>
+        <w:rPr>
+          <w:rFonts w:ascii="Arial" w:eastAsia="Roboto" w:hAnsi="Arial" w:cs="Arial"/>
+          <w:sz w:val="30"/>
+        </w:rPr>
+      </w:pPr>
+      <w:r>
+        <w:rPr>
+          <w:rFonts w:ascii="Arial" w:eastAsia="Roboto" w:hAnsi="Arial" w:cs="Arial"/>
+          <w:sz w:val="30"/>
+        </w:rPr>
+        <w:t>}</w:t>
+      </w:r>
+    </w:p>
+    <w:p>
+      <w:pPr>
+        <w:spacing w:line="240" w:lineRule="auto"/>
+        <w:rPr>
+          <w:rFonts w:ascii="Arial" w:eastAsia="Roboto" w:hAnsi="Arial" w:cs="Arial"/>
+          <w:sz w:val="30"/>
+        </w:rPr>
+      </w:pPr>
+    </w:p>
+    <w:p>
+      <w:pPr>
+        <w:spacing w:line="240" w:lineRule="auto"/>
+        <w:rPr>
+          <w:rFonts w:ascii="Arial" w:eastAsia="Roboto" w:hAnsi="Arial" w:cs="Arial"/>
+          <w:sz w:val="30"/>
+        </w:rPr>
+      </w:pPr>
+      <w:r>
+        <w:rPr>
+          <w:rFonts w:ascii="Arial" w:eastAsia="Roboto" w:hAnsi="Arial" w:cs="Arial"/>
+          <w:sz w:val="30"/>
+        </w:rPr>
+        <w:t xml:space="preserve">Chapter </w:t>
+      </w:r>
+      <w:r>
+        <w:rPr>
+          <w:rFonts w:ascii="Arial" w:eastAsia="Roboto" w:hAnsi="Arial" w:cs="Arial"/>
+          <w:sz w:val="30"/>
+        </w:rPr>
+        <w:t>6 (Rehtoripilailua)</w:t>
+      </w:r>
+      <w:r>
+        <w:rPr>
+          <w:rFonts w:ascii="Arial" w:eastAsia="Roboto" w:hAnsi="Arial" w:cs="Arial"/>
+          <w:sz w:val="30"/>
+        </w:rPr>
+        <w:t xml:space="preserve"> {</w:t>
+      </w:r>
+    </w:p>
+    <w:p>
+      <w:pPr>
+        <w:spacing w:line="240" w:lineRule="auto"/>
+        <w:rPr>
+          <w:rFonts w:ascii="Arial" w:eastAsia="Roboto" w:hAnsi="Arial" w:cs="Arial"/>
+          <w:sz w:val="30"/>
+        </w:rPr>
+      </w:pPr>
+      <w:r>
+        <w:rPr>
+          <w:rFonts w:ascii="Arial" w:eastAsia="Roboto" w:hAnsi="Arial" w:cs="Arial"/>
+          <w:sz w:val="30"/>
+        </w:rPr>
+        <w:t>// Alkaa keskustelulla</w:t>
+      </w:r>
+    </w:p>
+    <w:p>
+      <w:pPr>
+        <w:spacing w:line="240" w:lineRule="auto"/>
+        <w:rPr>
+          <w:rFonts w:ascii="Arial" w:eastAsia="Roboto" w:hAnsi="Arial" w:cs="Arial"/>
+          <w:sz w:val="30"/>
+        </w:rPr>
+      </w:pPr>
+      <w:r>
+        <w:rPr>
+          <w:rFonts w:ascii="Arial" w:eastAsia="Roboto" w:hAnsi="Arial" w:cs="Arial"/>
+          <w:sz w:val="30"/>
+        </w:rPr>
+        <w:t>// On Avarnin jälkeen, koska rehtori tuli sen jälkeen</w:t>
+      </w:r>
+    </w:p>
+    <w:p>
+      <w:pPr>
+        <w:spacing w:line="240" w:lineRule="auto"/>
+        <w:rPr>
+          <w:rFonts w:ascii="Arial" w:eastAsia="Roboto" w:hAnsi="Arial" w:cs="Arial"/>
+          <w:sz w:val="30"/>
+        </w:rPr>
+      </w:pPr>
+      <w:r>
+        <w:rPr>
+          <w:rFonts w:ascii="Arial" w:eastAsia="Roboto" w:hAnsi="Arial" w:cs="Arial"/>
+          <w:sz w:val="30"/>
+        </w:rPr>
+        <w:t>Dialogi [</w:t>
+      </w:r>
+    </w:p>
+    <w:p>
+      <w:pPr>
+        <w:spacing w:line="240" w:lineRule="auto"/>
+        <w:rPr>
+          <w:rFonts w:ascii="Arial" w:eastAsia="Roboto" w:hAnsi="Arial" w:cs="Arial"/>
+          <w:sz w:val="30"/>
+        </w:rPr>
+      </w:pPr>
+      <w:r>
+        <w:rPr>
+          <w:rFonts w:ascii="Arial" w:eastAsia="Roboto" w:hAnsi="Arial" w:cs="Arial"/>
+          <w:sz w:val="30"/>
+        </w:rPr>
+        <w:t>K: ”Heh, minulla on sinulle mahtavia uutisia.”</w:t>
+      </w:r>
+    </w:p>
+    <w:p>
+      <w:pPr>
+        <w:spacing w:line="240" w:lineRule="auto"/>
+        <w:rPr>
+          <w:rFonts w:ascii="Arial" w:eastAsia="Roboto" w:hAnsi="Arial" w:cs="Arial"/>
+          <w:sz w:val="30"/>
+        </w:rPr>
+      </w:pPr>
+      <w:r>
+        <w:rPr>
+          <w:rFonts w:ascii="Arial" w:eastAsia="Roboto" w:hAnsi="Arial" w:cs="Arial"/>
+          <w:sz w:val="30"/>
+        </w:rPr>
+        <w:t>K: ”Koulumme sai juuri uuden rehtorin, jolle voimme keksiä pilanimen…”</w:t>
+      </w:r>
+    </w:p>
+    <w:p>
+      <w:pPr>
+        <w:spacing w:line="240" w:lineRule="auto"/>
+        <w:rPr>
+          <w:rFonts w:ascii="Arial" w:eastAsia="Roboto" w:hAnsi="Arial" w:cs="Arial"/>
+          <w:sz w:val="30"/>
+        </w:rPr>
+      </w:pPr>
+      <w:r>
+        <w:rPr>
+          <w:rFonts w:ascii="Arial" w:eastAsia="Roboto" w:hAnsi="Arial" w:cs="Arial"/>
+          <w:sz w:val="30"/>
+        </w:rPr>
+        <w:t>K: ”Mitä ehdottaisit?”</w:t>
+      </w:r>
+    </w:p>
+    <w:p>
+      <w:pPr>
+        <w:spacing w:line="240" w:lineRule="auto"/>
+        <w:rPr>
+          <w:rFonts w:ascii="Arial" w:eastAsia="Roboto" w:hAnsi="Arial" w:cs="Arial"/>
+          <w:sz w:val="30"/>
+        </w:rPr>
+      </w:pPr>
+      <w:r>
+        <w:rPr>
+          <w:rFonts w:ascii="Arial" w:eastAsia="Roboto" w:hAnsi="Arial" w:cs="Arial"/>
+          <w:sz w:val="30"/>
+        </w:rPr>
+        <w:t>(KDS Console) =&gt; rehtoriPilanimi</w:t>
+      </w:r>
+    </w:p>
+    <w:p>
+      <w:pPr>
+        <w:spacing w:line="240" w:lineRule="auto"/>
+        <w:rPr>
+          <w:rFonts w:ascii="Arial" w:eastAsia="Roboto" w:hAnsi="Arial" w:cs="Arial"/>
+          <w:sz w:val="30"/>
+        </w:rPr>
+      </w:pPr>
+      <w:r>
+        <w:rPr>
+          <w:rFonts w:ascii="Arial" w:eastAsia="Roboto" w:hAnsi="Arial" w:cs="Arial"/>
+          <w:sz w:val="30"/>
+        </w:rPr>
+        <w:t>P: ”Kävisikö \”{rehtoriPilanimi}\””?</w:t>
+      </w:r>
+    </w:p>
+    <w:p>
+      <w:pPr>
+        <w:spacing w:line="240" w:lineRule="auto"/>
+        <w:rPr>
+          <w:rFonts w:ascii="Arial" w:eastAsia="Roboto" w:hAnsi="Arial" w:cs="Arial"/>
+          <w:sz w:val="30"/>
+        </w:rPr>
+      </w:pPr>
+      <w:r>
+        <w:rPr>
+          <w:rFonts w:ascii="Arial" w:eastAsia="Roboto" w:hAnsi="Arial" w:cs="Arial"/>
+          <w:sz w:val="30"/>
+        </w:rPr>
+        <w:t>K: ”Hahaha, tuo on täydellinen.”</w:t>
+      </w:r>
+    </w:p>
+    <w:p>
+      <w:pPr>
+        <w:spacing w:line="240" w:lineRule="auto"/>
+        <w:rPr>
+          <w:rFonts w:ascii="Arial" w:eastAsia="Roboto" w:hAnsi="Arial" w:cs="Arial"/>
+          <w:sz w:val="30"/>
+        </w:rPr>
+      </w:pPr>
+      <w:r>
+        <w:rPr>
+          <w:rFonts w:ascii="Arial" w:eastAsia="Roboto" w:hAnsi="Arial" w:cs="Arial"/>
+          <w:sz w:val="30"/>
+        </w:rPr>
+        <w:t>K: ”Pitää alkaa kutsumaan häntä tuolla nimellä.”</w:t>
+      </w:r>
+    </w:p>
+    <w:p>
+      <w:pPr>
+        <w:spacing w:line="240" w:lineRule="auto"/>
+        <w:rPr>
+          <w:rFonts w:ascii="Arial" w:eastAsia="Roboto" w:hAnsi="Arial" w:cs="Arial"/>
+          <w:sz w:val="30"/>
+        </w:rPr>
+      </w:pPr>
+      <w:r>
+        <w:rPr>
+          <w:rFonts w:ascii="Arial" w:eastAsia="Roboto" w:hAnsi="Arial" w:cs="Arial"/>
+          <w:sz w:val="30"/>
+        </w:rPr>
+        <w:t xml:space="preserve">] </w:t>
+      </w:r>
+    </w:p>
+    <w:p>
+      <w:pPr>
+        <w:spacing w:line="240" w:lineRule="auto"/>
+        <w:rPr>
+          <w:rFonts w:ascii="Arial" w:eastAsia="Roboto" w:hAnsi="Arial" w:cs="Arial"/>
+          <w:sz w:val="30"/>
+        </w:rPr>
+      </w:pPr>
+      <w:r>
+        <w:rPr>
+          <w:rFonts w:ascii="Arial" w:eastAsia="Roboto" w:hAnsi="Arial" w:cs="Arial"/>
+          <w:sz w:val="30"/>
+        </w:rPr>
+        <w:t>}</w:t>
+      </w:r>
+    </w:p>
+    <w:p>
+      <w:pPr>
+        <w:spacing w:line="240" w:lineRule="auto"/>
+        <w:rPr>
+          <w:rFonts w:ascii="Arial" w:eastAsia="Roboto" w:hAnsi="Arial" w:cs="Arial"/>
+          <w:sz w:val="30"/>
+        </w:rPr>
+      </w:pPr>
+    </w:p>
+    <w:p>
+      <w:pPr>
+        <w:spacing w:line="240" w:lineRule="auto"/>
+        <w:rPr>
+          <w:rFonts w:ascii="Arial" w:eastAsia="Roboto" w:hAnsi="Arial" w:cs="Arial"/>
+          <w:sz w:val="30"/>
+        </w:rPr>
+      </w:pPr>
+    </w:p>
+    <w:p>
+      <w:pPr>
+        <w:spacing w:line="240" w:lineRule="auto"/>
+        <w:rPr>
+          <w:rFonts w:ascii="Arial" w:eastAsia="Roboto" w:hAnsi="Arial" w:cs="Arial"/>
+          <w:sz w:val="30"/>
+        </w:rPr>
+      </w:pPr>
+      <w:r>
+        <w:rPr>
+          <w:rFonts w:ascii="Arial" w:eastAsia="Roboto" w:hAnsi="Arial" w:cs="Arial"/>
+          <w:sz w:val="30"/>
+        </w:rPr>
+        <w:t>Chapter 10</w:t>
+      </w:r>
+      <w:r>
+        <w:rPr>
+          <w:rFonts w:ascii="Arial" w:eastAsia="Roboto" w:hAnsi="Arial" w:cs="Arial"/>
+          <w:sz w:val="30"/>
+        </w:rPr>
+        <w:t xml:space="preserve"> {</w:t>
+      </w:r>
+    </w:p>
+    <w:p>
+      <w:pPr>
+        <w:spacing w:line="240" w:lineRule="auto"/>
+        <w:rPr>
+          <w:rFonts w:ascii="Arial" w:eastAsia="Roboto" w:hAnsi="Arial" w:cs="Arial"/>
+          <w:sz w:val="30"/>
+        </w:rPr>
+      </w:pPr>
+      <w:r>
+        <w:rPr>
+          <w:rFonts w:ascii="Arial" w:eastAsia="Roboto" w:hAnsi="Arial" w:cs="Arial"/>
+          <w:sz w:val="30"/>
+        </w:rPr>
         <w:lastRenderedPageBreak/>
-        <w:t xml:space="preserve">*Vartija kävelee teltan suuntaan ja on aggressiivinen* //Vartijalla on pistooli, jolla hän ampuu ja muuta </w:t>
-      </w:r>
-      <w:r>
-        <w:rPr>
-          <w:rFonts w:ascii="Arial" w:eastAsia="Roboto" w:hAnsi="Arial" w:cs="Arial"/>
-          <w:strike/>
-          <w:sz w:val="30"/>
-        </w:rPr>
-        <w:t>kivaa</w:t>
-      </w:r>
-      <w:r>
-        <w:rPr>
-          <w:rFonts w:ascii="Arial" w:eastAsia="Roboto" w:hAnsi="Arial" w:cs="Arial"/>
-          <w:sz w:val="30"/>
-        </w:rPr>
-        <w:t xml:space="preserve"> kamalaa. Siitä pitäis tulla epic duel ja muuta joojoo.*</w:t>
-      </w:r>
-    </w:p>
-    <w:p>
-      <w:pPr>
-        <w:spacing w:line="240" w:lineRule="auto"/>
-        <w:rPr>
-          <w:rFonts w:ascii="Arial" w:eastAsia="Roboto" w:hAnsi="Arial" w:cs="Arial"/>
-          <w:sz w:val="30"/>
-        </w:rPr>
-      </w:pPr>
-      <w:r>
-        <w:rPr>
-          <w:rFonts w:ascii="Arial" w:eastAsia="Roboto" w:hAnsi="Arial" w:cs="Arial"/>
-          <w:sz w:val="30"/>
-        </w:rPr>
-        <w:t>&gt;&gt;&gt; Mission (Nuku aamuun)</w:t>
-      </w:r>
-    </w:p>
-    <w:p>
-      <w:pPr>
-        <w:spacing w:line="240" w:lineRule="auto"/>
-        <w:rPr>
-          <w:rFonts w:ascii="Arial" w:eastAsia="Roboto" w:hAnsi="Arial" w:cs="Arial"/>
-          <w:sz w:val="30"/>
-        </w:rPr>
-      </w:pPr>
-      <w:r>
-        <w:rPr>
-          <w:rFonts w:ascii="Arial" w:eastAsia="Roboto" w:hAnsi="Arial" w:cs="Arial"/>
-          <w:sz w:val="30"/>
-        </w:rPr>
         <w:t xml:space="preserve">// </w:t>
       </w:r>
       <w:r>
         <w:rPr>
           <w:rFonts w:ascii="Arial" w:eastAsia="Roboto" w:hAnsi="Arial" w:cs="Arial"/>
-          <w:strike/>
-          <w:sz w:val="30"/>
-        </w:rPr>
-        <w:t>Pelaaja nukkuu aamuun ja kenttä vaihtuu, mutta pelaaja ei huomaa sitä.</w:t>
-      </w:r>
-      <w:r>
-        <w:rPr>
-          <w:rFonts w:ascii="Arial" w:eastAsia="Roboto" w:hAnsi="Arial" w:cs="Arial"/>
-          <w:sz w:val="30"/>
-        </w:rPr>
-        <w:t xml:space="preserve"> Ei huomaakkaan, koska aamulla on silti pimeetä, koska talvi</w:t>
-      </w:r>
-    </w:p>
-    <w:p>
-      <w:pPr>
-        <w:spacing w:line="240" w:lineRule="auto"/>
-        <w:rPr>
-          <w:rFonts w:ascii="Arial" w:eastAsia="Roboto" w:hAnsi="Arial" w:cs="Arial"/>
-          <w:sz w:val="30"/>
-        </w:rPr>
-      </w:pPr>
-      <w:r>
-        <w:rPr>
-          <w:rFonts w:ascii="Arial" w:eastAsia="Roboto" w:hAnsi="Arial" w:cs="Arial"/>
-          <w:sz w:val="30"/>
-        </w:rPr>
-        <w:t xml:space="preserve">Kenttä </w:t>
-      </w:r>
-      <w:r>
-        <w:rPr>
-          <w:rFonts w:ascii="Arial" w:eastAsia="Roboto" w:hAnsi="Arial" w:cs="Arial"/>
-          <w:sz w:val="30"/>
-        </w:rPr>
-        <w:t>7</w:t>
-      </w:r>
-      <w:r>
-        <w:rPr>
-          <w:rFonts w:ascii="Arial" w:eastAsia="Roboto" w:hAnsi="Arial" w:cs="Arial"/>
-          <w:sz w:val="30"/>
-        </w:rPr>
-        <w:t>:</w:t>
-      </w:r>
-    </w:p>
-    <w:p>
-      <w:pPr>
-        <w:spacing w:line="240" w:lineRule="auto"/>
-        <w:rPr>
-          <w:rFonts w:ascii="Arial" w:eastAsia="Roboto" w:hAnsi="Arial" w:cs="Arial"/>
-          <w:sz w:val="30"/>
-        </w:rPr>
-      </w:pPr>
-      <w:r>
-        <w:rPr>
-          <w:rFonts w:ascii="Arial" w:eastAsia="Roboto" w:hAnsi="Arial" w:cs="Arial"/>
-          <w:sz w:val="30"/>
-        </w:rPr>
-        <w:t>&gt;&gt;&gt; Mission (Odota Koposta, kunnes hän tulee avaamaan oven.)</w:t>
-      </w:r>
-    </w:p>
-    <w:p>
-      <w:pPr>
-        <w:spacing w:line="240" w:lineRule="auto"/>
-        <w:rPr>
-          <w:rFonts w:ascii="Arial" w:eastAsia="Roboto" w:hAnsi="Arial" w:cs="Arial"/>
-          <w:sz w:val="30"/>
-        </w:rPr>
-      </w:pPr>
-      <w:r>
-        <w:rPr>
-          <w:rFonts w:ascii="Arial" w:eastAsia="Roboto" w:hAnsi="Arial" w:cs="Arial"/>
-          <w:sz w:val="30"/>
-        </w:rPr>
-        <w:t>&gt;&gt;&gt; Mission (Seuraa Koposta kouluun)</w:t>
-      </w:r>
-    </w:p>
-    <w:p>
-      <w:pPr>
-        <w:spacing w:line="240" w:lineRule="auto"/>
-        <w:rPr>
-          <w:rFonts w:ascii="Arial" w:eastAsia="Roboto" w:hAnsi="Arial" w:cs="Arial"/>
-          <w:sz w:val="30"/>
-        </w:rPr>
-      </w:pPr>
-      <w:r>
-        <w:rPr>
-          <w:rFonts w:ascii="Arial" w:eastAsia="Roboto" w:hAnsi="Arial" w:cs="Arial"/>
-          <w:sz w:val="30"/>
-        </w:rPr>
-        <w:t>}</w:t>
-      </w:r>
-    </w:p>
-    <w:p>
-      <w:pPr>
-        <w:spacing w:line="240" w:lineRule="auto"/>
-        <w:rPr>
-          <w:rFonts w:ascii="Arial" w:eastAsia="Roboto" w:hAnsi="Arial" w:cs="Arial"/>
-          <w:sz w:val="30"/>
-        </w:rPr>
-      </w:pPr>
-    </w:p>
-    <w:p>
-      <w:pPr>
-        <w:spacing w:line="240" w:lineRule="auto"/>
-        <w:rPr>
-          <w:rFonts w:ascii="Arial" w:eastAsia="Roboto" w:hAnsi="Arial" w:cs="Arial"/>
-          <w:sz w:val="30"/>
-        </w:rPr>
-      </w:pPr>
-      <w:r>
-        <w:rPr>
-          <w:rFonts w:ascii="Arial" w:eastAsia="Roboto" w:hAnsi="Arial" w:cs="Arial"/>
-          <w:sz w:val="30"/>
-        </w:rPr>
-        <w:t xml:space="preserve">Chapter </w:t>
-      </w:r>
-      <w:r>
-        <w:rPr>
-          <w:rFonts w:ascii="Arial" w:eastAsia="Roboto" w:hAnsi="Arial" w:cs="Arial"/>
-          <w:sz w:val="30"/>
-        </w:rPr>
-        <w:t>6 (Rehtoripilailua)</w:t>
-      </w:r>
-      <w:r>
-        <w:rPr>
-          <w:rFonts w:ascii="Arial" w:eastAsia="Roboto" w:hAnsi="Arial" w:cs="Arial"/>
-          <w:sz w:val="30"/>
-        </w:rPr>
-        <w:t xml:space="preserve"> {</w:t>
-      </w:r>
-    </w:p>
-    <w:p>
-      <w:pPr>
-        <w:spacing w:line="240" w:lineRule="auto"/>
-        <w:rPr>
-          <w:rFonts w:ascii="Arial" w:eastAsia="Roboto" w:hAnsi="Arial" w:cs="Arial"/>
-          <w:sz w:val="30"/>
-        </w:rPr>
-      </w:pPr>
-      <w:r>
-        <w:rPr>
-          <w:rFonts w:ascii="Arial" w:eastAsia="Roboto" w:hAnsi="Arial" w:cs="Arial"/>
-          <w:sz w:val="30"/>
-        </w:rPr>
-        <w:t>// Alkaa keskustelulla</w:t>
-      </w:r>
-    </w:p>
-    <w:p>
-      <w:pPr>
-        <w:spacing w:line="240" w:lineRule="auto"/>
-        <w:rPr>
-          <w:rFonts w:ascii="Arial" w:eastAsia="Roboto" w:hAnsi="Arial" w:cs="Arial"/>
-          <w:sz w:val="30"/>
-        </w:rPr>
-      </w:pPr>
-      <w:r>
-        <w:rPr>
-          <w:rFonts w:ascii="Arial" w:eastAsia="Roboto" w:hAnsi="Arial" w:cs="Arial"/>
-          <w:sz w:val="30"/>
-        </w:rPr>
-        <w:t>// On Avarnin jälkeen, koska rehtori tuli sen jälkeen</w:t>
-      </w:r>
-    </w:p>
-    <w:p>
-      <w:pPr>
-        <w:spacing w:line="240" w:lineRule="auto"/>
-        <w:rPr>
-          <w:rFonts w:ascii="Arial" w:eastAsia="Roboto" w:hAnsi="Arial" w:cs="Arial"/>
-          <w:sz w:val="30"/>
-        </w:rPr>
-      </w:pPr>
-      <w:r>
-        <w:rPr>
-          <w:rFonts w:ascii="Arial" w:eastAsia="Roboto" w:hAnsi="Arial" w:cs="Arial"/>
-          <w:sz w:val="30"/>
-        </w:rPr>
-        <w:t>Dialogi [</w:t>
-      </w:r>
-    </w:p>
-    <w:p>
-      <w:pPr>
-        <w:spacing w:line="240" w:lineRule="auto"/>
-        <w:rPr>
-          <w:rFonts w:ascii="Arial" w:eastAsia="Roboto" w:hAnsi="Arial" w:cs="Arial"/>
-          <w:sz w:val="30"/>
-        </w:rPr>
-      </w:pPr>
-      <w:r>
-        <w:rPr>
-          <w:rFonts w:ascii="Arial" w:eastAsia="Roboto" w:hAnsi="Arial" w:cs="Arial"/>
-          <w:sz w:val="30"/>
-        </w:rPr>
-        <w:t>K: ”Heh, minulla on sinulle mahtavia uutisia.”</w:t>
-      </w:r>
-    </w:p>
-    <w:p>
-      <w:pPr>
-        <w:spacing w:line="240" w:lineRule="auto"/>
-        <w:rPr>
-          <w:rFonts w:ascii="Arial" w:eastAsia="Roboto" w:hAnsi="Arial" w:cs="Arial"/>
-          <w:sz w:val="30"/>
-        </w:rPr>
-      </w:pPr>
-      <w:r>
-        <w:rPr>
-          <w:rFonts w:ascii="Arial" w:eastAsia="Roboto" w:hAnsi="Arial" w:cs="Arial"/>
-          <w:sz w:val="30"/>
-        </w:rPr>
-        <w:t>K: ”Koulumme sai juuri uuden rehtorin, jolle voimme keksiä pilanimen…”</w:t>
-      </w:r>
-    </w:p>
-    <w:p>
-      <w:pPr>
-        <w:spacing w:line="240" w:lineRule="auto"/>
-        <w:rPr>
-          <w:rFonts w:ascii="Arial" w:eastAsia="Roboto" w:hAnsi="Arial" w:cs="Arial"/>
-          <w:sz w:val="30"/>
-        </w:rPr>
-      </w:pPr>
-      <w:r>
-        <w:rPr>
-          <w:rFonts w:ascii="Arial" w:eastAsia="Roboto" w:hAnsi="Arial" w:cs="Arial"/>
-          <w:sz w:val="30"/>
-        </w:rPr>
-        <w:t>K: ”Mitä ehdottaisit?”</w:t>
-      </w:r>
-    </w:p>
-    <w:p>
-      <w:pPr>
-        <w:spacing w:line="240" w:lineRule="auto"/>
-        <w:rPr>
-          <w:rFonts w:ascii="Arial" w:eastAsia="Roboto" w:hAnsi="Arial" w:cs="Arial"/>
-          <w:sz w:val="30"/>
-        </w:rPr>
-      </w:pPr>
-      <w:r>
-        <w:rPr>
-          <w:rFonts w:ascii="Arial" w:eastAsia="Roboto" w:hAnsi="Arial" w:cs="Arial"/>
-          <w:sz w:val="30"/>
-        </w:rPr>
-        <w:t>(KDS Console) =&gt; rehtoriPilanimi</w:t>
-      </w:r>
-    </w:p>
-    <w:p>
-      <w:pPr>
-        <w:spacing w:line="240" w:lineRule="auto"/>
-        <w:rPr>
-          <w:rFonts w:ascii="Arial" w:eastAsia="Roboto" w:hAnsi="Arial" w:cs="Arial"/>
-          <w:sz w:val="30"/>
-        </w:rPr>
-      </w:pPr>
-      <w:r>
-        <w:rPr>
-          <w:rFonts w:ascii="Arial" w:eastAsia="Roboto" w:hAnsi="Arial" w:cs="Arial"/>
-          <w:sz w:val="30"/>
-        </w:rPr>
-        <w:t>P: ”Kävisikö \”{rehtoriPilanimi}\””?</w:t>
-      </w:r>
-    </w:p>
-    <w:p>
-      <w:pPr>
-        <w:spacing w:line="240" w:lineRule="auto"/>
-        <w:rPr>
-          <w:rFonts w:ascii="Arial" w:eastAsia="Roboto" w:hAnsi="Arial" w:cs="Arial"/>
-          <w:sz w:val="30"/>
-        </w:rPr>
-      </w:pPr>
-      <w:r>
-        <w:rPr>
-          <w:rFonts w:ascii="Arial" w:eastAsia="Roboto" w:hAnsi="Arial" w:cs="Arial"/>
-          <w:sz w:val="30"/>
-        </w:rPr>
-        <w:t>K: ”Hahaha, tuo on täydellinen.”</w:t>
-      </w:r>
-    </w:p>
-    <w:p>
-      <w:pPr>
-        <w:spacing w:line="240" w:lineRule="auto"/>
-        <w:rPr>
-          <w:rFonts w:ascii="Arial" w:eastAsia="Roboto" w:hAnsi="Arial" w:cs="Arial"/>
-          <w:sz w:val="30"/>
-        </w:rPr>
-      </w:pPr>
-      <w:r>
-        <w:rPr>
-          <w:rFonts w:ascii="Arial" w:eastAsia="Roboto" w:hAnsi="Arial" w:cs="Arial"/>
-          <w:sz w:val="30"/>
-        </w:rPr>
-        <w:t>K: ”Pitää alkaa kutsumaan häntä tuolla nimellä.”</w:t>
-      </w:r>
-    </w:p>
-    <w:p>
-      <w:pPr>
-        <w:spacing w:line="240" w:lineRule="auto"/>
-        <w:rPr>
-          <w:rFonts w:ascii="Arial" w:eastAsia="Roboto" w:hAnsi="Arial" w:cs="Arial"/>
-          <w:sz w:val="30"/>
-        </w:rPr>
-      </w:pPr>
-      <w:r>
-        <w:rPr>
-          <w:rFonts w:ascii="Arial" w:eastAsia="Roboto" w:hAnsi="Arial" w:cs="Arial"/>
-          <w:sz w:val="30"/>
-        </w:rPr>
-        <w:t xml:space="preserve">] </w:t>
-      </w:r>
-    </w:p>
-    <w:p>
-      <w:pPr>
-        <w:spacing w:line="240" w:lineRule="auto"/>
-        <w:rPr>
-          <w:rFonts w:ascii="Arial" w:eastAsia="Roboto" w:hAnsi="Arial" w:cs="Arial"/>
-          <w:sz w:val="30"/>
-        </w:rPr>
-      </w:pPr>
-      <w:r>
-        <w:rPr>
-          <w:rFonts w:ascii="Arial" w:eastAsia="Roboto" w:hAnsi="Arial" w:cs="Arial"/>
-          <w:sz w:val="30"/>
-        </w:rPr>
-        <w:t>}</w:t>
-      </w:r>
-    </w:p>
-    <w:p>
-      <w:pPr>
-        <w:spacing w:line="240" w:lineRule="auto"/>
-        <w:rPr>
-          <w:rFonts w:ascii="Arial" w:eastAsia="Roboto" w:hAnsi="Arial" w:cs="Arial"/>
-          <w:sz w:val="30"/>
-        </w:rPr>
-      </w:pPr>
-    </w:p>
-    <w:p>
-      <w:pPr>
-        <w:spacing w:line="240" w:lineRule="auto"/>
-        <w:rPr>
-          <w:rFonts w:ascii="Arial" w:eastAsia="Roboto" w:hAnsi="Arial" w:cs="Arial"/>
-          <w:sz w:val="30"/>
-        </w:rPr>
-      </w:pPr>
-    </w:p>
-    <w:p>
-      <w:pPr>
-        <w:spacing w:line="240" w:lineRule="auto"/>
-        <w:rPr>
-          <w:rFonts w:ascii="Arial" w:eastAsia="Roboto" w:hAnsi="Arial" w:cs="Arial"/>
-          <w:sz w:val="30"/>
-        </w:rPr>
-      </w:pPr>
-      <w:r>
-        <w:rPr>
-          <w:rFonts w:ascii="Arial" w:eastAsia="Roboto" w:hAnsi="Arial" w:cs="Arial"/>
-          <w:sz w:val="30"/>
-        </w:rPr>
-        <w:t>Chapter 10</w:t>
-      </w:r>
-      <w:r>
-        <w:rPr>
-          <w:rFonts w:ascii="Arial" w:eastAsia="Roboto" w:hAnsi="Arial" w:cs="Arial"/>
-          <w:sz w:val="30"/>
-        </w:rPr>
-        <w:t xml:space="preserve"> {</w:t>
-      </w:r>
-    </w:p>
-    <w:p>
-      <w:pPr>
-        <w:spacing w:line="240" w:lineRule="auto"/>
-        <w:rPr>
-          <w:rFonts w:ascii="Arial" w:eastAsia="Roboto" w:hAnsi="Arial" w:cs="Arial"/>
-          <w:sz w:val="30"/>
-        </w:rPr>
-      </w:pPr>
-      <w:r>
-        <w:rPr>
-          <w:rFonts w:ascii="Arial" w:eastAsia="Roboto" w:hAnsi="Arial" w:cs="Arial"/>
-          <w:sz w:val="30"/>
-        </w:rPr>
-        <w:t xml:space="preserve">// </w:t>
-      </w:r>
-      <w:r>
-        <w:rPr>
-          <w:rFonts w:ascii="Arial" w:eastAsia="Roboto" w:hAnsi="Arial" w:cs="Arial"/>
           <w:sz w:val="30"/>
         </w:rPr>
         <w:t xml:space="preserve">Alueen olisi hyvä olla jäljennös Koivistontien väistötiloista sekä sisältää polun, joka veisi entiseen Hatanpään koulurakennukseen. </w:t>
@@ -2573,7 +2623,6 @@
           <w:rFonts w:ascii="Arial" w:eastAsia="Roboto" w:hAnsi="Arial" w:cs="Arial"/>
           <w:sz w:val="30"/>
         </w:rPr>
-        <w:lastRenderedPageBreak/>
         <w:t>Hatanpään koulun rakennukse</w:t>
       </w:r>
       <w:r>
@@ -3059,6 +3108,7 @@
           <w:rFonts w:ascii="Arial" w:eastAsia="Roboto" w:hAnsi="Arial" w:cs="Arial"/>
           <w:sz w:val="30"/>
         </w:rPr>
+        <w:lastRenderedPageBreak/>
         <w:t>Palauta tehtävä</w:t>
       </w:r>
     </w:p>
@@ -3075,499 +3125,499 @@
           <w:rFonts w:ascii="Arial" w:eastAsia="Roboto" w:hAnsi="Arial" w:cs="Arial"/>
           <w:sz w:val="30"/>
         </w:rPr>
+        <w:t>Dialogi [</w:t>
+      </w:r>
+    </w:p>
+    <w:p>
+      <w:pPr>
+        <w:spacing w:line="240" w:lineRule="auto"/>
+        <w:rPr>
+          <w:rFonts w:ascii="Arial" w:eastAsia="Roboto" w:hAnsi="Arial" w:cs="Arial"/>
+          <w:sz w:val="30"/>
+        </w:rPr>
+      </w:pPr>
+      <w:r>
+        <w:rPr>
+          <w:rFonts w:ascii="Arial" w:eastAsia="Roboto" w:hAnsi="Arial" w:cs="Arial"/>
+          <w:sz w:val="30"/>
+        </w:rPr>
+        <w:t xml:space="preserve"> K: ”</w:t>
+      </w:r>
+      <w:r>
+        <w:rPr>
+          <w:rFonts w:ascii="Arial" w:eastAsia="Roboto" w:hAnsi="Arial" w:cs="Arial"/>
+          <w:sz w:val="30"/>
+        </w:rPr>
+        <w:t>Ei sinun tarvitse noita minulle antaa… Sinä saat kunnian tehdä tämän.</w:t>
+      </w:r>
+      <w:r>
+        <w:rPr>
+          <w:rFonts w:ascii="Arial" w:eastAsia="Roboto" w:hAnsi="Arial" w:cs="Arial"/>
+          <w:sz w:val="30"/>
+        </w:rPr>
+        <w:t>”</w:t>
+      </w:r>
+    </w:p>
+    <w:p>
+      <w:pPr>
+        <w:spacing w:line="240" w:lineRule="auto"/>
+        <w:rPr>
+          <w:rFonts w:ascii="Arial" w:eastAsia="Roboto" w:hAnsi="Arial" w:cs="Arial"/>
+          <w:sz w:val="30"/>
+        </w:rPr>
+      </w:pPr>
+      <w:r>
+        <w:rPr>
+          <w:rFonts w:ascii="Arial" w:eastAsia="Roboto" w:hAnsi="Arial" w:cs="Arial"/>
+          <w:sz w:val="30"/>
+        </w:rPr>
+        <w:t>P: ”Oletko varma?”</w:t>
+      </w:r>
+    </w:p>
+    <w:p>
+      <w:pPr>
+        <w:spacing w:line="240" w:lineRule="auto"/>
+        <w:rPr>
+          <w:rFonts w:ascii="Arial" w:eastAsia="Roboto" w:hAnsi="Arial" w:cs="Arial"/>
+          <w:sz w:val="30"/>
+        </w:rPr>
+      </w:pPr>
+      <w:r>
+        <w:rPr>
+          <w:rFonts w:ascii="Arial" w:eastAsia="Roboto" w:hAnsi="Arial" w:cs="Arial"/>
+          <w:sz w:val="30"/>
+        </w:rPr>
+        <w:t>K: ”Olen täysin varma.”</w:t>
+      </w:r>
+    </w:p>
+    <w:p>
+      <w:pPr>
+        <w:spacing w:line="240" w:lineRule="auto"/>
+        <w:rPr>
+          <w:rFonts w:ascii="Arial" w:eastAsia="Roboto" w:hAnsi="Arial" w:cs="Arial"/>
+          <w:sz w:val="30"/>
+        </w:rPr>
+      </w:pPr>
+      <w:r>
+        <w:rPr>
+          <w:rFonts w:ascii="Arial" w:eastAsia="Roboto" w:hAnsi="Arial" w:cs="Arial"/>
+          <w:sz w:val="30"/>
+        </w:rPr>
+        <w:t>]</w:t>
+      </w:r>
+    </w:p>
+    <w:p>
+      <w:pPr>
+        <w:spacing w:line="240" w:lineRule="auto"/>
+        <w:rPr>
+          <w:rFonts w:ascii="Arial" w:eastAsia="Roboto" w:hAnsi="Arial" w:cs="Arial"/>
+          <w:sz w:val="30"/>
+        </w:rPr>
+      </w:pPr>
+      <w:r>
+        <w:rPr>
+          <w:rFonts w:ascii="Arial" w:eastAsia="Roboto" w:hAnsi="Arial" w:cs="Arial"/>
+          <w:sz w:val="30"/>
+        </w:rPr>
+        <w:t>&gt;&gt;&gt; Viimeinen</w:t>
+      </w:r>
+      <w:r>
+        <w:rPr>
+          <w:rFonts w:ascii="Arial" w:eastAsia="Roboto" w:hAnsi="Arial" w:cs="Arial"/>
+          <w:sz w:val="30"/>
+        </w:rPr>
+        <w:t xml:space="preserve"> </w:t>
+      </w:r>
+      <w:r>
+        <w:rPr>
+          <w:rFonts w:ascii="Arial" w:eastAsia="Roboto" w:hAnsi="Arial" w:cs="Arial"/>
+          <w:sz w:val="30"/>
+        </w:rPr>
+        <w:t xml:space="preserve">Oljenkorsi </w:t>
+      </w:r>
+      <w:r>
+        <w:rPr>
+          <w:rFonts w:ascii="Arial" w:eastAsia="Roboto" w:hAnsi="Arial" w:cs="Arial"/>
+          <w:sz w:val="30"/>
+        </w:rPr>
+        <w:t>(Koulun poltto)</w:t>
+      </w:r>
+    </w:p>
+    <w:p>
+      <w:pPr>
+        <w:spacing w:line="240" w:lineRule="auto"/>
+        <w:rPr>
+          <w:rFonts w:ascii="Arial" w:eastAsia="Roboto" w:hAnsi="Arial" w:cs="Arial"/>
+          <w:sz w:val="30"/>
+        </w:rPr>
+      </w:pPr>
+      <w:r>
+        <w:rPr>
+          <w:rFonts w:ascii="Arial" w:eastAsia="Roboto" w:hAnsi="Arial" w:cs="Arial"/>
+          <w:sz w:val="30"/>
+        </w:rPr>
+        <w:t>&gt;&gt;&gt; Kerro Koposelle tulesta (Puhu Koposelle)</w:t>
+      </w:r>
+    </w:p>
+    <w:p>
+      <w:pPr>
+        <w:spacing w:line="240" w:lineRule="auto"/>
+        <w:rPr>
+          <w:rFonts w:ascii="Arial" w:eastAsia="Roboto" w:hAnsi="Arial" w:cs="Arial"/>
+          <w:sz w:val="30"/>
+        </w:rPr>
+      </w:pPr>
+      <w:r>
+        <w:rPr>
+          <w:rFonts w:ascii="Arial" w:eastAsia="Roboto" w:hAnsi="Arial" w:cs="Arial"/>
+          <w:sz w:val="30"/>
+        </w:rPr>
+        <w:t>Dialogi</w:t>
+      </w:r>
+    </w:p>
+    <w:p>
+      <w:pPr>
+        <w:spacing w:line="240" w:lineRule="auto"/>
+        <w:rPr>
+          <w:rFonts w:ascii="Arial" w:eastAsia="Roboto" w:hAnsi="Arial" w:cs="Arial"/>
+          <w:sz w:val="30"/>
+        </w:rPr>
+      </w:pPr>
+      <w:r>
+        <w:rPr>
+          <w:rFonts w:ascii="Arial" w:eastAsia="Roboto" w:hAnsi="Arial" w:cs="Arial"/>
+          <w:sz w:val="30"/>
+        </w:rPr>
+        <w:t>[</w:t>
+      </w:r>
+    </w:p>
+    <w:p>
+      <w:pPr>
+        <w:spacing w:line="240" w:lineRule="auto"/>
+        <w:rPr>
+          <w:rFonts w:ascii="Arial" w:eastAsia="Roboto" w:hAnsi="Arial" w:cs="Arial"/>
+          <w:sz w:val="30"/>
+        </w:rPr>
+      </w:pPr>
+      <w:r>
+        <w:rPr>
+          <w:rFonts w:ascii="Arial" w:eastAsia="Roboto" w:hAnsi="Arial" w:cs="Arial"/>
+          <w:sz w:val="30"/>
+        </w:rPr>
+        <w:t>P: ”Sytytin tulen. Poistutaan.”</w:t>
+      </w:r>
+    </w:p>
+    <w:p>
+      <w:pPr>
+        <w:spacing w:line="240" w:lineRule="auto"/>
+        <w:rPr>
+          <w:rFonts w:ascii="Arial" w:eastAsia="Roboto" w:hAnsi="Arial" w:cs="Arial"/>
+          <w:sz w:val="30"/>
+        </w:rPr>
+      </w:pPr>
+      <w:r>
+        <w:rPr>
+          <w:rFonts w:ascii="Arial" w:eastAsia="Roboto" w:hAnsi="Arial" w:cs="Arial"/>
+          <w:sz w:val="30"/>
+        </w:rPr>
+        <w:t>K: ”Ei. Minä jään tänne</w:t>
+      </w:r>
+      <w:r>
+        <w:rPr>
+          <w:rFonts w:ascii="Arial" w:eastAsia="Roboto" w:hAnsi="Arial" w:cs="Arial"/>
+          <w:sz w:val="30"/>
+        </w:rPr>
+        <w:t>.</w:t>
+      </w:r>
+      <w:r>
+        <w:rPr>
+          <w:rFonts w:ascii="Arial" w:eastAsia="Roboto" w:hAnsi="Arial" w:cs="Arial"/>
+          <w:sz w:val="30"/>
+        </w:rPr>
+        <w:t>”</w:t>
+      </w:r>
+    </w:p>
+    <w:p>
+      <w:pPr>
+        <w:spacing w:line="240" w:lineRule="auto"/>
+        <w:rPr>
+          <w:rFonts w:ascii="Arial" w:eastAsia="Roboto" w:hAnsi="Arial" w:cs="Arial"/>
+          <w:sz w:val="30"/>
+        </w:rPr>
+      </w:pPr>
+      <w:r>
+        <w:rPr>
+          <w:rFonts w:ascii="Arial" w:eastAsia="Roboto" w:hAnsi="Arial" w:cs="Arial"/>
+          <w:sz w:val="30"/>
+        </w:rPr>
+        <w:t>P: ”Miksi? Sinähän kuolet!”</w:t>
+      </w:r>
+    </w:p>
+    <w:p>
+      <w:pPr>
+        <w:spacing w:line="240" w:lineRule="auto"/>
+        <w:rPr>
+          <w:rFonts w:ascii="Arial" w:eastAsia="Roboto" w:hAnsi="Arial" w:cs="Arial"/>
+          <w:sz w:val="30"/>
+        </w:rPr>
+      </w:pPr>
+      <w:r>
+        <w:rPr>
+          <w:rFonts w:ascii="Arial" w:eastAsia="Roboto" w:hAnsi="Arial" w:cs="Arial"/>
+          <w:sz w:val="30"/>
+        </w:rPr>
+        <w:t>K: ”Nimenomaan.”</w:t>
+      </w:r>
+    </w:p>
+    <w:p>
+      <w:pPr>
+        <w:spacing w:line="240" w:lineRule="auto"/>
+        <w:rPr>
+          <w:rFonts w:ascii="Arial" w:eastAsia="Roboto" w:hAnsi="Arial" w:cs="Arial"/>
+          <w:sz w:val="30"/>
+        </w:rPr>
+      </w:pPr>
+      <w:r>
+        <w:rPr>
+          <w:rFonts w:ascii="Arial" w:eastAsia="Roboto" w:hAnsi="Arial" w:cs="Arial"/>
+          <w:sz w:val="30"/>
+        </w:rPr>
+        <w:t>P: ”Ei älä tee näin!”</w:t>
+      </w:r>
+    </w:p>
+    <w:p>
+      <w:pPr>
+        <w:spacing w:line="240" w:lineRule="auto"/>
+        <w:rPr>
+          <w:rFonts w:ascii="Arial" w:eastAsia="Roboto" w:hAnsi="Arial" w:cs="Arial"/>
+          <w:sz w:val="30"/>
+        </w:rPr>
+      </w:pPr>
+      <w:r>
+        <w:rPr>
+          <w:rFonts w:ascii="Arial" w:eastAsia="Roboto" w:hAnsi="Arial" w:cs="Arial"/>
+          <w:sz w:val="30"/>
+        </w:rPr>
+        <w:t>K: ”Minun elämälläni ei ole enää merkitystä. Juokse nyt pois ennen kuin se on myöhäistä!”</w:t>
+      </w:r>
+    </w:p>
+    <w:p>
+      <w:pPr>
+        <w:spacing w:line="240" w:lineRule="auto"/>
+        <w:rPr>
+          <w:rFonts w:ascii="Arial" w:eastAsia="Roboto" w:hAnsi="Arial" w:cs="Arial"/>
+          <w:sz w:val="30"/>
+        </w:rPr>
+      </w:pPr>
+      <w:r>
+        <w:rPr>
+          <w:rFonts w:ascii="Arial" w:eastAsia="Roboto" w:hAnsi="Arial" w:cs="Arial"/>
+          <w:sz w:val="30"/>
+        </w:rPr>
+        <w:t>]</w:t>
+      </w:r>
+    </w:p>
+    <w:p>
+      <w:pPr>
+        <w:spacing w:line="240" w:lineRule="auto"/>
+        <w:rPr>
+          <w:rFonts w:ascii="Arial" w:eastAsia="Roboto" w:hAnsi="Arial" w:cs="Arial"/>
+          <w:sz w:val="30"/>
+        </w:rPr>
+      </w:pPr>
+      <w:r>
+        <w:rPr>
+          <w:rFonts w:ascii="Arial" w:eastAsia="Roboto" w:hAnsi="Arial" w:cs="Arial"/>
+          <w:sz w:val="30"/>
+        </w:rPr>
+        <w:t xml:space="preserve">// Pelaajan on pakko poistua tai </w:t>
+      </w:r>
+      <w:r>
+        <w:rPr>
+          <w:rFonts w:ascii="Arial" w:eastAsia="Roboto" w:hAnsi="Arial" w:cs="Arial"/>
+          <w:sz w:val="30"/>
+        </w:rPr>
+        <w:t>hän kuolee tuleen</w:t>
+      </w:r>
+      <w:r>
+        <w:rPr>
+          <w:rFonts w:ascii="Arial" w:eastAsia="Roboto" w:hAnsi="Arial" w:cs="Arial"/>
+          <w:sz w:val="30"/>
+        </w:rPr>
+        <w:t>. Jos hän kuolee</w:t>
+      </w:r>
+      <w:r>
+        <w:rPr>
+          <w:rFonts w:ascii="Arial" w:eastAsia="Roboto" w:hAnsi="Arial" w:cs="Arial"/>
+          <w:sz w:val="30"/>
+        </w:rPr>
+        <w:t xml:space="preserve"> tuleen</w:t>
+      </w:r>
+      <w:r>
+        <w:rPr>
+          <w:rFonts w:ascii="Arial" w:eastAsia="Roboto" w:hAnsi="Arial" w:cs="Arial"/>
+          <w:sz w:val="30"/>
+        </w:rPr>
+        <w:t>, niin peli loppuu siihen</w:t>
+      </w:r>
+      <w:r>
+        <w:rPr>
+          <w:rFonts w:ascii="Arial" w:eastAsia="Roboto" w:hAnsi="Arial" w:cs="Arial"/>
+          <w:sz w:val="30"/>
+        </w:rPr>
+        <w:t xml:space="preserve"> (</w:t>
+      </w:r>
+      <w:r>
+        <w:rPr>
+          <w:rFonts w:ascii="Arial" w:eastAsia="Roboto" w:hAnsi="Arial" w:cs="Arial"/>
+          <w:sz w:val="30"/>
+        </w:rPr>
+        <w:t>Ainoa poikkeus normaalista lopetuksesta on se, että todistuksen tilalla on kaksi hautakiveä.</w:t>
+      </w:r>
+      <w:r>
+        <w:rPr>
+          <w:rFonts w:ascii="Arial" w:eastAsia="Roboto" w:hAnsi="Arial" w:cs="Arial"/>
+          <w:sz w:val="30"/>
+        </w:rPr>
+        <w:t>)</w:t>
+      </w:r>
+      <w:r>
+        <w:rPr>
+          <w:rFonts w:ascii="Arial" w:eastAsia="Roboto" w:hAnsi="Arial" w:cs="Arial"/>
+          <w:sz w:val="30"/>
+        </w:rPr>
+        <w:t xml:space="preserve"> ja jos hän päättää paeta, niin peli jatkuu tästä edelleen.</w:t>
+      </w:r>
+    </w:p>
+    <w:p>
+      <w:pPr>
+        <w:spacing w:line="240" w:lineRule="auto"/>
+        <w:rPr>
+          <w:rFonts w:ascii="Arial" w:eastAsia="Roboto" w:hAnsi="Arial" w:cs="Arial"/>
+          <w:sz w:val="30"/>
+        </w:rPr>
+      </w:pPr>
+      <w:r>
+        <w:rPr>
+          <w:rFonts w:ascii="Arial" w:eastAsia="Roboto" w:hAnsi="Arial" w:cs="Arial"/>
+          <w:sz w:val="30"/>
+        </w:rPr>
+        <w:t>// Koponen näkyykin koulun ulkopuolella</w:t>
+      </w:r>
+    </w:p>
+    <w:p>
+      <w:pPr>
+        <w:spacing w:line="240" w:lineRule="auto"/>
+        <w:rPr>
+          <w:rFonts w:ascii="Arial" w:eastAsia="Roboto" w:hAnsi="Arial" w:cs="Arial"/>
+          <w:sz w:val="30"/>
+        </w:rPr>
+      </w:pPr>
+      <w:r>
+        <w:rPr>
+          <w:rFonts w:ascii="Arial" w:eastAsia="Roboto" w:hAnsi="Arial" w:cs="Arial"/>
+          <w:sz w:val="30"/>
+        </w:rPr>
+        <w:t>Dialogi [</w:t>
+      </w:r>
+    </w:p>
+    <w:p>
+      <w:pPr>
+        <w:spacing w:line="240" w:lineRule="auto"/>
+        <w:rPr>
+          <w:rFonts w:ascii="Arial" w:eastAsia="Roboto" w:hAnsi="Arial" w:cs="Arial"/>
+          <w:sz w:val="30"/>
+        </w:rPr>
+      </w:pPr>
+      <w:r>
+        <w:rPr>
+          <w:rFonts w:ascii="Arial" w:eastAsia="Roboto" w:hAnsi="Arial" w:cs="Arial"/>
+          <w:sz w:val="30"/>
+        </w:rPr>
+        <w:t>P: ”Koponen! Sinunhan piti kuolla?”</w:t>
+      </w:r>
+    </w:p>
+    <w:p>
+      <w:pPr>
+        <w:spacing w:line="240" w:lineRule="auto"/>
+        <w:rPr>
+          <w:rFonts w:ascii="Arial" w:eastAsia="Roboto" w:hAnsi="Arial" w:cs="Arial"/>
+          <w:sz w:val="30"/>
+        </w:rPr>
+      </w:pPr>
+      <w:r>
+        <w:rPr>
+          <w:rFonts w:ascii="Arial" w:eastAsia="Roboto" w:hAnsi="Arial" w:cs="Arial"/>
+          <w:sz w:val="30"/>
+        </w:rPr>
+        <w:t>K: ”Nähtyäni sinun surusi</w:t>
+      </w:r>
+      <w:r>
+        <w:rPr>
+          <w:rFonts w:ascii="Arial" w:eastAsia="Roboto" w:hAnsi="Arial" w:cs="Arial"/>
+          <w:sz w:val="30"/>
+        </w:rPr>
+        <w:t xml:space="preserve">, tajusin jotain. Sinä olet minun elämäni tarkoitus. Sinä tuot merkitystä elämääni. Olet ollut ihana minulle enkä minä </w:t>
+      </w:r>
+      <w:r>
+        <w:rPr>
+          <w:rFonts w:ascii="Arial" w:eastAsia="Roboto" w:hAnsi="Arial" w:cs="Arial"/>
+          <w:sz w:val="30"/>
+        </w:rPr>
+        <w:t>saa</w:t>
+      </w:r>
+      <w:r>
+        <w:rPr>
+          <w:rFonts w:ascii="Arial" w:eastAsia="Roboto" w:hAnsi="Arial" w:cs="Arial"/>
+          <w:sz w:val="30"/>
+        </w:rPr>
+        <w:t xml:space="preserve"> tuottaa sinulle pettymystä</w:t>
+      </w:r>
+      <w:r>
+        <w:rPr>
+          <w:rFonts w:ascii="Arial" w:eastAsia="Roboto" w:hAnsi="Arial" w:cs="Arial"/>
+          <w:sz w:val="30"/>
+        </w:rPr>
+        <w:t>.</w:t>
+      </w:r>
+      <w:r>
+        <w:rPr>
+          <w:rFonts w:ascii="Arial" w:eastAsia="Roboto" w:hAnsi="Arial" w:cs="Arial"/>
+          <w:sz w:val="30"/>
+        </w:rPr>
+        <w:t>”</w:t>
+      </w:r>
+    </w:p>
+    <w:p>
+      <w:pPr>
+        <w:spacing w:line="240" w:lineRule="auto"/>
+        <w:rPr>
+          <w:rFonts w:ascii="Arial" w:eastAsia="Roboto" w:hAnsi="Arial" w:cs="Arial"/>
+          <w:sz w:val="30"/>
+        </w:rPr>
+      </w:pPr>
+      <w:r>
+        <w:rPr>
+          <w:rFonts w:ascii="Arial" w:eastAsia="Roboto" w:hAnsi="Arial" w:cs="Arial"/>
+          <w:sz w:val="30"/>
+        </w:rPr>
+        <w:t>K: ”Saatan olla hieman rakastunut sinuun…”</w:t>
+      </w:r>
+    </w:p>
+    <w:p>
+      <w:pPr>
+        <w:spacing w:line="240" w:lineRule="auto"/>
+        <w:rPr>
+          <w:rFonts w:ascii="Arial" w:eastAsia="Roboto" w:hAnsi="Arial" w:cs="Arial"/>
+          <w:sz w:val="30"/>
+        </w:rPr>
+      </w:pPr>
+      <w:r>
+        <w:rPr>
+          <w:rFonts w:ascii="Arial" w:eastAsia="Roboto" w:hAnsi="Arial" w:cs="Arial"/>
+          <w:sz w:val="30"/>
+        </w:rPr>
         <w:lastRenderedPageBreak/>
-        <w:t>Dialogi [</w:t>
-      </w:r>
-    </w:p>
-    <w:p>
-      <w:pPr>
-        <w:spacing w:line="240" w:lineRule="auto"/>
-        <w:rPr>
-          <w:rFonts w:ascii="Arial" w:eastAsia="Roboto" w:hAnsi="Arial" w:cs="Arial"/>
-          <w:sz w:val="30"/>
-        </w:rPr>
-      </w:pPr>
-      <w:r>
-        <w:rPr>
-          <w:rFonts w:ascii="Arial" w:eastAsia="Roboto" w:hAnsi="Arial" w:cs="Arial"/>
-          <w:sz w:val="30"/>
-        </w:rPr>
-        <w:t xml:space="preserve"> K: ”</w:t>
-      </w:r>
-      <w:r>
-        <w:rPr>
-          <w:rFonts w:ascii="Arial" w:eastAsia="Roboto" w:hAnsi="Arial" w:cs="Arial"/>
-          <w:sz w:val="30"/>
-        </w:rPr>
-        <w:t>Ei sinun tarvitse noita minulle antaa… Sinä saat kunnian tehdä tämän.</w:t>
-      </w:r>
-      <w:r>
-        <w:rPr>
-          <w:rFonts w:ascii="Arial" w:eastAsia="Roboto" w:hAnsi="Arial" w:cs="Arial"/>
-          <w:sz w:val="30"/>
-        </w:rPr>
-        <w:t>”</w:t>
-      </w:r>
-    </w:p>
-    <w:p>
-      <w:pPr>
-        <w:spacing w:line="240" w:lineRule="auto"/>
-        <w:rPr>
-          <w:rFonts w:ascii="Arial" w:eastAsia="Roboto" w:hAnsi="Arial" w:cs="Arial"/>
-          <w:sz w:val="30"/>
-        </w:rPr>
-      </w:pPr>
-      <w:r>
-        <w:rPr>
-          <w:rFonts w:ascii="Arial" w:eastAsia="Roboto" w:hAnsi="Arial" w:cs="Arial"/>
-          <w:sz w:val="30"/>
-        </w:rPr>
-        <w:t>P: ”Oletko varma?”</w:t>
-      </w:r>
-    </w:p>
-    <w:p>
-      <w:pPr>
-        <w:spacing w:line="240" w:lineRule="auto"/>
-        <w:rPr>
-          <w:rFonts w:ascii="Arial" w:eastAsia="Roboto" w:hAnsi="Arial" w:cs="Arial"/>
-          <w:sz w:val="30"/>
-        </w:rPr>
-      </w:pPr>
-      <w:r>
-        <w:rPr>
-          <w:rFonts w:ascii="Arial" w:eastAsia="Roboto" w:hAnsi="Arial" w:cs="Arial"/>
-          <w:sz w:val="30"/>
-        </w:rPr>
-        <w:t>K: ”Olen täysin varma.”</w:t>
-      </w:r>
-    </w:p>
-    <w:p>
-      <w:pPr>
-        <w:spacing w:line="240" w:lineRule="auto"/>
-        <w:rPr>
-          <w:rFonts w:ascii="Arial" w:eastAsia="Roboto" w:hAnsi="Arial" w:cs="Arial"/>
-          <w:sz w:val="30"/>
-        </w:rPr>
-      </w:pPr>
-      <w:r>
-        <w:rPr>
-          <w:rFonts w:ascii="Arial" w:eastAsia="Roboto" w:hAnsi="Arial" w:cs="Arial"/>
-          <w:sz w:val="30"/>
-        </w:rPr>
-        <w:t>]</w:t>
-      </w:r>
-    </w:p>
-    <w:p>
-      <w:pPr>
-        <w:spacing w:line="240" w:lineRule="auto"/>
-        <w:rPr>
-          <w:rFonts w:ascii="Arial" w:eastAsia="Roboto" w:hAnsi="Arial" w:cs="Arial"/>
-          <w:sz w:val="30"/>
-        </w:rPr>
-      </w:pPr>
-      <w:r>
-        <w:rPr>
-          <w:rFonts w:ascii="Arial" w:eastAsia="Roboto" w:hAnsi="Arial" w:cs="Arial"/>
-          <w:sz w:val="30"/>
-        </w:rPr>
-        <w:t>&gt;&gt;&gt; Viimeinen</w:t>
-      </w:r>
-      <w:r>
-        <w:rPr>
-          <w:rFonts w:ascii="Arial" w:eastAsia="Roboto" w:hAnsi="Arial" w:cs="Arial"/>
-          <w:sz w:val="30"/>
-        </w:rPr>
-        <w:t xml:space="preserve"> </w:t>
-      </w:r>
-      <w:r>
-        <w:rPr>
-          <w:rFonts w:ascii="Arial" w:eastAsia="Roboto" w:hAnsi="Arial" w:cs="Arial"/>
-          <w:sz w:val="30"/>
-        </w:rPr>
-        <w:t xml:space="preserve">Oljenkorsi </w:t>
-      </w:r>
-      <w:r>
-        <w:rPr>
-          <w:rFonts w:ascii="Arial" w:eastAsia="Roboto" w:hAnsi="Arial" w:cs="Arial"/>
-          <w:sz w:val="30"/>
-        </w:rPr>
-        <w:t>(Koulun poltto)</w:t>
-      </w:r>
-    </w:p>
-    <w:p>
-      <w:pPr>
-        <w:spacing w:line="240" w:lineRule="auto"/>
-        <w:rPr>
-          <w:rFonts w:ascii="Arial" w:eastAsia="Roboto" w:hAnsi="Arial" w:cs="Arial"/>
-          <w:sz w:val="30"/>
-        </w:rPr>
-      </w:pPr>
-      <w:r>
-        <w:rPr>
-          <w:rFonts w:ascii="Arial" w:eastAsia="Roboto" w:hAnsi="Arial" w:cs="Arial"/>
-          <w:sz w:val="30"/>
-        </w:rPr>
-        <w:t>&gt;&gt;&gt; Kerro Koposelle tulesta (Puhu Koposelle)</w:t>
-      </w:r>
-    </w:p>
-    <w:p>
-      <w:pPr>
-        <w:spacing w:line="240" w:lineRule="auto"/>
-        <w:rPr>
-          <w:rFonts w:ascii="Arial" w:eastAsia="Roboto" w:hAnsi="Arial" w:cs="Arial"/>
-          <w:sz w:val="30"/>
-        </w:rPr>
-      </w:pPr>
-      <w:r>
-        <w:rPr>
-          <w:rFonts w:ascii="Arial" w:eastAsia="Roboto" w:hAnsi="Arial" w:cs="Arial"/>
-          <w:sz w:val="30"/>
-        </w:rPr>
-        <w:t>Dialogi</w:t>
-      </w:r>
-    </w:p>
-    <w:p>
-      <w:pPr>
-        <w:spacing w:line="240" w:lineRule="auto"/>
-        <w:rPr>
-          <w:rFonts w:ascii="Arial" w:eastAsia="Roboto" w:hAnsi="Arial" w:cs="Arial"/>
-          <w:sz w:val="30"/>
-        </w:rPr>
-      </w:pPr>
-      <w:r>
-        <w:rPr>
-          <w:rFonts w:ascii="Arial" w:eastAsia="Roboto" w:hAnsi="Arial" w:cs="Arial"/>
-          <w:sz w:val="30"/>
-        </w:rPr>
-        <w:t>[</w:t>
-      </w:r>
-    </w:p>
-    <w:p>
-      <w:pPr>
-        <w:spacing w:line="240" w:lineRule="auto"/>
-        <w:rPr>
-          <w:rFonts w:ascii="Arial" w:eastAsia="Roboto" w:hAnsi="Arial" w:cs="Arial"/>
-          <w:sz w:val="30"/>
-        </w:rPr>
-      </w:pPr>
-      <w:r>
-        <w:rPr>
-          <w:rFonts w:ascii="Arial" w:eastAsia="Roboto" w:hAnsi="Arial" w:cs="Arial"/>
-          <w:sz w:val="30"/>
-        </w:rPr>
-        <w:t>P: ”Sytytin tulen. Poistutaan.”</w:t>
-      </w:r>
-    </w:p>
-    <w:p>
-      <w:pPr>
-        <w:spacing w:line="240" w:lineRule="auto"/>
-        <w:rPr>
-          <w:rFonts w:ascii="Arial" w:eastAsia="Roboto" w:hAnsi="Arial" w:cs="Arial"/>
-          <w:sz w:val="30"/>
-        </w:rPr>
-      </w:pPr>
-      <w:r>
-        <w:rPr>
-          <w:rFonts w:ascii="Arial" w:eastAsia="Roboto" w:hAnsi="Arial" w:cs="Arial"/>
-          <w:sz w:val="30"/>
-        </w:rPr>
-        <w:t>K: ”Ei. Minä jään tänne</w:t>
-      </w:r>
-      <w:r>
-        <w:rPr>
-          <w:rFonts w:ascii="Arial" w:eastAsia="Roboto" w:hAnsi="Arial" w:cs="Arial"/>
-          <w:sz w:val="30"/>
-        </w:rPr>
-        <w:t>.</w:t>
-      </w:r>
-      <w:r>
-        <w:rPr>
-          <w:rFonts w:ascii="Arial" w:eastAsia="Roboto" w:hAnsi="Arial" w:cs="Arial"/>
-          <w:sz w:val="30"/>
-        </w:rPr>
-        <w:t>”</w:t>
-      </w:r>
-    </w:p>
-    <w:p>
-      <w:pPr>
-        <w:spacing w:line="240" w:lineRule="auto"/>
-        <w:rPr>
-          <w:rFonts w:ascii="Arial" w:eastAsia="Roboto" w:hAnsi="Arial" w:cs="Arial"/>
-          <w:sz w:val="30"/>
-        </w:rPr>
-      </w:pPr>
-      <w:r>
-        <w:rPr>
-          <w:rFonts w:ascii="Arial" w:eastAsia="Roboto" w:hAnsi="Arial" w:cs="Arial"/>
-          <w:sz w:val="30"/>
-        </w:rPr>
-        <w:t>P: ”Miksi? Sinähän kuolet!”</w:t>
-      </w:r>
-    </w:p>
-    <w:p>
-      <w:pPr>
-        <w:spacing w:line="240" w:lineRule="auto"/>
-        <w:rPr>
-          <w:rFonts w:ascii="Arial" w:eastAsia="Roboto" w:hAnsi="Arial" w:cs="Arial"/>
-          <w:sz w:val="30"/>
-        </w:rPr>
-      </w:pPr>
-      <w:r>
-        <w:rPr>
-          <w:rFonts w:ascii="Arial" w:eastAsia="Roboto" w:hAnsi="Arial" w:cs="Arial"/>
-          <w:sz w:val="30"/>
-        </w:rPr>
-        <w:t>K: ”Nimenomaan.”</w:t>
-      </w:r>
-    </w:p>
-    <w:p>
-      <w:pPr>
-        <w:spacing w:line="240" w:lineRule="auto"/>
-        <w:rPr>
-          <w:rFonts w:ascii="Arial" w:eastAsia="Roboto" w:hAnsi="Arial" w:cs="Arial"/>
-          <w:sz w:val="30"/>
-        </w:rPr>
-      </w:pPr>
-      <w:r>
-        <w:rPr>
-          <w:rFonts w:ascii="Arial" w:eastAsia="Roboto" w:hAnsi="Arial" w:cs="Arial"/>
-          <w:sz w:val="30"/>
-        </w:rPr>
-        <w:t>P: ”Ei älä tee näin!”</w:t>
-      </w:r>
-    </w:p>
-    <w:p>
-      <w:pPr>
-        <w:spacing w:line="240" w:lineRule="auto"/>
-        <w:rPr>
-          <w:rFonts w:ascii="Arial" w:eastAsia="Roboto" w:hAnsi="Arial" w:cs="Arial"/>
-          <w:sz w:val="30"/>
-        </w:rPr>
-      </w:pPr>
-      <w:r>
-        <w:rPr>
-          <w:rFonts w:ascii="Arial" w:eastAsia="Roboto" w:hAnsi="Arial" w:cs="Arial"/>
-          <w:sz w:val="30"/>
-        </w:rPr>
-        <w:t>K: ”Minun elämälläni ei ole enää merkitystä. Juokse nyt pois ennen kuin se on myöhäistä!”</w:t>
-      </w:r>
-    </w:p>
-    <w:p>
-      <w:pPr>
-        <w:spacing w:line="240" w:lineRule="auto"/>
-        <w:rPr>
-          <w:rFonts w:ascii="Arial" w:eastAsia="Roboto" w:hAnsi="Arial" w:cs="Arial"/>
-          <w:sz w:val="30"/>
-        </w:rPr>
-      </w:pPr>
-      <w:r>
-        <w:rPr>
-          <w:rFonts w:ascii="Arial" w:eastAsia="Roboto" w:hAnsi="Arial" w:cs="Arial"/>
-          <w:sz w:val="30"/>
-        </w:rPr>
-        <w:t>]</w:t>
-      </w:r>
-    </w:p>
-    <w:p>
-      <w:pPr>
-        <w:spacing w:line="240" w:lineRule="auto"/>
-        <w:rPr>
-          <w:rFonts w:ascii="Arial" w:eastAsia="Roboto" w:hAnsi="Arial" w:cs="Arial"/>
-          <w:sz w:val="30"/>
-        </w:rPr>
-      </w:pPr>
-      <w:r>
-        <w:rPr>
-          <w:rFonts w:ascii="Arial" w:eastAsia="Roboto" w:hAnsi="Arial" w:cs="Arial"/>
-          <w:sz w:val="30"/>
-        </w:rPr>
-        <w:t xml:space="preserve">// Pelaajan on pakko poistua tai </w:t>
-      </w:r>
-      <w:r>
-        <w:rPr>
-          <w:rFonts w:ascii="Arial" w:eastAsia="Roboto" w:hAnsi="Arial" w:cs="Arial"/>
-          <w:sz w:val="30"/>
-        </w:rPr>
-        <w:t>hän kuolee tuleen</w:t>
-      </w:r>
-      <w:r>
-        <w:rPr>
-          <w:rFonts w:ascii="Arial" w:eastAsia="Roboto" w:hAnsi="Arial" w:cs="Arial"/>
-          <w:sz w:val="30"/>
-        </w:rPr>
-        <w:t>. Jos hän kuolee</w:t>
-      </w:r>
-      <w:r>
-        <w:rPr>
-          <w:rFonts w:ascii="Arial" w:eastAsia="Roboto" w:hAnsi="Arial" w:cs="Arial"/>
-          <w:sz w:val="30"/>
-        </w:rPr>
-        <w:t xml:space="preserve"> tuleen</w:t>
-      </w:r>
-      <w:r>
-        <w:rPr>
-          <w:rFonts w:ascii="Arial" w:eastAsia="Roboto" w:hAnsi="Arial" w:cs="Arial"/>
-          <w:sz w:val="30"/>
-        </w:rPr>
-        <w:t>, niin peli loppuu siihen</w:t>
-      </w:r>
-      <w:r>
-        <w:rPr>
-          <w:rFonts w:ascii="Arial" w:eastAsia="Roboto" w:hAnsi="Arial" w:cs="Arial"/>
-          <w:sz w:val="30"/>
-        </w:rPr>
-        <w:t xml:space="preserve"> (</w:t>
-      </w:r>
-      <w:r>
-        <w:rPr>
-          <w:rFonts w:ascii="Arial" w:eastAsia="Roboto" w:hAnsi="Arial" w:cs="Arial"/>
-          <w:sz w:val="30"/>
-        </w:rPr>
-        <w:t>Ainoa poikkeus normaalista lopetuksesta on se, että todistuksen tilalla on kaksi hautakiveä.</w:t>
-      </w:r>
-      <w:r>
-        <w:rPr>
-          <w:rFonts w:ascii="Arial" w:eastAsia="Roboto" w:hAnsi="Arial" w:cs="Arial"/>
-          <w:sz w:val="30"/>
-        </w:rPr>
-        <w:t>)</w:t>
-      </w:r>
-      <w:r>
-        <w:rPr>
-          <w:rFonts w:ascii="Arial" w:eastAsia="Roboto" w:hAnsi="Arial" w:cs="Arial"/>
-          <w:sz w:val="30"/>
-        </w:rPr>
-        <w:t xml:space="preserve"> ja jos hän päättää paeta, niin peli jatkuu tästä edelleen.</w:t>
-      </w:r>
-    </w:p>
-    <w:p>
-      <w:pPr>
-        <w:spacing w:line="240" w:lineRule="auto"/>
-        <w:rPr>
-          <w:rFonts w:ascii="Arial" w:eastAsia="Roboto" w:hAnsi="Arial" w:cs="Arial"/>
-          <w:sz w:val="30"/>
-        </w:rPr>
-      </w:pPr>
-      <w:r>
-        <w:rPr>
-          <w:rFonts w:ascii="Arial" w:eastAsia="Roboto" w:hAnsi="Arial" w:cs="Arial"/>
-          <w:sz w:val="30"/>
-        </w:rPr>
-        <w:t>// Koponen näkyykin koulun ulkopuolella</w:t>
-      </w:r>
-    </w:p>
-    <w:p>
-      <w:pPr>
-        <w:spacing w:line="240" w:lineRule="auto"/>
-        <w:rPr>
-          <w:rFonts w:ascii="Arial" w:eastAsia="Roboto" w:hAnsi="Arial" w:cs="Arial"/>
-          <w:sz w:val="30"/>
-        </w:rPr>
-      </w:pPr>
-      <w:r>
-        <w:rPr>
-          <w:rFonts w:ascii="Arial" w:eastAsia="Roboto" w:hAnsi="Arial" w:cs="Arial"/>
-          <w:sz w:val="30"/>
-        </w:rPr>
-        <w:t>Dialogi [</w:t>
-      </w:r>
-    </w:p>
-    <w:p>
-      <w:pPr>
-        <w:spacing w:line="240" w:lineRule="auto"/>
-        <w:rPr>
-          <w:rFonts w:ascii="Arial" w:eastAsia="Roboto" w:hAnsi="Arial" w:cs="Arial"/>
-          <w:sz w:val="30"/>
-        </w:rPr>
-      </w:pPr>
-      <w:r>
-        <w:rPr>
-          <w:rFonts w:ascii="Arial" w:eastAsia="Roboto" w:hAnsi="Arial" w:cs="Arial"/>
-          <w:sz w:val="30"/>
-        </w:rPr>
-        <w:t>P: ”Koponen! Sinunhan piti kuolla?”</w:t>
-      </w:r>
-    </w:p>
-    <w:p>
-      <w:pPr>
-        <w:spacing w:line="240" w:lineRule="auto"/>
-        <w:rPr>
-          <w:rFonts w:ascii="Arial" w:eastAsia="Roboto" w:hAnsi="Arial" w:cs="Arial"/>
-          <w:sz w:val="30"/>
-        </w:rPr>
-      </w:pPr>
-      <w:r>
-        <w:rPr>
-          <w:rFonts w:ascii="Arial" w:eastAsia="Roboto" w:hAnsi="Arial" w:cs="Arial"/>
-          <w:sz w:val="30"/>
-        </w:rPr>
-        <w:t>K: ”Nähtyäni sinun surusi</w:t>
-      </w:r>
-      <w:r>
-        <w:rPr>
-          <w:rFonts w:ascii="Arial" w:eastAsia="Roboto" w:hAnsi="Arial" w:cs="Arial"/>
-          <w:sz w:val="30"/>
-        </w:rPr>
-        <w:t xml:space="preserve">, tajusin jotain. Sinä olet minun elämäni tarkoitus. Sinä tuot merkitystä elämääni. Olet ollut ihana minulle enkä minä </w:t>
-      </w:r>
-      <w:r>
-        <w:rPr>
-          <w:rFonts w:ascii="Arial" w:eastAsia="Roboto" w:hAnsi="Arial" w:cs="Arial"/>
-          <w:sz w:val="30"/>
-        </w:rPr>
-        <w:t>saa</w:t>
-      </w:r>
-      <w:r>
-        <w:rPr>
-          <w:rFonts w:ascii="Arial" w:eastAsia="Roboto" w:hAnsi="Arial" w:cs="Arial"/>
-          <w:sz w:val="30"/>
-        </w:rPr>
-        <w:t xml:space="preserve"> tuottaa sinulle pettymystä</w:t>
-      </w:r>
-      <w:r>
-        <w:rPr>
-          <w:rFonts w:ascii="Arial" w:eastAsia="Roboto" w:hAnsi="Arial" w:cs="Arial"/>
-          <w:sz w:val="30"/>
-        </w:rPr>
-        <w:t>.</w:t>
-      </w:r>
-      <w:r>
-        <w:rPr>
-          <w:rFonts w:ascii="Arial" w:eastAsia="Roboto" w:hAnsi="Arial" w:cs="Arial"/>
-          <w:sz w:val="30"/>
-        </w:rPr>
-        <w:t>”</w:t>
-      </w:r>
-    </w:p>
-    <w:p>
-      <w:pPr>
-        <w:spacing w:line="240" w:lineRule="auto"/>
-        <w:rPr>
-          <w:rFonts w:ascii="Arial" w:eastAsia="Roboto" w:hAnsi="Arial" w:cs="Arial"/>
-          <w:sz w:val="30"/>
-        </w:rPr>
-      </w:pPr>
-      <w:r>
-        <w:rPr>
-          <w:rFonts w:ascii="Arial" w:eastAsia="Roboto" w:hAnsi="Arial" w:cs="Arial"/>
-          <w:sz w:val="30"/>
-        </w:rPr>
-        <w:t>K: ”Saatan olla hieman rakastunut sinuun…”</w:t>
-      </w:r>
-    </w:p>
-    <w:p>
-      <w:pPr>
-        <w:spacing w:line="240" w:lineRule="auto"/>
-        <w:rPr>
-          <w:rFonts w:ascii="Arial" w:eastAsia="Roboto" w:hAnsi="Arial" w:cs="Arial"/>
-          <w:sz w:val="30"/>
-        </w:rPr>
-      </w:pPr>
-      <w:r>
-        <w:rPr>
-          <w:rFonts w:ascii="Arial" w:eastAsia="Roboto" w:hAnsi="Arial" w:cs="Arial"/>
-          <w:sz w:val="30"/>
-        </w:rPr>
         <w:t>K: ”Tulisitko kanssani treffeille?”</w:t>
       </w:r>
     </w:p>
@@ -3584,7 +3634,6 @@
           <w:rFonts w:ascii="Arial" w:eastAsia="Roboto" w:hAnsi="Arial" w:cs="Arial"/>
           <w:sz w:val="30"/>
         </w:rPr>
-        <w:lastRenderedPageBreak/>
         <w:t>]</w:t>
       </w:r>
     </w:p>

</xml_diff>

<commit_message>
Summari is veri rekuired
</commit_message>
<xml_diff>
--- a/KDS Script.docx
+++ b/KDS Script.docx
@@ -904,15 +904,6 @@
     </w:p>
     <w:p>
       <w:pPr>
-        <w:spacing w:line="240" w:lineRule="auto"/>
-        <w:rPr>
-          <w:rFonts w:ascii="Arial" w:eastAsia="Roboto" w:hAnsi="Arial" w:cs="Arial"/>
-          <w:sz w:val="30"/>
-        </w:rPr>
-      </w:pPr>
-    </w:p>
-    <w:p>
-      <w:pPr>
         <w:pStyle w:val="Luettelokappale"/>
         <w:numPr>
           <w:ilvl w:val="0"/>
@@ -984,49 +975,7 @@
           <w:rFonts w:ascii="Arial" w:eastAsia="Roboto" w:hAnsi="Arial" w:cs="Arial"/>
           <w:sz w:val="30"/>
         </w:rPr>
-        <w:t xml:space="preserve">Koponen: ”Olen kuullut, että </w:t>
-      </w:r>
-      <w:r>
-        <w:rPr>
-          <w:rFonts w:ascii="Arial" w:eastAsia="Roboto" w:hAnsi="Arial" w:cs="Arial"/>
-          <w:sz w:val="30"/>
-        </w:rPr>
-        <w:t>fysiikan opettaja</w:t>
-      </w:r>
-      <w:r>
-        <w:rPr>
-          <w:rFonts w:ascii="Arial" w:eastAsia="Roboto" w:hAnsi="Arial" w:cs="Arial"/>
-          <w:sz w:val="30"/>
-        </w:rPr>
-        <w:t xml:space="preserve"> keittelee laittomuuksia </w:t>
-      </w:r>
-      <w:r>
-        <w:rPr>
-          <w:rFonts w:ascii="Arial" w:eastAsia="Roboto" w:hAnsi="Arial" w:cs="Arial"/>
-          <w:sz w:val="30"/>
-        </w:rPr>
-        <w:t xml:space="preserve">B-rakennuksen </w:t>
-      </w:r>
-      <w:r>
-        <w:rPr>
-          <w:rFonts w:ascii="Arial" w:eastAsia="Roboto" w:hAnsi="Arial" w:cs="Arial"/>
-          <w:sz w:val="30"/>
-        </w:rPr>
-        <w:t>alakerrassa. Voisitko tuoda minulle mahdollisesti todisteen siitä</w:t>
-      </w:r>
-      <w:r>
-        <w:rPr>
-          <w:rFonts w:ascii="Arial" w:eastAsia="Roboto" w:hAnsi="Arial" w:cs="Arial"/>
-          <w:sz w:val="30"/>
-        </w:rPr>
-        <w:t>?</w:t>
-      </w:r>
-      <w:r>
-        <w:rPr>
-          <w:rFonts w:ascii="Arial" w:eastAsia="Roboto" w:hAnsi="Arial" w:cs="Arial"/>
-          <w:sz w:val="30"/>
-        </w:rPr>
-        <w:t>”</w:t>
+        <w:t>K: ”Tulit juuri sopivaan aikaan. Halusin tehdä tutkimuksen siitä kuka olisi koulun paras opettaja… Siis minun lisäkseni tietenkin… Kävisitkö kyselemässä tätä muutamalta oppilaalta?”</w:t>
       </w:r>
     </w:p>
     <w:p>
@@ -1058,35 +1007,28 @@
           <w:rFonts w:ascii="Arial" w:eastAsia="Roboto" w:hAnsi="Arial" w:cs="Arial"/>
           <w:sz w:val="30"/>
         </w:rPr>
-        <w:t xml:space="preserve">&gt;&gt;&gt; </w:t>
-      </w:r>
-      <w:r>
-        <w:rPr>
-          <w:rFonts w:ascii="Arial" w:eastAsia="Roboto" w:hAnsi="Arial" w:cs="Arial"/>
-          <w:sz w:val="30"/>
-        </w:rPr>
-        <w:t>Laittomuuksia</w:t>
-      </w:r>
-      <w:r>
-        <w:rPr>
-          <w:rFonts w:ascii="Arial" w:eastAsia="Roboto" w:hAnsi="Arial" w:cs="Arial"/>
-          <w:sz w:val="30"/>
-        </w:rPr>
-        <w:t xml:space="preserve"> (Löydä alakerta</w:t>
-      </w:r>
-      <w:r>
-        <w:rPr>
-          <w:rFonts w:ascii="Arial" w:eastAsia="Roboto" w:hAnsi="Arial" w:cs="Arial"/>
-          <w:sz w:val="30"/>
-        </w:rPr>
-        <w:t>, Etsi jotain epäilyttävää ja palauta tämä Koposelle</w:t>
-      </w:r>
-      <w:r>
-        <w:rPr>
-          <w:rFonts w:ascii="Arial" w:eastAsia="Roboto" w:hAnsi="Arial" w:cs="Arial"/>
-          <w:sz w:val="30"/>
-        </w:rPr>
-        <w:t>)</w:t>
+        <w:t>&gt;&gt;&gt; Mission (kysy oppilaiden mielipidettä painamalla e)</w:t>
+      </w:r>
+    </w:p>
+    <w:p>
+      <w:pPr>
+        <w:pStyle w:val="Luettelokappale"/>
+        <w:numPr>
+          <w:ilvl w:val="0"/>
+          <w:numId w:val="6"/>
+        </w:numPr>
+        <w:spacing w:line="240" w:lineRule="auto"/>
+        <w:rPr>
+          <w:rFonts w:ascii="Arial" w:eastAsia="Roboto" w:hAnsi="Arial" w:cs="Arial"/>
+          <w:sz w:val="30"/>
+        </w:rPr>
+      </w:pPr>
+      <w:r>
+        <w:rPr>
+          <w:rFonts w:ascii="Arial" w:eastAsia="Roboto" w:hAnsi="Arial" w:cs="Arial"/>
+          <w:sz w:val="30"/>
+        </w:rPr>
+        <w:t>Palauta tehtävä</w:t>
       </w:r>
     </w:p>
     <w:p>
@@ -1118,45 +1060,136 @@
           <w:rFonts w:ascii="Arial" w:eastAsia="Roboto" w:hAnsi="Arial" w:cs="Arial"/>
           <w:sz w:val="30"/>
         </w:rPr>
-        <w:t xml:space="preserve">K: ”Kiitos erittäin paljon. Otan tämän </w:t>
-      </w:r>
-      <w:r>
-        <w:rPr>
-          <w:rFonts w:ascii="Arial" w:eastAsia="Roboto" w:hAnsi="Arial" w:cs="Arial"/>
-          <w:sz w:val="30"/>
-        </w:rPr>
-        <w:t>varmuuden vuoksi</w:t>
-      </w:r>
-      <w:r>
-        <w:rPr>
-          <w:rFonts w:ascii="Arial" w:eastAsia="Roboto" w:hAnsi="Arial" w:cs="Arial"/>
-          <w:sz w:val="30"/>
-        </w:rPr>
-        <w:t xml:space="preserve"> mukaan seuraavaan opettajien kokoukseen.”</w:t>
-      </w:r>
-    </w:p>
-    <w:p>
-      <w:pPr>
-        <w:spacing w:line="240" w:lineRule="auto"/>
-        <w:rPr>
-          <w:rFonts w:ascii="Arial" w:eastAsia="Roboto" w:hAnsi="Arial" w:cs="Arial"/>
-          <w:sz w:val="30"/>
-        </w:rPr>
-      </w:pPr>
-      <w:r>
-        <w:rPr>
-          <w:rFonts w:ascii="Arial" w:eastAsia="Roboto" w:hAnsi="Arial" w:cs="Arial"/>
-          <w:sz w:val="30"/>
-        </w:rPr>
-        <w:t xml:space="preserve">K: ”Oho perkele… Tuntisi alkaa kohta. Hopi </w:t>
-      </w:r>
+        <w:t>P: ”Tässä ovat tulokseni”</w:t>
+      </w:r>
+    </w:p>
+    <w:p>
+      <w:pPr>
+        <w:spacing w:line="240" w:lineRule="auto"/>
+        <w:rPr>
+          <w:rFonts w:ascii="Arial" w:eastAsia="Roboto" w:hAnsi="Arial" w:cs="Arial"/>
+          <w:sz w:val="30"/>
+        </w:rPr>
+      </w:pPr>
+      <w:r>
+        <w:rPr>
+          <w:rFonts w:ascii="Arial" w:eastAsia="Roboto" w:hAnsi="Arial" w:cs="Arial"/>
+          <w:sz w:val="30"/>
+        </w:rPr>
+        <w:t>K: ”Ohhoh… Kiitoksia. Katsotaanpas…”</w:t>
+      </w:r>
+    </w:p>
+    <w:p>
+      <w:pPr>
+        <w:spacing w:line="240" w:lineRule="auto"/>
+        <w:rPr>
+          <w:rFonts w:ascii="Arial" w:eastAsia="Roboto" w:hAnsi="Arial" w:cs="Arial"/>
+          <w:sz w:val="30"/>
+        </w:rPr>
+      </w:pPr>
+      <w:r>
+        <w:rPr>
+          <w:rFonts w:ascii="Arial" w:eastAsia="Roboto" w:hAnsi="Arial" w:cs="Arial"/>
+          <w:sz w:val="30"/>
+        </w:rPr>
+        <w:t>K: ”Hetkinen… Miksi olet merkinnyt tähän kaikille saman määrän ääniä?”</w:t>
+      </w:r>
+    </w:p>
+    <w:p>
+      <w:pPr>
+        <w:spacing w:line="240" w:lineRule="auto"/>
+        <w:rPr>
+          <w:rFonts w:ascii="Arial" w:eastAsia="Roboto" w:hAnsi="Arial" w:cs="Arial"/>
+          <w:sz w:val="30"/>
+        </w:rPr>
+      </w:pPr>
+      <w:r>
+        <w:rPr>
+          <w:rFonts w:ascii="Arial" w:eastAsia="Roboto" w:hAnsi="Arial" w:cs="Arial"/>
+          <w:sz w:val="30"/>
+        </w:rPr>
+        <w:t>P: ”Koulumme opettajat olivat niin hyviä, ettei kukaan osannut päättää.”</w:t>
+      </w:r>
+    </w:p>
+    <w:p>
+      <w:pPr>
+        <w:spacing w:line="240" w:lineRule="auto"/>
+        <w:rPr>
+          <w:rFonts w:ascii="Arial" w:eastAsia="Roboto" w:hAnsi="Arial" w:cs="Arial"/>
+          <w:sz w:val="30"/>
+        </w:rPr>
+      </w:pPr>
+      <w:r>
+        <w:rPr>
+          <w:rFonts w:ascii="Arial" w:eastAsia="Roboto" w:hAnsi="Arial" w:cs="Arial"/>
+          <w:sz w:val="30"/>
+        </w:rPr>
+        <w:t>K: ”Hmm… Kiinnostavaa. Hyvää työtä {pelaajan nimi}.”</w:t>
+      </w:r>
+    </w:p>
+    <w:p>
+      <w:pPr>
+        <w:spacing w:line="240" w:lineRule="auto"/>
+        <w:rPr>
+          <w:rFonts w:ascii="Arial" w:eastAsia="Roboto" w:hAnsi="Arial" w:cs="Arial"/>
+          <w:sz w:val="30"/>
+        </w:rPr>
+      </w:pPr>
+      <w:r>
+        <w:rPr>
+          <w:rFonts w:ascii="Arial" w:eastAsia="Roboto" w:hAnsi="Arial" w:cs="Arial"/>
+          <w:sz w:val="30"/>
+        </w:rPr>
+        <w:t>P: ”En muuten nähnyt musiikin opettajaa listassa… Ehkä se saattaisi muuttaa tuloksia.”</w:t>
+      </w:r>
+    </w:p>
+    <w:p>
+      <w:pPr>
+        <w:spacing w:line="240" w:lineRule="auto"/>
+        <w:rPr>
+          <w:rFonts w:ascii="Arial" w:eastAsia="Roboto" w:hAnsi="Arial" w:cs="Arial"/>
+          <w:sz w:val="30"/>
+        </w:rPr>
+      </w:pPr>
+      <w:r>
+        <w:rPr>
+          <w:rFonts w:ascii="Arial" w:eastAsia="Roboto" w:hAnsi="Arial" w:cs="Arial"/>
+          <w:sz w:val="30"/>
+        </w:rPr>
+        <w:t>]</w:t>
+      </w:r>
+    </w:p>
+    <w:p>
+      <w:pPr>
+        <w:spacing w:line="240" w:lineRule="auto"/>
+        <w:rPr>
+          <w:rFonts w:ascii="Arial" w:eastAsia="Roboto" w:hAnsi="Arial" w:cs="Arial"/>
+          <w:sz w:val="30"/>
+        </w:rPr>
+      </w:pPr>
+      <w:r>
+        <w:rPr>
+          <w:rFonts w:ascii="Arial" w:eastAsia="Roboto" w:hAnsi="Arial" w:cs="Arial"/>
+          <w:sz w:val="30"/>
+        </w:rPr>
+        <w:t>}</w:t>
+      </w:r>
+    </w:p>
+    <w:p>
+      <w:pPr>
+        <w:spacing w:line="240" w:lineRule="auto"/>
+        <w:rPr>
+          <w:rFonts w:ascii="Arial" w:eastAsia="Roboto" w:hAnsi="Arial" w:cs="Arial"/>
+          <w:sz w:val="30"/>
+        </w:rPr>
+      </w:pPr>
       <w:proofErr w:type="spellStart"/>
       <w:r>
         <w:rPr>
           <w:rFonts w:ascii="Arial" w:eastAsia="Roboto" w:hAnsi="Arial" w:cs="Arial"/>
           <w:sz w:val="30"/>
         </w:rPr>
-        <w:t>hopi</w:t>
+        <w:t>Chapter</w:t>
       </w:r>
       <w:proofErr w:type="spellEnd"/>
       <w:r>
@@ -1164,47 +1197,6 @@
           <w:rFonts w:ascii="Arial" w:eastAsia="Roboto" w:hAnsi="Arial" w:cs="Arial"/>
           <w:sz w:val="30"/>
         </w:rPr>
-        <w:t>!”</w:t>
-      </w:r>
-    </w:p>
-    <w:p>
-      <w:pPr>
-        <w:spacing w:line="240" w:lineRule="auto"/>
-        <w:rPr>
-          <w:rFonts w:ascii="Arial" w:eastAsia="Roboto" w:hAnsi="Arial" w:cs="Arial"/>
-          <w:sz w:val="30"/>
-        </w:rPr>
-      </w:pPr>
-      <w:r>
-        <w:rPr>
-          <w:rFonts w:ascii="Arial" w:eastAsia="Roboto" w:hAnsi="Arial" w:cs="Arial"/>
-          <w:sz w:val="30"/>
-        </w:rPr>
-        <w:t>]</w:t>
-      </w:r>
-    </w:p>
-    <w:p>
-      <w:pPr>
-        <w:spacing w:line="240" w:lineRule="auto"/>
-        <w:rPr>
-          <w:rFonts w:ascii="Arial" w:eastAsia="Roboto" w:hAnsi="Arial" w:cs="Arial"/>
-          <w:sz w:val="30"/>
-        </w:rPr>
-      </w:pPr>
-      <w:proofErr w:type="spellStart"/>
-      <w:r>
-        <w:rPr>
-          <w:rFonts w:ascii="Arial" w:eastAsia="Roboto" w:hAnsi="Arial" w:cs="Arial"/>
-          <w:sz w:val="30"/>
-        </w:rPr>
-        <w:t>Chapter</w:t>
-      </w:r>
-      <w:proofErr w:type="spellEnd"/>
-      <w:r>
-        <w:rPr>
-          <w:rFonts w:ascii="Arial" w:eastAsia="Roboto" w:hAnsi="Arial" w:cs="Arial"/>
-          <w:sz w:val="30"/>
-        </w:rPr>
         <w:t xml:space="preserve"> </w:t>
       </w:r>
       <w:r>
@@ -1235,6 +1227,7 @@
           <w:rFonts w:ascii="Arial" w:eastAsia="Roboto" w:hAnsi="Arial" w:cs="Arial"/>
           <w:sz w:val="30"/>
         </w:rPr>
+        <w:lastRenderedPageBreak/>
         <w:t xml:space="preserve">Kenttä </w:t>
       </w:r>
       <w:r>
@@ -1334,22 +1327,21 @@
           <w:rFonts w:ascii="Arial" w:eastAsia="Roboto" w:hAnsi="Arial" w:cs="Arial"/>
           <w:sz w:val="30"/>
         </w:rPr>
-        <w:lastRenderedPageBreak/>
-        <w:t>K: ”Tulit juuri sopivaan aikaan. Halusin tehdä tutkimuksen siitä kuka olisi koulun paras opettaja… Siis minun lisäks</w:t>
-      </w:r>
-      <w:r>
-        <w:rPr>
-          <w:rFonts w:ascii="Arial" w:eastAsia="Roboto" w:hAnsi="Arial" w:cs="Arial"/>
-          <w:sz w:val="30"/>
-        </w:rPr>
-        <w:t>eni</w:t>
-      </w:r>
-      <w:r>
-        <w:rPr>
-          <w:rFonts w:ascii="Arial" w:eastAsia="Roboto" w:hAnsi="Arial" w:cs="Arial"/>
-          <w:sz w:val="30"/>
-        </w:rPr>
-        <w:t xml:space="preserve"> tietenkin… Kävisitkö kyselemässä tätä muutamalta oppilaalta?”</w:t>
+        <w:t>Koponen: ”Olen kuullut, että fysiikan opettaja keittelee laittomuuksia</w:t>
+      </w:r>
+      <w:r>
+        <w:rPr>
+          <w:rFonts w:ascii="Arial" w:eastAsia="Roboto" w:hAnsi="Arial" w:cs="Arial"/>
+          <w:sz w:val="30"/>
+        </w:rPr>
+        <w:t xml:space="preserve"> kemiavarastossa</w:t>
+      </w:r>
+      <w:r>
+        <w:rPr>
+          <w:rFonts w:ascii="Arial" w:eastAsia="Roboto" w:hAnsi="Arial" w:cs="Arial"/>
+          <w:sz w:val="30"/>
+        </w:rPr>
+        <w:t>. Voisitko tuoda minulle mahdollisesti todisteen siitä?”</w:t>
       </w:r>
     </w:p>
     <w:p>
@@ -1381,28 +1373,7 @@
           <w:rFonts w:ascii="Arial" w:eastAsia="Roboto" w:hAnsi="Arial" w:cs="Arial"/>
           <w:sz w:val="30"/>
         </w:rPr>
-        <w:t>&gt;&gt;&gt; Mission (kysy oppilaiden mielipidettä painamalla e)</w:t>
-      </w:r>
-    </w:p>
-    <w:p>
-      <w:pPr>
-        <w:pStyle w:val="Luettelokappale"/>
-        <w:numPr>
-          <w:ilvl w:val="0"/>
-          <w:numId w:val="4"/>
-        </w:numPr>
-        <w:spacing w:line="240" w:lineRule="auto"/>
-        <w:rPr>
-          <w:rFonts w:ascii="Arial" w:eastAsia="Roboto" w:hAnsi="Arial" w:cs="Arial"/>
-          <w:sz w:val="30"/>
-        </w:rPr>
-      </w:pPr>
-      <w:r>
-        <w:rPr>
-          <w:rFonts w:ascii="Arial" w:eastAsia="Roboto" w:hAnsi="Arial" w:cs="Arial"/>
-          <w:sz w:val="30"/>
-        </w:rPr>
-        <w:t>Palauta tehtävä</w:t>
+        <w:t>&gt;&gt;&gt; Laittomuuksia (Löydä alakerta, Etsi jotain epäilyttävää ja palauta tämä Koposelle)</w:t>
       </w:r>
     </w:p>
     <w:p>
@@ -1434,115 +1405,39 @@
           <w:rFonts w:ascii="Arial" w:eastAsia="Roboto" w:hAnsi="Arial" w:cs="Arial"/>
           <w:sz w:val="30"/>
         </w:rPr>
-        <w:t>P: ”Tässä ovat tulokseni”</w:t>
-      </w:r>
-    </w:p>
-    <w:p>
-      <w:pPr>
-        <w:spacing w:line="240" w:lineRule="auto"/>
-        <w:rPr>
-          <w:rFonts w:ascii="Arial" w:eastAsia="Roboto" w:hAnsi="Arial" w:cs="Arial"/>
-          <w:sz w:val="30"/>
-        </w:rPr>
-      </w:pPr>
-      <w:r>
-        <w:rPr>
-          <w:rFonts w:ascii="Arial" w:eastAsia="Roboto" w:hAnsi="Arial" w:cs="Arial"/>
-          <w:sz w:val="30"/>
-        </w:rPr>
-        <w:t>K: ”Ohhoh… Kiitoksia. Katsotaa</w:t>
-      </w:r>
-      <w:r>
-        <w:rPr>
-          <w:rFonts w:ascii="Arial" w:eastAsia="Roboto" w:hAnsi="Arial" w:cs="Arial"/>
-          <w:sz w:val="30"/>
-        </w:rPr>
-        <w:t>npa</w:t>
-      </w:r>
-      <w:r>
-        <w:rPr>
-          <w:rFonts w:ascii="Arial" w:eastAsia="Roboto" w:hAnsi="Arial" w:cs="Arial"/>
-          <w:sz w:val="30"/>
-        </w:rPr>
-        <w:t>s…”</w:t>
-      </w:r>
-    </w:p>
-    <w:p>
-      <w:pPr>
-        <w:spacing w:line="240" w:lineRule="auto"/>
-        <w:rPr>
-          <w:rFonts w:ascii="Arial" w:eastAsia="Roboto" w:hAnsi="Arial" w:cs="Arial"/>
-          <w:sz w:val="30"/>
-        </w:rPr>
-      </w:pPr>
-      <w:r>
-        <w:rPr>
-          <w:rFonts w:ascii="Arial" w:eastAsia="Roboto" w:hAnsi="Arial" w:cs="Arial"/>
-          <w:sz w:val="30"/>
-        </w:rPr>
-        <w:t>K: ”Hetkinen… Miksi olet merkinnyt tähän kaikille saman määrän ääniä?”</w:t>
-      </w:r>
-    </w:p>
-    <w:p>
-      <w:pPr>
-        <w:spacing w:line="240" w:lineRule="auto"/>
-        <w:rPr>
-          <w:rFonts w:ascii="Arial" w:eastAsia="Roboto" w:hAnsi="Arial" w:cs="Arial"/>
-          <w:sz w:val="30"/>
-        </w:rPr>
-      </w:pPr>
-      <w:r>
-        <w:rPr>
-          <w:rFonts w:ascii="Arial" w:eastAsia="Roboto" w:hAnsi="Arial" w:cs="Arial"/>
-          <w:sz w:val="30"/>
-        </w:rPr>
-        <w:t>P: ”Koulumme opettajat olivat niin hyviä, ettei kukaan osannut päättää.”</w:t>
-      </w:r>
-    </w:p>
-    <w:p>
-      <w:pPr>
-        <w:spacing w:line="240" w:lineRule="auto"/>
-        <w:rPr>
-          <w:rFonts w:ascii="Arial" w:eastAsia="Roboto" w:hAnsi="Arial" w:cs="Arial"/>
-          <w:sz w:val="30"/>
-        </w:rPr>
-      </w:pPr>
-      <w:r>
-        <w:rPr>
-          <w:rFonts w:ascii="Arial" w:eastAsia="Roboto" w:hAnsi="Arial" w:cs="Arial"/>
-          <w:sz w:val="30"/>
-        </w:rPr>
-        <w:t>K: ”Hmm… Kiinnostavaa. Hyvää työtä</w:t>
-      </w:r>
-      <w:r>
-        <w:rPr>
-          <w:rFonts w:ascii="Arial" w:eastAsia="Roboto" w:hAnsi="Arial" w:cs="Arial"/>
-          <w:sz w:val="30"/>
-        </w:rPr>
-        <w:t xml:space="preserve"> {pelaajan nimi}.</w:t>
-      </w:r>
-      <w:r>
-        <w:rPr>
-          <w:rFonts w:ascii="Arial" w:eastAsia="Roboto" w:hAnsi="Arial" w:cs="Arial"/>
-          <w:sz w:val="30"/>
-        </w:rPr>
-        <w:t>”</w:t>
-      </w:r>
-    </w:p>
-    <w:p>
-      <w:pPr>
-        <w:spacing w:line="240" w:lineRule="auto"/>
-        <w:rPr>
-          <w:rFonts w:ascii="Arial" w:eastAsia="Roboto" w:hAnsi="Arial" w:cs="Arial"/>
-          <w:sz w:val="30"/>
-        </w:rPr>
-      </w:pPr>
-      <w:r>
-        <w:rPr>
-          <w:rFonts w:ascii="Arial" w:eastAsia="Roboto" w:hAnsi="Arial" w:cs="Arial"/>
-          <w:sz w:val="30"/>
-        </w:rPr>
-        <w:t>P: ”En muuten nähnyt musiikin opettajaa listassa… Ehkä se saattaisi muuttaa tuloksia.”</w:t>
+        <w:t>K: ”Kiitos erittäin paljon. Otan tämän varmuuden vuoksi mukaan seuraavaan opettajien kokoukseen.”</w:t>
+      </w:r>
+    </w:p>
+    <w:p>
+      <w:pPr>
+        <w:spacing w:line="240" w:lineRule="auto"/>
+        <w:rPr>
+          <w:rFonts w:ascii="Arial" w:eastAsia="Roboto" w:hAnsi="Arial" w:cs="Arial"/>
+          <w:sz w:val="30"/>
+        </w:rPr>
+      </w:pPr>
+      <w:r>
+        <w:rPr>
+          <w:rFonts w:ascii="Arial" w:eastAsia="Roboto" w:hAnsi="Arial" w:cs="Arial"/>
+          <w:sz w:val="30"/>
+        </w:rPr>
+        <w:t xml:space="preserve">K: ”Oho perkele… Tuntisi alkaa kohta. Hopi </w:t>
+      </w:r>
+      <w:proofErr w:type="spellStart"/>
+      <w:r>
+        <w:rPr>
+          <w:rFonts w:ascii="Arial" w:eastAsia="Roboto" w:hAnsi="Arial" w:cs="Arial"/>
+          <w:sz w:val="30"/>
+        </w:rPr>
+        <w:t>hopi</w:t>
+      </w:r>
+      <w:proofErr w:type="spellEnd"/>
+      <w:r>
+        <w:rPr>
+          <w:rFonts w:ascii="Arial" w:eastAsia="Roboto" w:hAnsi="Arial" w:cs="Arial"/>
+          <w:sz w:val="30"/>
+        </w:rPr>
+        <w:t>!”</w:t>
       </w:r>
     </w:p>
     <w:p>
@@ -1569,13 +1464,6 @@
           <w:sz w:val="30"/>
         </w:rPr>
       </w:pPr>
-      <w:r>
-        <w:rPr>
-          <w:rFonts w:ascii="Arial" w:eastAsia="Roboto" w:hAnsi="Arial" w:cs="Arial"/>
-          <w:sz w:val="30"/>
-        </w:rPr>
-        <w:t>}</w:t>
-      </w:r>
     </w:p>
     <w:p>
       <w:pPr>
@@ -2037,30 +1925,21 @@
           <w:rFonts w:ascii="Arial" w:eastAsia="Roboto" w:hAnsi="Arial" w:cs="Arial"/>
           <w:sz w:val="30"/>
         </w:rPr>
-        <w:t xml:space="preserve">// Pelaaja herää myöhemmin ilman </w:t>
-      </w:r>
-      <w:proofErr w:type="spellStart"/>
-      <w:r>
-        <w:rPr>
-          <w:rFonts w:ascii="Arial" w:eastAsia="Roboto" w:hAnsi="Arial" w:cs="Arial"/>
-          <w:sz w:val="30"/>
-        </w:rPr>
-        <w:t>radioa</w:t>
-      </w:r>
-      <w:proofErr w:type="spellEnd"/>
-      <w:r>
-        <w:rPr>
-          <w:rFonts w:ascii="Arial" w:eastAsia="Roboto" w:hAnsi="Arial" w:cs="Arial"/>
-          <w:sz w:val="30"/>
-        </w:rPr>
-        <w:t>.</w:t>
-      </w:r>
-      <w:r>
-        <w:rPr>
-          <w:rFonts w:ascii="Arial" w:eastAsia="Roboto" w:hAnsi="Arial" w:cs="Arial"/>
-          <w:sz w:val="30"/>
-        </w:rPr>
-        <w:t xml:space="preserve"> Taustalla on </w:t>
+        <w:t>// Pelaaja herää myöhemmin ilman radio</w:t>
+      </w:r>
+      <w:r>
+        <w:rPr>
+          <w:rFonts w:ascii="Arial" w:eastAsia="Roboto" w:hAnsi="Arial" w:cs="Arial"/>
+          <w:sz w:val="30"/>
+        </w:rPr>
+        <w:t>t</w:t>
+      </w:r>
+      <w:r>
+        <w:rPr>
+          <w:rFonts w:ascii="Arial" w:eastAsia="Roboto" w:hAnsi="Arial" w:cs="Arial"/>
+          <w:sz w:val="30"/>
+        </w:rPr>
+        <w:t xml:space="preserve">a. Taustalla on </w:t>
       </w:r>
       <w:proofErr w:type="spellStart"/>
       <w:r>
@@ -4791,6 +4670,18 @@
   </w:num>
   <w:num w:numId="5">
     <w:abstractNumId w:val="4"/>
+  </w:num>
+  <w:num w:numId="6">
+    <w:abstractNumId w:val="0"/>
+    <w:lvlOverride w:ilvl="0"/>
+    <w:lvlOverride w:ilvl="1"/>
+    <w:lvlOverride w:ilvl="2"/>
+    <w:lvlOverride w:ilvl="3"/>
+    <w:lvlOverride w:ilvl="4"/>
+    <w:lvlOverride w:ilvl="5"/>
+    <w:lvlOverride w:ilvl="6"/>
+    <w:lvlOverride w:ilvl="7"/>
+    <w:lvlOverride w:ilvl="8"/>
   </w:num>
 </w:numbering>
 </file>

</xml_diff>

<commit_message>
Replaced A-Building canteen tables
</commit_message>
<xml_diff>
--- a/KDS Script.docx
+++ b/KDS Script.docx
@@ -1285,7 +1285,21 @@
           <w:rFonts w:ascii="Arial" w:eastAsia="Roboto" w:hAnsi="Arial" w:cs="Arial"/>
           <w:sz w:val="30"/>
         </w:rPr>
-        <w:t>&gt;&gt;&gt; Laittomuuksia (Löydä alakerta, Etsi jotain epäilyttävää ja palauta tämä Koposelle)</w:t>
+        <w:t>&gt;&gt;&gt; Laittomuuksia (Etsi jotain epäilyttävää</w:t>
+      </w:r>
+      <w:r>
+        <w:rPr>
+          <w:rFonts w:ascii="Arial" w:eastAsia="Roboto" w:hAnsi="Arial" w:cs="Arial"/>
+          <w:sz w:val="30"/>
+        </w:rPr>
+        <w:t xml:space="preserve"> kemiavarastosta</w:t>
+      </w:r>
+      <w:r>
+        <w:rPr>
+          <w:rFonts w:ascii="Arial" w:eastAsia="Roboto" w:hAnsi="Arial" w:cs="Arial"/>
+          <w:sz w:val="30"/>
+        </w:rPr>
+        <w:t xml:space="preserve"> ja palauta tämä Koposelle)</w:t>
       </w:r>
     </w:p>
     <w:p>

</xml_diff>

<commit_message>
Fixed door teleports only going one direction
</commit_message>
<xml_diff>
--- a/KDS Script.docx
+++ b/KDS Script.docx
@@ -26,12 +26,21 @@
           <w:sz w:val="30"/>
         </w:rPr>
       </w:pPr>
-      <w:r>
-        <w:rPr>
-          <w:rFonts w:ascii="Arial" w:eastAsia="Roboto" w:hAnsi="Arial" w:cs="Arial"/>
-          <w:sz w:val="30"/>
-        </w:rPr>
-        <w:t>Chapter 1</w:t>
+      <w:proofErr w:type="spellStart"/>
+      <w:r>
+        <w:rPr>
+          <w:rFonts w:ascii="Arial" w:eastAsia="Roboto" w:hAnsi="Arial" w:cs="Arial"/>
+          <w:sz w:val="30"/>
+        </w:rPr>
+        <w:t>Chapter</w:t>
+      </w:r>
+      <w:proofErr w:type="spellEnd"/>
+      <w:r>
+        <w:rPr>
+          <w:rFonts w:ascii="Arial" w:eastAsia="Roboto" w:hAnsi="Arial" w:cs="Arial"/>
+          <w:sz w:val="30"/>
+        </w:rPr>
+        <w:t xml:space="preserve"> 1</w:t>
       </w:r>
       <w:r>
         <w:rPr>
@@ -89,8 +98,17 @@
           <w:rFonts w:ascii="Arial" w:eastAsia="Roboto" w:hAnsi="Arial" w:cs="Arial"/>
           <w:sz w:val="30"/>
         </w:rPr>
-        <w:t>Kenttä 1: //Eräänlainen johdantokappale/tutoriaali story</w:t>
-      </w:r>
+        <w:t xml:space="preserve">Kenttä 1: //Eräänlainen johdantokappale/tutoriaali </w:t>
+      </w:r>
+      <w:proofErr w:type="spellStart"/>
+      <w:r>
+        <w:rPr>
+          <w:rFonts w:ascii="Arial" w:eastAsia="Roboto" w:hAnsi="Arial" w:cs="Arial"/>
+          <w:sz w:val="30"/>
+        </w:rPr>
+        <w:t>story</w:t>
+      </w:r>
+      <w:proofErr w:type="spellEnd"/>
       <w:r>
         <w:rPr>
           <w:rFonts w:ascii="Arial" w:eastAsia="Roboto" w:hAnsi="Arial" w:cs="Arial"/>
@@ -98,6 +116,7 @@
         </w:rPr>
         <w:t xml:space="preserve"> </w:t>
       </w:r>
+      <w:proofErr w:type="spellStart"/>
       <w:r>
         <w:rPr>
           <w:rFonts w:ascii="Arial" w:eastAsia="Roboto" w:hAnsi="Arial" w:cs="Arial"/>
@@ -105,6 +124,7 @@
         </w:rPr>
         <w:t>modeen</w:t>
       </w:r>
+      <w:proofErr w:type="spellEnd"/>
     </w:p>
     <w:p>
       <w:pPr>
@@ -282,7 +302,23 @@
           <w:rFonts w:ascii="Arial" w:eastAsia="Roboto" w:hAnsi="Arial" w:cs="Arial"/>
           <w:sz w:val="30"/>
         </w:rPr>
-        <w:t xml:space="preserve"> nostaa num... Hetkinen, ethän sinä ole tyttö</w:t>
+        <w:t xml:space="preserve"> nostaa </w:t>
+      </w:r>
+      <w:proofErr w:type="spellStart"/>
+      <w:r>
+        <w:rPr>
+          <w:rFonts w:ascii="Arial" w:eastAsia="Roboto" w:hAnsi="Arial" w:cs="Arial"/>
+          <w:sz w:val="30"/>
+        </w:rPr>
+        <w:t>num</w:t>
+      </w:r>
+      <w:proofErr w:type="spellEnd"/>
+      <w:r>
+        <w:rPr>
+          <w:rFonts w:ascii="Arial" w:eastAsia="Roboto" w:hAnsi="Arial" w:cs="Arial"/>
+          <w:sz w:val="30"/>
+        </w:rPr>
+        <w:t>... Hetkinen, ethän sinä ole tyttö</w:t>
       </w:r>
       <w:r>
         <w:rPr>
@@ -598,39 +634,89 @@
           <w:rFonts w:ascii="Arial" w:eastAsia="Roboto" w:hAnsi="Arial" w:cs="Arial"/>
           <w:sz w:val="30"/>
         </w:rPr>
-        <w:t>&gt;&gt;&gt; Mission (Löydä saunavessa ja sieltä level exit)</w:t>
-      </w:r>
-    </w:p>
-    <w:p>
-      <w:pPr>
-        <w:spacing w:line="240" w:lineRule="auto"/>
-        <w:rPr>
-          <w:rFonts w:ascii="Arial" w:eastAsia="Roboto" w:hAnsi="Arial" w:cs="Arial"/>
-          <w:sz w:val="30"/>
-        </w:rPr>
-      </w:pPr>
-      <w:r>
-        <w:rPr>
-          <w:rFonts w:ascii="Arial" w:eastAsia="Roboto" w:hAnsi="Arial" w:cs="Arial"/>
-          <w:sz w:val="30"/>
-        </w:rPr>
-        <w:t>=&gt; Level Exit</w:t>
-      </w:r>
-    </w:p>
-    <w:p>
-      <w:pPr>
-        <w:spacing w:line="240" w:lineRule="auto"/>
-        <w:rPr>
-          <w:rFonts w:ascii="Arial" w:eastAsia="Roboto" w:hAnsi="Arial" w:cs="Arial"/>
-          <w:sz w:val="30"/>
-        </w:rPr>
-      </w:pPr>
-      <w:r>
-        <w:rPr>
-          <w:rFonts w:ascii="Arial" w:eastAsia="Roboto" w:hAnsi="Arial" w:cs="Arial"/>
-          <w:sz w:val="30"/>
-        </w:rPr>
-        <w:t>Chapter 2 (Rutiininomainen yllätys) {</w:t>
+        <w:t xml:space="preserve">&gt;&gt;&gt; Mission (Löydä saunavessa ja sieltä </w:t>
+      </w:r>
+      <w:proofErr w:type="spellStart"/>
+      <w:r>
+        <w:rPr>
+          <w:rFonts w:ascii="Arial" w:eastAsia="Roboto" w:hAnsi="Arial" w:cs="Arial"/>
+          <w:sz w:val="30"/>
+        </w:rPr>
+        <w:t>level</w:t>
+      </w:r>
+      <w:proofErr w:type="spellEnd"/>
+      <w:r>
+        <w:rPr>
+          <w:rFonts w:ascii="Arial" w:eastAsia="Roboto" w:hAnsi="Arial" w:cs="Arial"/>
+          <w:sz w:val="30"/>
+        </w:rPr>
+        <w:t xml:space="preserve"> </w:t>
+      </w:r>
+      <w:proofErr w:type="spellStart"/>
+      <w:r>
+        <w:rPr>
+          <w:rFonts w:ascii="Arial" w:eastAsia="Roboto" w:hAnsi="Arial" w:cs="Arial"/>
+          <w:sz w:val="30"/>
+        </w:rPr>
+        <w:t>exit</w:t>
+      </w:r>
+      <w:proofErr w:type="spellEnd"/>
+      <w:r>
+        <w:rPr>
+          <w:rFonts w:ascii="Arial" w:eastAsia="Roboto" w:hAnsi="Arial" w:cs="Arial"/>
+          <w:sz w:val="30"/>
+        </w:rPr>
+        <w:t>)</w:t>
+      </w:r>
+    </w:p>
+    <w:p>
+      <w:pPr>
+        <w:spacing w:line="240" w:lineRule="auto"/>
+        <w:rPr>
+          <w:rFonts w:ascii="Arial" w:eastAsia="Roboto" w:hAnsi="Arial" w:cs="Arial"/>
+          <w:sz w:val="30"/>
+        </w:rPr>
+      </w:pPr>
+      <w:r>
+        <w:rPr>
+          <w:rFonts w:ascii="Arial" w:eastAsia="Roboto" w:hAnsi="Arial" w:cs="Arial"/>
+          <w:sz w:val="30"/>
+        </w:rPr>
+        <w:t xml:space="preserve">=&gt; Level </w:t>
+      </w:r>
+      <w:proofErr w:type="spellStart"/>
+      <w:r>
+        <w:rPr>
+          <w:rFonts w:ascii="Arial" w:eastAsia="Roboto" w:hAnsi="Arial" w:cs="Arial"/>
+          <w:sz w:val="30"/>
+        </w:rPr>
+        <w:t>Exit</w:t>
+      </w:r>
+      <w:proofErr w:type="spellEnd"/>
+    </w:p>
+    <w:p>
+      <w:pPr>
+        <w:spacing w:line="240" w:lineRule="auto"/>
+        <w:rPr>
+          <w:rFonts w:ascii="Arial" w:eastAsia="Roboto" w:hAnsi="Arial" w:cs="Arial"/>
+          <w:sz w:val="30"/>
+        </w:rPr>
+      </w:pPr>
+      <w:proofErr w:type="spellStart"/>
+      <w:r>
+        <w:rPr>
+          <w:rFonts w:ascii="Arial" w:eastAsia="Roboto" w:hAnsi="Arial" w:cs="Arial"/>
+          <w:sz w:val="30"/>
+        </w:rPr>
+        <w:t>Chapter</w:t>
+      </w:r>
+      <w:proofErr w:type="spellEnd"/>
+      <w:r>
+        <w:rPr>
+          <w:rFonts w:ascii="Arial" w:eastAsia="Roboto" w:hAnsi="Arial" w:cs="Arial"/>
+          <w:sz w:val="30"/>
+        </w:rPr>
+        <w:t xml:space="preserve"> 2 (Rutiininomainen yllätys) {</w:t>
       </w:r>
     </w:p>
     <w:p>
@@ -1097,12 +1183,21 @@
           <w:sz w:val="30"/>
         </w:rPr>
       </w:pPr>
-      <w:r>
-        <w:rPr>
-          <w:rFonts w:ascii="Arial" w:eastAsia="Roboto" w:hAnsi="Arial" w:cs="Arial"/>
-          <w:sz w:val="30"/>
-        </w:rPr>
-        <w:t xml:space="preserve">Chapter </w:t>
+      <w:proofErr w:type="spellStart"/>
+      <w:r>
+        <w:rPr>
+          <w:rFonts w:ascii="Arial" w:eastAsia="Roboto" w:hAnsi="Arial" w:cs="Arial"/>
+          <w:sz w:val="30"/>
+        </w:rPr>
+        <w:t>Chapter</w:t>
+      </w:r>
+      <w:proofErr w:type="spellEnd"/>
+      <w:r>
+        <w:rPr>
+          <w:rFonts w:ascii="Arial" w:eastAsia="Roboto" w:hAnsi="Arial" w:cs="Arial"/>
+          <w:sz w:val="30"/>
+        </w:rPr>
+        <w:t xml:space="preserve"> </w:t>
       </w:r>
       <w:r>
         <w:rPr>
@@ -1635,7 +1730,55 @@
           <w:rFonts w:ascii="Arial" w:eastAsia="Roboto" w:hAnsi="Arial" w:cs="Arial"/>
           <w:sz w:val="30"/>
         </w:rPr>
-        <w:t>K: ”Miten vitussa sä jaksoit lukee tätä tänne asti? Nyt perkele jatka pelin pelaamista äläkä lue tällästä turhaa paskaa.”</w:t>
+        <w:t xml:space="preserve">K: ”Miten vitussa </w:t>
+      </w:r>
+      <w:proofErr w:type="spellStart"/>
+      <w:r>
+        <w:rPr>
+          <w:rFonts w:ascii="Arial" w:eastAsia="Roboto" w:hAnsi="Arial" w:cs="Arial"/>
+          <w:sz w:val="30"/>
+        </w:rPr>
+        <w:t>sä</w:t>
+      </w:r>
+      <w:proofErr w:type="spellEnd"/>
+      <w:r>
+        <w:rPr>
+          <w:rFonts w:ascii="Arial" w:eastAsia="Roboto" w:hAnsi="Arial" w:cs="Arial"/>
+          <w:sz w:val="30"/>
+        </w:rPr>
+        <w:t xml:space="preserve"> </w:t>
+      </w:r>
+      <w:proofErr w:type="gramStart"/>
+      <w:r>
+        <w:rPr>
+          <w:rFonts w:ascii="Arial" w:eastAsia="Roboto" w:hAnsi="Arial" w:cs="Arial"/>
+          <w:sz w:val="30"/>
+        </w:rPr>
+        <w:t>jaksoit</w:t>
+      </w:r>
+      <w:proofErr w:type="gramEnd"/>
+      <w:r>
+        <w:rPr>
+          <w:rFonts w:ascii="Arial" w:eastAsia="Roboto" w:hAnsi="Arial" w:cs="Arial"/>
+          <w:sz w:val="30"/>
+        </w:rPr>
+        <w:t xml:space="preserve"> lukee tätä tänne asti? Nyt perkele jatka pelin pelaamista äläkä lue </w:t>
+      </w:r>
+      <w:proofErr w:type="spellStart"/>
+      <w:r>
+        <w:rPr>
+          <w:rFonts w:ascii="Arial" w:eastAsia="Roboto" w:hAnsi="Arial" w:cs="Arial"/>
+          <w:sz w:val="30"/>
+        </w:rPr>
+        <w:t>tällästä</w:t>
+      </w:r>
+      <w:proofErr w:type="spellEnd"/>
+      <w:r>
+        <w:rPr>
+          <w:rFonts w:ascii="Arial" w:eastAsia="Roboto" w:hAnsi="Arial" w:cs="Arial"/>
+          <w:sz w:val="30"/>
+        </w:rPr>
+        <w:t xml:space="preserve"> turhaa paskaa.”</w:t>
       </w:r>
     </w:p>
     <w:p>
@@ -1687,12 +1830,21 @@
           <w:sz w:val="30"/>
         </w:rPr>
       </w:pPr>
-      <w:r>
-        <w:rPr>
-          <w:rFonts w:ascii="Arial" w:eastAsia="Roboto" w:hAnsi="Arial" w:cs="Arial"/>
-          <w:sz w:val="30"/>
-        </w:rPr>
-        <w:t xml:space="preserve">Chapter </w:t>
+      <w:proofErr w:type="spellStart"/>
+      <w:r>
+        <w:rPr>
+          <w:rFonts w:ascii="Arial" w:eastAsia="Roboto" w:hAnsi="Arial" w:cs="Arial"/>
+          <w:sz w:val="30"/>
+        </w:rPr>
+        <w:t>Chapter</w:t>
+      </w:r>
+      <w:proofErr w:type="spellEnd"/>
+      <w:r>
+        <w:rPr>
+          <w:rFonts w:ascii="Arial" w:eastAsia="Roboto" w:hAnsi="Arial" w:cs="Arial"/>
+          <w:sz w:val="30"/>
+        </w:rPr>
+        <w:t xml:space="preserve"> </w:t>
       </w:r>
       <w:r>
         <w:rPr>
@@ -1744,7 +1896,23 @@
           <w:sz w:val="30"/>
         </w:rPr>
         <w:lastRenderedPageBreak/>
-        <w:t>// Tähän alkuja jollekin suurelle mysteerille… Tätä kevennetään hauskilla tehtävillä, jotka saavat pelaajan unohtamaan tämän mysteerin hetkeksi, kunnes se palaa taas myöhemmin.</w:t>
+        <w:t xml:space="preserve">// Tähän alkuja jollekin suurelle mysteerille… Tätä kevennetään </w:t>
+      </w:r>
+      <w:proofErr w:type="spellStart"/>
+      <w:r>
+        <w:rPr>
+          <w:rFonts w:ascii="Arial" w:eastAsia="Roboto" w:hAnsi="Arial" w:cs="Arial"/>
+          <w:sz w:val="30"/>
+        </w:rPr>
+        <w:t>hauskilla</w:t>
+      </w:r>
+      <w:proofErr w:type="spellEnd"/>
+      <w:r>
+        <w:rPr>
+          <w:rFonts w:ascii="Arial" w:eastAsia="Roboto" w:hAnsi="Arial" w:cs="Arial"/>
+          <w:sz w:val="30"/>
+        </w:rPr>
+        <w:t xml:space="preserve"> tehtävillä, jotka saavat pelaajan unohtamaan tämän mysteerin hetkeksi, kunnes se palaa taas myöhemmin.</w:t>
       </w:r>
     </w:p>
     <w:p>
@@ -1970,7 +2138,23 @@
           <w:rFonts w:ascii="Arial" w:eastAsia="Roboto" w:hAnsi="Arial" w:cs="Arial"/>
           <w:sz w:val="30"/>
         </w:rPr>
-        <w:t xml:space="preserve"> nostettua sitä ei voi droppaa ennen kuin on kuunnellut äänen, jossa puhutaan seuraava lainaus:</w:t>
+        <w:t xml:space="preserve"> nostettua sitä ei voi </w:t>
+      </w:r>
+      <w:proofErr w:type="spellStart"/>
+      <w:r>
+        <w:rPr>
+          <w:rFonts w:ascii="Arial" w:eastAsia="Roboto" w:hAnsi="Arial" w:cs="Arial"/>
+          <w:sz w:val="30"/>
+        </w:rPr>
+        <w:t>droppaa</w:t>
+      </w:r>
+      <w:proofErr w:type="spellEnd"/>
+      <w:r>
+        <w:rPr>
+          <w:rFonts w:ascii="Arial" w:eastAsia="Roboto" w:hAnsi="Arial" w:cs="Arial"/>
+          <w:sz w:val="30"/>
+        </w:rPr>
+        <w:t xml:space="preserve"> ennen kuin on kuunnellut äänen, jossa puhutaan seuraava lainaus:</w:t>
       </w:r>
     </w:p>
     <w:p>
@@ -2016,6 +2200,7 @@
         </w:rPr>
         <w:t xml:space="preserve"> *</w:t>
       </w:r>
+      <w:proofErr w:type="spellStart"/>
       <w:r>
         <w:rPr>
           <w:rFonts w:ascii="Arial" w:eastAsia="Roboto" w:hAnsi="Arial" w:cs="Arial"/>
@@ -2023,6 +2208,7 @@
         </w:rPr>
         <w:t>kzzcchht</w:t>
       </w:r>
+      <w:proofErr w:type="spellEnd"/>
       <w:r>
         <w:rPr>
           <w:rFonts w:ascii="Arial" w:eastAsia="Roboto" w:hAnsi="Arial" w:cs="Arial"/>
@@ -2058,7 +2244,23 @@
           <w:rFonts w:ascii="Arial" w:eastAsia="Roboto" w:hAnsi="Arial" w:cs="Arial"/>
           <w:sz w:val="30"/>
         </w:rPr>
-        <w:t xml:space="preserve"> tulee pieni buildup ääniefekti,</w:t>
+        <w:t xml:space="preserve"> tulee pieni </w:t>
+      </w:r>
+      <w:proofErr w:type="spellStart"/>
+      <w:r>
+        <w:rPr>
+          <w:rFonts w:ascii="Arial" w:eastAsia="Roboto" w:hAnsi="Arial" w:cs="Arial"/>
+          <w:sz w:val="30"/>
+        </w:rPr>
+        <w:t>buildup</w:t>
+      </w:r>
+      <w:proofErr w:type="spellEnd"/>
+      <w:r>
+        <w:rPr>
+          <w:rFonts w:ascii="Arial" w:eastAsia="Roboto" w:hAnsi="Arial" w:cs="Arial"/>
+          <w:sz w:val="30"/>
+        </w:rPr>
+        <w:t xml:space="preserve"> ääniefekti,</w:t>
       </w:r>
       <w:r>
         <w:rPr>
@@ -2133,7 +2335,23 @@
           <w:rFonts w:ascii="Arial" w:eastAsia="Roboto" w:hAnsi="Arial" w:cs="Arial"/>
           <w:sz w:val="30"/>
         </w:rPr>
-        <w:t xml:space="preserve">s ääntä, kun näyttö fade-innaa. </w:t>
+        <w:t>s ääntä, kun näyttö fade-</w:t>
+      </w:r>
+      <w:proofErr w:type="spellStart"/>
+      <w:r>
+        <w:rPr>
+          <w:rFonts w:ascii="Arial" w:eastAsia="Roboto" w:hAnsi="Arial" w:cs="Arial"/>
+          <w:sz w:val="30"/>
+        </w:rPr>
+        <w:t>innaa</w:t>
+      </w:r>
+      <w:proofErr w:type="spellEnd"/>
+      <w:r>
+        <w:rPr>
+          <w:rFonts w:ascii="Arial" w:eastAsia="Roboto" w:hAnsi="Arial" w:cs="Arial"/>
+          <w:sz w:val="30"/>
+        </w:rPr>
+        <w:t xml:space="preserve">. </w:t>
       </w:r>
       <w:r>
         <w:rPr>
@@ -2203,7 +2421,39 @@
           <w:rFonts w:ascii="Arial" w:eastAsia="Roboto" w:hAnsi="Arial" w:cs="Arial"/>
           <w:sz w:val="30"/>
         </w:rPr>
-        <w:t xml:space="preserve"> tulee yks flicker trigger.</w:t>
+        <w:t xml:space="preserve"> tulee yks </w:t>
+      </w:r>
+      <w:proofErr w:type="spellStart"/>
+      <w:r>
+        <w:rPr>
+          <w:rFonts w:ascii="Arial" w:eastAsia="Roboto" w:hAnsi="Arial" w:cs="Arial"/>
+          <w:sz w:val="30"/>
+        </w:rPr>
+        <w:t>flicker</w:t>
+      </w:r>
+      <w:proofErr w:type="spellEnd"/>
+      <w:r>
+        <w:rPr>
+          <w:rFonts w:ascii="Arial" w:eastAsia="Roboto" w:hAnsi="Arial" w:cs="Arial"/>
+          <w:sz w:val="30"/>
+        </w:rPr>
+        <w:t xml:space="preserve"> </w:t>
+      </w:r>
+      <w:proofErr w:type="spellStart"/>
+      <w:r>
+        <w:rPr>
+          <w:rFonts w:ascii="Arial" w:eastAsia="Roboto" w:hAnsi="Arial" w:cs="Arial"/>
+          <w:sz w:val="30"/>
+        </w:rPr>
+        <w:t>trigger</w:t>
+      </w:r>
+      <w:proofErr w:type="spellEnd"/>
+      <w:r>
+        <w:rPr>
+          <w:rFonts w:ascii="Arial" w:eastAsia="Roboto" w:hAnsi="Arial" w:cs="Arial"/>
+          <w:sz w:val="30"/>
+        </w:rPr>
+        <w:t>.</w:t>
       </w:r>
     </w:p>
     <w:p>
@@ -2239,12 +2489,21 @@
           <w:sz w:val="30"/>
         </w:rPr>
       </w:pPr>
-      <w:r>
-        <w:rPr>
-          <w:rFonts w:ascii="Arial" w:eastAsia="Roboto" w:hAnsi="Arial" w:cs="Arial"/>
-          <w:sz w:val="30"/>
-        </w:rPr>
-        <w:t xml:space="preserve">Chapter </w:t>
+      <w:proofErr w:type="spellStart"/>
+      <w:r>
+        <w:rPr>
+          <w:rFonts w:ascii="Arial" w:eastAsia="Roboto" w:hAnsi="Arial" w:cs="Arial"/>
+          <w:sz w:val="30"/>
+        </w:rPr>
+        <w:t>Chapter</w:t>
+      </w:r>
+      <w:proofErr w:type="spellEnd"/>
+      <w:r>
+        <w:rPr>
+          <w:rFonts w:ascii="Arial" w:eastAsia="Roboto" w:hAnsi="Arial" w:cs="Arial"/>
+          <w:sz w:val="30"/>
+        </w:rPr>
+        <w:t xml:space="preserve"> </w:t>
       </w:r>
       <w:r>
         <w:rPr>
@@ -2312,7 +2571,23 @@
           <w:sz w:val="30"/>
         </w:rPr>
         <w:lastRenderedPageBreak/>
-        <w:t>// Chapter alkaa koulun käytävällä</w:t>
+        <w:t xml:space="preserve">// </w:t>
+      </w:r>
+      <w:proofErr w:type="spellStart"/>
+      <w:r>
+        <w:rPr>
+          <w:rFonts w:ascii="Arial" w:eastAsia="Roboto" w:hAnsi="Arial" w:cs="Arial"/>
+          <w:sz w:val="30"/>
+        </w:rPr>
+        <w:t>Chapter</w:t>
+      </w:r>
+      <w:proofErr w:type="spellEnd"/>
+      <w:r>
+        <w:rPr>
+          <w:rFonts w:ascii="Arial" w:eastAsia="Roboto" w:hAnsi="Arial" w:cs="Arial"/>
+          <w:sz w:val="30"/>
+        </w:rPr>
+        <w:t xml:space="preserve"> alkaa koulun käytävällä</w:t>
       </w:r>
     </w:p>
     <w:p>
@@ -2552,8 +2827,65 @@
           <w:rFonts w:ascii="Arial" w:eastAsia="Roboto" w:hAnsi="Arial" w:cs="Arial"/>
           <w:sz w:val="30"/>
         </w:rPr>
-        <w:t xml:space="preserve"> kamalaa. Siitä pitäis tulla epic duel ja muuta joojoo.*</w:t>
-      </w:r>
+        <w:t xml:space="preserve"> kamalaa. Siitä </w:t>
+      </w:r>
+      <w:proofErr w:type="spellStart"/>
+      <w:r>
+        <w:rPr>
+          <w:rFonts w:ascii="Arial" w:eastAsia="Roboto" w:hAnsi="Arial" w:cs="Arial"/>
+          <w:sz w:val="30"/>
+        </w:rPr>
+        <w:t>pitäis</w:t>
+      </w:r>
+      <w:proofErr w:type="spellEnd"/>
+      <w:r>
+        <w:rPr>
+          <w:rFonts w:ascii="Arial" w:eastAsia="Roboto" w:hAnsi="Arial" w:cs="Arial"/>
+          <w:sz w:val="30"/>
+        </w:rPr>
+        <w:t xml:space="preserve"> tulla </w:t>
+      </w:r>
+      <w:proofErr w:type="spellStart"/>
+      <w:r>
+        <w:rPr>
+          <w:rFonts w:ascii="Arial" w:eastAsia="Roboto" w:hAnsi="Arial" w:cs="Arial"/>
+          <w:sz w:val="30"/>
+        </w:rPr>
+        <w:t>epic</w:t>
+      </w:r>
+      <w:proofErr w:type="spellEnd"/>
+      <w:r>
+        <w:rPr>
+          <w:rFonts w:ascii="Arial" w:eastAsia="Roboto" w:hAnsi="Arial" w:cs="Arial"/>
+          <w:sz w:val="30"/>
+        </w:rPr>
+        <w:t xml:space="preserve"> </w:t>
+      </w:r>
+      <w:proofErr w:type="spellStart"/>
+      <w:r>
+        <w:rPr>
+          <w:rFonts w:ascii="Arial" w:eastAsia="Roboto" w:hAnsi="Arial" w:cs="Arial"/>
+          <w:sz w:val="30"/>
+        </w:rPr>
+        <w:t>duel</w:t>
+      </w:r>
+      <w:proofErr w:type="spellEnd"/>
+      <w:r>
+        <w:rPr>
+          <w:rFonts w:ascii="Arial" w:eastAsia="Roboto" w:hAnsi="Arial" w:cs="Arial"/>
+          <w:sz w:val="30"/>
+        </w:rPr>
+        <w:t xml:space="preserve"> ja muuta </w:t>
+      </w:r>
+      <w:proofErr w:type="gramStart"/>
+      <w:r>
+        <w:rPr>
+          <w:rFonts w:ascii="Arial" w:eastAsia="Roboto" w:hAnsi="Arial" w:cs="Arial"/>
+          <w:sz w:val="30"/>
+        </w:rPr>
+        <w:t>joojoo.*</w:t>
+      </w:r>
+      <w:proofErr w:type="gramEnd"/>
     </w:p>
     <w:p>
       <w:pPr>
@@ -2599,7 +2931,39 @@
           <w:rFonts w:ascii="Arial" w:eastAsia="Roboto" w:hAnsi="Arial" w:cs="Arial"/>
           <w:sz w:val="30"/>
         </w:rPr>
-        <w:t xml:space="preserve"> Ei huomaakkaan, koska aamulla on silti pimeetä, koska talvi</w:t>
+        <w:t xml:space="preserve"> Ei </w:t>
+      </w:r>
+      <w:proofErr w:type="spellStart"/>
+      <w:r>
+        <w:rPr>
+          <w:rFonts w:ascii="Arial" w:eastAsia="Roboto" w:hAnsi="Arial" w:cs="Arial"/>
+          <w:sz w:val="30"/>
+        </w:rPr>
+        <w:t>huomaakkaan</w:t>
+      </w:r>
+      <w:proofErr w:type="spellEnd"/>
+      <w:r>
+        <w:rPr>
+          <w:rFonts w:ascii="Arial" w:eastAsia="Roboto" w:hAnsi="Arial" w:cs="Arial"/>
+          <w:sz w:val="30"/>
+        </w:rPr>
+        <w:t xml:space="preserve">, koska aamulla on silti </w:t>
+      </w:r>
+      <w:proofErr w:type="spellStart"/>
+      <w:r>
+        <w:rPr>
+          <w:rFonts w:ascii="Arial" w:eastAsia="Roboto" w:hAnsi="Arial" w:cs="Arial"/>
+          <w:sz w:val="30"/>
+        </w:rPr>
+        <w:t>pimeetä</w:t>
+      </w:r>
+      <w:proofErr w:type="spellEnd"/>
+      <w:r>
+        <w:rPr>
+          <w:rFonts w:ascii="Arial" w:eastAsia="Roboto" w:hAnsi="Arial" w:cs="Arial"/>
+          <w:sz w:val="30"/>
+        </w:rPr>
+        <w:t>, koska talvi</w:t>
       </w:r>
     </w:p>
     <w:p>
@@ -2667,12 +3031,21 @@
           <w:sz w:val="30"/>
         </w:rPr>
       </w:pPr>
-      <w:r>
-        <w:rPr>
-          <w:rFonts w:ascii="Arial" w:eastAsia="Roboto" w:hAnsi="Arial" w:cs="Arial"/>
-          <w:sz w:val="30"/>
-        </w:rPr>
-        <w:t xml:space="preserve">Chapter </w:t>
+      <w:proofErr w:type="spellStart"/>
+      <w:r>
+        <w:rPr>
+          <w:rFonts w:ascii="Arial" w:eastAsia="Roboto" w:hAnsi="Arial" w:cs="Arial"/>
+          <w:sz w:val="30"/>
+        </w:rPr>
+        <w:t>Chapter</w:t>
+      </w:r>
+      <w:proofErr w:type="spellEnd"/>
+      <w:r>
+        <w:rPr>
+          <w:rFonts w:ascii="Arial" w:eastAsia="Roboto" w:hAnsi="Arial" w:cs="Arial"/>
+          <w:sz w:val="30"/>
+        </w:rPr>
+        <w:t xml:space="preserve"> </w:t>
       </w:r>
       <w:r>
         <w:rPr>
@@ -2734,7 +3107,23 @@
           <w:rFonts w:ascii="Arial" w:eastAsia="Roboto" w:hAnsi="Arial" w:cs="Arial"/>
           <w:sz w:val="30"/>
         </w:rPr>
-        <w:t>// On Avarnin jälkeen, koska rehtori tuli sen jälkeen</w:t>
+        <w:t xml:space="preserve">// On </w:t>
+      </w:r>
+      <w:proofErr w:type="spellStart"/>
+      <w:r>
+        <w:rPr>
+          <w:rFonts w:ascii="Arial" w:eastAsia="Roboto" w:hAnsi="Arial" w:cs="Arial"/>
+          <w:sz w:val="30"/>
+        </w:rPr>
+        <w:t>Avarnin</w:t>
+      </w:r>
+      <w:proofErr w:type="spellEnd"/>
+      <w:r>
+        <w:rPr>
+          <w:rFonts w:ascii="Arial" w:eastAsia="Roboto" w:hAnsi="Arial" w:cs="Arial"/>
+          <w:sz w:val="30"/>
+        </w:rPr>
+        <w:t xml:space="preserve"> jälkeen, koska rehtori tuli sen jälkeen</w:t>
       </w:r>
     </w:p>
     <w:p>
@@ -2815,39 +3204,80 @@
           <w:rFonts w:ascii="Arial" w:eastAsia="Roboto" w:hAnsi="Arial" w:cs="Arial"/>
           <w:sz w:val="30"/>
         </w:rPr>
-        <w:t>(KDS Console) =&gt; rehtoriPilanimi</w:t>
-      </w:r>
-    </w:p>
-    <w:p>
-      <w:pPr>
-        <w:spacing w:line="240" w:lineRule="auto"/>
-        <w:rPr>
-          <w:rFonts w:ascii="Arial" w:eastAsia="Roboto" w:hAnsi="Arial" w:cs="Arial"/>
-          <w:sz w:val="30"/>
-        </w:rPr>
-      </w:pPr>
-      <w:r>
-        <w:rPr>
-          <w:rFonts w:ascii="Arial" w:eastAsia="Roboto" w:hAnsi="Arial" w:cs="Arial"/>
-          <w:sz w:val="30"/>
-        </w:rPr>
-        <w:t>P: ”Kävisikö \”{rehtoriPilanimi}\””?</w:t>
-      </w:r>
-    </w:p>
-    <w:p>
-      <w:pPr>
-        <w:spacing w:line="240" w:lineRule="auto"/>
-        <w:rPr>
-          <w:rFonts w:ascii="Arial" w:eastAsia="Roboto" w:hAnsi="Arial" w:cs="Arial"/>
-          <w:sz w:val="30"/>
-        </w:rPr>
-      </w:pPr>
-      <w:r>
-        <w:rPr>
-          <w:rFonts w:ascii="Arial" w:eastAsia="Roboto" w:hAnsi="Arial" w:cs="Arial"/>
-          <w:sz w:val="30"/>
-        </w:rPr>
-        <w:t>K: ”Hahaha, tuo on täydellinen.”</w:t>
+        <w:t xml:space="preserve">(KDS Console) =&gt; </w:t>
+      </w:r>
+      <w:proofErr w:type="spellStart"/>
+      <w:r>
+        <w:rPr>
+          <w:rFonts w:ascii="Arial" w:eastAsia="Roboto" w:hAnsi="Arial" w:cs="Arial"/>
+          <w:sz w:val="30"/>
+        </w:rPr>
+        <w:t>rehtoriPilanimi</w:t>
+      </w:r>
+      <w:proofErr w:type="spellEnd"/>
+    </w:p>
+    <w:p>
+      <w:pPr>
+        <w:spacing w:line="240" w:lineRule="auto"/>
+        <w:rPr>
+          <w:rFonts w:ascii="Arial" w:eastAsia="Roboto" w:hAnsi="Arial" w:cs="Arial"/>
+          <w:sz w:val="30"/>
+        </w:rPr>
+      </w:pPr>
+      <w:r>
+        <w:rPr>
+          <w:rFonts w:ascii="Arial" w:eastAsia="Roboto" w:hAnsi="Arial" w:cs="Arial"/>
+          <w:sz w:val="30"/>
+        </w:rPr>
+        <w:t>P: ”Kävisikö \”{</w:t>
+      </w:r>
+      <w:proofErr w:type="spellStart"/>
+      <w:r>
+        <w:rPr>
+          <w:rFonts w:ascii="Arial" w:eastAsia="Roboto" w:hAnsi="Arial" w:cs="Arial"/>
+          <w:sz w:val="30"/>
+        </w:rPr>
+        <w:t>rehtoriPilanimi</w:t>
+      </w:r>
+      <w:proofErr w:type="spellEnd"/>
+      <w:r>
+        <w:rPr>
+          <w:rFonts w:ascii="Arial" w:eastAsia="Roboto" w:hAnsi="Arial" w:cs="Arial"/>
+          <w:sz w:val="30"/>
+        </w:rPr>
+        <w:t>}\””?</w:t>
+      </w:r>
+    </w:p>
+    <w:p>
+      <w:pPr>
+        <w:spacing w:line="240" w:lineRule="auto"/>
+        <w:rPr>
+          <w:rFonts w:ascii="Arial" w:eastAsia="Roboto" w:hAnsi="Arial" w:cs="Arial"/>
+          <w:sz w:val="30"/>
+        </w:rPr>
+      </w:pPr>
+      <w:r>
+        <w:rPr>
+          <w:rFonts w:ascii="Arial" w:eastAsia="Roboto" w:hAnsi="Arial" w:cs="Arial"/>
+          <w:sz w:val="30"/>
+        </w:rPr>
+        <w:t>K: ”</w:t>
+      </w:r>
+      <w:proofErr w:type="spellStart"/>
+      <w:r>
+        <w:rPr>
+          <w:rFonts w:ascii="Arial" w:eastAsia="Roboto" w:hAnsi="Arial" w:cs="Arial"/>
+          <w:sz w:val="30"/>
+        </w:rPr>
+        <w:t>Hahaha</w:t>
+      </w:r>
+      <w:proofErr w:type="spellEnd"/>
+      <w:r>
+        <w:rPr>
+          <w:rFonts w:ascii="Arial" w:eastAsia="Roboto" w:hAnsi="Arial" w:cs="Arial"/>
+          <w:sz w:val="30"/>
+        </w:rPr>
+        <w:t>, tuo on täydellinen.”</w:t>
       </w:r>
     </w:p>
     <w:p>
@@ -2915,12 +3345,21 @@
           <w:sz w:val="30"/>
         </w:rPr>
       </w:pPr>
-      <w:r>
-        <w:rPr>
-          <w:rFonts w:ascii="Arial" w:eastAsia="Roboto" w:hAnsi="Arial" w:cs="Arial"/>
-          <w:sz w:val="30"/>
-        </w:rPr>
-        <w:t xml:space="preserve">Chapter </w:t>
+      <w:proofErr w:type="spellStart"/>
+      <w:r>
+        <w:rPr>
+          <w:rFonts w:ascii="Arial" w:eastAsia="Roboto" w:hAnsi="Arial" w:cs="Arial"/>
+          <w:sz w:val="30"/>
+        </w:rPr>
+        <w:t>Chapter</w:t>
+      </w:r>
+      <w:proofErr w:type="spellEnd"/>
+      <w:r>
+        <w:rPr>
+          <w:rFonts w:ascii="Arial" w:eastAsia="Roboto" w:hAnsi="Arial" w:cs="Arial"/>
+          <w:sz w:val="30"/>
+        </w:rPr>
+        <w:t xml:space="preserve"> </w:t>
       </w:r>
       <w:r>
         <w:rPr>
@@ -2934,6 +3373,13 @@
           <w:rFonts w:ascii="Arial" w:eastAsia="Roboto" w:hAnsi="Arial" w:cs="Arial"/>
           <w:sz w:val="30"/>
         </w:rPr>
+        <w:t xml:space="preserve"> (Kouluretki)</w:t>
+      </w:r>
+      <w:r>
+        <w:rPr>
+          <w:rFonts w:ascii="Arial" w:eastAsia="Roboto" w:hAnsi="Arial" w:cs="Arial"/>
+          <w:sz w:val="30"/>
+        </w:rPr>
         <w:t xml:space="preserve"> {</w:t>
       </w:r>
     </w:p>
@@ -2945,6 +3391,13 @@
           <w:sz w:val="30"/>
         </w:rPr>
       </w:pPr>
+      <w:r>
+        <w:rPr>
+          <w:rFonts w:ascii="Arial" w:eastAsia="Roboto" w:hAnsi="Arial" w:cs="Arial"/>
+          <w:sz w:val="30"/>
+        </w:rPr>
+        <w:t>// Penishaha69420</w:t>
+      </w:r>
     </w:p>
     <w:p>
       <w:pPr>
@@ -2979,12 +3432,21 @@
           <w:sz w:val="30"/>
         </w:rPr>
       </w:pPr>
-      <w:r>
-        <w:rPr>
-          <w:rFonts w:ascii="Arial" w:eastAsia="Roboto" w:hAnsi="Arial" w:cs="Arial"/>
-          <w:sz w:val="30"/>
-        </w:rPr>
-        <w:t>Chapter 8 {</w:t>
+      <w:proofErr w:type="spellStart"/>
+      <w:r>
+        <w:rPr>
+          <w:rFonts w:ascii="Arial" w:eastAsia="Roboto" w:hAnsi="Arial" w:cs="Arial"/>
+          <w:sz w:val="30"/>
+        </w:rPr>
+        <w:t>Chapter</w:t>
+      </w:r>
+      <w:proofErr w:type="spellEnd"/>
+      <w:r>
+        <w:rPr>
+          <w:rFonts w:ascii="Arial" w:eastAsia="Roboto" w:hAnsi="Arial" w:cs="Arial"/>
+          <w:sz w:val="30"/>
+        </w:rPr>
+        <w:t xml:space="preserve"> 8 {</w:t>
       </w:r>
     </w:p>
     <w:p>
@@ -3029,12 +3491,21 @@
           <w:sz w:val="30"/>
         </w:rPr>
       </w:pPr>
-      <w:r>
-        <w:rPr>
-          <w:rFonts w:ascii="Arial" w:eastAsia="Roboto" w:hAnsi="Arial" w:cs="Arial"/>
-          <w:sz w:val="30"/>
-        </w:rPr>
-        <w:t>Chapter 9 {</w:t>
+      <w:proofErr w:type="spellStart"/>
+      <w:r>
+        <w:rPr>
+          <w:rFonts w:ascii="Arial" w:eastAsia="Roboto" w:hAnsi="Arial" w:cs="Arial"/>
+          <w:sz w:val="30"/>
+        </w:rPr>
+        <w:t>Chapter</w:t>
+      </w:r>
+      <w:proofErr w:type="spellEnd"/>
+      <w:r>
+        <w:rPr>
+          <w:rFonts w:ascii="Arial" w:eastAsia="Roboto" w:hAnsi="Arial" w:cs="Arial"/>
+          <w:sz w:val="30"/>
+        </w:rPr>
+        <w:t xml:space="preserve"> 9 {</w:t>
       </w:r>
     </w:p>
     <w:p>
@@ -3079,12 +3550,21 @@
           <w:sz w:val="30"/>
         </w:rPr>
       </w:pPr>
-      <w:r>
-        <w:rPr>
-          <w:rFonts w:ascii="Arial" w:eastAsia="Roboto" w:hAnsi="Arial" w:cs="Arial"/>
-          <w:sz w:val="30"/>
-        </w:rPr>
-        <w:t>Chapter 10</w:t>
+      <w:proofErr w:type="spellStart"/>
+      <w:r>
+        <w:rPr>
+          <w:rFonts w:ascii="Arial" w:eastAsia="Roboto" w:hAnsi="Arial" w:cs="Arial"/>
+          <w:sz w:val="30"/>
+        </w:rPr>
+        <w:t>Chapter</w:t>
+      </w:r>
+      <w:proofErr w:type="spellEnd"/>
+      <w:r>
+        <w:rPr>
+          <w:rFonts w:ascii="Arial" w:eastAsia="Roboto" w:hAnsi="Arial" w:cs="Arial"/>
+          <w:sz w:val="30"/>
+        </w:rPr>
+        <w:t xml:space="preserve"> 10</w:t>
       </w:r>
       <w:r>
         <w:rPr>
@@ -3209,7 +3689,23 @@
           <w:rFonts w:ascii="Arial" w:eastAsia="Roboto" w:hAnsi="Arial" w:cs="Arial"/>
           <w:sz w:val="30"/>
         </w:rPr>
-        <w:t>K: ”Mitä vittua oikeesti?”</w:t>
+        <w:t xml:space="preserve">K: ”Mitä vittua </w:t>
+      </w:r>
+      <w:proofErr w:type="spellStart"/>
+      <w:r>
+        <w:rPr>
+          <w:rFonts w:ascii="Arial" w:eastAsia="Roboto" w:hAnsi="Arial" w:cs="Arial"/>
+          <w:sz w:val="30"/>
+        </w:rPr>
+        <w:t>oikeesti</w:t>
+      </w:r>
+      <w:proofErr w:type="spellEnd"/>
+      <w:r>
+        <w:rPr>
+          <w:rFonts w:ascii="Arial" w:eastAsia="Roboto" w:hAnsi="Arial" w:cs="Arial"/>
+          <w:sz w:val="30"/>
+        </w:rPr>
+        <w:t>?”</w:t>
       </w:r>
     </w:p>
     <w:p>
@@ -3256,7 +3752,23 @@
           <w:rFonts w:ascii="Arial" w:eastAsia="Roboto" w:hAnsi="Arial" w:cs="Arial"/>
           <w:sz w:val="30"/>
         </w:rPr>
-        <w:t>K: ”{rehtoriPilanimi} antoi minulle potkut!”</w:t>
+        <w:t>K: ”{</w:t>
+      </w:r>
+      <w:proofErr w:type="spellStart"/>
+      <w:r>
+        <w:rPr>
+          <w:rFonts w:ascii="Arial" w:eastAsia="Roboto" w:hAnsi="Arial" w:cs="Arial"/>
+          <w:sz w:val="30"/>
+        </w:rPr>
+        <w:t>rehtoriPilanimi</w:t>
+      </w:r>
+      <w:proofErr w:type="spellEnd"/>
+      <w:r>
+        <w:rPr>
+          <w:rFonts w:ascii="Arial" w:eastAsia="Roboto" w:hAnsi="Arial" w:cs="Arial"/>
+          <w:sz w:val="30"/>
+        </w:rPr>
+        <w:t>} antoi minulle potkut!”</w:t>
       </w:r>
     </w:p>
     <w:p>
@@ -3530,6 +4042,7 @@
         </w:rPr>
         <w:t>&gt;&gt;&gt; Kuumat Paikat (</w:t>
       </w:r>
+      <w:proofErr w:type="spellStart"/>
       <w:r>
         <w:rPr>
           <w:rFonts w:ascii="Arial" w:eastAsia="Roboto" w:hAnsi="Arial" w:cs="Arial"/>
@@ -3549,7 +4062,15 @@
           <w:rFonts w:ascii="Arial" w:eastAsia="Roboto" w:hAnsi="Arial" w:cs="Arial"/>
           <w:sz w:val="30"/>
         </w:rPr>
-        <w:t xml:space="preserve">an Murhaaminen, </w:t>
+        <w:t>an</w:t>
+      </w:r>
+      <w:proofErr w:type="spellEnd"/>
+      <w:r>
+        <w:rPr>
+          <w:rFonts w:ascii="Arial" w:eastAsia="Roboto" w:hAnsi="Arial" w:cs="Arial"/>
+          <w:sz w:val="30"/>
+        </w:rPr>
+        <w:t xml:space="preserve"> Murhaaminen, </w:t>
       </w:r>
       <w:r>
         <w:rPr>
@@ -3746,7 +4267,15 @@
           <w:sz w:val="30"/>
         </w:rPr>
         <w:lastRenderedPageBreak/>
-        <w:t>&gt;&gt;&gt; Viimeinen</w:t>
+        <w:t xml:space="preserve">&gt;&gt;&gt; </w:t>
+      </w:r>
+      <w:proofErr w:type="gramStart"/>
+      <w:r>
+        <w:rPr>
+          <w:rFonts w:ascii="Arial" w:eastAsia="Roboto" w:hAnsi="Arial" w:cs="Arial"/>
+          <w:sz w:val="30"/>
+        </w:rPr>
+        <w:t>Viimeinen</w:t>
       </w:r>
       <w:r>
         <w:rPr>
@@ -3760,7 +4289,15 @@
           <w:rFonts w:ascii="Arial" w:eastAsia="Roboto" w:hAnsi="Arial" w:cs="Arial"/>
           <w:sz w:val="30"/>
         </w:rPr>
-        <w:t xml:space="preserve">Oljenkorsi </w:t>
+        <w:t>Oljenkorsi</w:t>
+      </w:r>
+      <w:proofErr w:type="gramEnd"/>
+      <w:r>
+        <w:rPr>
+          <w:rFonts w:ascii="Arial" w:eastAsia="Roboto" w:hAnsi="Arial" w:cs="Arial"/>
+          <w:sz w:val="30"/>
+        </w:rPr>
+        <w:t xml:space="preserve"> </w:t>
       </w:r>
       <w:r>
         <w:rPr>
@@ -4220,8 +4757,9 @@
           <w:rFonts w:ascii="Arial" w:eastAsia="Roboto" w:hAnsi="Arial" w:cs="Arial"/>
           <w:sz w:val="30"/>
         </w:rPr>
-        <w:t xml:space="preserve"> (selitetty aiemmin)</w:t>
-      </w:r>
+        <w:t xml:space="preserve"> (selitetty aiemmin</w:t>
+      </w:r>
+      <w:proofErr w:type="gramStart"/>
       <w:r>
         <w:rPr>
           <w:rFonts w:ascii="Arial" w:eastAsia="Roboto" w:hAnsi="Arial" w:cs="Arial"/>
@@ -4234,8 +4772,16 @@
           <w:rFonts w:ascii="Arial" w:eastAsia="Roboto" w:hAnsi="Arial" w:cs="Arial"/>
           <w:sz w:val="30"/>
         </w:rPr>
+        <w:t>)</w:t>
+      </w:r>
+      <w:r>
+        <w:rPr>
+          <w:rFonts w:ascii="Arial" w:eastAsia="Roboto" w:hAnsi="Arial" w:cs="Arial"/>
+          <w:sz w:val="30"/>
+        </w:rPr>
         <w:t>*</w:t>
       </w:r>
+      <w:proofErr w:type="gramEnd"/>
     </w:p>
     <w:p>
       <w:pPr>
@@ -4251,7 +4797,39 @@
           <w:sz w:val="30"/>
         </w:rPr>
         <w:lastRenderedPageBreak/>
-        <w:t>// Lopputekstien biisi on joko sama kuin Story Mode ykköskentässä tai sitten ”huonossa lopussa” joku surullinen biisi</w:t>
+        <w:t xml:space="preserve">// Lopputekstien biisi on joko sama kuin </w:t>
+      </w:r>
+      <w:proofErr w:type="spellStart"/>
+      <w:r>
+        <w:rPr>
+          <w:rFonts w:ascii="Arial" w:eastAsia="Roboto" w:hAnsi="Arial" w:cs="Arial"/>
+          <w:sz w:val="30"/>
+        </w:rPr>
+        <w:t>Story</w:t>
+      </w:r>
+      <w:proofErr w:type="spellEnd"/>
+      <w:r>
+        <w:rPr>
+          <w:rFonts w:ascii="Arial" w:eastAsia="Roboto" w:hAnsi="Arial" w:cs="Arial"/>
+          <w:sz w:val="30"/>
+        </w:rPr>
+        <w:t xml:space="preserve"> </w:t>
+      </w:r>
+      <w:proofErr w:type="spellStart"/>
+      <w:r>
+        <w:rPr>
+          <w:rFonts w:ascii="Arial" w:eastAsia="Roboto" w:hAnsi="Arial" w:cs="Arial"/>
+          <w:sz w:val="30"/>
+        </w:rPr>
+        <w:t>Mode</w:t>
+      </w:r>
+      <w:proofErr w:type="spellEnd"/>
+      <w:r>
+        <w:rPr>
+          <w:rFonts w:ascii="Arial" w:eastAsia="Roboto" w:hAnsi="Arial" w:cs="Arial"/>
+          <w:sz w:val="30"/>
+        </w:rPr>
+        <w:t xml:space="preserve"> ykköskentässä tai sitten ”huonossa lopussa” joku surullinen biisi</w:t>
       </w:r>
     </w:p>
     <w:sectPr>

</xml_diff>

<commit_message>
Hotel Door and Level Builder colour changes
</commit_message>
<xml_diff>
--- a/KDS Script.docx
+++ b/KDS Script.docx
@@ -3207,7 +3207,7 @@
           <w:rFonts w:ascii="Arial" w:eastAsia="Roboto" w:hAnsi="Arial" w:cs="Arial"/>
           <w:sz w:val="30"/>
         </w:rPr>
-        <w:t>kannabista</w:t>
+        <w:t>kannabikseen</w:t>
       </w:r>
       <w:r>
         <w:rPr>
@@ -3696,6 +3696,84 @@
           <w:rFonts w:ascii="Arial" w:eastAsia="Roboto" w:hAnsi="Arial" w:cs="Arial"/>
           <w:sz w:val="30"/>
         </w:rPr>
+        <w:t>&gt;&gt; Mission (Selvitä musiikin lähtöperä)</w:t>
+      </w:r>
+    </w:p>
+    <w:p>
+      <w:pPr>
+        <w:spacing w:line="240" w:lineRule="auto"/>
+        <w:rPr>
+          <w:rFonts w:ascii="Arial" w:eastAsia="Roboto" w:hAnsi="Arial" w:cs="Arial"/>
+          <w:sz w:val="30"/>
+        </w:rPr>
+      </w:pPr>
+      <w:r>
+        <w:rPr>
+          <w:rFonts w:ascii="Arial" w:eastAsia="Roboto" w:hAnsi="Arial" w:cs="Arial"/>
+          <w:sz w:val="30"/>
+        </w:rPr>
+        <w:t>// Hotellin ovi, johon koputtaessa tulee vartija, joka on siinä hetken ja lähtee meneen. Vartijan tappaessa pelaaja pääsee vasta sisälle.</w:t>
+      </w:r>
+    </w:p>
+    <w:p>
+      <w:pPr>
+        <w:spacing w:line="240" w:lineRule="auto"/>
+        <w:rPr>
+          <w:rFonts w:ascii="Arial" w:eastAsia="Roboto" w:hAnsi="Arial" w:cs="Arial"/>
+          <w:sz w:val="30"/>
+        </w:rPr>
+      </w:pPr>
+      <w:r>
+        <w:rPr>
+          <w:rFonts w:ascii="Arial" w:eastAsia="Roboto" w:hAnsi="Arial" w:cs="Arial"/>
+          <w:sz w:val="30"/>
+        </w:rPr>
+        <w:t>// Sisälle mentyään NPC:t suuttuu ja pelaajan pitää paeta.</w:t>
+      </w:r>
+    </w:p>
+    <w:p>
+      <w:pPr>
+        <w:spacing w:line="240" w:lineRule="auto"/>
+        <w:rPr>
+          <w:rFonts w:ascii="Arial" w:eastAsia="Roboto" w:hAnsi="Arial" w:cs="Arial"/>
+          <w:sz w:val="30"/>
+        </w:rPr>
+      </w:pPr>
+      <w:r>
+        <w:rPr>
+          <w:rFonts w:ascii="Arial" w:eastAsia="Roboto" w:hAnsi="Arial" w:cs="Arial"/>
+          <w:sz w:val="30"/>
+        </w:rPr>
+        <w:t>&gt;&gt; Mission (</w:t>
+      </w:r>
+      <w:r>
+        <w:rPr>
+          <w:rFonts w:ascii="Arial" w:eastAsia="Roboto" w:hAnsi="Arial" w:cs="Arial"/>
+          <w:sz w:val="30"/>
+        </w:rPr>
+        <w:t xml:space="preserve">Hitto… </w:t>
+      </w:r>
+      <w:r>
+        <w:rPr>
+          <w:rFonts w:ascii="Arial" w:eastAsia="Roboto" w:hAnsi="Arial" w:cs="Arial"/>
+          <w:sz w:val="30"/>
+        </w:rPr>
+        <w:t>Ja takas nukkumaan…)</w:t>
+      </w:r>
+    </w:p>
+    <w:p>
+      <w:pPr>
+        <w:spacing w:line="240" w:lineRule="auto"/>
+        <w:rPr>
+          <w:rFonts w:ascii="Arial" w:eastAsia="Roboto" w:hAnsi="Arial" w:cs="Arial"/>
+          <w:sz w:val="30"/>
+        </w:rPr>
+      </w:pPr>
+      <w:r>
+        <w:rPr>
+          <w:rFonts w:ascii="Arial" w:eastAsia="Roboto" w:hAnsi="Arial" w:cs="Arial"/>
+          <w:sz w:val="30"/>
+        </w:rPr>
         <w:t>}</w:t>
       </w:r>
     </w:p>
@@ -3962,6 +4040,7 @@
           <w:rFonts w:ascii="Arial" w:eastAsia="Roboto" w:hAnsi="Arial" w:cs="Arial"/>
           <w:sz w:val="30"/>
         </w:rPr>
+        <w:lastRenderedPageBreak/>
         <w:t>K: ”</w:t>
       </w:r>
       <w:r>
@@ -4089,7 +4168,6 @@
           <w:rFonts w:ascii="Arial" w:eastAsia="Roboto" w:hAnsi="Arial" w:cs="Arial"/>
           <w:sz w:val="30"/>
         </w:rPr>
-        <w:lastRenderedPageBreak/>
         <w:t>K: ”</w:t>
       </w:r>
       <w:r>
@@ -4482,6 +4560,7 @@
           <w:rFonts w:ascii="Arial" w:eastAsia="Roboto" w:hAnsi="Arial" w:cs="Arial"/>
           <w:sz w:val="30"/>
         </w:rPr>
+        <w:lastRenderedPageBreak/>
         <w:t>&gt;&gt;&gt; Viimeinen</w:t>
       </w:r>
       <w:r>
@@ -4583,368 +4662,368 @@
           <w:rFonts w:ascii="Arial" w:eastAsia="Roboto" w:hAnsi="Arial" w:cs="Arial"/>
           <w:sz w:val="30"/>
         </w:rPr>
+        <w:t>K: ”Ei. Minä jään tänne</w:t>
+      </w:r>
+      <w:r>
+        <w:rPr>
+          <w:rFonts w:ascii="Arial" w:eastAsia="Roboto" w:hAnsi="Arial" w:cs="Arial"/>
+          <w:sz w:val="30"/>
+        </w:rPr>
+        <w:t>.</w:t>
+      </w:r>
+      <w:r>
+        <w:rPr>
+          <w:rFonts w:ascii="Arial" w:eastAsia="Roboto" w:hAnsi="Arial" w:cs="Arial"/>
+          <w:sz w:val="30"/>
+        </w:rPr>
+        <w:t>”</w:t>
+      </w:r>
+    </w:p>
+    <w:p>
+      <w:pPr>
+        <w:spacing w:line="240" w:lineRule="auto"/>
+        <w:rPr>
+          <w:rFonts w:ascii="Arial" w:eastAsia="Roboto" w:hAnsi="Arial" w:cs="Arial"/>
+          <w:sz w:val="30"/>
+        </w:rPr>
+      </w:pPr>
+      <w:r>
+        <w:rPr>
+          <w:rFonts w:ascii="Arial" w:eastAsia="Roboto" w:hAnsi="Arial" w:cs="Arial"/>
+          <w:sz w:val="30"/>
+        </w:rPr>
+        <w:t>P: ”Miksi? Sinähän kuolet!”</w:t>
+      </w:r>
+    </w:p>
+    <w:p>
+      <w:pPr>
+        <w:spacing w:line="240" w:lineRule="auto"/>
+        <w:rPr>
+          <w:rFonts w:ascii="Arial" w:eastAsia="Roboto" w:hAnsi="Arial" w:cs="Arial"/>
+          <w:sz w:val="30"/>
+        </w:rPr>
+      </w:pPr>
+      <w:r>
+        <w:rPr>
+          <w:rFonts w:ascii="Arial" w:eastAsia="Roboto" w:hAnsi="Arial" w:cs="Arial"/>
+          <w:sz w:val="30"/>
+        </w:rPr>
+        <w:t>K: ”Nimenomaan.”</w:t>
+      </w:r>
+    </w:p>
+    <w:p>
+      <w:pPr>
+        <w:spacing w:line="240" w:lineRule="auto"/>
+        <w:rPr>
+          <w:rFonts w:ascii="Arial" w:eastAsia="Roboto" w:hAnsi="Arial" w:cs="Arial"/>
+          <w:sz w:val="30"/>
+        </w:rPr>
+      </w:pPr>
+      <w:r>
+        <w:rPr>
+          <w:rFonts w:ascii="Arial" w:eastAsia="Roboto" w:hAnsi="Arial" w:cs="Arial"/>
+          <w:sz w:val="30"/>
+        </w:rPr>
+        <w:t>P: ”Ei älä tee näin!”</w:t>
+      </w:r>
+    </w:p>
+    <w:p>
+      <w:pPr>
+        <w:spacing w:line="240" w:lineRule="auto"/>
+        <w:rPr>
+          <w:rFonts w:ascii="Arial" w:eastAsia="Roboto" w:hAnsi="Arial" w:cs="Arial"/>
+          <w:sz w:val="30"/>
+        </w:rPr>
+      </w:pPr>
+      <w:r>
+        <w:rPr>
+          <w:rFonts w:ascii="Arial" w:eastAsia="Roboto" w:hAnsi="Arial" w:cs="Arial"/>
+          <w:sz w:val="30"/>
+        </w:rPr>
+        <w:t>K: ”Minun elämälläni ei ole enää merkitystä. Juokse nyt pois ennen kuin se on myöhäistä!”</w:t>
+      </w:r>
+    </w:p>
+    <w:p>
+      <w:pPr>
+        <w:spacing w:line="240" w:lineRule="auto"/>
+        <w:rPr>
+          <w:rFonts w:ascii="Arial" w:eastAsia="Roboto" w:hAnsi="Arial" w:cs="Arial"/>
+          <w:sz w:val="30"/>
+        </w:rPr>
+      </w:pPr>
+      <w:r>
+        <w:rPr>
+          <w:rFonts w:ascii="Arial" w:eastAsia="Roboto" w:hAnsi="Arial" w:cs="Arial"/>
+          <w:sz w:val="30"/>
+        </w:rPr>
+        <w:t>]</w:t>
+      </w:r>
+    </w:p>
+    <w:p>
+      <w:pPr>
+        <w:spacing w:line="240" w:lineRule="auto"/>
+        <w:rPr>
+          <w:rFonts w:ascii="Arial" w:eastAsia="Roboto" w:hAnsi="Arial" w:cs="Arial"/>
+          <w:sz w:val="30"/>
+        </w:rPr>
+      </w:pPr>
+      <w:r>
+        <w:rPr>
+          <w:rFonts w:ascii="Arial" w:eastAsia="Roboto" w:hAnsi="Arial" w:cs="Arial"/>
+          <w:sz w:val="30"/>
+        </w:rPr>
+        <w:t xml:space="preserve">// Pelaajan on pakko poistua tai </w:t>
+      </w:r>
+      <w:r>
+        <w:rPr>
+          <w:rFonts w:ascii="Arial" w:eastAsia="Roboto" w:hAnsi="Arial" w:cs="Arial"/>
+          <w:sz w:val="30"/>
+        </w:rPr>
+        <w:t>hän kuolee tuleen</w:t>
+      </w:r>
+      <w:r>
+        <w:rPr>
+          <w:rFonts w:ascii="Arial" w:eastAsia="Roboto" w:hAnsi="Arial" w:cs="Arial"/>
+          <w:sz w:val="30"/>
+        </w:rPr>
+        <w:t>. Jos hän kuolee</w:t>
+      </w:r>
+      <w:r>
+        <w:rPr>
+          <w:rFonts w:ascii="Arial" w:eastAsia="Roboto" w:hAnsi="Arial" w:cs="Arial"/>
+          <w:sz w:val="30"/>
+        </w:rPr>
+        <w:t xml:space="preserve"> tuleen</w:t>
+      </w:r>
+      <w:r>
+        <w:rPr>
+          <w:rFonts w:ascii="Arial" w:eastAsia="Roboto" w:hAnsi="Arial" w:cs="Arial"/>
+          <w:sz w:val="30"/>
+        </w:rPr>
+        <w:t>, niin peli loppuu siihen</w:t>
+      </w:r>
+      <w:r>
+        <w:rPr>
+          <w:rFonts w:ascii="Arial" w:eastAsia="Roboto" w:hAnsi="Arial" w:cs="Arial"/>
+          <w:sz w:val="30"/>
+        </w:rPr>
+        <w:t xml:space="preserve"> (</w:t>
+      </w:r>
+      <w:r>
+        <w:rPr>
+          <w:rFonts w:ascii="Arial" w:eastAsia="Roboto" w:hAnsi="Arial" w:cs="Arial"/>
+          <w:sz w:val="30"/>
+        </w:rPr>
+        <w:t>Ainoa poikkeus normaalista lopetuksesta on se, että todistuksen tilalla on kaksi hautakiveä.</w:t>
+      </w:r>
+      <w:r>
+        <w:rPr>
+          <w:rFonts w:ascii="Arial" w:eastAsia="Roboto" w:hAnsi="Arial" w:cs="Arial"/>
+          <w:sz w:val="30"/>
+        </w:rPr>
+        <w:t>)</w:t>
+      </w:r>
+      <w:r>
+        <w:rPr>
+          <w:rFonts w:ascii="Arial" w:eastAsia="Roboto" w:hAnsi="Arial" w:cs="Arial"/>
+          <w:sz w:val="30"/>
+        </w:rPr>
+        <w:t xml:space="preserve"> ja jos hän päättää paeta, niin peli jatkuu tästä edelleen.</w:t>
+      </w:r>
+    </w:p>
+    <w:p>
+      <w:pPr>
+        <w:spacing w:line="240" w:lineRule="auto"/>
+        <w:rPr>
+          <w:rFonts w:ascii="Arial" w:eastAsia="Roboto" w:hAnsi="Arial" w:cs="Arial"/>
+          <w:sz w:val="30"/>
+        </w:rPr>
+      </w:pPr>
+      <w:r>
+        <w:rPr>
+          <w:rFonts w:ascii="Arial" w:eastAsia="Roboto" w:hAnsi="Arial" w:cs="Arial"/>
+          <w:sz w:val="30"/>
+        </w:rPr>
+        <w:t>// Jos pelaaja taas sammuttaa tässä kohtaa tulen palosammuttimella, niin hän tulee löytämään Koposen hirttäytyneenä alkuperäisessä paikassaan ja tulee se sama surullinen loppu</w:t>
+      </w:r>
+    </w:p>
+    <w:p>
+      <w:pPr>
+        <w:spacing w:line="240" w:lineRule="auto"/>
+        <w:rPr>
+          <w:rFonts w:ascii="Arial" w:eastAsia="Roboto" w:hAnsi="Arial" w:cs="Arial"/>
+          <w:sz w:val="30"/>
+        </w:rPr>
+      </w:pPr>
+      <w:r>
+        <w:rPr>
+          <w:rFonts w:ascii="Arial" w:eastAsia="Roboto" w:hAnsi="Arial" w:cs="Arial"/>
+          <w:sz w:val="30"/>
+        </w:rPr>
+        <w:t>// Koponen näkyykin koulun ulkopuolella</w:t>
+      </w:r>
+    </w:p>
+    <w:p>
+      <w:pPr>
+        <w:spacing w:line="240" w:lineRule="auto"/>
+        <w:rPr>
+          <w:rFonts w:ascii="Arial" w:eastAsia="Roboto" w:hAnsi="Arial" w:cs="Arial"/>
+          <w:sz w:val="30"/>
+        </w:rPr>
+      </w:pPr>
+      <w:r>
+        <w:rPr>
+          <w:rFonts w:ascii="Arial" w:eastAsia="Roboto" w:hAnsi="Arial" w:cs="Arial"/>
+          <w:sz w:val="30"/>
+        </w:rPr>
+        <w:t>Dialogi [</w:t>
+      </w:r>
+    </w:p>
+    <w:p>
+      <w:pPr>
+        <w:spacing w:line="240" w:lineRule="auto"/>
+        <w:rPr>
+          <w:rFonts w:ascii="Arial" w:eastAsia="Roboto" w:hAnsi="Arial" w:cs="Arial"/>
+          <w:sz w:val="30"/>
+        </w:rPr>
+      </w:pPr>
+      <w:r>
+        <w:rPr>
+          <w:rFonts w:ascii="Arial" w:eastAsia="Roboto" w:hAnsi="Arial" w:cs="Arial"/>
+          <w:sz w:val="30"/>
+        </w:rPr>
+        <w:t>P: ”Koponen! Sinunhan piti kuolla?”</w:t>
+      </w:r>
+    </w:p>
+    <w:p>
+      <w:pPr>
+        <w:spacing w:line="240" w:lineRule="auto"/>
+        <w:rPr>
+          <w:rFonts w:ascii="Arial" w:eastAsia="Roboto" w:hAnsi="Arial" w:cs="Arial"/>
+          <w:sz w:val="30"/>
+        </w:rPr>
+      </w:pPr>
+      <w:r>
+        <w:rPr>
+          <w:rFonts w:ascii="Arial" w:eastAsia="Roboto" w:hAnsi="Arial" w:cs="Arial"/>
+          <w:sz w:val="30"/>
+        </w:rPr>
+        <w:t>K: ”Nähtyäni sinun surusi</w:t>
+      </w:r>
+      <w:r>
+        <w:rPr>
+          <w:rFonts w:ascii="Arial" w:eastAsia="Roboto" w:hAnsi="Arial" w:cs="Arial"/>
+          <w:sz w:val="30"/>
+        </w:rPr>
+        <w:t xml:space="preserve">, tajusin jotain. Sinä olet minun elämäni tarkoitus. Sinä tuot merkitystä elämääni. Olet ollut ihana minulle enkä minä </w:t>
+      </w:r>
+      <w:r>
+        <w:rPr>
+          <w:rFonts w:ascii="Arial" w:eastAsia="Roboto" w:hAnsi="Arial" w:cs="Arial"/>
+          <w:sz w:val="30"/>
+        </w:rPr>
+        <w:t>saa</w:t>
+      </w:r>
+      <w:r>
+        <w:rPr>
+          <w:rFonts w:ascii="Arial" w:eastAsia="Roboto" w:hAnsi="Arial" w:cs="Arial"/>
+          <w:sz w:val="30"/>
+        </w:rPr>
+        <w:t xml:space="preserve"> tuottaa sinulle pettymystä</w:t>
+      </w:r>
+      <w:r>
+        <w:rPr>
+          <w:rFonts w:ascii="Arial" w:eastAsia="Roboto" w:hAnsi="Arial" w:cs="Arial"/>
+          <w:sz w:val="30"/>
+        </w:rPr>
+        <w:t>.</w:t>
+      </w:r>
+      <w:r>
+        <w:rPr>
+          <w:rFonts w:ascii="Arial" w:eastAsia="Roboto" w:hAnsi="Arial" w:cs="Arial"/>
+          <w:sz w:val="30"/>
+        </w:rPr>
+        <w:t>”</w:t>
+      </w:r>
+    </w:p>
+    <w:p>
+      <w:pPr>
+        <w:spacing w:line="240" w:lineRule="auto"/>
+        <w:rPr>
+          <w:rFonts w:ascii="Arial" w:eastAsia="Roboto" w:hAnsi="Arial" w:cs="Arial"/>
+          <w:sz w:val="30"/>
+        </w:rPr>
+      </w:pPr>
+      <w:r>
+        <w:rPr>
+          <w:rFonts w:ascii="Arial" w:eastAsia="Roboto" w:hAnsi="Arial" w:cs="Arial"/>
+          <w:sz w:val="30"/>
+        </w:rPr>
+        <w:t>K: ”Saatan olla hieman rakastunut sinuun…”</w:t>
+      </w:r>
+    </w:p>
+    <w:p>
+      <w:pPr>
+        <w:spacing w:line="240" w:lineRule="auto"/>
+        <w:rPr>
+          <w:rFonts w:ascii="Arial" w:eastAsia="Roboto" w:hAnsi="Arial" w:cs="Arial"/>
+          <w:sz w:val="30"/>
+        </w:rPr>
+      </w:pPr>
+      <w:r>
+        <w:rPr>
+          <w:rFonts w:ascii="Arial" w:eastAsia="Roboto" w:hAnsi="Arial" w:cs="Arial"/>
+          <w:sz w:val="30"/>
+        </w:rPr>
+        <w:t>K: ”Tulisitko kanssani treffeille?”</w:t>
+      </w:r>
+    </w:p>
+    <w:p>
+      <w:pPr>
+        <w:spacing w:line="240" w:lineRule="auto"/>
+        <w:rPr>
+          <w:rFonts w:ascii="Arial" w:eastAsia="Roboto" w:hAnsi="Arial" w:cs="Arial"/>
+          <w:sz w:val="30"/>
+        </w:rPr>
+      </w:pPr>
+      <w:r>
+        <w:rPr>
+          <w:rFonts w:ascii="Arial" w:eastAsia="Roboto" w:hAnsi="Arial" w:cs="Arial"/>
+          <w:sz w:val="30"/>
+        </w:rPr>
+        <w:t>]</w:t>
+      </w:r>
+    </w:p>
+    <w:p>
+      <w:pPr>
+        <w:spacing w:line="240" w:lineRule="auto"/>
+        <w:rPr>
+          <w:rFonts w:ascii="Arial" w:eastAsia="Roboto" w:hAnsi="Arial" w:cs="Arial"/>
+          <w:sz w:val="30"/>
+        </w:rPr>
+      </w:pPr>
+      <w:r>
+        <w:rPr>
+          <w:rFonts w:ascii="Arial" w:eastAsia="Roboto" w:hAnsi="Arial" w:cs="Arial"/>
+          <w:sz w:val="30"/>
+        </w:rPr>
+        <w:t>}</w:t>
+      </w:r>
+    </w:p>
+    <w:p>
+      <w:pPr>
+        <w:spacing w:line="240" w:lineRule="auto"/>
+        <w:rPr>
+          <w:rFonts w:ascii="Arial" w:eastAsia="Roboto" w:hAnsi="Arial" w:cs="Arial"/>
+          <w:sz w:val="30"/>
+        </w:rPr>
+      </w:pPr>
+      <w:r>
+        <w:rPr>
+          <w:rFonts w:ascii="Arial" w:eastAsia="Roboto" w:hAnsi="Arial" w:cs="Arial"/>
+          <w:sz w:val="30"/>
+        </w:rPr>
         <w:lastRenderedPageBreak/>
-        <w:t>K: ”Ei. Minä jään tänne</w:t>
-      </w:r>
-      <w:r>
-        <w:rPr>
-          <w:rFonts w:ascii="Arial" w:eastAsia="Roboto" w:hAnsi="Arial" w:cs="Arial"/>
-          <w:sz w:val="30"/>
-        </w:rPr>
-        <w:t>.</w:t>
-      </w:r>
-      <w:r>
-        <w:rPr>
-          <w:rFonts w:ascii="Arial" w:eastAsia="Roboto" w:hAnsi="Arial" w:cs="Arial"/>
-          <w:sz w:val="30"/>
-        </w:rPr>
-        <w:t>”</w:t>
-      </w:r>
-    </w:p>
-    <w:p>
-      <w:pPr>
-        <w:spacing w:line="240" w:lineRule="auto"/>
-        <w:rPr>
-          <w:rFonts w:ascii="Arial" w:eastAsia="Roboto" w:hAnsi="Arial" w:cs="Arial"/>
-          <w:sz w:val="30"/>
-        </w:rPr>
-      </w:pPr>
-      <w:r>
-        <w:rPr>
-          <w:rFonts w:ascii="Arial" w:eastAsia="Roboto" w:hAnsi="Arial" w:cs="Arial"/>
-          <w:sz w:val="30"/>
-        </w:rPr>
-        <w:t>P: ”Miksi? Sinähän kuolet!”</w:t>
-      </w:r>
-    </w:p>
-    <w:p>
-      <w:pPr>
-        <w:spacing w:line="240" w:lineRule="auto"/>
-        <w:rPr>
-          <w:rFonts w:ascii="Arial" w:eastAsia="Roboto" w:hAnsi="Arial" w:cs="Arial"/>
-          <w:sz w:val="30"/>
-        </w:rPr>
-      </w:pPr>
-      <w:r>
-        <w:rPr>
-          <w:rFonts w:ascii="Arial" w:eastAsia="Roboto" w:hAnsi="Arial" w:cs="Arial"/>
-          <w:sz w:val="30"/>
-        </w:rPr>
-        <w:t>K: ”Nimenomaan.”</w:t>
-      </w:r>
-    </w:p>
-    <w:p>
-      <w:pPr>
-        <w:spacing w:line="240" w:lineRule="auto"/>
-        <w:rPr>
-          <w:rFonts w:ascii="Arial" w:eastAsia="Roboto" w:hAnsi="Arial" w:cs="Arial"/>
-          <w:sz w:val="30"/>
-        </w:rPr>
-      </w:pPr>
-      <w:r>
-        <w:rPr>
-          <w:rFonts w:ascii="Arial" w:eastAsia="Roboto" w:hAnsi="Arial" w:cs="Arial"/>
-          <w:sz w:val="30"/>
-        </w:rPr>
-        <w:t>P: ”Ei älä tee näin!”</w:t>
-      </w:r>
-    </w:p>
-    <w:p>
-      <w:pPr>
-        <w:spacing w:line="240" w:lineRule="auto"/>
-        <w:rPr>
-          <w:rFonts w:ascii="Arial" w:eastAsia="Roboto" w:hAnsi="Arial" w:cs="Arial"/>
-          <w:sz w:val="30"/>
-        </w:rPr>
-      </w:pPr>
-      <w:r>
-        <w:rPr>
-          <w:rFonts w:ascii="Arial" w:eastAsia="Roboto" w:hAnsi="Arial" w:cs="Arial"/>
-          <w:sz w:val="30"/>
-        </w:rPr>
-        <w:t>K: ”Minun elämälläni ei ole enää merkitystä. Juokse nyt pois ennen kuin se on myöhäistä!”</w:t>
-      </w:r>
-    </w:p>
-    <w:p>
-      <w:pPr>
-        <w:spacing w:line="240" w:lineRule="auto"/>
-        <w:rPr>
-          <w:rFonts w:ascii="Arial" w:eastAsia="Roboto" w:hAnsi="Arial" w:cs="Arial"/>
-          <w:sz w:val="30"/>
-        </w:rPr>
-      </w:pPr>
-      <w:r>
-        <w:rPr>
-          <w:rFonts w:ascii="Arial" w:eastAsia="Roboto" w:hAnsi="Arial" w:cs="Arial"/>
-          <w:sz w:val="30"/>
-        </w:rPr>
-        <w:t>]</w:t>
-      </w:r>
-    </w:p>
-    <w:p>
-      <w:pPr>
-        <w:spacing w:line="240" w:lineRule="auto"/>
-        <w:rPr>
-          <w:rFonts w:ascii="Arial" w:eastAsia="Roboto" w:hAnsi="Arial" w:cs="Arial"/>
-          <w:sz w:val="30"/>
-        </w:rPr>
-      </w:pPr>
-      <w:r>
-        <w:rPr>
-          <w:rFonts w:ascii="Arial" w:eastAsia="Roboto" w:hAnsi="Arial" w:cs="Arial"/>
-          <w:sz w:val="30"/>
-        </w:rPr>
-        <w:t xml:space="preserve">// Pelaajan on pakko poistua tai </w:t>
-      </w:r>
-      <w:r>
-        <w:rPr>
-          <w:rFonts w:ascii="Arial" w:eastAsia="Roboto" w:hAnsi="Arial" w:cs="Arial"/>
-          <w:sz w:val="30"/>
-        </w:rPr>
-        <w:t>hän kuolee tuleen</w:t>
-      </w:r>
-      <w:r>
-        <w:rPr>
-          <w:rFonts w:ascii="Arial" w:eastAsia="Roboto" w:hAnsi="Arial" w:cs="Arial"/>
-          <w:sz w:val="30"/>
-        </w:rPr>
-        <w:t>. Jos hän kuolee</w:t>
-      </w:r>
-      <w:r>
-        <w:rPr>
-          <w:rFonts w:ascii="Arial" w:eastAsia="Roboto" w:hAnsi="Arial" w:cs="Arial"/>
-          <w:sz w:val="30"/>
-        </w:rPr>
-        <w:t xml:space="preserve"> tuleen</w:t>
-      </w:r>
-      <w:r>
-        <w:rPr>
-          <w:rFonts w:ascii="Arial" w:eastAsia="Roboto" w:hAnsi="Arial" w:cs="Arial"/>
-          <w:sz w:val="30"/>
-        </w:rPr>
-        <w:t>, niin peli loppuu siihen</w:t>
-      </w:r>
-      <w:r>
-        <w:rPr>
-          <w:rFonts w:ascii="Arial" w:eastAsia="Roboto" w:hAnsi="Arial" w:cs="Arial"/>
-          <w:sz w:val="30"/>
-        </w:rPr>
-        <w:t xml:space="preserve"> (</w:t>
-      </w:r>
-      <w:r>
-        <w:rPr>
-          <w:rFonts w:ascii="Arial" w:eastAsia="Roboto" w:hAnsi="Arial" w:cs="Arial"/>
-          <w:sz w:val="30"/>
-        </w:rPr>
-        <w:t>Ainoa poikkeus normaalista lopetuksesta on se, että todistuksen tilalla on kaksi hautakiveä.</w:t>
-      </w:r>
-      <w:r>
-        <w:rPr>
-          <w:rFonts w:ascii="Arial" w:eastAsia="Roboto" w:hAnsi="Arial" w:cs="Arial"/>
-          <w:sz w:val="30"/>
-        </w:rPr>
-        <w:t>)</w:t>
-      </w:r>
-      <w:r>
-        <w:rPr>
-          <w:rFonts w:ascii="Arial" w:eastAsia="Roboto" w:hAnsi="Arial" w:cs="Arial"/>
-          <w:sz w:val="30"/>
-        </w:rPr>
-        <w:t xml:space="preserve"> ja jos hän päättää paeta, niin peli jatkuu tästä edelleen.</w:t>
-      </w:r>
-    </w:p>
-    <w:p>
-      <w:pPr>
-        <w:spacing w:line="240" w:lineRule="auto"/>
-        <w:rPr>
-          <w:rFonts w:ascii="Arial" w:eastAsia="Roboto" w:hAnsi="Arial" w:cs="Arial"/>
-          <w:sz w:val="30"/>
-        </w:rPr>
-      </w:pPr>
-      <w:r>
-        <w:rPr>
-          <w:rFonts w:ascii="Arial" w:eastAsia="Roboto" w:hAnsi="Arial" w:cs="Arial"/>
-          <w:sz w:val="30"/>
-        </w:rPr>
-        <w:t>// Jos pelaaja taas sammuttaa tässä kohtaa tulen palosammuttimella, niin hän tulee löytämään Koposen hirttäytyneenä alkuperäisessä paikassaan ja tulee se sama surullinen loppu</w:t>
-      </w:r>
-    </w:p>
-    <w:p>
-      <w:pPr>
-        <w:spacing w:line="240" w:lineRule="auto"/>
-        <w:rPr>
-          <w:rFonts w:ascii="Arial" w:eastAsia="Roboto" w:hAnsi="Arial" w:cs="Arial"/>
-          <w:sz w:val="30"/>
-        </w:rPr>
-      </w:pPr>
-      <w:r>
-        <w:rPr>
-          <w:rFonts w:ascii="Arial" w:eastAsia="Roboto" w:hAnsi="Arial" w:cs="Arial"/>
-          <w:sz w:val="30"/>
-        </w:rPr>
-        <w:t>// Koponen näkyykin koulun ulkopuolella</w:t>
-      </w:r>
-    </w:p>
-    <w:p>
-      <w:pPr>
-        <w:spacing w:line="240" w:lineRule="auto"/>
-        <w:rPr>
-          <w:rFonts w:ascii="Arial" w:eastAsia="Roboto" w:hAnsi="Arial" w:cs="Arial"/>
-          <w:sz w:val="30"/>
-        </w:rPr>
-      </w:pPr>
-      <w:r>
-        <w:rPr>
-          <w:rFonts w:ascii="Arial" w:eastAsia="Roboto" w:hAnsi="Arial" w:cs="Arial"/>
-          <w:sz w:val="30"/>
-        </w:rPr>
-        <w:t>Dialogi [</w:t>
-      </w:r>
-    </w:p>
-    <w:p>
-      <w:pPr>
-        <w:spacing w:line="240" w:lineRule="auto"/>
-        <w:rPr>
-          <w:rFonts w:ascii="Arial" w:eastAsia="Roboto" w:hAnsi="Arial" w:cs="Arial"/>
-          <w:sz w:val="30"/>
-        </w:rPr>
-      </w:pPr>
-      <w:r>
-        <w:rPr>
-          <w:rFonts w:ascii="Arial" w:eastAsia="Roboto" w:hAnsi="Arial" w:cs="Arial"/>
-          <w:sz w:val="30"/>
-        </w:rPr>
-        <w:t>P: ”Koponen! Sinunhan piti kuolla?”</w:t>
-      </w:r>
-    </w:p>
-    <w:p>
-      <w:pPr>
-        <w:spacing w:line="240" w:lineRule="auto"/>
-        <w:rPr>
-          <w:rFonts w:ascii="Arial" w:eastAsia="Roboto" w:hAnsi="Arial" w:cs="Arial"/>
-          <w:sz w:val="30"/>
-        </w:rPr>
-      </w:pPr>
-      <w:r>
-        <w:rPr>
-          <w:rFonts w:ascii="Arial" w:eastAsia="Roboto" w:hAnsi="Arial" w:cs="Arial"/>
-          <w:sz w:val="30"/>
-        </w:rPr>
-        <w:t>K: ”Nähtyäni sinun surusi</w:t>
-      </w:r>
-      <w:r>
-        <w:rPr>
-          <w:rFonts w:ascii="Arial" w:eastAsia="Roboto" w:hAnsi="Arial" w:cs="Arial"/>
-          <w:sz w:val="30"/>
-        </w:rPr>
-        <w:t xml:space="preserve">, tajusin jotain. Sinä olet minun elämäni tarkoitus. Sinä tuot merkitystä elämääni. Olet ollut ihana minulle enkä minä </w:t>
-      </w:r>
-      <w:r>
-        <w:rPr>
-          <w:rFonts w:ascii="Arial" w:eastAsia="Roboto" w:hAnsi="Arial" w:cs="Arial"/>
-          <w:sz w:val="30"/>
-        </w:rPr>
-        <w:t>saa</w:t>
-      </w:r>
-      <w:r>
-        <w:rPr>
-          <w:rFonts w:ascii="Arial" w:eastAsia="Roboto" w:hAnsi="Arial" w:cs="Arial"/>
-          <w:sz w:val="30"/>
-        </w:rPr>
-        <w:t xml:space="preserve"> tuottaa sinulle pettymystä</w:t>
-      </w:r>
-      <w:r>
-        <w:rPr>
-          <w:rFonts w:ascii="Arial" w:eastAsia="Roboto" w:hAnsi="Arial" w:cs="Arial"/>
-          <w:sz w:val="30"/>
-        </w:rPr>
-        <w:t>.</w:t>
-      </w:r>
-      <w:r>
-        <w:rPr>
-          <w:rFonts w:ascii="Arial" w:eastAsia="Roboto" w:hAnsi="Arial" w:cs="Arial"/>
-          <w:sz w:val="30"/>
-        </w:rPr>
-        <w:t>”</w:t>
-      </w:r>
-    </w:p>
-    <w:p>
-      <w:pPr>
-        <w:spacing w:line="240" w:lineRule="auto"/>
-        <w:rPr>
-          <w:rFonts w:ascii="Arial" w:eastAsia="Roboto" w:hAnsi="Arial" w:cs="Arial"/>
-          <w:sz w:val="30"/>
-        </w:rPr>
-      </w:pPr>
-      <w:r>
-        <w:rPr>
-          <w:rFonts w:ascii="Arial" w:eastAsia="Roboto" w:hAnsi="Arial" w:cs="Arial"/>
-          <w:sz w:val="30"/>
-        </w:rPr>
-        <w:t>K: ”Saatan olla hieman rakastunut sinuun…”</w:t>
-      </w:r>
-    </w:p>
-    <w:p>
-      <w:pPr>
-        <w:spacing w:line="240" w:lineRule="auto"/>
-        <w:rPr>
-          <w:rFonts w:ascii="Arial" w:eastAsia="Roboto" w:hAnsi="Arial" w:cs="Arial"/>
-          <w:sz w:val="30"/>
-        </w:rPr>
-      </w:pPr>
-      <w:r>
-        <w:rPr>
-          <w:rFonts w:ascii="Arial" w:eastAsia="Roboto" w:hAnsi="Arial" w:cs="Arial"/>
-          <w:sz w:val="30"/>
-        </w:rPr>
-        <w:t>K: ”Tulisitko kanssani treffeille?”</w:t>
-      </w:r>
-    </w:p>
-    <w:p>
-      <w:pPr>
-        <w:spacing w:line="240" w:lineRule="auto"/>
-        <w:rPr>
-          <w:rFonts w:ascii="Arial" w:eastAsia="Roboto" w:hAnsi="Arial" w:cs="Arial"/>
-          <w:sz w:val="30"/>
-        </w:rPr>
-      </w:pPr>
-      <w:r>
-        <w:rPr>
-          <w:rFonts w:ascii="Arial" w:eastAsia="Roboto" w:hAnsi="Arial" w:cs="Arial"/>
-          <w:sz w:val="30"/>
-        </w:rPr>
-        <w:t>]</w:t>
-      </w:r>
-    </w:p>
-    <w:p>
-      <w:pPr>
-        <w:spacing w:line="240" w:lineRule="auto"/>
-        <w:rPr>
-          <w:rFonts w:ascii="Arial" w:eastAsia="Roboto" w:hAnsi="Arial" w:cs="Arial"/>
-          <w:sz w:val="30"/>
-        </w:rPr>
-      </w:pPr>
-      <w:r>
-        <w:rPr>
-          <w:rFonts w:ascii="Arial" w:eastAsia="Roboto" w:hAnsi="Arial" w:cs="Arial"/>
-          <w:sz w:val="30"/>
-        </w:rPr>
-        <w:t>}</w:t>
-      </w:r>
-    </w:p>
-    <w:p>
-      <w:pPr>
-        <w:spacing w:line="240" w:lineRule="auto"/>
-        <w:rPr>
-          <w:rFonts w:ascii="Arial" w:eastAsia="Roboto" w:hAnsi="Arial" w:cs="Arial"/>
-          <w:sz w:val="30"/>
-        </w:rPr>
-      </w:pPr>
-      <w:r>
-        <w:rPr>
-          <w:rFonts w:ascii="Arial" w:eastAsia="Roboto" w:hAnsi="Arial" w:cs="Arial"/>
-          <w:sz w:val="30"/>
-        </w:rPr>
         <w:t>*</w:t>
       </w:r>
       <w:r>

</xml_diff>

<commit_message>
Moved Maps to their own folders to declutter the workspace
</commit_message>
<xml_diff>
--- a/KDS Script.docx
+++ b/KDS Script.docx
@@ -26,12 +26,21 @@
           <w:sz w:val="30"/>
         </w:rPr>
       </w:pPr>
-      <w:r>
-        <w:rPr>
-          <w:rFonts w:ascii="Arial" w:eastAsia="Roboto" w:hAnsi="Arial" w:cs="Arial"/>
-          <w:sz w:val="30"/>
-        </w:rPr>
-        <w:t>Chapter 1</w:t>
+      <w:proofErr w:type="spellStart"/>
+      <w:r>
+        <w:rPr>
+          <w:rFonts w:ascii="Arial" w:eastAsia="Roboto" w:hAnsi="Arial" w:cs="Arial"/>
+          <w:sz w:val="30"/>
+        </w:rPr>
+        <w:t>Chapter</w:t>
+      </w:r>
+      <w:proofErr w:type="spellEnd"/>
+      <w:r>
+        <w:rPr>
+          <w:rFonts w:ascii="Arial" w:eastAsia="Roboto" w:hAnsi="Arial" w:cs="Arial"/>
+          <w:sz w:val="30"/>
+        </w:rPr>
+        <w:t xml:space="preserve"> 1</w:t>
       </w:r>
       <w:r>
         <w:rPr>
@@ -89,8 +98,17 @@
           <w:rFonts w:ascii="Arial" w:eastAsia="Roboto" w:hAnsi="Arial" w:cs="Arial"/>
           <w:sz w:val="30"/>
         </w:rPr>
-        <w:t>Kenttä 1: //Eräänlainen johdantokappale/tutoriaali story</w:t>
-      </w:r>
+        <w:t xml:space="preserve">Kenttä 1: //Eräänlainen johdantokappale/tutoriaali </w:t>
+      </w:r>
+      <w:proofErr w:type="spellStart"/>
+      <w:r>
+        <w:rPr>
+          <w:rFonts w:ascii="Arial" w:eastAsia="Roboto" w:hAnsi="Arial" w:cs="Arial"/>
+          <w:sz w:val="30"/>
+        </w:rPr>
+        <w:t>story</w:t>
+      </w:r>
+      <w:proofErr w:type="spellEnd"/>
       <w:r>
         <w:rPr>
           <w:rFonts w:ascii="Arial" w:eastAsia="Roboto" w:hAnsi="Arial" w:cs="Arial"/>
@@ -98,6 +116,7 @@
         </w:rPr>
         <w:t xml:space="preserve"> </w:t>
       </w:r>
+      <w:proofErr w:type="spellStart"/>
       <w:r>
         <w:rPr>
           <w:rFonts w:ascii="Arial" w:eastAsia="Roboto" w:hAnsi="Arial" w:cs="Arial"/>
@@ -105,6 +124,7 @@
         </w:rPr>
         <w:t>modeen</w:t>
       </w:r>
+      <w:proofErr w:type="spellEnd"/>
     </w:p>
     <w:p>
       <w:pPr>
@@ -282,7 +302,23 @@
           <w:rFonts w:ascii="Arial" w:eastAsia="Roboto" w:hAnsi="Arial" w:cs="Arial"/>
           <w:sz w:val="30"/>
         </w:rPr>
-        <w:t xml:space="preserve"> nostaa num... Hetkinen, ethän sinä ole tyttö</w:t>
+        <w:t xml:space="preserve"> nostaa </w:t>
+      </w:r>
+      <w:proofErr w:type="spellStart"/>
+      <w:r>
+        <w:rPr>
+          <w:rFonts w:ascii="Arial" w:eastAsia="Roboto" w:hAnsi="Arial" w:cs="Arial"/>
+          <w:sz w:val="30"/>
+        </w:rPr>
+        <w:t>num</w:t>
+      </w:r>
+      <w:proofErr w:type="spellEnd"/>
+      <w:r>
+        <w:rPr>
+          <w:rFonts w:ascii="Arial" w:eastAsia="Roboto" w:hAnsi="Arial" w:cs="Arial"/>
+          <w:sz w:val="30"/>
+        </w:rPr>
+        <w:t>... Hetkinen, ethän sinä ole tyttö</w:t>
       </w:r>
       <w:r>
         <w:rPr>
@@ -598,39 +634,89 @@
           <w:rFonts w:ascii="Arial" w:eastAsia="Roboto" w:hAnsi="Arial" w:cs="Arial"/>
           <w:sz w:val="30"/>
         </w:rPr>
-        <w:t>&gt;&gt;&gt; Mission (Löydä saunavessa ja sieltä level exit)</w:t>
-      </w:r>
-    </w:p>
-    <w:p>
-      <w:pPr>
-        <w:spacing w:line="240" w:lineRule="auto"/>
-        <w:rPr>
-          <w:rFonts w:ascii="Arial" w:eastAsia="Roboto" w:hAnsi="Arial" w:cs="Arial"/>
-          <w:sz w:val="30"/>
-        </w:rPr>
-      </w:pPr>
-      <w:r>
-        <w:rPr>
-          <w:rFonts w:ascii="Arial" w:eastAsia="Roboto" w:hAnsi="Arial" w:cs="Arial"/>
-          <w:sz w:val="30"/>
-        </w:rPr>
-        <w:t>=&gt; Level Exit</w:t>
-      </w:r>
-    </w:p>
-    <w:p>
-      <w:pPr>
-        <w:spacing w:line="240" w:lineRule="auto"/>
-        <w:rPr>
-          <w:rFonts w:ascii="Arial" w:eastAsia="Roboto" w:hAnsi="Arial" w:cs="Arial"/>
-          <w:sz w:val="30"/>
-        </w:rPr>
-      </w:pPr>
-      <w:r>
-        <w:rPr>
-          <w:rFonts w:ascii="Arial" w:eastAsia="Roboto" w:hAnsi="Arial" w:cs="Arial"/>
-          <w:sz w:val="30"/>
-        </w:rPr>
-        <w:t>Chapter 2 (Rutiininomainen yllätys) {</w:t>
+        <w:t xml:space="preserve">&gt;&gt;&gt; Mission (Löydä saunavessa ja sieltä </w:t>
+      </w:r>
+      <w:proofErr w:type="spellStart"/>
+      <w:r>
+        <w:rPr>
+          <w:rFonts w:ascii="Arial" w:eastAsia="Roboto" w:hAnsi="Arial" w:cs="Arial"/>
+          <w:sz w:val="30"/>
+        </w:rPr>
+        <w:t>level</w:t>
+      </w:r>
+      <w:proofErr w:type="spellEnd"/>
+      <w:r>
+        <w:rPr>
+          <w:rFonts w:ascii="Arial" w:eastAsia="Roboto" w:hAnsi="Arial" w:cs="Arial"/>
+          <w:sz w:val="30"/>
+        </w:rPr>
+        <w:t xml:space="preserve"> </w:t>
+      </w:r>
+      <w:proofErr w:type="spellStart"/>
+      <w:r>
+        <w:rPr>
+          <w:rFonts w:ascii="Arial" w:eastAsia="Roboto" w:hAnsi="Arial" w:cs="Arial"/>
+          <w:sz w:val="30"/>
+        </w:rPr>
+        <w:t>exit</w:t>
+      </w:r>
+      <w:proofErr w:type="spellEnd"/>
+      <w:r>
+        <w:rPr>
+          <w:rFonts w:ascii="Arial" w:eastAsia="Roboto" w:hAnsi="Arial" w:cs="Arial"/>
+          <w:sz w:val="30"/>
+        </w:rPr>
+        <w:t>)</w:t>
+      </w:r>
+    </w:p>
+    <w:p>
+      <w:pPr>
+        <w:spacing w:line="240" w:lineRule="auto"/>
+        <w:rPr>
+          <w:rFonts w:ascii="Arial" w:eastAsia="Roboto" w:hAnsi="Arial" w:cs="Arial"/>
+          <w:sz w:val="30"/>
+        </w:rPr>
+      </w:pPr>
+      <w:r>
+        <w:rPr>
+          <w:rFonts w:ascii="Arial" w:eastAsia="Roboto" w:hAnsi="Arial" w:cs="Arial"/>
+          <w:sz w:val="30"/>
+        </w:rPr>
+        <w:t xml:space="preserve">=&gt; Level </w:t>
+      </w:r>
+      <w:proofErr w:type="spellStart"/>
+      <w:r>
+        <w:rPr>
+          <w:rFonts w:ascii="Arial" w:eastAsia="Roboto" w:hAnsi="Arial" w:cs="Arial"/>
+          <w:sz w:val="30"/>
+        </w:rPr>
+        <w:t>Exit</w:t>
+      </w:r>
+      <w:proofErr w:type="spellEnd"/>
+    </w:p>
+    <w:p>
+      <w:pPr>
+        <w:spacing w:line="240" w:lineRule="auto"/>
+        <w:rPr>
+          <w:rFonts w:ascii="Arial" w:eastAsia="Roboto" w:hAnsi="Arial" w:cs="Arial"/>
+          <w:sz w:val="30"/>
+        </w:rPr>
+      </w:pPr>
+      <w:proofErr w:type="spellStart"/>
+      <w:r>
+        <w:rPr>
+          <w:rFonts w:ascii="Arial" w:eastAsia="Roboto" w:hAnsi="Arial" w:cs="Arial"/>
+          <w:sz w:val="30"/>
+        </w:rPr>
+        <w:t>Chapter</w:t>
+      </w:r>
+      <w:proofErr w:type="spellEnd"/>
+      <w:r>
+        <w:rPr>
+          <w:rFonts w:ascii="Arial" w:eastAsia="Roboto" w:hAnsi="Arial" w:cs="Arial"/>
+          <w:sz w:val="30"/>
+        </w:rPr>
+        <w:t xml:space="preserve"> 2 (Rutiininomainen yllätys) {</w:t>
       </w:r>
     </w:p>
     <w:p>
@@ -1058,12 +1144,21 @@
           <w:sz w:val="30"/>
         </w:rPr>
       </w:pPr>
-      <w:r>
-        <w:rPr>
-          <w:rFonts w:ascii="Arial" w:eastAsia="Roboto" w:hAnsi="Arial" w:cs="Arial"/>
-          <w:sz w:val="30"/>
-        </w:rPr>
-        <w:t xml:space="preserve">Chapter </w:t>
+      <w:proofErr w:type="spellStart"/>
+      <w:r>
+        <w:rPr>
+          <w:rFonts w:ascii="Arial" w:eastAsia="Roboto" w:hAnsi="Arial" w:cs="Arial"/>
+          <w:sz w:val="30"/>
+        </w:rPr>
+        <w:t>Chapter</w:t>
+      </w:r>
+      <w:proofErr w:type="spellEnd"/>
+      <w:r>
+        <w:rPr>
+          <w:rFonts w:ascii="Arial" w:eastAsia="Roboto" w:hAnsi="Arial" w:cs="Arial"/>
+          <w:sz w:val="30"/>
+        </w:rPr>
+        <w:t xml:space="preserve"> </w:t>
       </w:r>
       <w:r>
         <w:rPr>
@@ -1618,12 +1713,21 @@
           <w:sz w:val="30"/>
         </w:rPr>
       </w:pPr>
-      <w:r>
-        <w:rPr>
-          <w:rFonts w:ascii="Arial" w:eastAsia="Roboto" w:hAnsi="Arial" w:cs="Arial"/>
-          <w:sz w:val="30"/>
-        </w:rPr>
-        <w:t xml:space="preserve">Chapter </w:t>
+      <w:proofErr w:type="spellStart"/>
+      <w:r>
+        <w:rPr>
+          <w:rFonts w:ascii="Arial" w:eastAsia="Roboto" w:hAnsi="Arial" w:cs="Arial"/>
+          <w:sz w:val="30"/>
+        </w:rPr>
+        <w:t>Chapter</w:t>
+      </w:r>
+      <w:proofErr w:type="spellEnd"/>
+      <w:r>
+        <w:rPr>
+          <w:rFonts w:ascii="Arial" w:eastAsia="Roboto" w:hAnsi="Arial" w:cs="Arial"/>
+          <w:sz w:val="30"/>
+        </w:rPr>
+        <w:t xml:space="preserve"> </w:t>
       </w:r>
       <w:r>
         <w:rPr>
@@ -2010,7 +2114,23 @@
           <w:rFonts w:ascii="Arial" w:eastAsia="Roboto" w:hAnsi="Arial" w:cs="Arial"/>
           <w:sz w:val="30"/>
         </w:rPr>
-        <w:t xml:space="preserve"> nostettua sitä ei voi droppaa ennen kuin on kuunnellut äänen, jossa puhutaan seuraava lainaus:</w:t>
+        <w:t xml:space="preserve"> nostettua sitä ei voi </w:t>
+      </w:r>
+      <w:proofErr w:type="spellStart"/>
+      <w:r>
+        <w:rPr>
+          <w:rFonts w:ascii="Arial" w:eastAsia="Roboto" w:hAnsi="Arial" w:cs="Arial"/>
+          <w:sz w:val="30"/>
+        </w:rPr>
+        <w:t>droppaa</w:t>
+      </w:r>
+      <w:proofErr w:type="spellEnd"/>
+      <w:r>
+        <w:rPr>
+          <w:rFonts w:ascii="Arial" w:eastAsia="Roboto" w:hAnsi="Arial" w:cs="Arial"/>
+          <w:sz w:val="30"/>
+        </w:rPr>
+        <w:t xml:space="preserve"> ennen kuin on kuunnellut äänen, jossa puhutaan seuraava lainaus:</w:t>
       </w:r>
     </w:p>
     <w:p>
@@ -2056,6 +2176,7 @@
         </w:rPr>
         <w:t xml:space="preserve"> *</w:t>
       </w:r>
+      <w:proofErr w:type="spellStart"/>
       <w:r>
         <w:rPr>
           <w:rFonts w:ascii="Arial" w:eastAsia="Roboto" w:hAnsi="Arial" w:cs="Arial"/>
@@ -2063,6 +2184,7 @@
         </w:rPr>
         <w:t>kzzcchht</w:t>
       </w:r>
+      <w:proofErr w:type="spellEnd"/>
       <w:r>
         <w:rPr>
           <w:rFonts w:ascii="Arial" w:eastAsia="Roboto" w:hAnsi="Arial" w:cs="Arial"/>
@@ -2098,7 +2220,23 @@
           <w:rFonts w:ascii="Arial" w:eastAsia="Roboto" w:hAnsi="Arial" w:cs="Arial"/>
           <w:sz w:val="30"/>
         </w:rPr>
-        <w:t xml:space="preserve"> tulee pieni buildup ääniefekti,</w:t>
+        <w:t xml:space="preserve"> tulee pieni </w:t>
+      </w:r>
+      <w:proofErr w:type="spellStart"/>
+      <w:r>
+        <w:rPr>
+          <w:rFonts w:ascii="Arial" w:eastAsia="Roboto" w:hAnsi="Arial" w:cs="Arial"/>
+          <w:sz w:val="30"/>
+        </w:rPr>
+        <w:t>buildup</w:t>
+      </w:r>
+      <w:proofErr w:type="spellEnd"/>
+      <w:r>
+        <w:rPr>
+          <w:rFonts w:ascii="Arial" w:eastAsia="Roboto" w:hAnsi="Arial" w:cs="Arial"/>
+          <w:sz w:val="30"/>
+        </w:rPr>
+        <w:t xml:space="preserve"> ääniefekti,</w:t>
       </w:r>
       <w:r>
         <w:rPr>
@@ -2173,7 +2311,23 @@
           <w:rFonts w:ascii="Arial" w:eastAsia="Roboto" w:hAnsi="Arial" w:cs="Arial"/>
           <w:sz w:val="30"/>
         </w:rPr>
-        <w:t xml:space="preserve">s ääntä, kun näyttö fade-innaa. </w:t>
+        <w:t>s ääntä, kun näyttö fade-</w:t>
+      </w:r>
+      <w:proofErr w:type="spellStart"/>
+      <w:r>
+        <w:rPr>
+          <w:rFonts w:ascii="Arial" w:eastAsia="Roboto" w:hAnsi="Arial" w:cs="Arial"/>
+          <w:sz w:val="30"/>
+        </w:rPr>
+        <w:t>innaa</w:t>
+      </w:r>
+      <w:proofErr w:type="spellEnd"/>
+      <w:r>
+        <w:rPr>
+          <w:rFonts w:ascii="Arial" w:eastAsia="Roboto" w:hAnsi="Arial" w:cs="Arial"/>
+          <w:sz w:val="30"/>
+        </w:rPr>
+        <w:t xml:space="preserve">. </w:t>
       </w:r>
       <w:r>
         <w:rPr>
@@ -2197,14 +2351,24 @@
           <w:color w:val="FF0000"/>
           <w:sz w:val="30"/>
         </w:rPr>
-        <w:t xml:space="preserve"> glitch</w:t>
-      </w:r>
+        <w:t xml:space="preserve"> </w:t>
+      </w:r>
+      <w:proofErr w:type="spellStart"/>
       <w:r>
         <w:rPr>
           <w:rFonts w:ascii="Arial" w:eastAsia="Roboto" w:hAnsi="Arial" w:cs="Arial"/>
           <w:color w:val="FF0000"/>
           <w:sz w:val="30"/>
         </w:rPr>
+        <w:t>glitch</w:t>
+      </w:r>
+      <w:proofErr w:type="spellEnd"/>
+      <w:r>
+        <w:rPr>
+          <w:rFonts w:ascii="Arial" w:eastAsia="Roboto" w:hAnsi="Arial" w:cs="Arial"/>
+          <w:color w:val="FF0000"/>
+          <w:sz w:val="30"/>
+        </w:rPr>
         <w:t xml:space="preserve"> efektiin</w:t>
       </w:r>
       <w:r>
@@ -2259,7 +2423,39 @@
           <w:rFonts w:ascii="Arial" w:eastAsia="Roboto" w:hAnsi="Arial" w:cs="Arial"/>
           <w:sz w:val="30"/>
         </w:rPr>
-        <w:t xml:space="preserve"> tulee yks flicker trigger.</w:t>
+        <w:t xml:space="preserve"> tulee yks </w:t>
+      </w:r>
+      <w:proofErr w:type="spellStart"/>
+      <w:r>
+        <w:rPr>
+          <w:rFonts w:ascii="Arial" w:eastAsia="Roboto" w:hAnsi="Arial" w:cs="Arial"/>
+          <w:sz w:val="30"/>
+        </w:rPr>
+        <w:t>flicker</w:t>
+      </w:r>
+      <w:proofErr w:type="spellEnd"/>
+      <w:r>
+        <w:rPr>
+          <w:rFonts w:ascii="Arial" w:eastAsia="Roboto" w:hAnsi="Arial" w:cs="Arial"/>
+          <w:sz w:val="30"/>
+        </w:rPr>
+        <w:t xml:space="preserve"> </w:t>
+      </w:r>
+      <w:proofErr w:type="spellStart"/>
+      <w:r>
+        <w:rPr>
+          <w:rFonts w:ascii="Arial" w:eastAsia="Roboto" w:hAnsi="Arial" w:cs="Arial"/>
+          <w:sz w:val="30"/>
+        </w:rPr>
+        <w:t>trigger</w:t>
+      </w:r>
+      <w:proofErr w:type="spellEnd"/>
+      <w:r>
+        <w:rPr>
+          <w:rFonts w:ascii="Arial" w:eastAsia="Roboto" w:hAnsi="Arial" w:cs="Arial"/>
+          <w:sz w:val="30"/>
+        </w:rPr>
+        <w:t>.</w:t>
       </w:r>
     </w:p>
     <w:p>
@@ -2295,12 +2491,21 @@
           <w:sz w:val="30"/>
         </w:rPr>
       </w:pPr>
-      <w:r>
-        <w:rPr>
-          <w:rFonts w:ascii="Arial" w:eastAsia="Roboto" w:hAnsi="Arial" w:cs="Arial"/>
-          <w:sz w:val="30"/>
-        </w:rPr>
-        <w:t xml:space="preserve">Chapter </w:t>
+      <w:proofErr w:type="spellStart"/>
+      <w:r>
+        <w:rPr>
+          <w:rFonts w:ascii="Arial" w:eastAsia="Roboto" w:hAnsi="Arial" w:cs="Arial"/>
+          <w:sz w:val="30"/>
+        </w:rPr>
+        <w:t>Chapter</w:t>
+      </w:r>
+      <w:proofErr w:type="spellEnd"/>
+      <w:r>
+        <w:rPr>
+          <w:rFonts w:ascii="Arial" w:eastAsia="Roboto" w:hAnsi="Arial" w:cs="Arial"/>
+          <w:sz w:val="30"/>
+        </w:rPr>
+        <w:t xml:space="preserve"> </w:t>
       </w:r>
       <w:r>
         <w:rPr>
@@ -2367,7 +2572,23 @@
           <w:rFonts w:ascii="Arial" w:eastAsia="Roboto" w:hAnsi="Arial" w:cs="Arial"/>
           <w:sz w:val="30"/>
         </w:rPr>
-        <w:t>// Chapter alkaa koulun käytävällä</w:t>
+        <w:t xml:space="preserve">// </w:t>
+      </w:r>
+      <w:proofErr w:type="spellStart"/>
+      <w:r>
+        <w:rPr>
+          <w:rFonts w:ascii="Arial" w:eastAsia="Roboto" w:hAnsi="Arial" w:cs="Arial"/>
+          <w:sz w:val="30"/>
+        </w:rPr>
+        <w:t>Chapter</w:t>
+      </w:r>
+      <w:proofErr w:type="spellEnd"/>
+      <w:r>
+        <w:rPr>
+          <w:rFonts w:ascii="Arial" w:eastAsia="Roboto" w:hAnsi="Arial" w:cs="Arial"/>
+          <w:sz w:val="30"/>
+        </w:rPr>
+        <w:t xml:space="preserve"> alkaa koulun käytävällä</w:t>
       </w:r>
     </w:p>
     <w:p>
@@ -2622,8 +2843,65 @@
           <w:rFonts w:ascii="Arial" w:eastAsia="Roboto" w:hAnsi="Arial" w:cs="Arial"/>
           <w:sz w:val="30"/>
         </w:rPr>
-        <w:t xml:space="preserve"> kamalaa. Siitä pitäis tulla epic duel ja muuta joojoo.*</w:t>
-      </w:r>
+        <w:t xml:space="preserve"> kamalaa. Siitä </w:t>
+      </w:r>
+      <w:proofErr w:type="spellStart"/>
+      <w:r>
+        <w:rPr>
+          <w:rFonts w:ascii="Arial" w:eastAsia="Roboto" w:hAnsi="Arial" w:cs="Arial"/>
+          <w:sz w:val="30"/>
+        </w:rPr>
+        <w:t>pitäis</w:t>
+      </w:r>
+      <w:proofErr w:type="spellEnd"/>
+      <w:r>
+        <w:rPr>
+          <w:rFonts w:ascii="Arial" w:eastAsia="Roboto" w:hAnsi="Arial" w:cs="Arial"/>
+          <w:sz w:val="30"/>
+        </w:rPr>
+        <w:t xml:space="preserve"> tulla </w:t>
+      </w:r>
+      <w:proofErr w:type="spellStart"/>
+      <w:r>
+        <w:rPr>
+          <w:rFonts w:ascii="Arial" w:eastAsia="Roboto" w:hAnsi="Arial" w:cs="Arial"/>
+          <w:sz w:val="30"/>
+        </w:rPr>
+        <w:t>epic</w:t>
+      </w:r>
+      <w:proofErr w:type="spellEnd"/>
+      <w:r>
+        <w:rPr>
+          <w:rFonts w:ascii="Arial" w:eastAsia="Roboto" w:hAnsi="Arial" w:cs="Arial"/>
+          <w:sz w:val="30"/>
+        </w:rPr>
+        <w:t xml:space="preserve"> </w:t>
+      </w:r>
+      <w:proofErr w:type="spellStart"/>
+      <w:r>
+        <w:rPr>
+          <w:rFonts w:ascii="Arial" w:eastAsia="Roboto" w:hAnsi="Arial" w:cs="Arial"/>
+          <w:sz w:val="30"/>
+        </w:rPr>
+        <w:t>duel</w:t>
+      </w:r>
+      <w:proofErr w:type="spellEnd"/>
+      <w:r>
+        <w:rPr>
+          <w:rFonts w:ascii="Arial" w:eastAsia="Roboto" w:hAnsi="Arial" w:cs="Arial"/>
+          <w:sz w:val="30"/>
+        </w:rPr>
+        <w:t xml:space="preserve"> ja muuta </w:t>
+      </w:r>
+      <w:proofErr w:type="gramStart"/>
+      <w:r>
+        <w:rPr>
+          <w:rFonts w:ascii="Arial" w:eastAsia="Roboto" w:hAnsi="Arial" w:cs="Arial"/>
+          <w:sz w:val="30"/>
+        </w:rPr>
+        <w:t>joojoo.*</w:t>
+      </w:r>
+      <w:proofErr w:type="gramEnd"/>
     </w:p>
     <w:p>
       <w:pPr>
@@ -2669,7 +2947,39 @@
           <w:rFonts w:ascii="Arial" w:eastAsia="Roboto" w:hAnsi="Arial" w:cs="Arial"/>
           <w:sz w:val="30"/>
         </w:rPr>
-        <w:t xml:space="preserve"> Ei huomaakkaan, koska aamulla on silti pimeetä, koska talvi</w:t>
+        <w:t xml:space="preserve"> Ei </w:t>
+      </w:r>
+      <w:proofErr w:type="spellStart"/>
+      <w:r>
+        <w:rPr>
+          <w:rFonts w:ascii="Arial" w:eastAsia="Roboto" w:hAnsi="Arial" w:cs="Arial"/>
+          <w:sz w:val="30"/>
+        </w:rPr>
+        <w:t>huomaakkaan</w:t>
+      </w:r>
+      <w:proofErr w:type="spellEnd"/>
+      <w:r>
+        <w:rPr>
+          <w:rFonts w:ascii="Arial" w:eastAsia="Roboto" w:hAnsi="Arial" w:cs="Arial"/>
+          <w:sz w:val="30"/>
+        </w:rPr>
+        <w:t xml:space="preserve">, koska aamulla on silti </w:t>
+      </w:r>
+      <w:proofErr w:type="spellStart"/>
+      <w:r>
+        <w:rPr>
+          <w:rFonts w:ascii="Arial" w:eastAsia="Roboto" w:hAnsi="Arial" w:cs="Arial"/>
+          <w:sz w:val="30"/>
+        </w:rPr>
+        <w:t>pimeetä</w:t>
+      </w:r>
+      <w:proofErr w:type="spellEnd"/>
+      <w:r>
+        <w:rPr>
+          <w:rFonts w:ascii="Arial" w:eastAsia="Roboto" w:hAnsi="Arial" w:cs="Arial"/>
+          <w:sz w:val="30"/>
+        </w:rPr>
+        <w:t>, koska talvi</w:t>
       </w:r>
     </w:p>
     <w:p>
@@ -2737,12 +3047,21 @@
           <w:sz w:val="30"/>
         </w:rPr>
       </w:pPr>
-      <w:r>
-        <w:rPr>
-          <w:rFonts w:ascii="Arial" w:eastAsia="Roboto" w:hAnsi="Arial" w:cs="Arial"/>
-          <w:sz w:val="30"/>
-        </w:rPr>
-        <w:t xml:space="preserve">Chapter </w:t>
+      <w:proofErr w:type="spellStart"/>
+      <w:r>
+        <w:rPr>
+          <w:rFonts w:ascii="Arial" w:eastAsia="Roboto" w:hAnsi="Arial" w:cs="Arial"/>
+          <w:sz w:val="30"/>
+        </w:rPr>
+        <w:t>Chapter</w:t>
+      </w:r>
+      <w:proofErr w:type="spellEnd"/>
+      <w:r>
+        <w:rPr>
+          <w:rFonts w:ascii="Arial" w:eastAsia="Roboto" w:hAnsi="Arial" w:cs="Arial"/>
+          <w:sz w:val="30"/>
+        </w:rPr>
+        <w:t xml:space="preserve"> </w:t>
       </w:r>
       <w:r>
         <w:rPr>
@@ -2818,7 +3137,23 @@
           <w:rFonts w:ascii="Arial" w:eastAsia="Roboto" w:hAnsi="Arial" w:cs="Arial"/>
           <w:sz w:val="30"/>
         </w:rPr>
-        <w:t>// On Avarnin jälkeen, koska rehtori tuli sen jälkeen</w:t>
+        <w:t xml:space="preserve">// On </w:t>
+      </w:r>
+      <w:proofErr w:type="spellStart"/>
+      <w:r>
+        <w:rPr>
+          <w:rFonts w:ascii="Arial" w:eastAsia="Roboto" w:hAnsi="Arial" w:cs="Arial"/>
+          <w:sz w:val="30"/>
+        </w:rPr>
+        <w:t>Avarnin</w:t>
+      </w:r>
+      <w:proofErr w:type="spellEnd"/>
+      <w:r>
+        <w:rPr>
+          <w:rFonts w:ascii="Arial" w:eastAsia="Roboto" w:hAnsi="Arial" w:cs="Arial"/>
+          <w:sz w:val="30"/>
+        </w:rPr>
+        <w:t xml:space="preserve"> jälkeen, koska rehtori tuli sen jälkeen</w:t>
       </w:r>
     </w:p>
     <w:p>
@@ -2898,8 +3233,17 @@
           <w:rFonts w:ascii="Arial" w:eastAsia="Roboto" w:hAnsi="Arial" w:cs="Arial"/>
           <w:sz w:val="30"/>
         </w:rPr>
-        <w:t>(KDS Console) =&gt; rehtoriPilanimi</w:t>
-      </w:r>
+        <w:t xml:space="preserve">(KDS Console) =&gt; </w:t>
+      </w:r>
+      <w:proofErr w:type="spellStart"/>
+      <w:r>
+        <w:rPr>
+          <w:rFonts w:ascii="Arial" w:eastAsia="Roboto" w:hAnsi="Arial" w:cs="Arial"/>
+          <w:sz w:val="30"/>
+        </w:rPr>
+        <w:t>rehtoriPilanimi</w:t>
+      </w:r>
+      <w:proofErr w:type="spellEnd"/>
     </w:p>
     <w:p>
       <w:pPr>
@@ -2915,23 +3259,55 @@
           <w:sz w:val="30"/>
         </w:rPr>
         <w:lastRenderedPageBreak/>
-        <w:t>P: ”Kävisikö \”{rehtoriPilanimi}\””?</w:t>
-      </w:r>
-    </w:p>
-    <w:p>
-      <w:pPr>
-        <w:spacing w:line="240" w:lineRule="auto"/>
-        <w:rPr>
-          <w:rFonts w:ascii="Arial" w:eastAsia="Roboto" w:hAnsi="Arial" w:cs="Arial"/>
-          <w:sz w:val="30"/>
-        </w:rPr>
-      </w:pPr>
-      <w:r>
-        <w:rPr>
-          <w:rFonts w:ascii="Arial" w:eastAsia="Roboto" w:hAnsi="Arial" w:cs="Arial"/>
-          <w:sz w:val="30"/>
-        </w:rPr>
-        <w:t>K: ”Hahaha, tuo on täydellinen.”</w:t>
+        <w:t>P: ”Kävisikö \”{</w:t>
+      </w:r>
+      <w:proofErr w:type="spellStart"/>
+      <w:r>
+        <w:rPr>
+          <w:rFonts w:ascii="Arial" w:eastAsia="Roboto" w:hAnsi="Arial" w:cs="Arial"/>
+          <w:sz w:val="30"/>
+        </w:rPr>
+        <w:t>rehtoriPilanimi</w:t>
+      </w:r>
+      <w:proofErr w:type="spellEnd"/>
+      <w:r>
+        <w:rPr>
+          <w:rFonts w:ascii="Arial" w:eastAsia="Roboto" w:hAnsi="Arial" w:cs="Arial"/>
+          <w:sz w:val="30"/>
+        </w:rPr>
+        <w:t>}\””?</w:t>
+      </w:r>
+    </w:p>
+    <w:p>
+      <w:pPr>
+        <w:spacing w:line="240" w:lineRule="auto"/>
+        <w:rPr>
+          <w:rFonts w:ascii="Arial" w:eastAsia="Roboto" w:hAnsi="Arial" w:cs="Arial"/>
+          <w:sz w:val="30"/>
+        </w:rPr>
+      </w:pPr>
+      <w:r>
+        <w:rPr>
+          <w:rFonts w:ascii="Arial" w:eastAsia="Roboto" w:hAnsi="Arial" w:cs="Arial"/>
+          <w:sz w:val="30"/>
+        </w:rPr>
+        <w:t>K: ”</w:t>
+      </w:r>
+      <w:proofErr w:type="spellStart"/>
+      <w:r>
+        <w:rPr>
+          <w:rFonts w:ascii="Arial" w:eastAsia="Roboto" w:hAnsi="Arial" w:cs="Arial"/>
+          <w:sz w:val="30"/>
+        </w:rPr>
+        <w:t>Hahaha</w:t>
+      </w:r>
+      <w:proofErr w:type="spellEnd"/>
+      <w:r>
+        <w:rPr>
+          <w:rFonts w:ascii="Arial" w:eastAsia="Roboto" w:hAnsi="Arial" w:cs="Arial"/>
+          <w:sz w:val="30"/>
+        </w:rPr>
+        <w:t>, tuo on täydellinen.”</w:t>
       </w:r>
     </w:p>
     <w:p>
@@ -2999,12 +3375,21 @@
           <w:sz w:val="30"/>
         </w:rPr>
       </w:pPr>
-      <w:r>
-        <w:rPr>
-          <w:rFonts w:ascii="Arial" w:eastAsia="Roboto" w:hAnsi="Arial" w:cs="Arial"/>
-          <w:sz w:val="30"/>
-        </w:rPr>
-        <w:t xml:space="preserve">Chapter </w:t>
+      <w:proofErr w:type="spellStart"/>
+      <w:r>
+        <w:rPr>
+          <w:rFonts w:ascii="Arial" w:eastAsia="Roboto" w:hAnsi="Arial" w:cs="Arial"/>
+          <w:sz w:val="30"/>
+        </w:rPr>
+        <w:t>Chapter</w:t>
+      </w:r>
+      <w:proofErr w:type="spellEnd"/>
+      <w:r>
+        <w:rPr>
+          <w:rFonts w:ascii="Arial" w:eastAsia="Roboto" w:hAnsi="Arial" w:cs="Arial"/>
+          <w:sz w:val="30"/>
+        </w:rPr>
+        <w:t xml:space="preserve"> </w:t>
       </w:r>
       <w:r>
         <w:rPr>
@@ -3083,20 +3468,30 @@
         </w:rPr>
         <w:t xml:space="preserve"> </w:t>
       </w:r>
+      <w:proofErr w:type="spellStart"/>
       <w:r>
         <w:rPr>
           <w:rFonts w:ascii="Arial" w:eastAsia="Roboto" w:hAnsi="Arial" w:cs="Arial"/>
           <w:color w:val="E7E6E6" w:themeColor="background2"/>
           <w:sz w:val="30"/>
         </w:rPr>
-        <w:t>Tää idea on ihan paska, mutta yläkoulun tärkein</w:t>
-      </w:r>
+        <w:t>Tää</w:t>
+      </w:r>
+      <w:proofErr w:type="spellEnd"/>
       <w:r>
         <w:rPr>
           <w:rFonts w:ascii="Arial" w:eastAsia="Roboto" w:hAnsi="Arial" w:cs="Arial"/>
           <w:color w:val="E7E6E6" w:themeColor="background2"/>
           <w:sz w:val="30"/>
         </w:rPr>
+        <w:t xml:space="preserve"> idea on ihan paska, mutta yläkoulun tärkein</w:t>
+      </w:r>
+      <w:r>
+        <w:rPr>
+          <w:rFonts w:ascii="Arial" w:eastAsia="Roboto" w:hAnsi="Arial" w:cs="Arial"/>
+          <w:color w:val="E7E6E6" w:themeColor="background2"/>
+          <w:sz w:val="30"/>
+        </w:rPr>
         <w:t>tä</w:t>
       </w:r>
       <w:r>
@@ -3121,7 +3516,23 @@
           <w:rFonts w:ascii="Arial" w:eastAsia="Roboto" w:hAnsi="Arial" w:cs="Arial"/>
           <w:sz w:val="30"/>
         </w:rPr>
-        <w:t>// Peli alkaa Clarion hotellin a</w:t>
+        <w:t xml:space="preserve">// Peli alkaa </w:t>
+      </w:r>
+      <w:proofErr w:type="spellStart"/>
+      <w:r>
+        <w:rPr>
+          <w:rFonts w:ascii="Arial" w:eastAsia="Roboto" w:hAnsi="Arial" w:cs="Arial"/>
+          <w:sz w:val="30"/>
+        </w:rPr>
+        <w:t>Clarion</w:t>
+      </w:r>
+      <w:proofErr w:type="spellEnd"/>
+      <w:r>
+        <w:rPr>
+          <w:rFonts w:ascii="Arial" w:eastAsia="Roboto" w:hAnsi="Arial" w:cs="Arial"/>
+          <w:sz w:val="30"/>
+        </w:rPr>
+        <w:t xml:space="preserve"> hotellin a</w:t>
       </w:r>
       <w:r>
         <w:rPr>
@@ -3176,7 +3587,23 @@
           <w:rFonts w:ascii="Arial" w:eastAsia="Roboto" w:hAnsi="Arial" w:cs="Arial"/>
           <w:sz w:val="30"/>
         </w:rPr>
-        <w:t>K: ”Tervetuloa Clarioniin. Ennen huoneisiin lähtöä haluaisin kertoa teille hieman turvallisuussäännöistä. Seuraa tätä tarkkaan, sillä tulen esittämään teille hotellimme turvaominaisuudet.”</w:t>
+        <w:t xml:space="preserve">K: ”Tervetuloa </w:t>
+      </w:r>
+      <w:proofErr w:type="spellStart"/>
+      <w:r>
+        <w:rPr>
+          <w:rFonts w:ascii="Arial" w:eastAsia="Roboto" w:hAnsi="Arial" w:cs="Arial"/>
+          <w:sz w:val="30"/>
+        </w:rPr>
+        <w:t>Clarioniin</w:t>
+      </w:r>
+      <w:proofErr w:type="spellEnd"/>
+      <w:r>
+        <w:rPr>
+          <w:rFonts w:ascii="Arial" w:eastAsia="Roboto" w:hAnsi="Arial" w:cs="Arial"/>
+          <w:sz w:val="30"/>
+        </w:rPr>
+        <w:t>. Ennen huoneisiin lähtöä haluaisin kertoa teille hieman turvallisuussäännöistä. Seuraa tätä tarkkaan, sillä tulen esittämään teille hotellimme turvaominaisuudet.”</w:t>
       </w:r>
     </w:p>
     <w:p>
@@ -3660,7 +4087,71 @@
           <w:rFonts w:ascii="Arial" w:eastAsia="Roboto" w:hAnsi="Arial" w:cs="Arial"/>
           <w:sz w:val="30"/>
         </w:rPr>
-        <w:t>&gt;&gt;&gt; Mission (Pyydä Koposelta korttia (varmaan vaihdetaan Request Mission teksti Request card tekstiks) ja mene huoneeseesi</w:t>
+        <w:t xml:space="preserve">&gt;&gt;&gt; Mission (Pyydä Koposelta korttia (varmaan vaihdetaan </w:t>
+      </w:r>
+      <w:proofErr w:type="spellStart"/>
+      <w:r>
+        <w:rPr>
+          <w:rFonts w:ascii="Arial" w:eastAsia="Roboto" w:hAnsi="Arial" w:cs="Arial"/>
+          <w:sz w:val="30"/>
+        </w:rPr>
+        <w:t>Request</w:t>
+      </w:r>
+      <w:proofErr w:type="spellEnd"/>
+      <w:r>
+        <w:rPr>
+          <w:rFonts w:ascii="Arial" w:eastAsia="Roboto" w:hAnsi="Arial" w:cs="Arial"/>
+          <w:sz w:val="30"/>
+        </w:rPr>
+        <w:t xml:space="preserve"> Mission teksti </w:t>
+      </w:r>
+      <w:proofErr w:type="spellStart"/>
+      <w:r>
+        <w:rPr>
+          <w:rFonts w:ascii="Arial" w:eastAsia="Roboto" w:hAnsi="Arial" w:cs="Arial"/>
+          <w:sz w:val="30"/>
+        </w:rPr>
+        <w:t>Request</w:t>
+      </w:r>
+      <w:proofErr w:type="spellEnd"/>
+      <w:r>
+        <w:rPr>
+          <w:rFonts w:ascii="Arial" w:eastAsia="Roboto" w:hAnsi="Arial" w:cs="Arial"/>
+          <w:sz w:val="30"/>
+        </w:rPr>
+        <w:t xml:space="preserve"> </w:t>
+      </w:r>
+      <w:proofErr w:type="spellStart"/>
+      <w:r>
+        <w:rPr>
+          <w:rFonts w:ascii="Arial" w:eastAsia="Roboto" w:hAnsi="Arial" w:cs="Arial"/>
+          <w:sz w:val="30"/>
+        </w:rPr>
+        <w:t>card</w:t>
+      </w:r>
+      <w:proofErr w:type="spellEnd"/>
+      <w:r>
+        <w:rPr>
+          <w:rFonts w:ascii="Arial" w:eastAsia="Roboto" w:hAnsi="Arial" w:cs="Arial"/>
+          <w:sz w:val="30"/>
+        </w:rPr>
+        <w:t xml:space="preserve"> </w:t>
+      </w:r>
+      <w:proofErr w:type="spellStart"/>
+      <w:r>
+        <w:rPr>
+          <w:rFonts w:ascii="Arial" w:eastAsia="Roboto" w:hAnsi="Arial" w:cs="Arial"/>
+          <w:sz w:val="30"/>
+        </w:rPr>
+        <w:t>tekstiks</w:t>
+      </w:r>
+      <w:proofErr w:type="spellEnd"/>
+      <w:r>
+        <w:rPr>
+          <w:rFonts w:ascii="Arial" w:eastAsia="Roboto" w:hAnsi="Arial" w:cs="Arial"/>
+          <w:sz w:val="30"/>
+        </w:rPr>
+        <w:t>) ja mene huoneeseesi</w:t>
       </w:r>
       <w:r>
         <w:rPr>
@@ -3810,7 +4301,39 @@
           <w:rFonts w:ascii="Arial" w:eastAsia="Roboto" w:hAnsi="Arial" w:cs="Arial"/>
           <w:sz w:val="30"/>
         </w:rPr>
-        <w:t>// TODO: Yöllä on jotain jumputusmusaa ja muuta kakkaa ja pelaaja investigatee sitä ja sit löytää 309 kakan.</w:t>
+        <w:t xml:space="preserve">// TODO: Yöllä on jotain jumputusmusaa ja muuta kakkaa ja pelaaja </w:t>
+      </w:r>
+      <w:proofErr w:type="spellStart"/>
+      <w:r>
+        <w:rPr>
+          <w:rFonts w:ascii="Arial" w:eastAsia="Roboto" w:hAnsi="Arial" w:cs="Arial"/>
+          <w:sz w:val="30"/>
+        </w:rPr>
+        <w:t>investigatee</w:t>
+      </w:r>
+      <w:proofErr w:type="spellEnd"/>
+      <w:r>
+        <w:rPr>
+          <w:rFonts w:ascii="Arial" w:eastAsia="Roboto" w:hAnsi="Arial" w:cs="Arial"/>
+          <w:sz w:val="30"/>
+        </w:rPr>
+        <w:t xml:space="preserve"> sitä ja </w:t>
+      </w:r>
+      <w:proofErr w:type="spellStart"/>
+      <w:r>
+        <w:rPr>
+          <w:rFonts w:ascii="Arial" w:eastAsia="Roboto" w:hAnsi="Arial" w:cs="Arial"/>
+          <w:sz w:val="30"/>
+        </w:rPr>
+        <w:t>sit</w:t>
+      </w:r>
+      <w:proofErr w:type="spellEnd"/>
+      <w:r>
+        <w:rPr>
+          <w:rFonts w:ascii="Arial" w:eastAsia="Roboto" w:hAnsi="Arial" w:cs="Arial"/>
+          <w:sz w:val="30"/>
+        </w:rPr>
+        <w:t xml:space="preserve"> löytää 309 kakan.</w:t>
       </w:r>
     </w:p>
     <w:p>
@@ -3870,23 +4393,55 @@
           <w:rFonts w:ascii="Arial" w:eastAsia="Roboto" w:hAnsi="Arial" w:cs="Arial"/>
           <w:sz w:val="30"/>
         </w:rPr>
-        <w:t>on siinä hetken ja lähtee menee. Vartijan tappaessa pelaaja pääsee vasta sisälle.</w:t>
-      </w:r>
-    </w:p>
-    <w:p>
-      <w:pPr>
-        <w:spacing w:line="240" w:lineRule="auto"/>
-        <w:rPr>
-          <w:rFonts w:ascii="Arial" w:eastAsia="Roboto" w:hAnsi="Arial" w:cs="Arial"/>
-          <w:sz w:val="30"/>
-        </w:rPr>
-      </w:pPr>
-      <w:r>
-        <w:rPr>
-          <w:rFonts w:ascii="Arial" w:eastAsia="Roboto" w:hAnsi="Arial" w:cs="Arial"/>
-          <w:sz w:val="30"/>
-        </w:rPr>
-        <w:t>// Sisälle mentyään NPC:t suuttuu ja pelaajan pitää paeta.</w:t>
+        <w:t xml:space="preserve">on siinä hetken ja </w:t>
+      </w:r>
+      <w:proofErr w:type="gramStart"/>
+      <w:r>
+        <w:rPr>
+          <w:rFonts w:ascii="Arial" w:eastAsia="Roboto" w:hAnsi="Arial" w:cs="Arial"/>
+          <w:sz w:val="30"/>
+        </w:rPr>
+        <w:t>lähtee menee</w:t>
+      </w:r>
+      <w:proofErr w:type="gramEnd"/>
+      <w:r>
+        <w:rPr>
+          <w:rFonts w:ascii="Arial" w:eastAsia="Roboto" w:hAnsi="Arial" w:cs="Arial"/>
+          <w:sz w:val="30"/>
+        </w:rPr>
+        <w:t>. Vartijan tappaessa pelaaja pääsee vasta sisälle.</w:t>
+      </w:r>
+    </w:p>
+    <w:p>
+      <w:pPr>
+        <w:spacing w:line="240" w:lineRule="auto"/>
+        <w:rPr>
+          <w:rFonts w:ascii="Arial" w:eastAsia="Roboto" w:hAnsi="Arial" w:cs="Arial"/>
+          <w:sz w:val="30"/>
+        </w:rPr>
+      </w:pPr>
+      <w:r>
+        <w:rPr>
+          <w:rFonts w:ascii="Arial" w:eastAsia="Roboto" w:hAnsi="Arial" w:cs="Arial"/>
+          <w:sz w:val="30"/>
+        </w:rPr>
+        <w:t xml:space="preserve">// Sisälle mentyään </w:t>
+      </w:r>
+      <w:proofErr w:type="spellStart"/>
+      <w:r>
+        <w:rPr>
+          <w:rFonts w:ascii="Arial" w:eastAsia="Roboto" w:hAnsi="Arial" w:cs="Arial"/>
+          <w:sz w:val="30"/>
+        </w:rPr>
+        <w:t>NPC:t</w:t>
+      </w:r>
+      <w:proofErr w:type="spellEnd"/>
+      <w:r>
+        <w:rPr>
+          <w:rFonts w:ascii="Arial" w:eastAsia="Roboto" w:hAnsi="Arial" w:cs="Arial"/>
+          <w:sz w:val="30"/>
+        </w:rPr>
+        <w:t xml:space="preserve"> suuttuu ja pelaajan pitää paeta.</w:t>
       </w:r>
     </w:p>
     <w:p>
@@ -3916,7 +4471,23 @@
           <w:rFonts w:ascii="Arial" w:eastAsia="Roboto" w:hAnsi="Arial" w:cs="Arial"/>
           <w:sz w:val="30"/>
         </w:rPr>
-        <w:t>Ja takas nukkumaan…)</w:t>
+        <w:t xml:space="preserve">Ja </w:t>
+      </w:r>
+      <w:proofErr w:type="spellStart"/>
+      <w:r>
+        <w:rPr>
+          <w:rFonts w:ascii="Arial" w:eastAsia="Roboto" w:hAnsi="Arial" w:cs="Arial"/>
+          <w:sz w:val="30"/>
+        </w:rPr>
+        <w:t>takas</w:t>
+      </w:r>
+      <w:proofErr w:type="spellEnd"/>
+      <w:r>
+        <w:rPr>
+          <w:rFonts w:ascii="Arial" w:eastAsia="Roboto" w:hAnsi="Arial" w:cs="Arial"/>
+          <w:sz w:val="30"/>
+        </w:rPr>
+        <w:t xml:space="preserve"> nukkumaan…)</w:t>
       </w:r>
     </w:p>
     <w:p>
@@ -3952,12 +4523,21 @@
           <w:sz w:val="30"/>
         </w:rPr>
       </w:pPr>
-      <w:r>
-        <w:rPr>
-          <w:rFonts w:ascii="Arial" w:eastAsia="Roboto" w:hAnsi="Arial" w:cs="Arial"/>
-          <w:sz w:val="30"/>
-        </w:rPr>
-        <w:t>Chapter 8 {</w:t>
+      <w:proofErr w:type="spellStart"/>
+      <w:r>
+        <w:rPr>
+          <w:rFonts w:ascii="Arial" w:eastAsia="Roboto" w:hAnsi="Arial" w:cs="Arial"/>
+          <w:sz w:val="30"/>
+        </w:rPr>
+        <w:t>Chapter</w:t>
+      </w:r>
+      <w:proofErr w:type="spellEnd"/>
+      <w:r>
+        <w:rPr>
+          <w:rFonts w:ascii="Arial" w:eastAsia="Roboto" w:hAnsi="Arial" w:cs="Arial"/>
+          <w:sz w:val="30"/>
+        </w:rPr>
+        <w:t xml:space="preserve"> 8 {</w:t>
       </w:r>
     </w:p>
     <w:p>
@@ -4002,12 +4582,21 @@
           <w:sz w:val="30"/>
         </w:rPr>
       </w:pPr>
-      <w:r>
-        <w:rPr>
-          <w:rFonts w:ascii="Arial" w:eastAsia="Roboto" w:hAnsi="Arial" w:cs="Arial"/>
-          <w:sz w:val="30"/>
-        </w:rPr>
-        <w:t>Chapter 9 {</w:t>
+      <w:proofErr w:type="spellStart"/>
+      <w:r>
+        <w:rPr>
+          <w:rFonts w:ascii="Arial" w:eastAsia="Roboto" w:hAnsi="Arial" w:cs="Arial"/>
+          <w:sz w:val="30"/>
+        </w:rPr>
+        <w:t>Chapter</w:t>
+      </w:r>
+      <w:proofErr w:type="spellEnd"/>
+      <w:r>
+        <w:rPr>
+          <w:rFonts w:ascii="Arial" w:eastAsia="Roboto" w:hAnsi="Arial" w:cs="Arial"/>
+          <w:sz w:val="30"/>
+        </w:rPr>
+        <w:t xml:space="preserve"> 9 {</w:t>
       </w:r>
     </w:p>
     <w:p>
@@ -4052,12 +4641,21 @@
           <w:sz w:val="30"/>
         </w:rPr>
       </w:pPr>
-      <w:r>
-        <w:rPr>
-          <w:rFonts w:ascii="Arial" w:eastAsia="Roboto" w:hAnsi="Arial" w:cs="Arial"/>
-          <w:sz w:val="30"/>
-        </w:rPr>
-        <w:t>Chapter 10</w:t>
+      <w:proofErr w:type="spellStart"/>
+      <w:r>
+        <w:rPr>
+          <w:rFonts w:ascii="Arial" w:eastAsia="Roboto" w:hAnsi="Arial" w:cs="Arial"/>
+          <w:sz w:val="30"/>
+        </w:rPr>
+        <w:t>Chapter</w:t>
+      </w:r>
+      <w:proofErr w:type="spellEnd"/>
+      <w:r>
+        <w:rPr>
+          <w:rFonts w:ascii="Arial" w:eastAsia="Roboto" w:hAnsi="Arial" w:cs="Arial"/>
+          <w:sz w:val="30"/>
+        </w:rPr>
+        <w:t xml:space="preserve"> 10</w:t>
       </w:r>
       <w:r>
         <w:rPr>
@@ -4196,7 +4794,23 @@
           <w:rFonts w:ascii="Arial" w:eastAsia="Roboto" w:hAnsi="Arial" w:cs="Arial"/>
           <w:sz w:val="30"/>
         </w:rPr>
-        <w:t>K: ”Mitä vittua oikeesti?”</w:t>
+        <w:t xml:space="preserve">K: ”Mitä vittua </w:t>
+      </w:r>
+      <w:proofErr w:type="spellStart"/>
+      <w:r>
+        <w:rPr>
+          <w:rFonts w:ascii="Arial" w:eastAsia="Roboto" w:hAnsi="Arial" w:cs="Arial"/>
+          <w:sz w:val="30"/>
+        </w:rPr>
+        <w:t>oikeesti</w:t>
+      </w:r>
+      <w:proofErr w:type="spellEnd"/>
+      <w:r>
+        <w:rPr>
+          <w:rFonts w:ascii="Arial" w:eastAsia="Roboto" w:hAnsi="Arial" w:cs="Arial"/>
+          <w:sz w:val="30"/>
+        </w:rPr>
+        <w:t>?”</w:t>
       </w:r>
     </w:p>
     <w:p>
@@ -4243,7 +4857,23 @@
           <w:rFonts w:ascii="Arial" w:eastAsia="Roboto" w:hAnsi="Arial" w:cs="Arial"/>
           <w:sz w:val="30"/>
         </w:rPr>
-        <w:t>K: ”{rehtoriPilanimi} antoi minulle potkut!”</w:t>
+        <w:t>K: ”{</w:t>
+      </w:r>
+      <w:proofErr w:type="spellStart"/>
+      <w:r>
+        <w:rPr>
+          <w:rFonts w:ascii="Arial" w:eastAsia="Roboto" w:hAnsi="Arial" w:cs="Arial"/>
+          <w:sz w:val="30"/>
+        </w:rPr>
+        <w:t>rehtoriPilanimi</w:t>
+      </w:r>
+      <w:proofErr w:type="spellEnd"/>
+      <w:r>
+        <w:rPr>
+          <w:rFonts w:ascii="Arial" w:eastAsia="Roboto" w:hAnsi="Arial" w:cs="Arial"/>
+          <w:sz w:val="30"/>
+        </w:rPr>
+        <w:t>} antoi minulle potkut!”</w:t>
       </w:r>
     </w:p>
     <w:p>
@@ -4483,7 +5113,21 @@
           <w:rFonts w:ascii="Arial" w:eastAsia="Roboto" w:hAnsi="Arial" w:cs="Arial"/>
           <w:sz w:val="30"/>
         </w:rPr>
-        <w:t>SS-Markettiin.”</w:t>
+        <w:t>SS-Market</w:t>
+      </w:r>
+      <w:r>
+        <w:rPr>
+          <w:rFonts w:ascii="Arial" w:eastAsia="Roboto" w:hAnsi="Arial" w:cs="Arial"/>
+          <w:sz w:val="30"/>
+        </w:rPr>
+        <w:t>ille</w:t>
+      </w:r>
+      <w:r>
+        <w:rPr>
+          <w:rFonts w:ascii="Arial" w:eastAsia="Roboto" w:hAnsi="Arial" w:cs="Arial"/>
+          <w:sz w:val="30"/>
+        </w:rPr>
+        <w:t>.”</w:t>
       </w:r>
     </w:p>
     <w:p>
@@ -4517,6 +5161,7 @@
         </w:rPr>
         <w:t>&gt;&gt;&gt; Kuumat Paikat (</w:t>
       </w:r>
+      <w:proofErr w:type="spellStart"/>
       <w:r>
         <w:rPr>
           <w:rFonts w:ascii="Arial" w:eastAsia="Roboto" w:hAnsi="Arial" w:cs="Arial"/>
@@ -4536,7 +5181,15 @@
           <w:rFonts w:ascii="Arial" w:eastAsia="Roboto" w:hAnsi="Arial" w:cs="Arial"/>
           <w:sz w:val="30"/>
         </w:rPr>
-        <w:t xml:space="preserve">an Murhaaminen, </w:t>
+        <w:t>an</w:t>
+      </w:r>
+      <w:proofErr w:type="spellEnd"/>
+      <w:r>
+        <w:rPr>
+          <w:rFonts w:ascii="Arial" w:eastAsia="Roboto" w:hAnsi="Arial" w:cs="Arial"/>
+          <w:sz w:val="30"/>
+        </w:rPr>
+        <w:t xml:space="preserve"> Murhaaminen, </w:t>
       </w:r>
       <w:r>
         <w:rPr>
@@ -4747,7 +5400,15 @@
           <w:sz w:val="30"/>
         </w:rPr>
         <w:lastRenderedPageBreak/>
-        <w:t>&gt;&gt;&gt; Viimeinen</w:t>
+        <w:t xml:space="preserve">&gt;&gt;&gt; </w:t>
+      </w:r>
+      <w:proofErr w:type="gramStart"/>
+      <w:r>
+        <w:rPr>
+          <w:rFonts w:ascii="Arial" w:eastAsia="Roboto" w:hAnsi="Arial" w:cs="Arial"/>
+          <w:sz w:val="30"/>
+        </w:rPr>
+        <w:t>Viimeinen</w:t>
       </w:r>
       <w:r>
         <w:rPr>
@@ -4761,7 +5422,15 @@
           <w:rFonts w:ascii="Arial" w:eastAsia="Roboto" w:hAnsi="Arial" w:cs="Arial"/>
           <w:sz w:val="30"/>
         </w:rPr>
-        <w:t xml:space="preserve">Oljenkorsi </w:t>
+        <w:t>Oljenkorsi</w:t>
+      </w:r>
+      <w:proofErr w:type="gramEnd"/>
+      <w:r>
+        <w:rPr>
+          <w:rFonts w:ascii="Arial" w:eastAsia="Roboto" w:hAnsi="Arial" w:cs="Arial"/>
+          <w:sz w:val="30"/>
+        </w:rPr>
+        <w:t xml:space="preserve"> </w:t>
       </w:r>
       <w:r>
         <w:rPr>
@@ -5238,8 +5907,9 @@
           <w:rFonts w:ascii="Arial" w:eastAsia="Roboto" w:hAnsi="Arial" w:cs="Arial"/>
           <w:sz w:val="30"/>
         </w:rPr>
-        <w:t xml:space="preserve"> (selitetty aiemmin)</w:t>
-      </w:r>
+        <w:t xml:space="preserve"> (selitetty aiemmin</w:t>
+      </w:r>
+      <w:proofErr w:type="gramStart"/>
       <w:r>
         <w:rPr>
           <w:rFonts w:ascii="Arial" w:eastAsia="Roboto" w:hAnsi="Arial" w:cs="Arial"/>
@@ -5252,23 +5922,78 @@
           <w:rFonts w:ascii="Arial" w:eastAsia="Roboto" w:hAnsi="Arial" w:cs="Arial"/>
           <w:sz w:val="30"/>
         </w:rPr>
+        <w:t>)</w:t>
+      </w:r>
+      <w:r>
+        <w:rPr>
+          <w:rFonts w:ascii="Arial" w:eastAsia="Roboto" w:hAnsi="Arial" w:cs="Arial"/>
+          <w:sz w:val="30"/>
+        </w:rPr>
         <w:t>*</w:t>
       </w:r>
-    </w:p>
-    <w:p>
-      <w:pPr>
-        <w:spacing w:line="240" w:lineRule="auto"/>
-        <w:rPr>
-          <w:rFonts w:ascii="Arial" w:eastAsia="Roboto" w:hAnsi="Arial" w:cs="Arial"/>
-          <w:sz w:val="30"/>
-        </w:rPr>
-      </w:pPr>
-      <w:r>
-        <w:rPr>
-          <w:rFonts w:ascii="Arial" w:eastAsia="Roboto" w:hAnsi="Arial" w:cs="Arial"/>
-          <w:sz w:val="30"/>
-        </w:rPr>
-        <w:t>// Lopputekstien biisi on joko sama kuin Story Mode ykköskentässä tai sitten ”huonossa lopussa” joku surullinen biisi</w:t>
+      <w:proofErr w:type="gramEnd"/>
+    </w:p>
+    <w:p>
+      <w:pPr>
+        <w:spacing w:line="240" w:lineRule="auto"/>
+        <w:rPr>
+          <w:rFonts w:ascii="Arial" w:eastAsia="Roboto" w:hAnsi="Arial" w:cs="Arial"/>
+          <w:sz w:val="30"/>
+        </w:rPr>
+      </w:pPr>
+      <w:r>
+        <w:rPr>
+          <w:rFonts w:ascii="Arial" w:eastAsia="Roboto" w:hAnsi="Arial" w:cs="Arial"/>
+          <w:sz w:val="30"/>
+        </w:rPr>
+        <w:t xml:space="preserve">// Lopputekstien biisi on joko sama kuin </w:t>
+      </w:r>
+      <w:proofErr w:type="spellStart"/>
+      <w:r>
+        <w:rPr>
+          <w:rFonts w:ascii="Arial" w:eastAsia="Roboto" w:hAnsi="Arial" w:cs="Arial"/>
+          <w:sz w:val="30"/>
+        </w:rPr>
+        <w:t>Story</w:t>
+      </w:r>
+      <w:proofErr w:type="spellEnd"/>
+      <w:r>
+        <w:rPr>
+          <w:rFonts w:ascii="Arial" w:eastAsia="Roboto" w:hAnsi="Arial" w:cs="Arial"/>
+          <w:sz w:val="30"/>
+        </w:rPr>
+        <w:t xml:space="preserve"> </w:t>
+      </w:r>
+      <w:proofErr w:type="spellStart"/>
+      <w:r>
+        <w:rPr>
+          <w:rFonts w:ascii="Arial" w:eastAsia="Roboto" w:hAnsi="Arial" w:cs="Arial"/>
+          <w:sz w:val="30"/>
+        </w:rPr>
+        <w:t>Mode</w:t>
+      </w:r>
+      <w:proofErr w:type="spellEnd"/>
+      <w:r>
+        <w:rPr>
+          <w:rFonts w:ascii="Arial" w:eastAsia="Roboto" w:hAnsi="Arial" w:cs="Arial"/>
+          <w:sz w:val="30"/>
+        </w:rPr>
+        <w:t xml:space="preserve"> ykköskentässä tai sitten ”huonossa lopussa” </w:t>
+      </w:r>
+      <w:r>
+        <w:rPr>
+          <w:rFonts w:ascii="Arial" w:eastAsia="Roboto" w:hAnsi="Arial" w:cs="Arial"/>
+          <w:strike/>
+          <w:sz w:val="30"/>
+        </w:rPr>
+        <w:t>joku surullinen biisi</w:t>
+      </w:r>
+      <w:r>
+        <w:rPr>
+          <w:rFonts w:ascii="Arial" w:eastAsia="Roboto" w:hAnsi="Arial" w:cs="Arial"/>
+          <w:sz w:val="30"/>
+        </w:rPr>
+        <w:t xml:space="preserve"> // biisi on sittenkin sama</w:t>
       </w:r>
     </w:p>
     <w:sectPr>

</xml_diff>

<commit_message>
Push so that I can start working from my laptop
</commit_message>
<xml_diff>
--- a/KDS Script.docx
+++ b/KDS Script.docx
@@ -4255,15 +4255,6 @@
           <w:sz w:val="30"/>
         </w:rPr>
       </w:pPr>
-    </w:p>
-    <w:p>
-      <w:pPr>
-        <w:spacing w:line="240" w:lineRule="auto"/>
-        <w:rPr>
-          <w:rFonts w:ascii="Arial" w:eastAsia="Roboto" w:hAnsi="Arial" w:cs="Arial"/>
-          <w:sz w:val="30"/>
-        </w:rPr>
-      </w:pPr>
       <w:r>
         <w:rPr>
           <w:rFonts w:ascii="Arial" w:eastAsia="Roboto" w:hAnsi="Arial" w:cs="Arial"/>
@@ -4826,37 +4817,37 @@
           <w:rFonts w:ascii="Arial" w:eastAsia="Roboto" w:hAnsi="Arial" w:cs="Arial"/>
           <w:sz w:val="30"/>
         </w:rPr>
+        <w:t>K: ”</w:t>
+      </w:r>
+      <w:r>
+        <w:rPr>
+          <w:rFonts w:ascii="Arial" w:eastAsia="Roboto" w:hAnsi="Arial" w:cs="Arial"/>
+          <w:sz w:val="30"/>
+        </w:rPr>
+        <w:t>Hei arvaas</w:t>
+      </w:r>
+      <w:r>
+        <w:rPr>
+          <w:rFonts w:ascii="Arial" w:eastAsia="Roboto" w:hAnsi="Arial" w:cs="Arial"/>
+          <w:sz w:val="30"/>
+        </w:rPr>
+        <w:t xml:space="preserve"> mitä?”</w:t>
+      </w:r>
+    </w:p>
+    <w:p>
+      <w:pPr>
+        <w:spacing w:line="240" w:lineRule="auto"/>
+        <w:rPr>
+          <w:rFonts w:ascii="Arial" w:eastAsia="Roboto" w:hAnsi="Arial" w:cs="Arial"/>
+          <w:sz w:val="30"/>
+        </w:rPr>
+      </w:pPr>
+      <w:r>
+        <w:rPr>
+          <w:rFonts w:ascii="Arial" w:eastAsia="Roboto" w:hAnsi="Arial" w:cs="Arial"/>
+          <w:sz w:val="30"/>
+        </w:rPr>
         <w:lastRenderedPageBreak/>
-        <w:t>K: ”</w:t>
-      </w:r>
-      <w:r>
-        <w:rPr>
-          <w:rFonts w:ascii="Arial" w:eastAsia="Roboto" w:hAnsi="Arial" w:cs="Arial"/>
-          <w:sz w:val="30"/>
-        </w:rPr>
-        <w:t>Hei arvaas</w:t>
-      </w:r>
-      <w:r>
-        <w:rPr>
-          <w:rFonts w:ascii="Arial" w:eastAsia="Roboto" w:hAnsi="Arial" w:cs="Arial"/>
-          <w:sz w:val="30"/>
-        </w:rPr>
-        <w:t xml:space="preserve"> mitä?”</w:t>
-      </w:r>
-    </w:p>
-    <w:p>
-      <w:pPr>
-        <w:spacing w:line="240" w:lineRule="auto"/>
-        <w:rPr>
-          <w:rFonts w:ascii="Arial" w:eastAsia="Roboto" w:hAnsi="Arial" w:cs="Arial"/>
-          <w:sz w:val="30"/>
-        </w:rPr>
-      </w:pPr>
-      <w:r>
-        <w:rPr>
-          <w:rFonts w:ascii="Arial" w:eastAsia="Roboto" w:hAnsi="Arial" w:cs="Arial"/>
-          <w:sz w:val="30"/>
-        </w:rPr>
         <w:t>K: ”{</w:t>
       </w:r>
       <w:proofErr w:type="spellStart"/>
@@ -5399,8 +5390,514 @@
           <w:rFonts w:ascii="Arial" w:eastAsia="Roboto" w:hAnsi="Arial" w:cs="Arial"/>
           <w:sz w:val="30"/>
         </w:rPr>
+        <w:t xml:space="preserve">&gt;&gt;&gt; </w:t>
+      </w:r>
+      <w:proofErr w:type="gramStart"/>
+      <w:r>
+        <w:rPr>
+          <w:rFonts w:ascii="Arial" w:eastAsia="Roboto" w:hAnsi="Arial" w:cs="Arial"/>
+          <w:sz w:val="30"/>
+        </w:rPr>
+        <w:t>Viimeinen</w:t>
+      </w:r>
+      <w:r>
+        <w:rPr>
+          <w:rFonts w:ascii="Arial" w:eastAsia="Roboto" w:hAnsi="Arial" w:cs="Arial"/>
+          <w:sz w:val="30"/>
+        </w:rPr>
+        <w:t xml:space="preserve"> </w:t>
+      </w:r>
+      <w:r>
+        <w:rPr>
+          <w:rFonts w:ascii="Arial" w:eastAsia="Roboto" w:hAnsi="Arial" w:cs="Arial"/>
+          <w:sz w:val="30"/>
+        </w:rPr>
+        <w:t>Oljenkorsi</w:t>
+      </w:r>
+      <w:proofErr w:type="gramEnd"/>
+      <w:r>
+        <w:rPr>
+          <w:rFonts w:ascii="Arial" w:eastAsia="Roboto" w:hAnsi="Arial" w:cs="Arial"/>
+          <w:sz w:val="30"/>
+        </w:rPr>
+        <w:t xml:space="preserve"> </w:t>
+      </w:r>
+      <w:r>
+        <w:rPr>
+          <w:rFonts w:ascii="Arial" w:eastAsia="Roboto" w:hAnsi="Arial" w:cs="Arial"/>
+          <w:sz w:val="30"/>
+        </w:rPr>
+        <w:t>(Koulun poltto)</w:t>
+      </w:r>
+    </w:p>
+    <w:p>
+      <w:pPr>
+        <w:spacing w:line="240" w:lineRule="auto"/>
+        <w:rPr>
+          <w:rFonts w:ascii="Arial" w:eastAsia="Roboto" w:hAnsi="Arial" w:cs="Arial"/>
+          <w:sz w:val="30"/>
+        </w:rPr>
+      </w:pPr>
+      <w:r>
+        <w:rPr>
+          <w:rFonts w:ascii="Arial" w:eastAsia="Roboto" w:hAnsi="Arial" w:cs="Arial"/>
+          <w:sz w:val="30"/>
+        </w:rPr>
         <w:lastRenderedPageBreak/>
-        <w:t xml:space="preserve">&gt;&gt;&gt; </w:t>
+        <w:t>&gt;&gt;&gt; Kerro Koposelle tulesta (Puhu Koposelle)</w:t>
+      </w:r>
+    </w:p>
+    <w:p>
+      <w:pPr>
+        <w:spacing w:line="240" w:lineRule="auto"/>
+        <w:rPr>
+          <w:rFonts w:ascii="Arial" w:eastAsia="Roboto" w:hAnsi="Arial" w:cs="Arial"/>
+          <w:sz w:val="30"/>
+        </w:rPr>
+      </w:pPr>
+      <w:r>
+        <w:rPr>
+          <w:rFonts w:ascii="Arial" w:eastAsia="Roboto" w:hAnsi="Arial" w:cs="Arial"/>
+          <w:sz w:val="30"/>
+        </w:rPr>
+        <w:t>Dialogi</w:t>
+      </w:r>
+    </w:p>
+    <w:p>
+      <w:pPr>
+        <w:spacing w:line="240" w:lineRule="auto"/>
+        <w:rPr>
+          <w:rFonts w:ascii="Arial" w:eastAsia="Roboto" w:hAnsi="Arial" w:cs="Arial"/>
+          <w:sz w:val="30"/>
+        </w:rPr>
+      </w:pPr>
+      <w:r>
+        <w:rPr>
+          <w:rFonts w:ascii="Arial" w:eastAsia="Roboto" w:hAnsi="Arial" w:cs="Arial"/>
+          <w:sz w:val="30"/>
+        </w:rPr>
+        <w:t>[</w:t>
+      </w:r>
+    </w:p>
+    <w:p>
+      <w:pPr>
+        <w:spacing w:line="240" w:lineRule="auto"/>
+        <w:rPr>
+          <w:rFonts w:ascii="Arial" w:eastAsia="Roboto" w:hAnsi="Arial" w:cs="Arial"/>
+          <w:sz w:val="30"/>
+        </w:rPr>
+      </w:pPr>
+      <w:r>
+        <w:rPr>
+          <w:rFonts w:ascii="Arial" w:eastAsia="Roboto" w:hAnsi="Arial" w:cs="Arial"/>
+          <w:sz w:val="30"/>
+        </w:rPr>
+        <w:t>P: ”Sytytin tulen. Poistutaan.”</w:t>
+      </w:r>
+    </w:p>
+    <w:p>
+      <w:pPr>
+        <w:spacing w:line="240" w:lineRule="auto"/>
+        <w:rPr>
+          <w:rFonts w:ascii="Arial" w:eastAsia="Roboto" w:hAnsi="Arial" w:cs="Arial"/>
+          <w:sz w:val="30"/>
+        </w:rPr>
+      </w:pPr>
+      <w:r>
+        <w:rPr>
+          <w:rFonts w:ascii="Arial" w:eastAsia="Roboto" w:hAnsi="Arial" w:cs="Arial"/>
+          <w:sz w:val="30"/>
+        </w:rPr>
+        <w:t>K: ”Ei. Minä jään tänne</w:t>
+      </w:r>
+      <w:r>
+        <w:rPr>
+          <w:rFonts w:ascii="Arial" w:eastAsia="Roboto" w:hAnsi="Arial" w:cs="Arial"/>
+          <w:sz w:val="30"/>
+        </w:rPr>
+        <w:t>.</w:t>
+      </w:r>
+      <w:r>
+        <w:rPr>
+          <w:rFonts w:ascii="Arial" w:eastAsia="Roboto" w:hAnsi="Arial" w:cs="Arial"/>
+          <w:sz w:val="30"/>
+        </w:rPr>
+        <w:t>”</w:t>
+      </w:r>
+    </w:p>
+    <w:p>
+      <w:pPr>
+        <w:spacing w:line="240" w:lineRule="auto"/>
+        <w:rPr>
+          <w:rFonts w:ascii="Arial" w:eastAsia="Roboto" w:hAnsi="Arial" w:cs="Arial"/>
+          <w:sz w:val="30"/>
+        </w:rPr>
+      </w:pPr>
+      <w:r>
+        <w:rPr>
+          <w:rFonts w:ascii="Arial" w:eastAsia="Roboto" w:hAnsi="Arial" w:cs="Arial"/>
+          <w:sz w:val="30"/>
+        </w:rPr>
+        <w:t>P: ”Miksi? Sinähän kuolet!”</w:t>
+      </w:r>
+    </w:p>
+    <w:p>
+      <w:pPr>
+        <w:spacing w:line="240" w:lineRule="auto"/>
+        <w:rPr>
+          <w:rFonts w:ascii="Arial" w:eastAsia="Roboto" w:hAnsi="Arial" w:cs="Arial"/>
+          <w:sz w:val="30"/>
+        </w:rPr>
+      </w:pPr>
+      <w:r>
+        <w:rPr>
+          <w:rFonts w:ascii="Arial" w:eastAsia="Roboto" w:hAnsi="Arial" w:cs="Arial"/>
+          <w:sz w:val="30"/>
+        </w:rPr>
+        <w:t>K: ”Nimenomaan.”</w:t>
+      </w:r>
+    </w:p>
+    <w:p>
+      <w:pPr>
+        <w:spacing w:line="240" w:lineRule="auto"/>
+        <w:rPr>
+          <w:rFonts w:ascii="Arial" w:eastAsia="Roboto" w:hAnsi="Arial" w:cs="Arial"/>
+          <w:sz w:val="30"/>
+        </w:rPr>
+      </w:pPr>
+      <w:r>
+        <w:rPr>
+          <w:rFonts w:ascii="Arial" w:eastAsia="Roboto" w:hAnsi="Arial" w:cs="Arial"/>
+          <w:sz w:val="30"/>
+        </w:rPr>
+        <w:t>P: ”Ei älä tee näin!”</w:t>
+      </w:r>
+    </w:p>
+    <w:p>
+      <w:pPr>
+        <w:spacing w:line="240" w:lineRule="auto"/>
+        <w:rPr>
+          <w:rFonts w:ascii="Arial" w:eastAsia="Roboto" w:hAnsi="Arial" w:cs="Arial"/>
+          <w:sz w:val="30"/>
+        </w:rPr>
+      </w:pPr>
+      <w:r>
+        <w:rPr>
+          <w:rFonts w:ascii="Arial" w:eastAsia="Roboto" w:hAnsi="Arial" w:cs="Arial"/>
+          <w:sz w:val="30"/>
+        </w:rPr>
+        <w:t>K: ”Minun elämälläni ei ole enää merkitystä. Juokse nyt pois ennen kuin se on myöhäistä!”</w:t>
+      </w:r>
+    </w:p>
+    <w:p>
+      <w:pPr>
+        <w:spacing w:line="240" w:lineRule="auto"/>
+        <w:rPr>
+          <w:rFonts w:ascii="Arial" w:eastAsia="Roboto" w:hAnsi="Arial" w:cs="Arial"/>
+          <w:sz w:val="30"/>
+        </w:rPr>
+      </w:pPr>
+      <w:r>
+        <w:rPr>
+          <w:rFonts w:ascii="Arial" w:eastAsia="Roboto" w:hAnsi="Arial" w:cs="Arial"/>
+          <w:sz w:val="30"/>
+        </w:rPr>
+        <w:t>]</w:t>
+      </w:r>
+    </w:p>
+    <w:p>
+      <w:pPr>
+        <w:spacing w:line="240" w:lineRule="auto"/>
+        <w:rPr>
+          <w:rFonts w:ascii="Arial" w:eastAsia="Roboto" w:hAnsi="Arial" w:cs="Arial"/>
+          <w:sz w:val="30"/>
+        </w:rPr>
+      </w:pPr>
+      <w:r>
+        <w:rPr>
+          <w:rFonts w:ascii="Arial" w:eastAsia="Roboto" w:hAnsi="Arial" w:cs="Arial"/>
+          <w:sz w:val="30"/>
+        </w:rPr>
+        <w:t xml:space="preserve">// Pelaajan on pakko poistua tai </w:t>
+      </w:r>
+      <w:r>
+        <w:rPr>
+          <w:rFonts w:ascii="Arial" w:eastAsia="Roboto" w:hAnsi="Arial" w:cs="Arial"/>
+          <w:sz w:val="30"/>
+        </w:rPr>
+        <w:t>hän kuolee tuleen</w:t>
+      </w:r>
+      <w:r>
+        <w:rPr>
+          <w:rFonts w:ascii="Arial" w:eastAsia="Roboto" w:hAnsi="Arial" w:cs="Arial"/>
+          <w:sz w:val="30"/>
+        </w:rPr>
+        <w:t>. Jos hän kuolee</w:t>
+      </w:r>
+      <w:r>
+        <w:rPr>
+          <w:rFonts w:ascii="Arial" w:eastAsia="Roboto" w:hAnsi="Arial" w:cs="Arial"/>
+          <w:sz w:val="30"/>
+        </w:rPr>
+        <w:t xml:space="preserve"> tuleen</w:t>
+      </w:r>
+      <w:r>
+        <w:rPr>
+          <w:rFonts w:ascii="Arial" w:eastAsia="Roboto" w:hAnsi="Arial" w:cs="Arial"/>
+          <w:sz w:val="30"/>
+        </w:rPr>
+        <w:t>, niin peli loppuu siihen</w:t>
+      </w:r>
+      <w:r>
+        <w:rPr>
+          <w:rFonts w:ascii="Arial" w:eastAsia="Roboto" w:hAnsi="Arial" w:cs="Arial"/>
+          <w:sz w:val="30"/>
+        </w:rPr>
+        <w:t xml:space="preserve"> (</w:t>
+      </w:r>
+      <w:r>
+        <w:rPr>
+          <w:rFonts w:ascii="Arial" w:eastAsia="Roboto" w:hAnsi="Arial" w:cs="Arial"/>
+          <w:sz w:val="30"/>
+        </w:rPr>
+        <w:t>Ainoa poikkeus normaalista lopetuksesta on se, että todistuksen tilalla on kaksi hautakiveä.</w:t>
+      </w:r>
+      <w:r>
+        <w:rPr>
+          <w:rFonts w:ascii="Arial" w:eastAsia="Roboto" w:hAnsi="Arial" w:cs="Arial"/>
+          <w:sz w:val="30"/>
+        </w:rPr>
+        <w:t>)</w:t>
+      </w:r>
+      <w:r>
+        <w:rPr>
+          <w:rFonts w:ascii="Arial" w:eastAsia="Roboto" w:hAnsi="Arial" w:cs="Arial"/>
+          <w:sz w:val="30"/>
+        </w:rPr>
+        <w:t xml:space="preserve"> ja jos hän päättää paeta, niin peli jatkuu tästä edelleen.</w:t>
+      </w:r>
+    </w:p>
+    <w:p>
+      <w:pPr>
+        <w:spacing w:line="240" w:lineRule="auto"/>
+        <w:rPr>
+          <w:rFonts w:ascii="Arial" w:eastAsia="Roboto" w:hAnsi="Arial" w:cs="Arial"/>
+          <w:sz w:val="30"/>
+        </w:rPr>
+      </w:pPr>
+      <w:r>
+        <w:rPr>
+          <w:rFonts w:ascii="Arial" w:eastAsia="Roboto" w:hAnsi="Arial" w:cs="Arial"/>
+          <w:sz w:val="30"/>
+        </w:rPr>
+        <w:t>// Jos pelaaja taas sammuttaa tässä kohtaa tulen palosammuttimella, niin hän tulee löytämään Koposen hirttäytyneenä alkuperäisessä paikassaan ja tulee se sama surullinen loppu</w:t>
+      </w:r>
+    </w:p>
+    <w:p>
+      <w:pPr>
+        <w:spacing w:line="240" w:lineRule="auto"/>
+        <w:rPr>
+          <w:rFonts w:ascii="Arial" w:eastAsia="Roboto" w:hAnsi="Arial" w:cs="Arial"/>
+          <w:sz w:val="30"/>
+        </w:rPr>
+      </w:pPr>
+      <w:r>
+        <w:rPr>
+          <w:rFonts w:ascii="Arial" w:eastAsia="Roboto" w:hAnsi="Arial" w:cs="Arial"/>
+          <w:sz w:val="30"/>
+        </w:rPr>
+        <w:t>// Koponen näkyykin koulun ulkopuolella</w:t>
+      </w:r>
+    </w:p>
+    <w:p>
+      <w:pPr>
+        <w:spacing w:line="240" w:lineRule="auto"/>
+        <w:rPr>
+          <w:rFonts w:ascii="Arial" w:eastAsia="Roboto" w:hAnsi="Arial" w:cs="Arial"/>
+          <w:sz w:val="30"/>
+        </w:rPr>
+      </w:pPr>
+      <w:r>
+        <w:rPr>
+          <w:rFonts w:ascii="Arial" w:eastAsia="Roboto" w:hAnsi="Arial" w:cs="Arial"/>
+          <w:sz w:val="30"/>
+        </w:rPr>
+        <w:t>Dialogi [</w:t>
+      </w:r>
+    </w:p>
+    <w:p>
+      <w:pPr>
+        <w:spacing w:line="240" w:lineRule="auto"/>
+        <w:rPr>
+          <w:rFonts w:ascii="Arial" w:eastAsia="Roboto" w:hAnsi="Arial" w:cs="Arial"/>
+          <w:sz w:val="30"/>
+        </w:rPr>
+      </w:pPr>
+      <w:r>
+        <w:rPr>
+          <w:rFonts w:ascii="Arial" w:eastAsia="Roboto" w:hAnsi="Arial" w:cs="Arial"/>
+          <w:sz w:val="30"/>
+        </w:rPr>
+        <w:t>P: ”Koponen! Sinunhan piti kuolla?”</w:t>
+      </w:r>
+    </w:p>
+    <w:p>
+      <w:pPr>
+        <w:spacing w:line="240" w:lineRule="auto"/>
+        <w:rPr>
+          <w:rFonts w:ascii="Arial" w:eastAsia="Roboto" w:hAnsi="Arial" w:cs="Arial"/>
+          <w:sz w:val="30"/>
+        </w:rPr>
+      </w:pPr>
+      <w:r>
+        <w:rPr>
+          <w:rFonts w:ascii="Arial" w:eastAsia="Roboto" w:hAnsi="Arial" w:cs="Arial"/>
+          <w:sz w:val="30"/>
+        </w:rPr>
+        <w:t>K: ”Nähtyäni sinun surusi</w:t>
+      </w:r>
+      <w:r>
+        <w:rPr>
+          <w:rFonts w:ascii="Arial" w:eastAsia="Roboto" w:hAnsi="Arial" w:cs="Arial"/>
+          <w:sz w:val="30"/>
+        </w:rPr>
+        <w:t xml:space="preserve">, tajusin jotain. Sinä olet minun elämäni tarkoitus. Sinä tuot merkitystä elämääni. Olet ollut ihana minulle enkä minä </w:t>
+      </w:r>
+      <w:r>
+        <w:rPr>
+          <w:rFonts w:ascii="Arial" w:eastAsia="Roboto" w:hAnsi="Arial" w:cs="Arial"/>
+          <w:sz w:val="30"/>
+        </w:rPr>
+        <w:t>saa</w:t>
+      </w:r>
+      <w:r>
+        <w:rPr>
+          <w:rFonts w:ascii="Arial" w:eastAsia="Roboto" w:hAnsi="Arial" w:cs="Arial"/>
+          <w:sz w:val="30"/>
+        </w:rPr>
+        <w:t xml:space="preserve"> tuottaa sinulle pettymystä</w:t>
+      </w:r>
+      <w:r>
+        <w:rPr>
+          <w:rFonts w:ascii="Arial" w:eastAsia="Roboto" w:hAnsi="Arial" w:cs="Arial"/>
+          <w:sz w:val="30"/>
+        </w:rPr>
+        <w:t>.</w:t>
+      </w:r>
+      <w:r>
+        <w:rPr>
+          <w:rFonts w:ascii="Arial" w:eastAsia="Roboto" w:hAnsi="Arial" w:cs="Arial"/>
+          <w:sz w:val="30"/>
+        </w:rPr>
+        <w:t>”</w:t>
+      </w:r>
+    </w:p>
+    <w:p>
+      <w:pPr>
+        <w:spacing w:line="240" w:lineRule="auto"/>
+        <w:rPr>
+          <w:rFonts w:ascii="Arial" w:eastAsia="Roboto" w:hAnsi="Arial" w:cs="Arial"/>
+          <w:sz w:val="30"/>
+        </w:rPr>
+      </w:pPr>
+      <w:r>
+        <w:rPr>
+          <w:rFonts w:ascii="Arial" w:eastAsia="Roboto" w:hAnsi="Arial" w:cs="Arial"/>
+          <w:sz w:val="30"/>
+        </w:rPr>
+        <w:t>K: ”Saatan olla rakastunut sinuun…”</w:t>
+      </w:r>
+    </w:p>
+    <w:p>
+      <w:pPr>
+        <w:spacing w:line="240" w:lineRule="auto"/>
+        <w:rPr>
+          <w:rFonts w:ascii="Arial" w:eastAsia="Roboto" w:hAnsi="Arial" w:cs="Arial"/>
+          <w:sz w:val="30"/>
+        </w:rPr>
+      </w:pPr>
+      <w:r>
+        <w:rPr>
+          <w:rFonts w:ascii="Arial" w:eastAsia="Roboto" w:hAnsi="Arial" w:cs="Arial"/>
+          <w:sz w:val="30"/>
+        </w:rPr>
+        <w:t>K: ”Tulisitko kanssani treffeille?”</w:t>
+      </w:r>
+    </w:p>
+    <w:p>
+      <w:pPr>
+        <w:spacing w:line="240" w:lineRule="auto"/>
+        <w:rPr>
+          <w:rFonts w:ascii="Arial" w:eastAsia="Roboto" w:hAnsi="Arial" w:cs="Arial"/>
+          <w:sz w:val="30"/>
+        </w:rPr>
+      </w:pPr>
+      <w:r>
+        <w:rPr>
+          <w:rFonts w:ascii="Arial" w:eastAsia="Roboto" w:hAnsi="Arial" w:cs="Arial"/>
+          <w:sz w:val="30"/>
+        </w:rPr>
+        <w:t>]</w:t>
+      </w:r>
+    </w:p>
+    <w:p>
+      <w:pPr>
+        <w:spacing w:line="240" w:lineRule="auto"/>
+        <w:rPr>
+          <w:rFonts w:ascii="Arial" w:eastAsia="Roboto" w:hAnsi="Arial" w:cs="Arial"/>
+          <w:sz w:val="30"/>
+        </w:rPr>
+      </w:pPr>
+      <w:r>
+        <w:rPr>
+          <w:rFonts w:ascii="Arial" w:eastAsia="Roboto" w:hAnsi="Arial" w:cs="Arial"/>
+          <w:sz w:val="30"/>
+        </w:rPr>
+        <w:t>}</w:t>
+      </w:r>
+    </w:p>
+    <w:p>
+      <w:pPr>
+        <w:spacing w:line="240" w:lineRule="auto"/>
+        <w:rPr>
+          <w:rFonts w:ascii="Arial" w:eastAsia="Roboto" w:hAnsi="Arial" w:cs="Arial"/>
+          <w:sz w:val="30"/>
+        </w:rPr>
+      </w:pPr>
+      <w:r>
+        <w:rPr>
+          <w:rFonts w:ascii="Arial" w:eastAsia="Roboto" w:hAnsi="Arial" w:cs="Arial"/>
+          <w:sz w:val="30"/>
+        </w:rPr>
+        <w:t>*</w:t>
+      </w:r>
+      <w:r>
+        <w:rPr>
+          <w:rFonts w:ascii="Arial" w:eastAsia="Roboto" w:hAnsi="Arial" w:cs="Arial"/>
+          <w:sz w:val="30"/>
+        </w:rPr>
+        <w:t xml:space="preserve">PELIN TARINA LOPPUU JA TULEE LOPPUTEKSTIT, HIENO ANIMAATIOJUTTUJOO JA </w:t>
+      </w:r>
+      <w:r>
+        <w:rPr>
+          <w:rFonts w:ascii="Arial" w:eastAsia="Roboto" w:hAnsi="Arial" w:cs="Arial"/>
+          <w:sz w:val="30"/>
+        </w:rPr>
+        <w:t>TODISTUS</w:t>
+      </w:r>
+      <w:r>
+        <w:rPr>
+          <w:rFonts w:ascii="Arial" w:eastAsia="Roboto" w:hAnsi="Arial" w:cs="Arial"/>
+          <w:sz w:val="30"/>
+        </w:rPr>
+        <w:t xml:space="preserve"> (Todistus vaihtuu hautakiviin tietyssä tapauksessa</w:t>
+      </w:r>
+      <w:r>
+        <w:rPr>
+          <w:rFonts w:ascii="Arial" w:eastAsia="Roboto" w:hAnsi="Arial" w:cs="Arial"/>
+          <w:sz w:val="30"/>
+        </w:rPr>
+        <w:t xml:space="preserve"> (selitetty aiemmin</w:t>
       </w:r>
       <w:proofErr w:type="gramStart"/>
       <w:r>
@@ -5408,462 +5905,23 @@
           <w:rFonts w:ascii="Arial" w:eastAsia="Roboto" w:hAnsi="Arial" w:cs="Arial"/>
           <w:sz w:val="30"/>
         </w:rPr>
-        <w:t>Viimeinen</w:t>
-      </w:r>
-      <w:r>
-        <w:rPr>
-          <w:rFonts w:ascii="Arial" w:eastAsia="Roboto" w:hAnsi="Arial" w:cs="Arial"/>
-          <w:sz w:val="30"/>
-        </w:rPr>
-        <w:t xml:space="preserve"> </w:t>
-      </w:r>
-      <w:r>
-        <w:rPr>
-          <w:rFonts w:ascii="Arial" w:eastAsia="Roboto" w:hAnsi="Arial" w:cs="Arial"/>
-          <w:sz w:val="30"/>
-        </w:rPr>
-        <w:t>Oljenkorsi</w:t>
+        <w:t>)</w:t>
+      </w:r>
+      <w:r>
+        <w:rPr>
+          <w:rFonts w:ascii="Arial" w:eastAsia="Roboto" w:hAnsi="Arial" w:cs="Arial"/>
+          <w:sz w:val="30"/>
+        </w:rPr>
+        <w:t>)</w:t>
+      </w:r>
+      <w:r>
+        <w:rPr>
+          <w:rFonts w:ascii="Arial" w:eastAsia="Roboto" w:hAnsi="Arial" w:cs="Arial"/>
+          <w:sz w:val="30"/>
+        </w:rPr>
+        <w:t>*</w:t>
       </w:r>
       <w:proofErr w:type="gramEnd"/>
-      <w:r>
-        <w:rPr>
-          <w:rFonts w:ascii="Arial" w:eastAsia="Roboto" w:hAnsi="Arial" w:cs="Arial"/>
-          <w:sz w:val="30"/>
-        </w:rPr>
-        <w:t xml:space="preserve"> </w:t>
-      </w:r>
-      <w:r>
-        <w:rPr>
-          <w:rFonts w:ascii="Arial" w:eastAsia="Roboto" w:hAnsi="Arial" w:cs="Arial"/>
-          <w:sz w:val="30"/>
-        </w:rPr>
-        <w:t>(Koulun poltto)</w:t>
-      </w:r>
-    </w:p>
-    <w:p>
-      <w:pPr>
-        <w:spacing w:line="240" w:lineRule="auto"/>
-        <w:rPr>
-          <w:rFonts w:ascii="Arial" w:eastAsia="Roboto" w:hAnsi="Arial" w:cs="Arial"/>
-          <w:sz w:val="30"/>
-        </w:rPr>
-      </w:pPr>
-      <w:r>
-        <w:rPr>
-          <w:rFonts w:ascii="Arial" w:eastAsia="Roboto" w:hAnsi="Arial" w:cs="Arial"/>
-          <w:sz w:val="30"/>
-        </w:rPr>
-        <w:t>&gt;&gt;&gt; Kerro Koposelle tulesta (Puhu Koposelle)</w:t>
-      </w:r>
-    </w:p>
-    <w:p>
-      <w:pPr>
-        <w:spacing w:line="240" w:lineRule="auto"/>
-        <w:rPr>
-          <w:rFonts w:ascii="Arial" w:eastAsia="Roboto" w:hAnsi="Arial" w:cs="Arial"/>
-          <w:sz w:val="30"/>
-        </w:rPr>
-      </w:pPr>
-      <w:r>
-        <w:rPr>
-          <w:rFonts w:ascii="Arial" w:eastAsia="Roboto" w:hAnsi="Arial" w:cs="Arial"/>
-          <w:sz w:val="30"/>
-        </w:rPr>
-        <w:t>Dialogi</w:t>
-      </w:r>
-    </w:p>
-    <w:p>
-      <w:pPr>
-        <w:spacing w:line="240" w:lineRule="auto"/>
-        <w:rPr>
-          <w:rFonts w:ascii="Arial" w:eastAsia="Roboto" w:hAnsi="Arial" w:cs="Arial"/>
-          <w:sz w:val="30"/>
-        </w:rPr>
-      </w:pPr>
-      <w:r>
-        <w:rPr>
-          <w:rFonts w:ascii="Arial" w:eastAsia="Roboto" w:hAnsi="Arial" w:cs="Arial"/>
-          <w:sz w:val="30"/>
-        </w:rPr>
-        <w:t>[</w:t>
-      </w:r>
-    </w:p>
-    <w:p>
-      <w:pPr>
-        <w:spacing w:line="240" w:lineRule="auto"/>
-        <w:rPr>
-          <w:rFonts w:ascii="Arial" w:eastAsia="Roboto" w:hAnsi="Arial" w:cs="Arial"/>
-          <w:sz w:val="30"/>
-        </w:rPr>
-      </w:pPr>
-      <w:r>
-        <w:rPr>
-          <w:rFonts w:ascii="Arial" w:eastAsia="Roboto" w:hAnsi="Arial" w:cs="Arial"/>
-          <w:sz w:val="30"/>
-        </w:rPr>
-        <w:t>P: ”Sytytin tulen. Poistutaan.”</w:t>
-      </w:r>
-    </w:p>
-    <w:p>
-      <w:pPr>
-        <w:spacing w:line="240" w:lineRule="auto"/>
-        <w:rPr>
-          <w:rFonts w:ascii="Arial" w:eastAsia="Roboto" w:hAnsi="Arial" w:cs="Arial"/>
-          <w:sz w:val="30"/>
-        </w:rPr>
-      </w:pPr>
-      <w:r>
-        <w:rPr>
-          <w:rFonts w:ascii="Arial" w:eastAsia="Roboto" w:hAnsi="Arial" w:cs="Arial"/>
-          <w:sz w:val="30"/>
-        </w:rPr>
-        <w:t>K: ”Ei. Minä jään tänne</w:t>
-      </w:r>
-      <w:r>
-        <w:rPr>
-          <w:rFonts w:ascii="Arial" w:eastAsia="Roboto" w:hAnsi="Arial" w:cs="Arial"/>
-          <w:sz w:val="30"/>
-        </w:rPr>
-        <w:t>.</w:t>
-      </w:r>
-      <w:r>
-        <w:rPr>
-          <w:rFonts w:ascii="Arial" w:eastAsia="Roboto" w:hAnsi="Arial" w:cs="Arial"/>
-          <w:sz w:val="30"/>
-        </w:rPr>
-        <w:t>”</w:t>
-      </w:r>
-    </w:p>
-    <w:p>
-      <w:pPr>
-        <w:spacing w:line="240" w:lineRule="auto"/>
-        <w:rPr>
-          <w:rFonts w:ascii="Arial" w:eastAsia="Roboto" w:hAnsi="Arial" w:cs="Arial"/>
-          <w:sz w:val="30"/>
-        </w:rPr>
-      </w:pPr>
-      <w:r>
-        <w:rPr>
-          <w:rFonts w:ascii="Arial" w:eastAsia="Roboto" w:hAnsi="Arial" w:cs="Arial"/>
-          <w:sz w:val="30"/>
-        </w:rPr>
-        <w:t>P: ”Miksi? Sinähän kuolet!”</w:t>
-      </w:r>
-    </w:p>
-    <w:p>
-      <w:pPr>
-        <w:spacing w:line="240" w:lineRule="auto"/>
-        <w:rPr>
-          <w:rFonts w:ascii="Arial" w:eastAsia="Roboto" w:hAnsi="Arial" w:cs="Arial"/>
-          <w:sz w:val="30"/>
-        </w:rPr>
-      </w:pPr>
-      <w:r>
-        <w:rPr>
-          <w:rFonts w:ascii="Arial" w:eastAsia="Roboto" w:hAnsi="Arial" w:cs="Arial"/>
-          <w:sz w:val="30"/>
-        </w:rPr>
-        <w:t>K: ”Nimenomaan.”</w:t>
-      </w:r>
-    </w:p>
-    <w:p>
-      <w:pPr>
-        <w:spacing w:line="240" w:lineRule="auto"/>
-        <w:rPr>
-          <w:rFonts w:ascii="Arial" w:eastAsia="Roboto" w:hAnsi="Arial" w:cs="Arial"/>
-          <w:sz w:val="30"/>
-        </w:rPr>
-      </w:pPr>
-      <w:r>
-        <w:rPr>
-          <w:rFonts w:ascii="Arial" w:eastAsia="Roboto" w:hAnsi="Arial" w:cs="Arial"/>
-          <w:sz w:val="30"/>
-        </w:rPr>
-        <w:t>P: ”Ei älä tee näin!”</w:t>
-      </w:r>
-    </w:p>
-    <w:p>
-      <w:pPr>
-        <w:spacing w:line="240" w:lineRule="auto"/>
-        <w:rPr>
-          <w:rFonts w:ascii="Arial" w:eastAsia="Roboto" w:hAnsi="Arial" w:cs="Arial"/>
-          <w:sz w:val="30"/>
-        </w:rPr>
-      </w:pPr>
-      <w:r>
-        <w:rPr>
-          <w:rFonts w:ascii="Arial" w:eastAsia="Roboto" w:hAnsi="Arial" w:cs="Arial"/>
-          <w:sz w:val="30"/>
-        </w:rPr>
-        <w:t>K: ”Minun elämälläni ei ole enää merkitystä. Juokse nyt pois ennen kuin se on myöhäistä!”</w:t>
-      </w:r>
-    </w:p>
-    <w:p>
-      <w:pPr>
-        <w:spacing w:line="240" w:lineRule="auto"/>
-        <w:rPr>
-          <w:rFonts w:ascii="Arial" w:eastAsia="Roboto" w:hAnsi="Arial" w:cs="Arial"/>
-          <w:sz w:val="30"/>
-        </w:rPr>
-      </w:pPr>
-      <w:r>
-        <w:rPr>
-          <w:rFonts w:ascii="Arial" w:eastAsia="Roboto" w:hAnsi="Arial" w:cs="Arial"/>
-          <w:sz w:val="30"/>
-        </w:rPr>
-        <w:t>]</w:t>
-      </w:r>
-    </w:p>
-    <w:p>
-      <w:pPr>
-        <w:spacing w:line="240" w:lineRule="auto"/>
-        <w:rPr>
-          <w:rFonts w:ascii="Arial" w:eastAsia="Roboto" w:hAnsi="Arial" w:cs="Arial"/>
-          <w:sz w:val="30"/>
-        </w:rPr>
-      </w:pPr>
-      <w:r>
-        <w:rPr>
-          <w:rFonts w:ascii="Arial" w:eastAsia="Roboto" w:hAnsi="Arial" w:cs="Arial"/>
-          <w:sz w:val="30"/>
-        </w:rPr>
-        <w:t xml:space="preserve">// Pelaajan on pakko poistua tai </w:t>
-      </w:r>
-      <w:r>
-        <w:rPr>
-          <w:rFonts w:ascii="Arial" w:eastAsia="Roboto" w:hAnsi="Arial" w:cs="Arial"/>
-          <w:sz w:val="30"/>
-        </w:rPr>
-        <w:t>hän kuolee tuleen</w:t>
-      </w:r>
-      <w:r>
-        <w:rPr>
-          <w:rFonts w:ascii="Arial" w:eastAsia="Roboto" w:hAnsi="Arial" w:cs="Arial"/>
-          <w:sz w:val="30"/>
-        </w:rPr>
-        <w:t>. Jos hän kuolee</w:t>
-      </w:r>
-      <w:r>
-        <w:rPr>
-          <w:rFonts w:ascii="Arial" w:eastAsia="Roboto" w:hAnsi="Arial" w:cs="Arial"/>
-          <w:sz w:val="30"/>
-        </w:rPr>
-        <w:t xml:space="preserve"> tuleen</w:t>
-      </w:r>
-      <w:r>
-        <w:rPr>
-          <w:rFonts w:ascii="Arial" w:eastAsia="Roboto" w:hAnsi="Arial" w:cs="Arial"/>
-          <w:sz w:val="30"/>
-        </w:rPr>
-        <w:t>, niin peli loppuu siihen</w:t>
-      </w:r>
-      <w:r>
-        <w:rPr>
-          <w:rFonts w:ascii="Arial" w:eastAsia="Roboto" w:hAnsi="Arial" w:cs="Arial"/>
-          <w:sz w:val="30"/>
-        </w:rPr>
-        <w:t xml:space="preserve"> (</w:t>
-      </w:r>
-      <w:r>
-        <w:rPr>
-          <w:rFonts w:ascii="Arial" w:eastAsia="Roboto" w:hAnsi="Arial" w:cs="Arial"/>
-          <w:sz w:val="30"/>
-        </w:rPr>
-        <w:t>Ainoa poikkeus normaalista lopetuksesta on se, että todistuksen tilalla on kaksi hautakiveä.</w:t>
-      </w:r>
-      <w:r>
-        <w:rPr>
-          <w:rFonts w:ascii="Arial" w:eastAsia="Roboto" w:hAnsi="Arial" w:cs="Arial"/>
-          <w:sz w:val="30"/>
-        </w:rPr>
-        <w:t>)</w:t>
-      </w:r>
-      <w:r>
-        <w:rPr>
-          <w:rFonts w:ascii="Arial" w:eastAsia="Roboto" w:hAnsi="Arial" w:cs="Arial"/>
-          <w:sz w:val="30"/>
-        </w:rPr>
-        <w:t xml:space="preserve"> ja jos hän päättää paeta, niin peli jatkuu tästä edelleen.</w:t>
-      </w:r>
-    </w:p>
-    <w:p>
-      <w:pPr>
-        <w:spacing w:line="240" w:lineRule="auto"/>
-        <w:rPr>
-          <w:rFonts w:ascii="Arial" w:eastAsia="Roboto" w:hAnsi="Arial" w:cs="Arial"/>
-          <w:sz w:val="30"/>
-        </w:rPr>
-      </w:pPr>
-      <w:r>
-        <w:rPr>
-          <w:rFonts w:ascii="Arial" w:eastAsia="Roboto" w:hAnsi="Arial" w:cs="Arial"/>
-          <w:sz w:val="30"/>
-        </w:rPr>
-        <w:t>// Jos pelaaja taas sammuttaa tässä kohtaa tulen palosammuttimella, niin hän tulee löytämään Koposen hirttäytyneenä alkuperäisessä paikassaan ja tulee se sama surullinen loppu</w:t>
-      </w:r>
-    </w:p>
-    <w:p>
-      <w:pPr>
-        <w:spacing w:line="240" w:lineRule="auto"/>
-        <w:rPr>
-          <w:rFonts w:ascii="Arial" w:eastAsia="Roboto" w:hAnsi="Arial" w:cs="Arial"/>
-          <w:sz w:val="30"/>
-        </w:rPr>
-      </w:pPr>
-      <w:r>
-        <w:rPr>
-          <w:rFonts w:ascii="Arial" w:eastAsia="Roboto" w:hAnsi="Arial" w:cs="Arial"/>
-          <w:sz w:val="30"/>
-        </w:rPr>
-        <w:t>// Koponen näkyykin koulun ulkopuolella</w:t>
-      </w:r>
-    </w:p>
-    <w:p>
-      <w:pPr>
-        <w:spacing w:line="240" w:lineRule="auto"/>
-        <w:rPr>
-          <w:rFonts w:ascii="Arial" w:eastAsia="Roboto" w:hAnsi="Arial" w:cs="Arial"/>
-          <w:sz w:val="30"/>
-        </w:rPr>
-      </w:pPr>
-      <w:r>
-        <w:rPr>
-          <w:rFonts w:ascii="Arial" w:eastAsia="Roboto" w:hAnsi="Arial" w:cs="Arial"/>
-          <w:sz w:val="30"/>
-        </w:rPr>
-        <w:t>Dialogi [</w:t>
-      </w:r>
-    </w:p>
-    <w:p>
-      <w:pPr>
-        <w:spacing w:line="240" w:lineRule="auto"/>
-        <w:rPr>
-          <w:rFonts w:ascii="Arial" w:eastAsia="Roboto" w:hAnsi="Arial" w:cs="Arial"/>
-          <w:sz w:val="30"/>
-        </w:rPr>
-      </w:pPr>
-      <w:r>
-        <w:rPr>
-          <w:rFonts w:ascii="Arial" w:eastAsia="Roboto" w:hAnsi="Arial" w:cs="Arial"/>
-          <w:sz w:val="30"/>
-        </w:rPr>
-        <w:t>P: ”Koponen! Sinunhan piti kuolla?”</w:t>
-      </w:r>
-    </w:p>
-    <w:p>
-      <w:pPr>
-        <w:spacing w:line="240" w:lineRule="auto"/>
-        <w:rPr>
-          <w:rFonts w:ascii="Arial" w:eastAsia="Roboto" w:hAnsi="Arial" w:cs="Arial"/>
-          <w:sz w:val="30"/>
-        </w:rPr>
-      </w:pPr>
-      <w:r>
-        <w:rPr>
-          <w:rFonts w:ascii="Arial" w:eastAsia="Roboto" w:hAnsi="Arial" w:cs="Arial"/>
-          <w:sz w:val="30"/>
-        </w:rPr>
-        <w:t>K: ”Nähtyäni sinun surusi</w:t>
-      </w:r>
-      <w:r>
-        <w:rPr>
-          <w:rFonts w:ascii="Arial" w:eastAsia="Roboto" w:hAnsi="Arial" w:cs="Arial"/>
-          <w:sz w:val="30"/>
-        </w:rPr>
-        <w:t xml:space="preserve">, tajusin jotain. Sinä olet minun elämäni tarkoitus. Sinä tuot merkitystä elämääni. Olet ollut ihana minulle enkä minä </w:t>
-      </w:r>
-      <w:r>
-        <w:rPr>
-          <w:rFonts w:ascii="Arial" w:eastAsia="Roboto" w:hAnsi="Arial" w:cs="Arial"/>
-          <w:sz w:val="30"/>
-        </w:rPr>
-        <w:t>saa</w:t>
-      </w:r>
-      <w:r>
-        <w:rPr>
-          <w:rFonts w:ascii="Arial" w:eastAsia="Roboto" w:hAnsi="Arial" w:cs="Arial"/>
-          <w:sz w:val="30"/>
-        </w:rPr>
-        <w:t xml:space="preserve"> tuottaa sinulle pettymystä</w:t>
-      </w:r>
-      <w:r>
-        <w:rPr>
-          <w:rFonts w:ascii="Arial" w:eastAsia="Roboto" w:hAnsi="Arial" w:cs="Arial"/>
-          <w:sz w:val="30"/>
-        </w:rPr>
-        <w:t>.</w:t>
-      </w:r>
-      <w:r>
-        <w:rPr>
-          <w:rFonts w:ascii="Arial" w:eastAsia="Roboto" w:hAnsi="Arial" w:cs="Arial"/>
-          <w:sz w:val="30"/>
-        </w:rPr>
-        <w:t>”</w:t>
-      </w:r>
-    </w:p>
-    <w:p>
-      <w:pPr>
-        <w:spacing w:line="240" w:lineRule="auto"/>
-        <w:rPr>
-          <w:rFonts w:ascii="Arial" w:eastAsia="Roboto" w:hAnsi="Arial" w:cs="Arial"/>
-          <w:sz w:val="30"/>
-        </w:rPr>
-      </w:pPr>
-      <w:r>
-        <w:rPr>
-          <w:rFonts w:ascii="Arial" w:eastAsia="Roboto" w:hAnsi="Arial" w:cs="Arial"/>
-          <w:sz w:val="30"/>
-        </w:rPr>
-        <w:t>K: ”Saatan olla rakastunut sinuun…”</w:t>
-      </w:r>
-    </w:p>
-    <w:p>
-      <w:pPr>
-        <w:spacing w:line="240" w:lineRule="auto"/>
-        <w:rPr>
-          <w:rFonts w:ascii="Arial" w:eastAsia="Roboto" w:hAnsi="Arial" w:cs="Arial"/>
-          <w:sz w:val="30"/>
-        </w:rPr>
-      </w:pPr>
-      <w:r>
-        <w:rPr>
-          <w:rFonts w:ascii="Arial" w:eastAsia="Roboto" w:hAnsi="Arial" w:cs="Arial"/>
-          <w:sz w:val="30"/>
-        </w:rPr>
-        <w:t>K: ”Tulisitko kanssani treffeille?”</w:t>
-      </w:r>
-    </w:p>
-    <w:p>
-      <w:pPr>
-        <w:spacing w:line="240" w:lineRule="auto"/>
-        <w:rPr>
-          <w:rFonts w:ascii="Arial" w:eastAsia="Roboto" w:hAnsi="Arial" w:cs="Arial"/>
-          <w:sz w:val="30"/>
-        </w:rPr>
-      </w:pPr>
-      <w:r>
-        <w:rPr>
-          <w:rFonts w:ascii="Arial" w:eastAsia="Roboto" w:hAnsi="Arial" w:cs="Arial"/>
-          <w:sz w:val="30"/>
-        </w:rPr>
-        <w:t>]</w:t>
-      </w:r>
-    </w:p>
-    <w:p>
-      <w:pPr>
-        <w:spacing w:line="240" w:lineRule="auto"/>
-        <w:rPr>
-          <w:rFonts w:ascii="Arial" w:eastAsia="Roboto" w:hAnsi="Arial" w:cs="Arial"/>
-          <w:sz w:val="30"/>
-        </w:rPr>
-      </w:pPr>
-      <w:r>
-        <w:rPr>
-          <w:rFonts w:ascii="Arial" w:eastAsia="Roboto" w:hAnsi="Arial" w:cs="Arial"/>
-          <w:sz w:val="30"/>
-        </w:rPr>
-        <w:t>}</w:t>
-      </w:r>
     </w:p>
     <w:p>
       <w:pPr>
@@ -5879,73 +5937,6 @@
           <w:sz w:val="30"/>
         </w:rPr>
         <w:lastRenderedPageBreak/>
-        <w:t>*</w:t>
-      </w:r>
-      <w:r>
-        <w:rPr>
-          <w:rFonts w:ascii="Arial" w:eastAsia="Roboto" w:hAnsi="Arial" w:cs="Arial"/>
-          <w:sz w:val="30"/>
-        </w:rPr>
-        <w:t xml:space="preserve">PELIN TARINA LOPPUU JA TULEE LOPPUTEKSTIT, HIENO ANIMAATIOJUTTUJOO JA </w:t>
-      </w:r>
-      <w:r>
-        <w:rPr>
-          <w:rFonts w:ascii="Arial" w:eastAsia="Roboto" w:hAnsi="Arial" w:cs="Arial"/>
-          <w:sz w:val="30"/>
-        </w:rPr>
-        <w:t>TODISTUS</w:t>
-      </w:r>
-      <w:r>
-        <w:rPr>
-          <w:rFonts w:ascii="Arial" w:eastAsia="Roboto" w:hAnsi="Arial" w:cs="Arial"/>
-          <w:sz w:val="30"/>
-        </w:rPr>
-        <w:t xml:space="preserve"> (Todistus vaihtuu hautakiviin tietyssä tapauksessa</w:t>
-      </w:r>
-      <w:r>
-        <w:rPr>
-          <w:rFonts w:ascii="Arial" w:eastAsia="Roboto" w:hAnsi="Arial" w:cs="Arial"/>
-          <w:sz w:val="30"/>
-        </w:rPr>
-        <w:t xml:space="preserve"> (selitetty aiemmin</w:t>
-      </w:r>
-      <w:proofErr w:type="gramStart"/>
-      <w:r>
-        <w:rPr>
-          <w:rFonts w:ascii="Arial" w:eastAsia="Roboto" w:hAnsi="Arial" w:cs="Arial"/>
-          <w:sz w:val="30"/>
-        </w:rPr>
-        <w:t>)</w:t>
-      </w:r>
-      <w:r>
-        <w:rPr>
-          <w:rFonts w:ascii="Arial" w:eastAsia="Roboto" w:hAnsi="Arial" w:cs="Arial"/>
-          <w:sz w:val="30"/>
-        </w:rPr>
-        <w:t>)</w:t>
-      </w:r>
-      <w:r>
-        <w:rPr>
-          <w:rFonts w:ascii="Arial" w:eastAsia="Roboto" w:hAnsi="Arial" w:cs="Arial"/>
-          <w:sz w:val="30"/>
-        </w:rPr>
-        <w:t>*</w:t>
-      </w:r>
-      <w:proofErr w:type="gramEnd"/>
-    </w:p>
-    <w:p>
-      <w:pPr>
-        <w:spacing w:line="240" w:lineRule="auto"/>
-        <w:rPr>
-          <w:rFonts w:ascii="Arial" w:eastAsia="Roboto" w:hAnsi="Arial" w:cs="Arial"/>
-          <w:sz w:val="30"/>
-        </w:rPr>
-      </w:pPr>
-      <w:r>
-        <w:rPr>
-          <w:rFonts w:ascii="Arial" w:eastAsia="Roboto" w:hAnsi="Arial" w:cs="Arial"/>
-          <w:sz w:val="30"/>
-        </w:rPr>
         <w:t xml:space="preserve">// Lopputekstien biisi on joko sama kuin </w:t>
       </w:r>
       <w:proofErr w:type="spellStart"/>

</xml_diff>

<commit_message>
Game almost finished completely
</commit_message>
<xml_diff>
--- a/KDS Script.docx
+++ b/KDS Script.docx
@@ -4504,6 +4504,22 @@
           <w:rFonts w:ascii="Arial" w:eastAsia="Roboto" w:hAnsi="Arial" w:cs="Arial"/>
           <w:sz w:val="30"/>
         </w:rPr>
+        <w:t>K: ”Tässä rahasi.”</w:t>
+      </w:r>
+    </w:p>
+    <w:p>
+      <w:pPr>
+        <w:spacing w:line="240" w:lineRule="auto"/>
+        <w:rPr>
+          <w:rFonts w:ascii="Arial" w:eastAsia="Roboto" w:hAnsi="Arial" w:cs="Arial"/>
+          <w:sz w:val="30"/>
+        </w:rPr>
+      </w:pPr>
+      <w:r>
+        <w:rPr>
+          <w:rFonts w:ascii="Arial" w:eastAsia="Roboto" w:hAnsi="Arial" w:cs="Arial"/>
+          <w:sz w:val="30"/>
+        </w:rPr>
         <w:t>]</w:t>
       </w:r>
     </w:p>
@@ -4751,6 +4767,7 @@
           <w:rFonts w:ascii="Arial" w:eastAsia="Roboto" w:hAnsi="Arial" w:cs="Arial"/>
           <w:sz w:val="30"/>
         </w:rPr>
+        <w:lastRenderedPageBreak/>
         <w:t>&gt;&gt;&gt; Viimeinen</w:t>
       </w:r>
       <w:r>
@@ -4788,7 +4805,6 @@
           <w:rFonts w:ascii="Arial" w:eastAsia="Roboto" w:hAnsi="Arial" w:cs="Arial"/>
           <w:sz w:val="30"/>
         </w:rPr>
-        <w:lastRenderedPageBreak/>
         <w:t>&gt;&gt;&gt; Kerro Koposelle tulesta (Puhu Koposelle)</w:t>
       </w:r>
     </w:p>

</xml_diff>